<commit_message>
mise à jour + création des diagrammes
</commit_message>
<xml_diff>
--- a/divers/projet_vols.docx
+++ b/divers/projet_vols.docx
@@ -1850,15 +1850,25 @@
         <w:rPr>
           <w:rFonts w:ascii="Arial" w:hAnsi="Arial"/>
         </w:rPr>
-        <w:t xml:space="preserve">Back office : combien de passagers, </w:t>
-      </w:r>
-      <w:bookmarkStart w:id="0" w:name="_GoBack"/>
-      <w:bookmarkEnd w:id="0"/>
-      <w:r>
-        <w:rPr>
-          <w:rFonts w:ascii="Arial" w:hAnsi="Arial"/>
-        </w:rPr>
-        <w:t>gestion de l’embarquement, premium ou prolétaire</w:t>
+        <w:t>Back office : combien de passagers, gestion de l’embarquement</w:t>
+      </w:r>
+      <w:r>
+        <w:rPr>
+          <w:rFonts w:ascii="Arial" w:hAnsi="Arial"/>
+        </w:rPr>
+        <w:t xml:space="preserve"> (</w:t>
+      </w:r>
+      <w:r>
+        <w:rPr>
+          <w:rFonts w:ascii="Arial" w:hAnsi="Arial"/>
+        </w:rPr>
+        <w:t>premium ou prolétaire</w:t>
+      </w:r>
+      <w:r>
+        <w:rPr>
+          <w:rFonts w:ascii="Arial" w:hAnsi="Arial"/>
+        </w:rPr>
+        <w:t>)</w:t>
       </w:r>
     </w:p>
     <w:p>
@@ -1903,6 +1913,8 @@
         </w:rPr>
         <w:t>vol</w:t>
       </w:r>
+      <w:bookmarkStart w:id="0" w:name="_GoBack"/>
+      <w:bookmarkEnd w:id="0"/>
     </w:p>
     <w:p>
       <w:pPr>

</xml_diff>

<commit_message>
ajout de IHM synthese
</commit_message>
<xml_diff>
--- a/divers/projet_vols.docx
+++ b/divers/projet_vols.docx
@@ -1,6 +1,6 @@
 
 <file path=word/document.xml><?xml version="1.0" encoding="utf-8"?>
-<w:document xmlns:ve="http://schemas.openxmlformats.org/markup-compatibility/2006" xmlns:o="urn:schemas-microsoft-com:office:office" xmlns:r="http://schemas.openxmlformats.org/officeDocument/2006/relationships" xmlns:m="http://schemas.openxmlformats.org/officeDocument/2006/math" xmlns:v="urn:schemas-microsoft-com:vml" xmlns:wp="http://schemas.openxmlformats.org/drawingml/2006/wordprocessingDrawing" xmlns:w10="urn:schemas-microsoft-com:office:word" xmlns:w="http://schemas.openxmlformats.org/wordprocessingml/2006/main" xmlns:wne="http://schemas.microsoft.com/office/word/2006/wordml">
+<w:document xmlns:wpc="http://schemas.microsoft.com/office/word/2010/wordprocessingCanvas" xmlns:mc="http://schemas.openxmlformats.org/markup-compatibility/2006" xmlns:o="urn:schemas-microsoft-com:office:office" xmlns:r="http://schemas.openxmlformats.org/officeDocument/2006/relationships" xmlns:m="http://schemas.openxmlformats.org/officeDocument/2006/math" xmlns:v="urn:schemas-microsoft-com:vml" xmlns:wp14="http://schemas.microsoft.com/office/word/2010/wordprocessingDrawing" xmlns:wp="http://schemas.openxmlformats.org/drawingml/2006/wordprocessingDrawing" xmlns:w10="urn:schemas-microsoft-com:office:word" xmlns:w="http://schemas.openxmlformats.org/wordprocessingml/2006/main" xmlns:w14="http://schemas.microsoft.com/office/word/2010/wordml" xmlns:wpg="http://schemas.microsoft.com/office/word/2010/wordprocessingGroup" xmlns:wpi="http://schemas.microsoft.com/office/word/2010/wordprocessingInk" xmlns:wne="http://schemas.microsoft.com/office/word/2006/wordml" xmlns:wps="http://schemas.microsoft.com/office/word/2010/wordprocessingShape" mc:Ignorable="w14 wp14">
   <w:body>
     <w:p>
       <w:pPr>
@@ -33,76 +33,106 @@
       <w:pPr>
         <w:pStyle w:val="Texteprformat"/>
       </w:pPr>
+      <w:proofErr w:type="gramStart"/>
       <w:r>
         <w:rPr>
           <w:rFonts w:ascii="Arial" w:hAnsi="Arial"/>
         </w:rPr>
         <w:t>promos</w:t>
       </w:r>
-    </w:p>
-    <w:p>
-      <w:pPr>
-        <w:pStyle w:val="Texteprformat"/>
-      </w:pPr>
+      <w:proofErr w:type="gramEnd"/>
+    </w:p>
+    <w:p>
+      <w:pPr>
+        <w:pStyle w:val="Texteprformat"/>
+      </w:pPr>
+      <w:proofErr w:type="gramStart"/>
       <w:r>
         <w:rPr>
           <w:rFonts w:ascii="Arial" w:hAnsi="Arial"/>
         </w:rPr>
         <w:t>escales</w:t>
       </w:r>
-    </w:p>
-    <w:p>
-      <w:pPr>
-        <w:pStyle w:val="Texteprformat"/>
-        <w:rPr>
-          <w:rFonts w:ascii="Arial" w:hAnsi="Arial"/>
-        </w:rPr>
-      </w:pPr>
-      <w:r>
-        <w:rPr>
-          <w:rFonts w:ascii="Arial" w:hAnsi="Arial"/>
-        </w:rPr>
-        <w:t>interface côté compagnie</w:t>
-      </w:r>
-    </w:p>
-    <w:p>
-      <w:pPr>
-        <w:pStyle w:val="Texteprformat"/>
-        <w:rPr>
-          <w:rFonts w:ascii="Arial" w:hAnsi="Arial"/>
-        </w:rPr>
-      </w:pPr>
-      <w:r>
-        <w:rPr>
-          <w:rFonts w:ascii="Arial" w:hAnsi="Arial"/>
-        </w:rPr>
-        <w:t>envoi d’un billet par mail</w:t>
-      </w:r>
-    </w:p>
-    <w:p>
-      <w:pPr>
-        <w:pStyle w:val="Texteprformat"/>
-        <w:rPr>
-          <w:rFonts w:ascii="Arial" w:hAnsi="Arial"/>
-        </w:rPr>
-      </w:pPr>
-      <w:r>
-        <w:rPr>
-          <w:rFonts w:ascii="Arial" w:hAnsi="Arial"/>
-        </w:rPr>
-        <w:t>numéro de tél =&gt; autoriser les espaces et les enlever lors de la récup (penser à protéger les requêtes)</w:t>
-      </w:r>
-    </w:p>
-    <w:p>
-      <w:pPr>
-        <w:pStyle w:val="Texteprformat"/>
-      </w:pPr>
+      <w:proofErr w:type="gramEnd"/>
+    </w:p>
+    <w:p>
+      <w:pPr>
+        <w:pStyle w:val="Texteprformat"/>
+        <w:rPr>
+          <w:rFonts w:ascii="Arial" w:hAnsi="Arial"/>
+        </w:rPr>
+      </w:pPr>
+      <w:proofErr w:type="gramStart"/>
+      <w:r>
+        <w:rPr>
+          <w:rFonts w:ascii="Arial" w:hAnsi="Arial"/>
+        </w:rPr>
+        <w:t>interface</w:t>
+      </w:r>
+      <w:proofErr w:type="gramEnd"/>
+      <w:r>
+        <w:rPr>
+          <w:rFonts w:ascii="Arial" w:hAnsi="Arial"/>
+        </w:rPr>
+        <w:t xml:space="preserve"> côté compagnie</w:t>
+      </w:r>
+    </w:p>
+    <w:p>
+      <w:pPr>
+        <w:pStyle w:val="Texteprformat"/>
+        <w:rPr>
+          <w:rFonts w:ascii="Arial" w:hAnsi="Arial"/>
+        </w:rPr>
+      </w:pPr>
+      <w:proofErr w:type="gramStart"/>
+      <w:r>
+        <w:rPr>
+          <w:rFonts w:ascii="Arial" w:hAnsi="Arial"/>
+        </w:rPr>
+        <w:t>envoi</w:t>
+      </w:r>
+      <w:proofErr w:type="gramEnd"/>
+      <w:r>
+        <w:rPr>
+          <w:rFonts w:ascii="Arial" w:hAnsi="Arial"/>
+        </w:rPr>
+        <w:t xml:space="preserve"> d’un billet par mail</w:t>
+      </w:r>
+    </w:p>
+    <w:p>
+      <w:pPr>
+        <w:pStyle w:val="Texteprformat"/>
+        <w:rPr>
+          <w:rFonts w:ascii="Arial" w:hAnsi="Arial"/>
+        </w:rPr>
+      </w:pPr>
+      <w:proofErr w:type="gramStart"/>
+      <w:r>
+        <w:rPr>
+          <w:rFonts w:ascii="Arial" w:hAnsi="Arial"/>
+        </w:rPr>
+        <w:t>numéro</w:t>
+      </w:r>
+      <w:proofErr w:type="gramEnd"/>
+      <w:r>
+        <w:rPr>
+          <w:rFonts w:ascii="Arial" w:hAnsi="Arial"/>
+        </w:rPr>
+        <w:t xml:space="preserve"> de tél =&gt; autoriser les espaces et les enlever lors de la récup (penser à protéger les requêtes)</w:t>
+      </w:r>
+    </w:p>
+    <w:p>
+      <w:pPr>
+        <w:pStyle w:val="Texteprformat"/>
+      </w:pPr>
+      <w:proofErr w:type="gramStart"/>
       <w:r>
         <w:rPr>
           <w:rFonts w:ascii="Arial" w:hAnsi="Arial"/>
         </w:rPr>
         <w:t>hôtels</w:t>
       </w:r>
+      <w:proofErr w:type="gramEnd"/>
     </w:p>
     <w:p>
       <w:pPr>
@@ -114,11 +144,19 @@
         </w:rPr>
         <w:t>(</w:t>
       </w:r>
-      <w:r>
-        <w:rPr>
-          <w:rFonts w:ascii="Arial" w:hAnsi="Arial"/>
-        </w:rPr>
-        <w:t>espace membres</w:t>
+      <w:proofErr w:type="gramStart"/>
+      <w:r>
+        <w:rPr>
+          <w:rFonts w:ascii="Arial" w:hAnsi="Arial"/>
+        </w:rPr>
+        <w:t>espace</w:t>
+      </w:r>
+      <w:proofErr w:type="gramEnd"/>
+      <w:r>
+        <w:rPr>
+          <w:rFonts w:ascii="Arial" w:hAnsi="Arial"/>
+        </w:rPr>
+        <w:t xml:space="preserve"> membres</w:t>
       </w:r>
       <w:r>
         <w:rPr>
@@ -161,11 +199,19 @@
       <w:pPr>
         <w:pStyle w:val="Texteprformat"/>
       </w:pPr>
-      <w:r>
-        <w:rPr>
-          <w:rFonts w:ascii="Arial" w:hAnsi="Arial"/>
-        </w:rPr>
-        <w:t>historique des vols pour un client + gestion carte de fidélité</w:t>
+      <w:proofErr w:type="gramStart"/>
+      <w:r>
+        <w:rPr>
+          <w:rFonts w:ascii="Arial" w:hAnsi="Arial"/>
+        </w:rPr>
+        <w:t>historique</w:t>
+      </w:r>
+      <w:proofErr w:type="gramEnd"/>
+      <w:r>
+        <w:rPr>
+          <w:rFonts w:ascii="Arial" w:hAnsi="Arial"/>
+        </w:rPr>
+        <w:t xml:space="preserve"> des vols pour un client + gestion carte de fidélité</w:t>
       </w:r>
     </w:p>
     <w:p>
@@ -188,25 +234,41 @@
       <w:pPr>
         <w:pStyle w:val="Texteprformat"/>
       </w:pPr>
-      <w:r>
-        <w:rPr>
-          <w:rFonts w:ascii="Arial" w:hAnsi="Arial"/>
-        </w:rPr>
-        <w:t>vols internationaux</w:t>
-      </w:r>
-    </w:p>
-    <w:p>
-      <w:pPr>
-        <w:pStyle w:val="Texteprformat"/>
-        <w:rPr>
-          <w:rFonts w:ascii="Arial" w:hAnsi="Arial"/>
-        </w:rPr>
-      </w:pPr>
-      <w:r>
-        <w:rPr>
-          <w:rFonts w:ascii="Arial" w:hAnsi="Arial"/>
-        </w:rPr>
-        <w:t>vols directs</w:t>
+      <w:proofErr w:type="gramStart"/>
+      <w:r>
+        <w:rPr>
+          <w:rFonts w:ascii="Arial" w:hAnsi="Arial"/>
+        </w:rPr>
+        <w:t>vols</w:t>
+      </w:r>
+      <w:proofErr w:type="gramEnd"/>
+      <w:r>
+        <w:rPr>
+          <w:rFonts w:ascii="Arial" w:hAnsi="Arial"/>
+        </w:rPr>
+        <w:t xml:space="preserve"> internationaux</w:t>
+      </w:r>
+    </w:p>
+    <w:p>
+      <w:pPr>
+        <w:pStyle w:val="Texteprformat"/>
+        <w:rPr>
+          <w:rFonts w:ascii="Arial" w:hAnsi="Arial"/>
+        </w:rPr>
+      </w:pPr>
+      <w:proofErr w:type="gramStart"/>
+      <w:r>
+        <w:rPr>
+          <w:rFonts w:ascii="Arial" w:hAnsi="Arial"/>
+        </w:rPr>
+        <w:t>vols</w:t>
+      </w:r>
+      <w:proofErr w:type="gramEnd"/>
+      <w:r>
+        <w:rPr>
+          <w:rFonts w:ascii="Arial" w:hAnsi="Arial"/>
+        </w:rPr>
+        <w:t xml:space="preserve"> directs</w:t>
       </w:r>
     </w:p>
     <w:p>
@@ -239,22 +301,74 @@
       <w:pPr>
         <w:pStyle w:val="Texteprformat"/>
       </w:pPr>
-      <w:r>
-        <w:rPr>
-          <w:rFonts w:ascii="Arial" w:hAnsi="Arial"/>
-        </w:rPr>
-        <w:t>allers simples + allers-retours (moins chers)</w:t>
-      </w:r>
-    </w:p>
-    <w:p>
-      <w:pPr>
-        <w:pStyle w:val="Texteprformat"/>
-      </w:pPr>
-      <w:r>
-        <w:rPr>
-          <w:rFonts w:ascii="Arial" w:hAnsi="Arial"/>
-        </w:rPr>
-        <w:t>Pour créer un vol : gestion des droits (admin avec login / mot de passe) sur la base de données directement... (pr le moment)</w:t>
+      <w:proofErr w:type="gramStart"/>
+      <w:r>
+        <w:rPr>
+          <w:rFonts w:ascii="Arial" w:hAnsi="Arial"/>
+        </w:rPr>
+        <w:t>allers</w:t>
+      </w:r>
+      <w:proofErr w:type="gramEnd"/>
+      <w:r>
+        <w:rPr>
+          <w:rFonts w:ascii="Arial" w:hAnsi="Arial"/>
+        </w:rPr>
+        <w:t xml:space="preserve"> simples + </w:t>
+      </w:r>
+      <w:proofErr w:type="spellStart"/>
+      <w:r>
+        <w:rPr>
+          <w:rFonts w:ascii="Arial" w:hAnsi="Arial"/>
+        </w:rPr>
+        <w:t>allers-retours</w:t>
+      </w:r>
+      <w:proofErr w:type="spellEnd"/>
+      <w:r>
+        <w:rPr>
+          <w:rFonts w:ascii="Arial" w:hAnsi="Arial"/>
+        </w:rPr>
+        <w:t xml:space="preserve"> (moins chers)</w:t>
+      </w:r>
+    </w:p>
+    <w:p>
+      <w:pPr>
+        <w:pStyle w:val="Texteprformat"/>
+      </w:pPr>
+      <w:r>
+        <w:rPr>
+          <w:rFonts w:ascii="Arial" w:hAnsi="Arial"/>
+        </w:rPr>
+        <w:t>Pour créer un vol : gestion des droits (</w:t>
+      </w:r>
+      <w:proofErr w:type="spellStart"/>
+      <w:r>
+        <w:rPr>
+          <w:rFonts w:ascii="Arial" w:hAnsi="Arial"/>
+        </w:rPr>
+        <w:t>admin</w:t>
+      </w:r>
+      <w:proofErr w:type="spellEnd"/>
+      <w:r>
+        <w:rPr>
+          <w:rFonts w:ascii="Arial" w:hAnsi="Arial"/>
+        </w:rPr>
+        <w:t xml:space="preserve"> avec login / mot de passe) sur la base de données directement... (</w:t>
+      </w:r>
+      <w:proofErr w:type="spellStart"/>
+      <w:proofErr w:type="gramStart"/>
+      <w:r>
+        <w:rPr>
+          <w:rFonts w:ascii="Arial" w:hAnsi="Arial"/>
+        </w:rPr>
+        <w:t>pr</w:t>
+      </w:r>
+      <w:proofErr w:type="spellEnd"/>
+      <w:proofErr w:type="gramEnd"/>
+      <w:r>
+        <w:rPr>
+          <w:rFonts w:ascii="Arial" w:hAnsi="Arial"/>
+        </w:rPr>
+        <w:t xml:space="preserve"> le moment)</w:t>
       </w:r>
     </w:p>
     <w:p>
@@ -321,7 +435,35 @@
         <w:rPr>
           <w:rFonts w:ascii="Arial" w:hAnsi="Arial"/>
         </w:rPr>
-        <w:t xml:space="preserve"> =&gt; non. Un client qui réserve n’est pas forcément passager (cf réservation pour 1 enfant)</w:t>
+        <w:t xml:space="preserve"> =&gt; </w:t>
+      </w:r>
+      <w:proofErr w:type="gramStart"/>
+      <w:r>
+        <w:rPr>
+          <w:rFonts w:ascii="Arial" w:hAnsi="Arial"/>
+        </w:rPr>
+        <w:t>non</w:t>
+      </w:r>
+      <w:proofErr w:type="gramEnd"/>
+      <w:r>
+        <w:rPr>
+          <w:rFonts w:ascii="Arial" w:hAnsi="Arial"/>
+        </w:rPr>
+        <w:t>. Un client qui réserve n’est pas forcément passager (</w:t>
+      </w:r>
+      <w:proofErr w:type="spellStart"/>
+      <w:r>
+        <w:rPr>
+          <w:rFonts w:ascii="Arial" w:hAnsi="Arial"/>
+        </w:rPr>
+        <w:t>cf</w:t>
+      </w:r>
+      <w:proofErr w:type="spellEnd"/>
+      <w:r>
+        <w:rPr>
+          <w:rFonts w:ascii="Arial" w:hAnsi="Arial"/>
+        </w:rPr>
+        <w:t xml:space="preserve"> réservation pour 1 enfant)</w:t>
       </w:r>
       <w:r>
         <w:rPr>
@@ -343,7 +485,63 @@
         <w:rPr>
           <w:rFonts w:ascii="Arial" w:hAnsi="Arial"/>
         </w:rPr>
-        <w:t>Tarifs (pas une classe) dépendent de : vol, classe (éco / affaire), age (enfants de moins de 3 ans ne payent que l'assurance), date de réservation (réservation ouverte 2 mois avant ! Le prix s'incrémente progressivement, et décrémentera à la fin). [on retrouve le tarif ds la table reservation]</w:t>
+        <w:t xml:space="preserve">Tarifs (pas une classe) dépendent de : vol, classe (éco / affaire), </w:t>
+      </w:r>
+      <w:proofErr w:type="spellStart"/>
+      <w:r>
+        <w:rPr>
+          <w:rFonts w:ascii="Arial" w:hAnsi="Arial"/>
+        </w:rPr>
+        <w:t>age</w:t>
+      </w:r>
+      <w:proofErr w:type="spellEnd"/>
+      <w:r>
+        <w:rPr>
+          <w:rFonts w:ascii="Arial" w:hAnsi="Arial"/>
+        </w:rPr>
+        <w:t xml:space="preserve"> (enfants de moins de 3 ans ne payent que l'assurance), date de réservation (réservation ouverte 2 mois avant ! Le prix s'incrémente progressivement, et décrémentera à la fin). [</w:t>
+      </w:r>
+      <w:proofErr w:type="gramStart"/>
+      <w:r>
+        <w:rPr>
+          <w:rFonts w:ascii="Arial" w:hAnsi="Arial"/>
+        </w:rPr>
+        <w:t>on</w:t>
+      </w:r>
+      <w:proofErr w:type="gramEnd"/>
+      <w:r>
+        <w:rPr>
+          <w:rFonts w:ascii="Arial" w:hAnsi="Arial"/>
+        </w:rPr>
+        <w:t xml:space="preserve"> retrouve le tarif </w:t>
+      </w:r>
+      <w:proofErr w:type="spellStart"/>
+      <w:r>
+        <w:rPr>
+          <w:rFonts w:ascii="Arial" w:hAnsi="Arial"/>
+        </w:rPr>
+        <w:t>ds</w:t>
+      </w:r>
+      <w:proofErr w:type="spellEnd"/>
+      <w:r>
+        <w:rPr>
+          <w:rFonts w:ascii="Arial" w:hAnsi="Arial"/>
+        </w:rPr>
+        <w:t xml:space="preserve"> la table </w:t>
+      </w:r>
+      <w:proofErr w:type="spellStart"/>
+      <w:r>
+        <w:rPr>
+          <w:rFonts w:ascii="Arial" w:hAnsi="Arial"/>
+        </w:rPr>
+        <w:t>reservation</w:t>
+      </w:r>
+      <w:proofErr w:type="spellEnd"/>
+      <w:r>
+        <w:rPr>
+          <w:rFonts w:ascii="Arial" w:hAnsi="Arial"/>
+        </w:rPr>
+        <w:t>]</w:t>
       </w:r>
     </w:p>
     <w:p>
@@ -386,14 +584,85 @@
         <w:rPr>
           <w:rFonts w:ascii="Arial" w:hAnsi="Arial"/>
         </w:rPr>
-        <w:t>TABLE vol -&gt; numero, lieu_depart, lieu_arrivee [sera récupéré su</w:t>
-      </w:r>
-      <w:r>
-        <w:rPr>
-          <w:rFonts w:ascii="Arial" w:hAnsi="Arial"/>
-        </w:rPr>
-        <w:t xml:space="preserve">r la table destination], date_depart, heure_depart, </w:t>
-      </w:r>
+        <w:t xml:space="preserve">TABLE vol -&gt; </w:t>
+      </w:r>
+      <w:proofErr w:type="spellStart"/>
+      <w:r>
+        <w:rPr>
+          <w:rFonts w:ascii="Arial" w:hAnsi="Arial"/>
+        </w:rPr>
+        <w:t>numvol</w:t>
+      </w:r>
+      <w:proofErr w:type="spellEnd"/>
+      <w:r>
+        <w:rPr>
+          <w:rFonts w:ascii="Arial" w:hAnsi="Arial"/>
+        </w:rPr>
+        <w:t xml:space="preserve">, </w:t>
+      </w:r>
+      <w:proofErr w:type="spellStart"/>
+      <w:r>
+        <w:rPr>
+          <w:rFonts w:ascii="Arial" w:hAnsi="Arial"/>
+        </w:rPr>
+        <w:t>lieu_depart</w:t>
+      </w:r>
+      <w:proofErr w:type="spellEnd"/>
+      <w:r>
+        <w:rPr>
+          <w:rFonts w:ascii="Arial" w:hAnsi="Arial"/>
+        </w:rPr>
+        <w:t xml:space="preserve">, </w:t>
+      </w:r>
+      <w:proofErr w:type="spellStart"/>
+      <w:r>
+        <w:rPr>
+          <w:rFonts w:ascii="Arial" w:hAnsi="Arial"/>
+        </w:rPr>
+        <w:t>lieu_arrivee</w:t>
+      </w:r>
+      <w:proofErr w:type="spellEnd"/>
+      <w:r>
+        <w:rPr>
+          <w:rFonts w:ascii="Arial" w:hAnsi="Arial"/>
+        </w:rPr>
+        <w:t xml:space="preserve"> [sera récupéré su</w:t>
+      </w:r>
+      <w:r>
+        <w:rPr>
+          <w:rFonts w:ascii="Arial" w:hAnsi="Arial"/>
+        </w:rPr>
+        <w:t xml:space="preserve">r la table destination], </w:t>
+      </w:r>
+      <w:proofErr w:type="spellStart"/>
+      <w:r>
+        <w:rPr>
+          <w:rFonts w:ascii="Arial" w:hAnsi="Arial"/>
+        </w:rPr>
+        <w:t>date_depart</w:t>
+      </w:r>
+      <w:proofErr w:type="spellEnd"/>
+      <w:r>
+        <w:rPr>
+          <w:rFonts w:ascii="Arial" w:hAnsi="Arial"/>
+        </w:rPr>
+        <w:t xml:space="preserve">, </w:t>
+      </w:r>
+      <w:proofErr w:type="spellStart"/>
+      <w:r>
+        <w:rPr>
+          <w:rFonts w:ascii="Arial" w:hAnsi="Arial"/>
+        </w:rPr>
+        <w:t>heure_depart</w:t>
+      </w:r>
+      <w:proofErr w:type="spellEnd"/>
+      <w:r>
+        <w:rPr>
+          <w:rFonts w:ascii="Arial" w:hAnsi="Arial"/>
+        </w:rPr>
+        <w:t xml:space="preserve">, </w:t>
+      </w:r>
+      <w:proofErr w:type="spellStart"/>
       <w:r>
         <w:rPr>
           <w:rFonts w:ascii="Arial" w:hAnsi="Arial"/>
@@ -404,20 +673,35 @@
         <w:rPr>
           <w:rFonts w:ascii="Arial" w:hAnsi="Arial"/>
         </w:rPr>
-        <w:t>retour,</w:t>
-      </w:r>
-      <w:r>
-        <w:rPr>
-          <w:rFonts w:ascii="Arial" w:hAnsi="Arial"/>
-        </w:rPr>
-        <w:t>heure_</w:t>
-      </w:r>
-      <w:r>
-        <w:rPr>
-          <w:rFonts w:ascii="Arial" w:hAnsi="Arial"/>
-        </w:rPr>
         <w:t>retour</w:t>
       </w:r>
+      <w:proofErr w:type="gramStart"/>
+      <w:r>
+        <w:rPr>
+          <w:rFonts w:ascii="Arial" w:hAnsi="Arial"/>
+        </w:rPr>
+        <w:t>,</w:t>
+      </w:r>
+      <w:r>
+        <w:rPr>
+          <w:rFonts w:ascii="Arial" w:hAnsi="Arial"/>
+        </w:rPr>
+        <w:t>heure</w:t>
+      </w:r>
+      <w:proofErr w:type="gramEnd"/>
+      <w:r>
+        <w:rPr>
+          <w:rFonts w:ascii="Arial" w:hAnsi="Arial"/>
+        </w:rPr>
+        <w:t>_</w:t>
+      </w:r>
+      <w:r>
+        <w:rPr>
+          <w:rFonts w:ascii="Arial" w:hAnsi="Arial"/>
+        </w:rPr>
+        <w:t>retour</w:t>
+      </w:r>
+      <w:proofErr w:type="spellEnd"/>
       <w:r>
         <w:rPr>
           <w:rFonts w:ascii="Arial" w:hAnsi="Arial"/>
@@ -429,385 +713,749 @@
       <w:pPr>
         <w:pStyle w:val="Texteprformat"/>
       </w:pPr>
-    </w:p>
-    <w:p>
-      <w:pPr>
-        <w:pStyle w:val="Texteprformat"/>
-      </w:pPr>
-      <w:r>
-        <w:rPr>
-          <w:rFonts w:ascii="Arial" w:hAnsi="Arial"/>
-        </w:rPr>
-        <w:t>TABLE reservation -&gt; num</w:t>
-      </w:r>
-      <w:r>
-        <w:rPr>
-          <w:rFonts w:ascii="Arial" w:hAnsi="Arial"/>
-        </w:rPr>
-        <w:t>reserv</w:t>
-      </w:r>
-      <w:r>
-        <w:rPr>
-          <w:rFonts w:ascii="Arial" w:hAnsi="Arial"/>
-        </w:rPr>
-        <w:t xml:space="preserve">, </w:t>
-      </w:r>
-      <w:r>
-        <w:rPr>
-          <w:rFonts w:ascii="Arial" w:hAnsi="Arial"/>
-        </w:rPr>
-        <w:t xml:space="preserve">date, </w:t>
-      </w:r>
-      <w:r>
-        <w:rPr>
-          <w:rFonts w:ascii="Arial" w:hAnsi="Arial"/>
-        </w:rPr>
-        <w:t>#num</w:t>
-      </w:r>
-      <w:r>
-        <w:rPr>
-          <w:rFonts w:ascii="Arial" w:hAnsi="Arial"/>
-        </w:rPr>
-        <w:t>c</w:t>
-      </w:r>
-      <w:r>
-        <w:rPr>
-          <w:rFonts w:ascii="Arial" w:hAnsi="Arial"/>
-        </w:rPr>
-        <w:t>l</w:t>
-      </w:r>
-      <w:r>
-        <w:rPr>
-          <w:rFonts w:ascii="Arial" w:hAnsi="Arial"/>
-        </w:rPr>
-        <w:t>ient</w:t>
-      </w:r>
-      <w:r>
-        <w:rPr>
-          <w:rFonts w:ascii="Arial" w:hAnsi="Arial"/>
-        </w:rPr>
-        <w:t>, #num</w:t>
-      </w:r>
-      <w:r>
-        <w:rPr>
-          <w:rFonts w:ascii="Arial" w:hAnsi="Arial"/>
-        </w:rPr>
-        <w:t>place</w:t>
-      </w:r>
-    </w:p>
-    <w:p>
-      <w:pPr>
-        <w:pStyle w:val="Texteprformat"/>
-      </w:pPr>
-    </w:p>
-    <w:p>
-      <w:pPr>
-        <w:pStyle w:val="Texteprformat"/>
-      </w:pPr>
-      <w:r>
-        <w:rPr>
-          <w:rFonts w:ascii="Arial" w:hAnsi="Arial"/>
-        </w:rPr>
-        <w:t>TABLE passager -&gt; numpassager, civilite, n</w:t>
-      </w:r>
-      <w:r>
-        <w:rPr>
-          <w:rFonts w:ascii="Arial" w:hAnsi="Arial"/>
-        </w:rPr>
-        <w:t>om, prenom, date_naissance</w:t>
-      </w:r>
-    </w:p>
-    <w:p>
-      <w:pPr>
-        <w:pStyle w:val="Texteprformat"/>
-      </w:pPr>
-    </w:p>
-    <w:p>
-      <w:pPr>
-        <w:pStyle w:val="Texteprformat"/>
-      </w:pPr>
-      <w:r>
-        <w:rPr>
-          <w:rFonts w:ascii="Arial" w:hAnsi="Arial"/>
-        </w:rPr>
-        <w:t>TABLE client -&gt; numclient, civilite, nom, prenom, adresse, cp, ville, pays, mail, tel_fixe, tel_portable</w:t>
-      </w:r>
-      <w:r>
-        <w:rPr>
-          <w:rFonts w:ascii="Arial" w:hAnsi="Arial"/>
-        </w:rPr>
-        <w:t>, login, password</w:t>
-      </w:r>
-    </w:p>
-    <w:p>
-      <w:pPr>
-        <w:pStyle w:val="Texteprformat"/>
-      </w:pPr>
-    </w:p>
-    <w:p>
-      <w:pPr>
-        <w:pStyle w:val="Texteprformat"/>
-      </w:pPr>
-      <w:r>
-        <w:rPr>
-          <w:rFonts w:ascii="Arial" w:hAnsi="Arial"/>
-        </w:rPr>
-        <w:t>TABLE destination -&gt; codeaeroport, pays, ville [à récupérer pour les entrées dans le formulaire]</w:t>
-      </w:r>
-    </w:p>
-    <w:p>
-      <w:pPr>
-        <w:pStyle w:val="Texteprformat"/>
-      </w:pPr>
-    </w:p>
-    <w:p>
-      <w:pPr>
-        <w:pStyle w:val="Texteprformat"/>
-      </w:pPr>
-      <w:r>
-        <w:rPr>
-          <w:rFonts w:ascii="Arial" w:hAnsi="Arial"/>
-        </w:rPr>
-        <w:t xml:space="preserve">TABLE </w:t>
-      </w:r>
-      <w:r>
-        <w:rPr>
-          <w:rFonts w:ascii="Arial" w:hAnsi="Arial"/>
-        </w:rPr>
-        <w:t>place</w:t>
-      </w:r>
-      <w:r>
-        <w:rPr>
-          <w:rFonts w:ascii="Arial" w:hAnsi="Arial"/>
-        </w:rPr>
-        <w:t xml:space="preserve"> -&gt; numplace, </w:t>
-      </w:r>
-      <w:r>
-        <w:rPr>
-          <w:rFonts w:ascii="Arial" w:hAnsi="Arial"/>
-        </w:rPr>
-        <w:t xml:space="preserve">classe, prix, </w:t>
-      </w:r>
-      <w:r>
-        <w:rPr>
-          <w:rFonts w:ascii="Arial" w:hAnsi="Arial"/>
-        </w:rPr>
-        <w:t>etat (booléen : acheté ou non), #numpassager</w:t>
-      </w:r>
-      <w:r>
-        <w:rPr>
-          <w:rFonts w:ascii="Arial" w:hAnsi="Arial"/>
-        </w:rPr>
-        <w:t>, #numvol, #numreservation</w:t>
-      </w:r>
-    </w:p>
-    <w:p>
-      <w:pPr>
-        <w:pStyle w:val="Texteprformat"/>
-        <w:rPr>
-          <w:rFonts w:ascii="Arial" w:hAnsi="Arial"/>
-        </w:rPr>
-      </w:pPr>
-      <w:r>
-        <w:rPr>
-          <w:rFonts w:ascii="Arial" w:hAnsi="Arial"/>
-        </w:rPr>
-        <w:t xml:space="preserve"># pour compter le nombre de </w:t>
-      </w:r>
-      <w:r>
-        <w:rPr>
-          <w:rFonts w:ascii="Arial" w:hAnsi="Arial"/>
-        </w:rPr>
-        <w:t>places</w:t>
-      </w:r>
-      <w:r>
-        <w:rPr>
-          <w:rFonts w:ascii="Arial" w:hAnsi="Arial"/>
-        </w:rPr>
-        <w:t xml:space="preserve"> restant</w:t>
-      </w:r>
-      <w:r>
-        <w:rPr>
-          <w:rFonts w:ascii="Arial" w:hAnsi="Arial"/>
-        </w:rPr>
-        <w:t>e</w:t>
-      </w:r>
-      <w:r>
-        <w:rPr>
-          <w:rFonts w:ascii="Arial" w:hAnsi="Arial"/>
-        </w:rPr>
-        <w:t xml:space="preserve">s : COUNT le nb de </w:t>
-      </w:r>
-      <w:r>
-        <w:rPr>
-          <w:rFonts w:ascii="Arial" w:hAnsi="Arial"/>
-        </w:rPr>
-        <w:t>places</w:t>
-      </w:r>
-      <w:r>
-        <w:rPr>
-          <w:rFonts w:ascii="Arial" w:hAnsi="Arial"/>
-        </w:rPr>
-        <w:t xml:space="preserve"> pour tel numvol - le nb de </w:t>
-      </w:r>
-      <w:r>
-        <w:rPr>
-          <w:rFonts w:ascii="Arial" w:hAnsi="Arial"/>
-        </w:rPr>
-        <w:t>place</w:t>
-      </w:r>
-      <w:r>
-        <w:rPr>
-          <w:rFonts w:ascii="Arial" w:hAnsi="Arial"/>
-        </w:rPr>
-        <w:t xml:space="preserve"> acheté</w:t>
-      </w:r>
-      <w:r>
-        <w:rPr>
-          <w:rFonts w:ascii="Arial" w:hAnsi="Arial"/>
-        </w:rPr>
-        <w:t>e</w:t>
-      </w:r>
-      <w:r>
-        <w:rPr>
-          <w:rFonts w:ascii="Arial" w:hAnsi="Arial"/>
-        </w:rPr>
-        <w:t>s</w:t>
-      </w:r>
-    </w:p>
-    <w:p>
-      <w:pPr>
-        <w:pStyle w:val="Texteprformat"/>
-        <w:rPr>
-          <w:rFonts w:ascii="Arial" w:hAnsi="Arial"/>
-        </w:rPr>
-      </w:pPr>
-    </w:p>
-    <w:p>
-      <w:pPr>
-        <w:pStyle w:val="Texteprformat"/>
-        <w:rPr>
-          <w:rFonts w:ascii="Arial" w:hAnsi="Arial"/>
-        </w:rPr>
-      </w:pPr>
-      <w:r>
-        <w:rPr>
-          <w:rFonts w:ascii="Arial" w:hAnsi="Arial"/>
-        </w:rPr>
-        <w:t xml:space="preserve">TABLE </w:t>
-      </w:r>
-      <w:r>
-        <w:rPr>
-          <w:rFonts w:ascii="Arial" w:hAnsi="Arial"/>
-        </w:rPr>
-        <w:t>employe -&gt; numemploye, civilite, nom, prenom, adresse, cp, ville, pays, fonction</w:t>
-      </w:r>
-    </w:p>
-    <w:p>
-      <w:pPr>
-        <w:pStyle w:val="Texteprformat"/>
-        <w:rPr>
-          <w:rFonts w:ascii="Arial" w:hAnsi="Arial"/>
-        </w:rPr>
-      </w:pPr>
-    </w:p>
-    <w:p>
-      <w:pPr>
-        <w:pStyle w:val="Texteprformat"/>
-        <w:rPr>
-          <w:rFonts w:ascii="Arial" w:hAnsi="Arial"/>
-        </w:rPr>
-      </w:pPr>
-      <w:r>
-        <w:rPr>
-          <w:rFonts w:ascii="Arial" w:hAnsi="Arial"/>
-        </w:rPr>
-        <w:t>TABLE travailler -&gt; #numvol</w:t>
-      </w:r>
-      <w:r>
-        <w:rPr>
-          <w:rFonts w:ascii="Arial" w:hAnsi="Arial"/>
-        </w:rPr>
-        <w:t xml:space="preserve"> , #num</w:t>
-      </w:r>
-      <w:r>
-        <w:rPr>
-          <w:rFonts w:ascii="Arial" w:hAnsi="Arial"/>
-        </w:rPr>
-        <w:t>pilote</w:t>
-      </w:r>
-      <w:r>
-        <w:rPr>
-          <w:rFonts w:ascii="Arial" w:hAnsi="Arial"/>
-        </w:rPr>
-        <w:t xml:space="preserve">, </w:t>
-      </w:r>
-      <w:r>
-        <w:rPr>
-          <w:rFonts w:ascii="Arial" w:hAnsi="Arial"/>
-        </w:rPr>
-        <w:t>#numcopilote</w:t>
-      </w:r>
-      <w:r>
-        <w:rPr>
-          <w:rFonts w:ascii="Arial" w:hAnsi="Arial"/>
-        </w:rPr>
-        <w:t>, #num</w:t>
-      </w:r>
-      <w:r>
-        <w:rPr>
-          <w:rFonts w:ascii="Arial" w:hAnsi="Arial"/>
-        </w:rPr>
-        <w:t>hotesse1</w:t>
-      </w:r>
-      <w:r>
-        <w:rPr>
-          <w:rFonts w:ascii="Arial" w:hAnsi="Arial"/>
-        </w:rPr>
-        <w:t xml:space="preserve">, </w:t>
-      </w:r>
-      <w:r>
-        <w:rPr>
-          <w:rFonts w:ascii="Arial" w:hAnsi="Arial"/>
-        </w:rPr>
-        <w:t>#numhotesse2</w:t>
-      </w:r>
-      <w:r>
-        <w:rPr>
-          <w:rFonts w:ascii="Arial" w:hAnsi="Arial"/>
-        </w:rPr>
-        <w:t>,</w:t>
-      </w:r>
-      <w:r>
-        <w:rPr>
-          <w:rFonts w:ascii="Arial" w:hAnsi="Arial"/>
-        </w:rPr>
-        <w:t xml:space="preserve"> #num</w:t>
-      </w:r>
-      <w:r>
-        <w:rPr>
-          <w:rFonts w:ascii="Arial" w:hAnsi="Arial"/>
-        </w:rPr>
-        <w:t>hotesse3</w:t>
-      </w:r>
-      <w:r>
-        <w:rPr>
-          <w:rFonts w:ascii="Arial" w:hAnsi="Arial"/>
-        </w:rPr>
-        <w:t>,</w:t>
-      </w:r>
-      <w:r>
-        <w:rPr>
-          <w:rFonts w:ascii="Arial" w:hAnsi="Arial"/>
-        </w:rPr>
-        <w:t xml:space="preserve"> date</w:t>
-      </w:r>
       <w:bookmarkStart w:id="0" w:name="_GoBack"/>
       <w:bookmarkEnd w:id="0"/>
     </w:p>
     <w:p>
       <w:pPr>
         <w:pStyle w:val="Texteprformat"/>
+      </w:pPr>
+      <w:r>
+        <w:rPr>
+          <w:rFonts w:ascii="Arial" w:hAnsi="Arial"/>
+        </w:rPr>
+        <w:t xml:space="preserve">TABLE </w:t>
+      </w:r>
+      <w:proofErr w:type="spellStart"/>
+      <w:r>
+        <w:rPr>
+          <w:rFonts w:ascii="Arial" w:hAnsi="Arial"/>
+        </w:rPr>
+        <w:t>reservation</w:t>
+      </w:r>
+      <w:proofErr w:type="spellEnd"/>
+      <w:r>
+        <w:rPr>
+          <w:rFonts w:ascii="Arial" w:hAnsi="Arial"/>
+        </w:rPr>
+        <w:t xml:space="preserve"> -&gt; </w:t>
+      </w:r>
+      <w:proofErr w:type="spellStart"/>
+      <w:r>
+        <w:rPr>
+          <w:rFonts w:ascii="Arial" w:hAnsi="Arial"/>
+        </w:rPr>
+        <w:t>num</w:t>
+      </w:r>
+      <w:r>
+        <w:rPr>
+          <w:rFonts w:ascii="Arial" w:hAnsi="Arial"/>
+        </w:rPr>
+        <w:t>reserv</w:t>
+      </w:r>
+      <w:proofErr w:type="spellEnd"/>
+      <w:r>
+        <w:rPr>
+          <w:rFonts w:ascii="Arial" w:hAnsi="Arial"/>
+        </w:rPr>
+        <w:t xml:space="preserve">, </w:t>
+      </w:r>
+      <w:r>
+        <w:rPr>
+          <w:rFonts w:ascii="Arial" w:hAnsi="Arial"/>
+        </w:rPr>
+        <w:t xml:space="preserve">date, </w:t>
+      </w:r>
+      <w:r>
+        <w:rPr>
+          <w:rFonts w:ascii="Arial" w:hAnsi="Arial"/>
+        </w:rPr>
+        <w:t>#</w:t>
+      </w:r>
+      <w:proofErr w:type="spellStart"/>
+      <w:r>
+        <w:rPr>
+          <w:rFonts w:ascii="Arial" w:hAnsi="Arial"/>
+        </w:rPr>
+        <w:t>num</w:t>
+      </w:r>
+      <w:r>
+        <w:rPr>
+          <w:rFonts w:ascii="Arial" w:hAnsi="Arial"/>
+        </w:rPr>
+        <w:t>c</w:t>
+      </w:r>
+      <w:r>
+        <w:rPr>
+          <w:rFonts w:ascii="Arial" w:hAnsi="Arial"/>
+        </w:rPr>
+        <w:t>l</w:t>
+      </w:r>
+      <w:r>
+        <w:rPr>
+          <w:rFonts w:ascii="Arial" w:hAnsi="Arial"/>
+        </w:rPr>
+        <w:t>ient</w:t>
+      </w:r>
+      <w:proofErr w:type="spellEnd"/>
+      <w:r>
+        <w:rPr>
+          <w:rFonts w:ascii="Arial" w:hAnsi="Arial"/>
+        </w:rPr>
+        <w:t>, #</w:t>
+      </w:r>
+      <w:proofErr w:type="spellStart"/>
+      <w:r>
+        <w:rPr>
+          <w:rFonts w:ascii="Arial" w:hAnsi="Arial"/>
+        </w:rPr>
+        <w:t>num</w:t>
+      </w:r>
+      <w:r>
+        <w:rPr>
+          <w:rFonts w:ascii="Arial" w:hAnsi="Arial"/>
+        </w:rPr>
+        <w:t>place</w:t>
+      </w:r>
+      <w:proofErr w:type="spellEnd"/>
+    </w:p>
+    <w:p>
+      <w:pPr>
+        <w:pStyle w:val="Texteprformat"/>
+      </w:pPr>
+    </w:p>
+    <w:p>
+      <w:pPr>
+        <w:pStyle w:val="Texteprformat"/>
+      </w:pPr>
+      <w:r>
+        <w:rPr>
+          <w:rFonts w:ascii="Arial" w:hAnsi="Arial"/>
+        </w:rPr>
+        <w:t xml:space="preserve">TABLE passager -&gt; </w:t>
+      </w:r>
+      <w:proofErr w:type="spellStart"/>
+      <w:r>
+        <w:rPr>
+          <w:rFonts w:ascii="Arial" w:hAnsi="Arial"/>
+        </w:rPr>
+        <w:t>numpassager</w:t>
+      </w:r>
+      <w:proofErr w:type="spellEnd"/>
+      <w:r>
+        <w:rPr>
+          <w:rFonts w:ascii="Arial" w:hAnsi="Arial"/>
+        </w:rPr>
+        <w:t xml:space="preserve">, </w:t>
+      </w:r>
+      <w:proofErr w:type="spellStart"/>
+      <w:r>
+        <w:rPr>
+          <w:rFonts w:ascii="Arial" w:hAnsi="Arial"/>
+        </w:rPr>
+        <w:t>civilite</w:t>
+      </w:r>
+      <w:proofErr w:type="spellEnd"/>
+      <w:r>
+        <w:rPr>
+          <w:rFonts w:ascii="Arial" w:hAnsi="Arial"/>
+        </w:rPr>
+        <w:t>, n</w:t>
+      </w:r>
+      <w:r>
+        <w:rPr>
+          <w:rFonts w:ascii="Arial" w:hAnsi="Arial"/>
+        </w:rPr>
+        <w:t xml:space="preserve">om, </w:t>
+      </w:r>
+      <w:proofErr w:type="spellStart"/>
+      <w:r>
+        <w:rPr>
+          <w:rFonts w:ascii="Arial" w:hAnsi="Arial"/>
+        </w:rPr>
+        <w:t>prenom</w:t>
+      </w:r>
+      <w:proofErr w:type="spellEnd"/>
+      <w:r>
+        <w:rPr>
+          <w:rFonts w:ascii="Arial" w:hAnsi="Arial"/>
+        </w:rPr>
+        <w:t xml:space="preserve">, </w:t>
+      </w:r>
+      <w:proofErr w:type="spellStart"/>
+      <w:r>
+        <w:rPr>
+          <w:rFonts w:ascii="Arial" w:hAnsi="Arial"/>
+        </w:rPr>
+        <w:t>date_naissance</w:t>
+      </w:r>
+      <w:proofErr w:type="spellEnd"/>
+    </w:p>
+    <w:p>
+      <w:pPr>
+        <w:pStyle w:val="Texteprformat"/>
+      </w:pPr>
+    </w:p>
+    <w:p>
+      <w:pPr>
+        <w:pStyle w:val="Texteprformat"/>
+      </w:pPr>
+      <w:r>
+        <w:rPr>
+          <w:rFonts w:ascii="Arial" w:hAnsi="Arial"/>
+        </w:rPr>
+        <w:t xml:space="preserve">TABLE client -&gt; </w:t>
+      </w:r>
+      <w:proofErr w:type="spellStart"/>
+      <w:r>
+        <w:rPr>
+          <w:rFonts w:ascii="Arial" w:hAnsi="Arial"/>
+        </w:rPr>
+        <w:t>numclient</w:t>
+      </w:r>
+      <w:proofErr w:type="spellEnd"/>
+      <w:r>
+        <w:rPr>
+          <w:rFonts w:ascii="Arial" w:hAnsi="Arial"/>
+        </w:rPr>
+        <w:t xml:space="preserve">, </w:t>
+      </w:r>
+      <w:proofErr w:type="spellStart"/>
+      <w:r>
+        <w:rPr>
+          <w:rFonts w:ascii="Arial" w:hAnsi="Arial"/>
+        </w:rPr>
+        <w:t>civilite</w:t>
+      </w:r>
+      <w:proofErr w:type="spellEnd"/>
+      <w:r>
+        <w:rPr>
+          <w:rFonts w:ascii="Arial" w:hAnsi="Arial"/>
+        </w:rPr>
+        <w:t xml:space="preserve">, nom, </w:t>
+      </w:r>
+      <w:proofErr w:type="spellStart"/>
+      <w:r>
+        <w:rPr>
+          <w:rFonts w:ascii="Arial" w:hAnsi="Arial"/>
+        </w:rPr>
+        <w:t>prenom</w:t>
+      </w:r>
+      <w:proofErr w:type="spellEnd"/>
+      <w:r>
+        <w:rPr>
+          <w:rFonts w:ascii="Arial" w:hAnsi="Arial"/>
+        </w:rPr>
+        <w:t xml:space="preserve">, adresse, </w:t>
+      </w:r>
+      <w:proofErr w:type="spellStart"/>
+      <w:r>
+        <w:rPr>
+          <w:rFonts w:ascii="Arial" w:hAnsi="Arial"/>
+        </w:rPr>
+        <w:t>cp</w:t>
+      </w:r>
+      <w:proofErr w:type="spellEnd"/>
+      <w:r>
+        <w:rPr>
+          <w:rFonts w:ascii="Arial" w:hAnsi="Arial"/>
+        </w:rPr>
+        <w:t xml:space="preserve">, ville, pays, mail, </w:t>
+      </w:r>
+      <w:proofErr w:type="spellStart"/>
+      <w:r>
+        <w:rPr>
+          <w:rFonts w:ascii="Arial" w:hAnsi="Arial"/>
+        </w:rPr>
+        <w:t>tel_fixe</w:t>
+      </w:r>
+      <w:proofErr w:type="spellEnd"/>
+      <w:r>
+        <w:rPr>
+          <w:rFonts w:ascii="Arial" w:hAnsi="Arial"/>
+        </w:rPr>
+        <w:t xml:space="preserve">, </w:t>
+      </w:r>
+      <w:proofErr w:type="spellStart"/>
+      <w:r>
+        <w:rPr>
+          <w:rFonts w:ascii="Arial" w:hAnsi="Arial"/>
+        </w:rPr>
+        <w:t>tel_portable</w:t>
+      </w:r>
+      <w:proofErr w:type="spellEnd"/>
+      <w:r>
+        <w:rPr>
+          <w:rFonts w:ascii="Arial" w:hAnsi="Arial"/>
+        </w:rPr>
+        <w:t xml:space="preserve">, login, </w:t>
+      </w:r>
+      <w:proofErr w:type="spellStart"/>
+      <w:r>
+        <w:rPr>
+          <w:rFonts w:ascii="Arial" w:hAnsi="Arial"/>
+        </w:rPr>
+        <w:t>password</w:t>
+      </w:r>
+      <w:proofErr w:type="spellEnd"/>
+    </w:p>
+    <w:p>
+      <w:pPr>
+        <w:pStyle w:val="Texteprformat"/>
+      </w:pPr>
+    </w:p>
+    <w:p>
+      <w:pPr>
+        <w:pStyle w:val="Texteprformat"/>
+      </w:pPr>
+      <w:r>
+        <w:rPr>
+          <w:rFonts w:ascii="Arial" w:hAnsi="Arial"/>
+        </w:rPr>
+        <w:t xml:space="preserve">TABLE destination -&gt; </w:t>
+      </w:r>
+      <w:proofErr w:type="spellStart"/>
+      <w:r>
+        <w:rPr>
+          <w:rFonts w:ascii="Arial" w:hAnsi="Arial"/>
+        </w:rPr>
+        <w:t>codeaeroport</w:t>
+      </w:r>
+      <w:proofErr w:type="spellEnd"/>
+      <w:r>
+        <w:rPr>
+          <w:rFonts w:ascii="Arial" w:hAnsi="Arial"/>
+        </w:rPr>
+        <w:t>, pays, ville [à récupérer pour les entrées dans le formulaire]</w:t>
+      </w:r>
+    </w:p>
+    <w:p>
+      <w:pPr>
+        <w:pStyle w:val="Texteprformat"/>
+      </w:pPr>
+    </w:p>
+    <w:p>
+      <w:pPr>
+        <w:pStyle w:val="Texteprformat"/>
+      </w:pPr>
+      <w:r>
+        <w:rPr>
+          <w:rFonts w:ascii="Arial" w:hAnsi="Arial"/>
+        </w:rPr>
+        <w:t xml:space="preserve">TABLE </w:t>
+      </w:r>
+      <w:r>
+        <w:rPr>
+          <w:rFonts w:ascii="Arial" w:hAnsi="Arial"/>
+        </w:rPr>
+        <w:t>place</w:t>
+      </w:r>
+      <w:r>
+        <w:rPr>
+          <w:rFonts w:ascii="Arial" w:hAnsi="Arial"/>
+        </w:rPr>
+        <w:t xml:space="preserve"> -&gt; </w:t>
+      </w:r>
+      <w:proofErr w:type="spellStart"/>
+      <w:r>
+        <w:rPr>
+          <w:rFonts w:ascii="Arial" w:hAnsi="Arial"/>
+        </w:rPr>
+        <w:t>numplace</w:t>
+      </w:r>
+      <w:proofErr w:type="spellEnd"/>
+      <w:r>
+        <w:rPr>
+          <w:rFonts w:ascii="Arial" w:hAnsi="Arial"/>
+        </w:rPr>
+        <w:t xml:space="preserve">, </w:t>
+      </w:r>
+      <w:r>
+        <w:rPr>
+          <w:rFonts w:ascii="Arial" w:hAnsi="Arial"/>
+        </w:rPr>
+        <w:t xml:space="preserve">classe, prix, </w:t>
+      </w:r>
+      <w:proofErr w:type="spellStart"/>
+      <w:r>
+        <w:rPr>
+          <w:rFonts w:ascii="Arial" w:hAnsi="Arial"/>
+        </w:rPr>
+        <w:t>etat</w:t>
+      </w:r>
+      <w:proofErr w:type="spellEnd"/>
+      <w:r>
+        <w:rPr>
+          <w:rFonts w:ascii="Arial" w:hAnsi="Arial"/>
+        </w:rPr>
+        <w:t xml:space="preserve"> (booléen : acheté ou non), #</w:t>
+      </w:r>
+      <w:proofErr w:type="spellStart"/>
+      <w:r>
+        <w:rPr>
+          <w:rFonts w:ascii="Arial" w:hAnsi="Arial"/>
+        </w:rPr>
+        <w:t>numpassager</w:t>
+      </w:r>
+      <w:proofErr w:type="spellEnd"/>
+      <w:r>
+        <w:rPr>
+          <w:rFonts w:ascii="Arial" w:hAnsi="Arial"/>
+        </w:rPr>
+        <w:t>, #</w:t>
+      </w:r>
+      <w:proofErr w:type="spellStart"/>
+      <w:r>
+        <w:rPr>
+          <w:rFonts w:ascii="Arial" w:hAnsi="Arial"/>
+        </w:rPr>
+        <w:t>numvol</w:t>
+      </w:r>
+      <w:proofErr w:type="spellEnd"/>
+      <w:r>
+        <w:rPr>
+          <w:rFonts w:ascii="Arial" w:hAnsi="Arial"/>
+        </w:rPr>
+        <w:t>, #</w:t>
+      </w:r>
+      <w:proofErr w:type="spellStart"/>
+      <w:r>
+        <w:rPr>
+          <w:rFonts w:ascii="Arial" w:hAnsi="Arial"/>
+        </w:rPr>
+        <w:t>numreservation</w:t>
+      </w:r>
+      <w:proofErr w:type="spellEnd"/>
+    </w:p>
+    <w:p>
+      <w:pPr>
+        <w:pStyle w:val="Texteprformat"/>
+        <w:rPr>
+          <w:rFonts w:ascii="Arial" w:hAnsi="Arial"/>
+        </w:rPr>
+      </w:pPr>
+      <w:r>
+        <w:rPr>
+          <w:rFonts w:ascii="Arial" w:hAnsi="Arial"/>
+        </w:rPr>
+        <w:t xml:space="preserve"># </w:t>
+      </w:r>
+      <w:proofErr w:type="gramStart"/>
+      <w:r>
+        <w:rPr>
+          <w:rFonts w:ascii="Arial" w:hAnsi="Arial"/>
+        </w:rPr>
+        <w:t>pour</w:t>
+      </w:r>
+      <w:proofErr w:type="gramEnd"/>
+      <w:r>
+        <w:rPr>
+          <w:rFonts w:ascii="Arial" w:hAnsi="Arial"/>
+        </w:rPr>
+        <w:t xml:space="preserve"> compter le nombre de </w:t>
+      </w:r>
+      <w:r>
+        <w:rPr>
+          <w:rFonts w:ascii="Arial" w:hAnsi="Arial"/>
+        </w:rPr>
+        <w:t>places</w:t>
+      </w:r>
+      <w:r>
+        <w:rPr>
+          <w:rFonts w:ascii="Arial" w:hAnsi="Arial"/>
+        </w:rPr>
+        <w:t xml:space="preserve"> restant</w:t>
+      </w:r>
+      <w:r>
+        <w:rPr>
+          <w:rFonts w:ascii="Arial" w:hAnsi="Arial"/>
+        </w:rPr>
+        <w:t>e</w:t>
+      </w:r>
+      <w:r>
+        <w:rPr>
+          <w:rFonts w:ascii="Arial" w:hAnsi="Arial"/>
+        </w:rPr>
+        <w:t xml:space="preserve">s : COUNT le nb de </w:t>
+      </w:r>
+      <w:r>
+        <w:rPr>
+          <w:rFonts w:ascii="Arial" w:hAnsi="Arial"/>
+        </w:rPr>
+        <w:t>places</w:t>
+      </w:r>
+      <w:r>
+        <w:rPr>
+          <w:rFonts w:ascii="Arial" w:hAnsi="Arial"/>
+        </w:rPr>
+        <w:t xml:space="preserve"> pour tel </w:t>
+      </w:r>
+      <w:proofErr w:type="spellStart"/>
+      <w:r>
+        <w:rPr>
+          <w:rFonts w:ascii="Arial" w:hAnsi="Arial"/>
+        </w:rPr>
+        <w:t>numvol</w:t>
+      </w:r>
+      <w:proofErr w:type="spellEnd"/>
+      <w:r>
+        <w:rPr>
+          <w:rFonts w:ascii="Arial" w:hAnsi="Arial"/>
+        </w:rPr>
+        <w:t xml:space="preserve"> - le nb de </w:t>
+      </w:r>
+      <w:r>
+        <w:rPr>
+          <w:rFonts w:ascii="Arial" w:hAnsi="Arial"/>
+        </w:rPr>
+        <w:t>place</w:t>
+      </w:r>
+      <w:r>
+        <w:rPr>
+          <w:rFonts w:ascii="Arial" w:hAnsi="Arial"/>
+        </w:rPr>
+        <w:t xml:space="preserve"> acheté</w:t>
+      </w:r>
+      <w:r>
+        <w:rPr>
+          <w:rFonts w:ascii="Arial" w:hAnsi="Arial"/>
+        </w:rPr>
+        <w:t>e</w:t>
+      </w:r>
+      <w:r>
+        <w:rPr>
+          <w:rFonts w:ascii="Arial" w:hAnsi="Arial"/>
+        </w:rPr>
+        <w:t>s</w:t>
+      </w:r>
+    </w:p>
+    <w:p>
+      <w:pPr>
+        <w:pStyle w:val="Texteprformat"/>
+        <w:rPr>
+          <w:rFonts w:ascii="Arial" w:hAnsi="Arial"/>
+        </w:rPr>
+      </w:pPr>
+    </w:p>
+    <w:p>
+      <w:pPr>
+        <w:pStyle w:val="Texteprformat"/>
+        <w:rPr>
+          <w:rFonts w:ascii="Arial" w:hAnsi="Arial"/>
+        </w:rPr>
+      </w:pPr>
+      <w:r>
+        <w:rPr>
+          <w:rFonts w:ascii="Arial" w:hAnsi="Arial"/>
+        </w:rPr>
+        <w:t xml:space="preserve">TABLE </w:t>
+      </w:r>
+      <w:proofErr w:type="spellStart"/>
+      <w:r>
+        <w:rPr>
+          <w:rFonts w:ascii="Arial" w:hAnsi="Arial"/>
+        </w:rPr>
+        <w:t>employe</w:t>
+      </w:r>
+      <w:proofErr w:type="spellEnd"/>
+      <w:r>
+        <w:rPr>
+          <w:rFonts w:ascii="Arial" w:hAnsi="Arial"/>
+        </w:rPr>
+        <w:t xml:space="preserve"> -&gt; </w:t>
+      </w:r>
+      <w:proofErr w:type="spellStart"/>
+      <w:r>
+        <w:rPr>
+          <w:rFonts w:ascii="Arial" w:hAnsi="Arial"/>
+        </w:rPr>
+        <w:t>numemploye</w:t>
+      </w:r>
+      <w:proofErr w:type="spellEnd"/>
+      <w:r>
+        <w:rPr>
+          <w:rFonts w:ascii="Arial" w:hAnsi="Arial"/>
+        </w:rPr>
+        <w:t xml:space="preserve">, </w:t>
+      </w:r>
+      <w:proofErr w:type="spellStart"/>
+      <w:r>
+        <w:rPr>
+          <w:rFonts w:ascii="Arial" w:hAnsi="Arial"/>
+        </w:rPr>
+        <w:t>civilite</w:t>
+      </w:r>
+      <w:proofErr w:type="spellEnd"/>
+      <w:r>
+        <w:rPr>
+          <w:rFonts w:ascii="Arial" w:hAnsi="Arial"/>
+        </w:rPr>
+        <w:t xml:space="preserve">, nom, </w:t>
+      </w:r>
+      <w:proofErr w:type="spellStart"/>
+      <w:r>
+        <w:rPr>
+          <w:rFonts w:ascii="Arial" w:hAnsi="Arial"/>
+        </w:rPr>
+        <w:t>prenom</w:t>
+      </w:r>
+      <w:proofErr w:type="spellEnd"/>
+      <w:r>
+        <w:rPr>
+          <w:rFonts w:ascii="Arial" w:hAnsi="Arial"/>
+        </w:rPr>
+        <w:t xml:space="preserve">, adresse, </w:t>
+      </w:r>
+      <w:proofErr w:type="spellStart"/>
+      <w:r>
+        <w:rPr>
+          <w:rFonts w:ascii="Arial" w:hAnsi="Arial"/>
+        </w:rPr>
+        <w:t>cp</w:t>
+      </w:r>
+      <w:proofErr w:type="spellEnd"/>
+      <w:r>
+        <w:rPr>
+          <w:rFonts w:ascii="Arial" w:hAnsi="Arial"/>
+        </w:rPr>
+        <w:t>, ville, pays, fonction</w:t>
+      </w:r>
+    </w:p>
+    <w:p>
+      <w:pPr>
+        <w:pStyle w:val="Texteprformat"/>
+        <w:rPr>
+          <w:rFonts w:ascii="Arial" w:hAnsi="Arial"/>
+        </w:rPr>
+      </w:pPr>
+    </w:p>
+    <w:p>
+      <w:pPr>
+        <w:pStyle w:val="Texteprformat"/>
+        <w:rPr>
+          <w:rFonts w:ascii="Arial" w:hAnsi="Arial"/>
+        </w:rPr>
+      </w:pPr>
+      <w:r>
+        <w:rPr>
+          <w:rFonts w:ascii="Arial" w:hAnsi="Arial"/>
+        </w:rPr>
+        <w:t>TABLE travailler -&gt; #</w:t>
+      </w:r>
+      <w:proofErr w:type="spellStart"/>
+      <w:proofErr w:type="gramStart"/>
+      <w:r>
+        <w:rPr>
+          <w:rFonts w:ascii="Arial" w:hAnsi="Arial"/>
+        </w:rPr>
+        <w:t>numvol</w:t>
+      </w:r>
+      <w:proofErr w:type="spellEnd"/>
+      <w:r>
+        <w:rPr>
+          <w:rFonts w:ascii="Arial" w:hAnsi="Arial"/>
+        </w:rPr>
+        <w:t xml:space="preserve"> ,</w:t>
+      </w:r>
+      <w:proofErr w:type="gramEnd"/>
+      <w:r>
+        <w:rPr>
+          <w:rFonts w:ascii="Arial" w:hAnsi="Arial"/>
+        </w:rPr>
+        <w:t xml:space="preserve"> #</w:t>
+      </w:r>
+      <w:proofErr w:type="spellStart"/>
+      <w:r>
+        <w:rPr>
+          <w:rFonts w:ascii="Arial" w:hAnsi="Arial"/>
+        </w:rPr>
+        <w:t>num</w:t>
+      </w:r>
+      <w:r>
+        <w:rPr>
+          <w:rFonts w:ascii="Arial" w:hAnsi="Arial"/>
+        </w:rPr>
+        <w:t>pilote</w:t>
+      </w:r>
+      <w:proofErr w:type="spellEnd"/>
+      <w:r>
+        <w:rPr>
+          <w:rFonts w:ascii="Arial" w:hAnsi="Arial"/>
+        </w:rPr>
+        <w:t xml:space="preserve">, </w:t>
+      </w:r>
+      <w:r>
+        <w:rPr>
+          <w:rFonts w:ascii="Arial" w:hAnsi="Arial"/>
+        </w:rPr>
+        <w:t>#</w:t>
+      </w:r>
+      <w:proofErr w:type="spellStart"/>
+      <w:r>
+        <w:rPr>
+          <w:rFonts w:ascii="Arial" w:hAnsi="Arial"/>
+        </w:rPr>
+        <w:t>numcopilote</w:t>
+      </w:r>
+      <w:proofErr w:type="spellEnd"/>
+      <w:r>
+        <w:rPr>
+          <w:rFonts w:ascii="Arial" w:hAnsi="Arial"/>
+        </w:rPr>
+        <w:t>, #num</w:t>
+      </w:r>
+      <w:r>
+        <w:rPr>
+          <w:rFonts w:ascii="Arial" w:hAnsi="Arial"/>
+        </w:rPr>
+        <w:t>hotesse1</w:t>
+      </w:r>
+      <w:r>
+        <w:rPr>
+          <w:rFonts w:ascii="Arial" w:hAnsi="Arial"/>
+        </w:rPr>
+        <w:t xml:space="preserve">, </w:t>
+      </w:r>
+      <w:r>
+        <w:rPr>
+          <w:rFonts w:ascii="Arial" w:hAnsi="Arial"/>
+        </w:rPr>
+        <w:t>#numhotesse2</w:t>
+      </w:r>
+      <w:r>
+        <w:rPr>
+          <w:rFonts w:ascii="Arial" w:hAnsi="Arial"/>
+        </w:rPr>
+        <w:t>,</w:t>
+      </w:r>
+      <w:r>
+        <w:rPr>
+          <w:rFonts w:ascii="Arial" w:hAnsi="Arial"/>
+        </w:rPr>
+        <w:t xml:space="preserve"> #num</w:t>
+      </w:r>
+      <w:r>
+        <w:rPr>
+          <w:rFonts w:ascii="Arial" w:hAnsi="Arial"/>
+        </w:rPr>
+        <w:t>hotesse3</w:t>
+      </w:r>
+      <w:r>
+        <w:rPr>
+          <w:rFonts w:ascii="Arial" w:hAnsi="Arial"/>
+        </w:rPr>
+        <w:t>,</w:t>
+      </w:r>
+      <w:r>
+        <w:rPr>
+          <w:rFonts w:ascii="Arial" w:hAnsi="Arial"/>
+        </w:rPr>
+        <w:t xml:space="preserve"> date</w:t>
+      </w:r>
+    </w:p>
+    <w:p>
+      <w:pPr>
+        <w:pStyle w:val="Texteprformat"/>
         <w:rPr>
           <w:rFonts w:ascii="Arial" w:hAnsi="Arial"/>
         </w:rPr>
@@ -828,68 +1476,272 @@
       <w:pPr>
         <w:pStyle w:val="Texteprformat"/>
       </w:pPr>
-      <w:r>
-        <w:rPr>
-          <w:rFonts w:ascii="Arial" w:hAnsi="Arial"/>
-        </w:rPr>
-        <w:t>entity : Vol, Passager, Client, Reservation, Billet</w:t>
-      </w:r>
-    </w:p>
-    <w:p>
-      <w:pPr>
-        <w:pStyle w:val="Texteprformat"/>
-      </w:pPr>
-      <w:r>
-        <w:rPr>
-          <w:rFonts w:ascii="Arial" w:hAnsi="Arial"/>
-        </w:rPr>
-        <w:t>dao : MysqlDao</w:t>
-      </w:r>
-    </w:p>
-    <w:p>
-      <w:pPr>
-        <w:pStyle w:val="Texteprformat"/>
-      </w:pPr>
+      <w:proofErr w:type="spellStart"/>
+      <w:proofErr w:type="gramStart"/>
+      <w:r>
+        <w:rPr>
+          <w:rFonts w:ascii="Arial" w:hAnsi="Arial"/>
+        </w:rPr>
+        <w:t>entity</w:t>
+      </w:r>
+      <w:proofErr w:type="spellEnd"/>
+      <w:proofErr w:type="gramEnd"/>
+      <w:r>
+        <w:rPr>
+          <w:rFonts w:ascii="Arial" w:hAnsi="Arial"/>
+        </w:rPr>
+        <w:t xml:space="preserve"> : Vol, Passager, Client, </w:t>
+      </w:r>
+      <w:proofErr w:type="spellStart"/>
+      <w:r>
+        <w:rPr>
+          <w:rFonts w:ascii="Arial" w:hAnsi="Arial"/>
+        </w:rPr>
+        <w:t>Reservation</w:t>
+      </w:r>
+      <w:proofErr w:type="spellEnd"/>
+      <w:r>
+        <w:rPr>
+          <w:rFonts w:ascii="Arial" w:hAnsi="Arial"/>
+        </w:rPr>
+        <w:t>, Billet</w:t>
+      </w:r>
+    </w:p>
+    <w:p>
+      <w:pPr>
+        <w:pStyle w:val="Texteprformat"/>
+      </w:pPr>
+      <w:proofErr w:type="gramStart"/>
+      <w:r>
+        <w:rPr>
+          <w:rFonts w:ascii="Arial" w:hAnsi="Arial"/>
+        </w:rPr>
+        <w:t>dao</w:t>
+      </w:r>
+      <w:proofErr w:type="gramEnd"/>
+      <w:r>
+        <w:rPr>
+          <w:rFonts w:ascii="Arial" w:hAnsi="Arial"/>
+        </w:rPr>
+        <w:t xml:space="preserve"> : </w:t>
+      </w:r>
+      <w:proofErr w:type="spellStart"/>
+      <w:r>
+        <w:rPr>
+          <w:rFonts w:ascii="Arial" w:hAnsi="Arial"/>
+        </w:rPr>
+        <w:t>MysqlDao</w:t>
+      </w:r>
+      <w:proofErr w:type="spellEnd"/>
+    </w:p>
+    <w:p>
+      <w:pPr>
+        <w:pStyle w:val="Texteprformat"/>
+      </w:pPr>
+      <w:proofErr w:type="spellStart"/>
       <w:r>
         <w:rPr>
           <w:rFonts w:ascii="Arial" w:hAnsi="Arial"/>
         </w:rPr>
         <w:lastRenderedPageBreak/>
-        <w:t>view : ATTENTION 2 vues à chaque fois (FRANÇAIS et ANGLAIS). index.php, rechercheVol.php, propositionVol.php, reservation.php, paiement.php, confirmation.php, aurevoir.php</w:t>
-      </w:r>
-    </w:p>
-    <w:p>
-      <w:pPr>
-        <w:pStyle w:val="Texteprformat"/>
-      </w:pPr>
-      <w:r>
-        <w:rPr>
-          <w:rFonts w:ascii="Arial" w:hAnsi="Arial"/>
-        </w:rPr>
-        <w:t>controller : 1 contrôleur lié à chaque vue (displayControllerRecherche.php, displayControllerProposition.php, etc)</w:t>
-      </w:r>
-    </w:p>
-    <w:p>
-      <w:pPr>
-        <w:pStyle w:val="Texteprformat"/>
-      </w:pPr>
-      <w:r>
-        <w:rPr>
-          <w:rFonts w:ascii="Arial" w:hAnsi="Arial"/>
-        </w:rPr>
-        <w:t>conf : configuration.ini</w:t>
-      </w:r>
-    </w:p>
-    <w:p>
-      <w:pPr>
-        <w:pStyle w:val="Texteprformat"/>
-      </w:pPr>
+        <w:t>view</w:t>
+      </w:r>
+      <w:proofErr w:type="spellEnd"/>
+      <w:r>
+        <w:rPr>
+          <w:rFonts w:ascii="Arial" w:hAnsi="Arial"/>
+        </w:rPr>
+        <w:t xml:space="preserve"> : ATTENTION 2 vues à chaque fois (FRANÇAIS et ANGLAIS). </w:t>
+      </w:r>
+      <w:proofErr w:type="spellStart"/>
+      <w:r>
+        <w:rPr>
+          <w:rFonts w:ascii="Arial" w:hAnsi="Arial"/>
+        </w:rPr>
+        <w:t>index.php</w:t>
+      </w:r>
+      <w:proofErr w:type="spellEnd"/>
+      <w:r>
+        <w:rPr>
+          <w:rFonts w:ascii="Arial" w:hAnsi="Arial"/>
+        </w:rPr>
+        <w:t xml:space="preserve">, </w:t>
+      </w:r>
+      <w:proofErr w:type="spellStart"/>
+      <w:r>
+        <w:rPr>
+          <w:rFonts w:ascii="Arial" w:hAnsi="Arial"/>
+        </w:rPr>
+        <w:t>rechercheVol.php</w:t>
+      </w:r>
+      <w:proofErr w:type="spellEnd"/>
+      <w:r>
+        <w:rPr>
+          <w:rFonts w:ascii="Arial" w:hAnsi="Arial"/>
+        </w:rPr>
+        <w:t xml:space="preserve">, </w:t>
+      </w:r>
+      <w:proofErr w:type="spellStart"/>
+      <w:r>
+        <w:rPr>
+          <w:rFonts w:ascii="Arial" w:hAnsi="Arial"/>
+        </w:rPr>
+        <w:t>propositionVol.php</w:t>
+      </w:r>
+      <w:proofErr w:type="spellEnd"/>
+      <w:r>
+        <w:rPr>
+          <w:rFonts w:ascii="Arial" w:hAnsi="Arial"/>
+        </w:rPr>
+        <w:t xml:space="preserve">, </w:t>
+      </w:r>
+      <w:proofErr w:type="spellStart"/>
+      <w:r>
+        <w:rPr>
+          <w:rFonts w:ascii="Arial" w:hAnsi="Arial"/>
+        </w:rPr>
+        <w:t>reservation.php</w:t>
+      </w:r>
+      <w:proofErr w:type="spellEnd"/>
+      <w:r>
+        <w:rPr>
+          <w:rFonts w:ascii="Arial" w:hAnsi="Arial"/>
+        </w:rPr>
+        <w:t xml:space="preserve">, </w:t>
+      </w:r>
+      <w:proofErr w:type="spellStart"/>
+      <w:r>
+        <w:rPr>
+          <w:rFonts w:ascii="Arial" w:hAnsi="Arial"/>
+        </w:rPr>
+        <w:t>paiement.php</w:t>
+      </w:r>
+      <w:proofErr w:type="spellEnd"/>
+      <w:r>
+        <w:rPr>
+          <w:rFonts w:ascii="Arial" w:hAnsi="Arial"/>
+        </w:rPr>
+        <w:t xml:space="preserve">, </w:t>
+      </w:r>
+      <w:proofErr w:type="spellStart"/>
+      <w:r>
+        <w:rPr>
+          <w:rFonts w:ascii="Arial" w:hAnsi="Arial"/>
+        </w:rPr>
+        <w:t>confirmation.php</w:t>
+      </w:r>
+      <w:proofErr w:type="spellEnd"/>
+      <w:r>
+        <w:rPr>
+          <w:rFonts w:ascii="Arial" w:hAnsi="Arial"/>
+        </w:rPr>
+        <w:t xml:space="preserve">, </w:t>
+      </w:r>
+      <w:proofErr w:type="spellStart"/>
+      <w:r>
+        <w:rPr>
+          <w:rFonts w:ascii="Arial" w:hAnsi="Arial"/>
+        </w:rPr>
+        <w:t>aurevoir.php</w:t>
+      </w:r>
+      <w:proofErr w:type="spellEnd"/>
+    </w:p>
+    <w:p>
+      <w:pPr>
+        <w:pStyle w:val="Texteprformat"/>
+      </w:pPr>
+      <w:proofErr w:type="spellStart"/>
+      <w:proofErr w:type="gramStart"/>
+      <w:r>
+        <w:rPr>
+          <w:rFonts w:ascii="Arial" w:hAnsi="Arial"/>
+        </w:rPr>
+        <w:t>controller</w:t>
+      </w:r>
+      <w:proofErr w:type="spellEnd"/>
+      <w:proofErr w:type="gramEnd"/>
+      <w:r>
+        <w:rPr>
+          <w:rFonts w:ascii="Arial" w:hAnsi="Arial"/>
+        </w:rPr>
+        <w:t xml:space="preserve"> : 1 contrôleur lié à chaque vue (</w:t>
+      </w:r>
+      <w:proofErr w:type="spellStart"/>
+      <w:r>
+        <w:rPr>
+          <w:rFonts w:ascii="Arial" w:hAnsi="Arial"/>
+        </w:rPr>
+        <w:t>displayControllerRecherche.php</w:t>
+      </w:r>
+      <w:proofErr w:type="spellEnd"/>
+      <w:r>
+        <w:rPr>
+          <w:rFonts w:ascii="Arial" w:hAnsi="Arial"/>
+        </w:rPr>
+        <w:t xml:space="preserve">, </w:t>
+      </w:r>
+      <w:proofErr w:type="spellStart"/>
+      <w:r>
+        <w:rPr>
+          <w:rFonts w:ascii="Arial" w:hAnsi="Arial"/>
+        </w:rPr>
+        <w:t>displayControllerProposition.php</w:t>
+      </w:r>
+      <w:proofErr w:type="spellEnd"/>
+      <w:r>
+        <w:rPr>
+          <w:rFonts w:ascii="Arial" w:hAnsi="Arial"/>
+        </w:rPr>
+        <w:t xml:space="preserve">, </w:t>
+      </w:r>
+      <w:proofErr w:type="spellStart"/>
+      <w:r>
+        <w:rPr>
+          <w:rFonts w:ascii="Arial" w:hAnsi="Arial"/>
+        </w:rPr>
+        <w:t>etc</w:t>
+      </w:r>
+      <w:proofErr w:type="spellEnd"/>
+      <w:r>
+        <w:rPr>
+          <w:rFonts w:ascii="Arial" w:hAnsi="Arial"/>
+        </w:rPr>
+        <w:t>)</w:t>
+      </w:r>
+    </w:p>
+    <w:p>
+      <w:pPr>
+        <w:pStyle w:val="Texteprformat"/>
+      </w:pPr>
+      <w:proofErr w:type="spellStart"/>
+      <w:proofErr w:type="gramStart"/>
+      <w:r>
+        <w:rPr>
+          <w:rFonts w:ascii="Arial" w:hAnsi="Arial"/>
+        </w:rPr>
+        <w:t>conf</w:t>
+      </w:r>
+      <w:proofErr w:type="spellEnd"/>
+      <w:proofErr w:type="gramEnd"/>
+      <w:r>
+        <w:rPr>
+          <w:rFonts w:ascii="Arial" w:hAnsi="Arial"/>
+        </w:rPr>
+        <w:t xml:space="preserve"> : configuration.ini</w:t>
+      </w:r>
+    </w:p>
+    <w:p>
+      <w:pPr>
+        <w:pStyle w:val="Texteprformat"/>
+      </w:pPr>
+      <w:proofErr w:type="spellStart"/>
       <w:r>
         <w:rPr>
           <w:rFonts w:ascii="Arial" w:hAnsi="Arial"/>
         </w:rPr>
         <w:t>setup.php</w:t>
       </w:r>
+      <w:proofErr w:type="spellEnd"/>
     </w:p>
     <w:p>
       <w:pPr>
@@ -920,8 +1772,16 @@
         <w:rPr>
           <w:rFonts w:ascii="Arial" w:hAnsi="Arial"/>
         </w:rPr>
-        <w:t>* confirmation.php</w:t>
-      </w:r>
+        <w:t xml:space="preserve">* </w:t>
+      </w:r>
+      <w:proofErr w:type="spellStart"/>
+      <w:r>
+        <w:rPr>
+          <w:rFonts w:ascii="Arial" w:hAnsi="Arial"/>
+        </w:rPr>
+        <w:t>confirmation.php</w:t>
+      </w:r>
+      <w:proofErr w:type="spellEnd"/>
     </w:p>
     <w:p>
       <w:pPr>
@@ -942,35 +1802,93 @@
         <w:rPr>
           <w:rFonts w:ascii="Arial" w:hAnsi="Arial"/>
         </w:rPr>
-        <w:t xml:space="preserve">Oui =&gt; retour rechercheVol.php (avec certains champs préremplis ?) </w:t>
-      </w:r>
-    </w:p>
-    <w:p>
-      <w:pPr>
-        <w:pStyle w:val="Texteprformat"/>
-      </w:pPr>
-      <w:r>
-        <w:rPr>
-          <w:rFonts w:ascii="Arial" w:hAnsi="Arial"/>
-        </w:rPr>
-        <w:t>Non =&gt; quitter, page aurevoir.php</w:t>
-      </w:r>
-    </w:p>
-    <w:p>
-      <w:pPr>
-        <w:pStyle w:val="Texteprformat"/>
-      </w:pPr>
-    </w:p>
-    <w:p>
-      <w:pPr>
-        <w:pStyle w:val="Texteprformat"/>
-      </w:pPr>
-      <w:r>
-        <w:rPr>
-          <w:rFonts w:ascii="Arial" w:hAnsi="Arial"/>
-        </w:rPr>
-        <w:t>* aurevoir.php</w:t>
-      </w:r>
+        <w:t xml:space="preserve">Oui =&gt; retour </w:t>
+      </w:r>
+      <w:proofErr w:type="spellStart"/>
+      <w:r>
+        <w:rPr>
+          <w:rFonts w:ascii="Arial" w:hAnsi="Arial"/>
+        </w:rPr>
+        <w:t>rechercheVol.php</w:t>
+      </w:r>
+      <w:proofErr w:type="spellEnd"/>
+      <w:r>
+        <w:rPr>
+          <w:rFonts w:ascii="Arial" w:hAnsi="Arial"/>
+        </w:rPr>
+        <w:t xml:space="preserve"> (avec certains champs </w:t>
+      </w:r>
+      <w:proofErr w:type="spellStart"/>
+      <w:r>
+        <w:rPr>
+          <w:rFonts w:ascii="Arial" w:hAnsi="Arial"/>
+        </w:rPr>
+        <w:t>préremplis</w:t>
+      </w:r>
+      <w:proofErr w:type="spellEnd"/>
+      <w:r>
+        <w:rPr>
+          <w:rFonts w:ascii="Arial" w:hAnsi="Arial"/>
+        </w:rPr>
+        <w:t xml:space="preserve"> ?) </w:t>
+      </w:r>
+    </w:p>
+    <w:p>
+      <w:pPr>
+        <w:pStyle w:val="Texteprformat"/>
+      </w:pPr>
+      <w:r>
+        <w:rPr>
+          <w:rFonts w:ascii="Arial" w:hAnsi="Arial"/>
+        </w:rPr>
+        <w:t xml:space="preserve">Non =&gt; </w:t>
+      </w:r>
+      <w:proofErr w:type="gramStart"/>
+      <w:r>
+        <w:rPr>
+          <w:rFonts w:ascii="Arial" w:hAnsi="Arial"/>
+        </w:rPr>
+        <w:t>quitter</w:t>
+      </w:r>
+      <w:proofErr w:type="gramEnd"/>
+      <w:r>
+        <w:rPr>
+          <w:rFonts w:ascii="Arial" w:hAnsi="Arial"/>
+        </w:rPr>
+        <w:t xml:space="preserve">, page </w:t>
+      </w:r>
+      <w:proofErr w:type="spellStart"/>
+      <w:r>
+        <w:rPr>
+          <w:rFonts w:ascii="Arial" w:hAnsi="Arial"/>
+        </w:rPr>
+        <w:t>aurevoir.php</w:t>
+      </w:r>
+      <w:proofErr w:type="spellEnd"/>
+    </w:p>
+    <w:p>
+      <w:pPr>
+        <w:pStyle w:val="Texteprformat"/>
+      </w:pPr>
+    </w:p>
+    <w:p>
+      <w:pPr>
+        <w:pStyle w:val="Texteprformat"/>
+      </w:pPr>
+      <w:r>
+        <w:rPr>
+          <w:rFonts w:ascii="Arial" w:hAnsi="Arial"/>
+        </w:rPr>
+        <w:t xml:space="preserve">* </w:t>
+      </w:r>
+      <w:proofErr w:type="spellStart"/>
+      <w:r>
+        <w:rPr>
+          <w:rFonts w:ascii="Arial" w:hAnsi="Arial"/>
+        </w:rPr>
+        <w:t>aurevoir.php</w:t>
+      </w:r>
+      <w:proofErr w:type="spellEnd"/>
     </w:p>
     <w:p>
       <w:pPr>
@@ -996,19 +1914,29 @@
         <w:rPr>
           <w:rFonts w:ascii="Arial" w:hAnsi="Arial"/>
         </w:rPr>
-        <w:t>* index.php</w:t>
-      </w:r>
-    </w:p>
-    <w:p>
-      <w:pPr>
-        <w:pStyle w:val="Texteprformat"/>
-      </w:pPr>
+        <w:t xml:space="preserve">* </w:t>
+      </w:r>
+      <w:proofErr w:type="spellStart"/>
+      <w:r>
+        <w:rPr>
+          <w:rFonts w:ascii="Arial" w:hAnsi="Arial"/>
+        </w:rPr>
+        <w:t>index.php</w:t>
+      </w:r>
+      <w:proofErr w:type="spellEnd"/>
+    </w:p>
+    <w:p>
+      <w:pPr>
+        <w:pStyle w:val="Texteprformat"/>
+      </w:pPr>
+      <w:proofErr w:type="spellStart"/>
       <w:r>
         <w:rPr>
           <w:rFonts w:ascii="Arial" w:hAnsi="Arial"/>
         </w:rPr>
         <w:t>Carousel</w:t>
       </w:r>
+      <w:proofErr w:type="spellEnd"/>
     </w:p>
     <w:p>
       <w:pPr>
@@ -1248,7 +2176,7 @@
 </file>
 
 <file path=word/numbering.xml><?xml version="1.0" encoding="utf-8"?>
-<w:numbering xmlns:ve="http://schemas.openxmlformats.org/markup-compatibility/2006" xmlns:o="urn:schemas-microsoft-com:office:office" xmlns:r="http://schemas.openxmlformats.org/officeDocument/2006/relationships" xmlns:m="http://schemas.openxmlformats.org/officeDocument/2006/math" xmlns:v="urn:schemas-microsoft-com:vml" xmlns:wp="http://schemas.openxmlformats.org/drawingml/2006/wordprocessingDrawing" xmlns:w10="urn:schemas-microsoft-com:office:word" xmlns:w="http://schemas.openxmlformats.org/wordprocessingml/2006/main" xmlns:wne="http://schemas.microsoft.com/office/word/2006/wordml">
+<w:numbering xmlns:wpc="http://schemas.microsoft.com/office/word/2010/wordprocessingCanvas" xmlns:mc="http://schemas.openxmlformats.org/markup-compatibility/2006" xmlns:o="urn:schemas-microsoft-com:office:office" xmlns:r="http://schemas.openxmlformats.org/officeDocument/2006/relationships" xmlns:m="http://schemas.openxmlformats.org/officeDocument/2006/math" xmlns:v="urn:schemas-microsoft-com:vml" xmlns:wp14="http://schemas.microsoft.com/office/word/2010/wordprocessingDrawing" xmlns:wp="http://schemas.openxmlformats.org/drawingml/2006/wordprocessingDrawing" xmlns:w10="urn:schemas-microsoft-com:office:word" xmlns:w="http://schemas.openxmlformats.org/wordprocessingml/2006/main" xmlns:w14="http://schemas.microsoft.com/office/word/2010/wordml" xmlns:wpg="http://schemas.microsoft.com/office/word/2010/wordprocessingGroup" xmlns:wpi="http://schemas.microsoft.com/office/word/2010/wordprocessingInk" xmlns:wne="http://schemas.microsoft.com/office/word/2006/wordml" xmlns:wps="http://schemas.microsoft.com/office/word/2010/wordprocessingShape" mc:Ignorable="w14 wp14">
   <w:abstractNum w:abstractNumId="0">
     <w:nsid w:val="0A353B9B"/>
     <w:multiLevelType w:val="hybridMultilevel"/>
@@ -1485,7 +2413,7 @@
 </file>
 
 <file path=word/styles.xml><?xml version="1.0" encoding="utf-8"?>
-<w:styles xmlns:r="http://schemas.openxmlformats.org/officeDocument/2006/relationships" xmlns:w="http://schemas.openxmlformats.org/wordprocessingml/2006/main">
+<w:styles xmlns:mc="http://schemas.openxmlformats.org/markup-compatibility/2006" xmlns:r="http://schemas.openxmlformats.org/officeDocument/2006/relationships" xmlns:w="http://schemas.openxmlformats.org/wordprocessingml/2006/main" xmlns:w14="http://schemas.microsoft.com/office/word/2010/wordml" mc:Ignorable="w14">
   <w:docDefaults>
     <w:rPrDefault>
       <w:rPr>
@@ -1656,7 +2584,6 @@
     <w:uiPriority w:val="99"/>
     <w:semiHidden/>
     <w:unhideWhenUsed/>
-    <w:qFormat/>
     <w:tblPr>
       <w:tblInd w:w="0" w:type="dxa"/>
       <w:tblCellMar>

</xml_diff>

<commit_message>
mise à jour diag act système + fichier projet vols
</commit_message>
<xml_diff>
--- a/divers/projet_vols.docx
+++ b/divers/projet_vols.docx
@@ -33,76 +33,106 @@
       <w:pPr>
         <w:pStyle w:val="Texteprformat"/>
       </w:pPr>
+      <w:proofErr w:type="gramStart"/>
       <w:r>
         <w:rPr>
           <w:rFonts w:ascii="Arial" w:hAnsi="Arial"/>
         </w:rPr>
         <w:t>promos</w:t>
       </w:r>
-    </w:p>
-    <w:p>
-      <w:pPr>
-        <w:pStyle w:val="Texteprformat"/>
-      </w:pPr>
+      <w:proofErr w:type="gramEnd"/>
+    </w:p>
+    <w:p>
+      <w:pPr>
+        <w:pStyle w:val="Texteprformat"/>
+      </w:pPr>
+      <w:proofErr w:type="gramStart"/>
       <w:r>
         <w:rPr>
           <w:rFonts w:ascii="Arial" w:hAnsi="Arial"/>
         </w:rPr>
         <w:t>escales</w:t>
       </w:r>
-    </w:p>
-    <w:p>
-      <w:pPr>
-        <w:pStyle w:val="Texteprformat"/>
-        <w:rPr>
-          <w:rFonts w:ascii="Arial" w:hAnsi="Arial"/>
-        </w:rPr>
-      </w:pPr>
-      <w:r>
-        <w:rPr>
-          <w:rFonts w:ascii="Arial" w:hAnsi="Arial"/>
-        </w:rPr>
-        <w:t>interface côté compagnie</w:t>
-      </w:r>
-    </w:p>
-    <w:p>
-      <w:pPr>
-        <w:pStyle w:val="Texteprformat"/>
-        <w:rPr>
-          <w:rFonts w:ascii="Arial" w:hAnsi="Arial"/>
-        </w:rPr>
-      </w:pPr>
-      <w:r>
-        <w:rPr>
-          <w:rFonts w:ascii="Arial" w:hAnsi="Arial"/>
-        </w:rPr>
-        <w:t>envoi d’un billet par mail</w:t>
-      </w:r>
-    </w:p>
-    <w:p>
-      <w:pPr>
-        <w:pStyle w:val="Texteprformat"/>
-        <w:rPr>
-          <w:rFonts w:ascii="Arial" w:hAnsi="Arial"/>
-        </w:rPr>
-      </w:pPr>
-      <w:r>
-        <w:rPr>
-          <w:rFonts w:ascii="Arial" w:hAnsi="Arial"/>
-        </w:rPr>
-        <w:t>numéro de tél =&gt; autoriser les espaces et les enlever lors de la récup (penser à protéger les requêtes)</w:t>
-      </w:r>
-    </w:p>
-    <w:p>
-      <w:pPr>
-        <w:pStyle w:val="Texteprformat"/>
-      </w:pPr>
+      <w:proofErr w:type="gramEnd"/>
+    </w:p>
+    <w:p>
+      <w:pPr>
+        <w:pStyle w:val="Texteprformat"/>
+        <w:rPr>
+          <w:rFonts w:ascii="Arial" w:hAnsi="Arial"/>
+        </w:rPr>
+      </w:pPr>
+      <w:proofErr w:type="gramStart"/>
+      <w:r>
+        <w:rPr>
+          <w:rFonts w:ascii="Arial" w:hAnsi="Arial"/>
+        </w:rPr>
+        <w:t>interface</w:t>
+      </w:r>
+      <w:proofErr w:type="gramEnd"/>
+      <w:r>
+        <w:rPr>
+          <w:rFonts w:ascii="Arial" w:hAnsi="Arial"/>
+        </w:rPr>
+        <w:t xml:space="preserve"> côté compagnie</w:t>
+      </w:r>
+    </w:p>
+    <w:p>
+      <w:pPr>
+        <w:pStyle w:val="Texteprformat"/>
+        <w:rPr>
+          <w:rFonts w:ascii="Arial" w:hAnsi="Arial"/>
+        </w:rPr>
+      </w:pPr>
+      <w:proofErr w:type="gramStart"/>
+      <w:r>
+        <w:rPr>
+          <w:rFonts w:ascii="Arial" w:hAnsi="Arial"/>
+        </w:rPr>
+        <w:t>envoi</w:t>
+      </w:r>
+      <w:proofErr w:type="gramEnd"/>
+      <w:r>
+        <w:rPr>
+          <w:rFonts w:ascii="Arial" w:hAnsi="Arial"/>
+        </w:rPr>
+        <w:t xml:space="preserve"> d’un billet par mail</w:t>
+      </w:r>
+    </w:p>
+    <w:p>
+      <w:pPr>
+        <w:pStyle w:val="Texteprformat"/>
+        <w:rPr>
+          <w:rFonts w:ascii="Arial" w:hAnsi="Arial"/>
+        </w:rPr>
+      </w:pPr>
+      <w:proofErr w:type="gramStart"/>
+      <w:r>
+        <w:rPr>
+          <w:rFonts w:ascii="Arial" w:hAnsi="Arial"/>
+        </w:rPr>
+        <w:t>numéro</w:t>
+      </w:r>
+      <w:proofErr w:type="gramEnd"/>
+      <w:r>
+        <w:rPr>
+          <w:rFonts w:ascii="Arial" w:hAnsi="Arial"/>
+        </w:rPr>
+        <w:t xml:space="preserve"> de tél =&gt; autoriser les espaces et les enlever lors de la récup (penser à protéger les requêtes)</w:t>
+      </w:r>
+    </w:p>
+    <w:p>
+      <w:pPr>
+        <w:pStyle w:val="Texteprformat"/>
+      </w:pPr>
+      <w:proofErr w:type="gramStart"/>
       <w:r>
         <w:rPr>
           <w:rFonts w:ascii="Arial" w:hAnsi="Arial"/>
         </w:rPr>
         <w:t>hôtels</w:t>
       </w:r>
+      <w:proofErr w:type="gramEnd"/>
     </w:p>
     <w:p>
       <w:pPr>
@@ -114,11 +144,19 @@
         </w:rPr>
         <w:t>(</w:t>
       </w:r>
-      <w:r>
-        <w:rPr>
-          <w:rFonts w:ascii="Arial" w:hAnsi="Arial"/>
-        </w:rPr>
-        <w:t>espace membres</w:t>
+      <w:proofErr w:type="gramStart"/>
+      <w:r>
+        <w:rPr>
+          <w:rFonts w:ascii="Arial" w:hAnsi="Arial"/>
+        </w:rPr>
+        <w:t>espace</w:t>
+      </w:r>
+      <w:proofErr w:type="gramEnd"/>
+      <w:r>
+        <w:rPr>
+          <w:rFonts w:ascii="Arial" w:hAnsi="Arial"/>
+        </w:rPr>
+        <w:t xml:space="preserve"> membres</w:t>
       </w:r>
       <w:r>
         <w:rPr>
@@ -161,11 +199,19 @@
       <w:pPr>
         <w:pStyle w:val="Texteprformat"/>
       </w:pPr>
-      <w:r>
-        <w:rPr>
-          <w:rFonts w:ascii="Arial" w:hAnsi="Arial"/>
-        </w:rPr>
-        <w:t>historique des vols pour un client + gestion carte de fidélité</w:t>
+      <w:proofErr w:type="gramStart"/>
+      <w:r>
+        <w:rPr>
+          <w:rFonts w:ascii="Arial" w:hAnsi="Arial"/>
+        </w:rPr>
+        <w:t>historique</w:t>
+      </w:r>
+      <w:proofErr w:type="gramEnd"/>
+      <w:r>
+        <w:rPr>
+          <w:rFonts w:ascii="Arial" w:hAnsi="Arial"/>
+        </w:rPr>
+        <w:t xml:space="preserve"> des vols pour un client + gestion carte de fidélité</w:t>
       </w:r>
     </w:p>
     <w:p>
@@ -188,25 +234,41 @@
       <w:pPr>
         <w:pStyle w:val="Texteprformat"/>
       </w:pPr>
-      <w:r>
-        <w:rPr>
-          <w:rFonts w:ascii="Arial" w:hAnsi="Arial"/>
-        </w:rPr>
-        <w:t>vols internationaux</w:t>
-      </w:r>
-    </w:p>
-    <w:p>
-      <w:pPr>
-        <w:pStyle w:val="Texteprformat"/>
-        <w:rPr>
-          <w:rFonts w:ascii="Arial" w:hAnsi="Arial"/>
-        </w:rPr>
-      </w:pPr>
-      <w:r>
-        <w:rPr>
-          <w:rFonts w:ascii="Arial" w:hAnsi="Arial"/>
-        </w:rPr>
-        <w:t>vols directs</w:t>
+      <w:proofErr w:type="gramStart"/>
+      <w:r>
+        <w:rPr>
+          <w:rFonts w:ascii="Arial" w:hAnsi="Arial"/>
+        </w:rPr>
+        <w:t>vols</w:t>
+      </w:r>
+      <w:proofErr w:type="gramEnd"/>
+      <w:r>
+        <w:rPr>
+          <w:rFonts w:ascii="Arial" w:hAnsi="Arial"/>
+        </w:rPr>
+        <w:t xml:space="preserve"> internationaux</w:t>
+      </w:r>
+    </w:p>
+    <w:p>
+      <w:pPr>
+        <w:pStyle w:val="Texteprformat"/>
+        <w:rPr>
+          <w:rFonts w:ascii="Arial" w:hAnsi="Arial"/>
+        </w:rPr>
+      </w:pPr>
+      <w:proofErr w:type="gramStart"/>
+      <w:r>
+        <w:rPr>
+          <w:rFonts w:ascii="Arial" w:hAnsi="Arial"/>
+        </w:rPr>
+        <w:t>vols</w:t>
+      </w:r>
+      <w:proofErr w:type="gramEnd"/>
+      <w:r>
+        <w:rPr>
+          <w:rFonts w:ascii="Arial" w:hAnsi="Arial"/>
+        </w:rPr>
+        <w:t xml:space="preserve"> directs</w:t>
       </w:r>
     </w:p>
     <w:p>
@@ -239,22 +301,74 @@
       <w:pPr>
         <w:pStyle w:val="Texteprformat"/>
       </w:pPr>
-      <w:r>
-        <w:rPr>
-          <w:rFonts w:ascii="Arial" w:hAnsi="Arial"/>
-        </w:rPr>
-        <w:t>allers simples + allers-retours (moins chers)</w:t>
-      </w:r>
-    </w:p>
-    <w:p>
-      <w:pPr>
-        <w:pStyle w:val="Texteprformat"/>
-      </w:pPr>
-      <w:r>
-        <w:rPr>
-          <w:rFonts w:ascii="Arial" w:hAnsi="Arial"/>
-        </w:rPr>
-        <w:t>Pour créer un vol : gestion des droits (admin avec login / mot de passe) sur la base de données directement... (pr le moment)</w:t>
+      <w:proofErr w:type="gramStart"/>
+      <w:r>
+        <w:rPr>
+          <w:rFonts w:ascii="Arial" w:hAnsi="Arial"/>
+        </w:rPr>
+        <w:t>allers</w:t>
+      </w:r>
+      <w:proofErr w:type="gramEnd"/>
+      <w:r>
+        <w:rPr>
+          <w:rFonts w:ascii="Arial" w:hAnsi="Arial"/>
+        </w:rPr>
+        <w:t xml:space="preserve"> simples + </w:t>
+      </w:r>
+      <w:proofErr w:type="spellStart"/>
+      <w:r>
+        <w:rPr>
+          <w:rFonts w:ascii="Arial" w:hAnsi="Arial"/>
+        </w:rPr>
+        <w:t>allers-retours</w:t>
+      </w:r>
+      <w:proofErr w:type="spellEnd"/>
+      <w:r>
+        <w:rPr>
+          <w:rFonts w:ascii="Arial" w:hAnsi="Arial"/>
+        </w:rPr>
+        <w:t xml:space="preserve"> (moins chers)</w:t>
+      </w:r>
+    </w:p>
+    <w:p>
+      <w:pPr>
+        <w:pStyle w:val="Texteprformat"/>
+      </w:pPr>
+      <w:r>
+        <w:rPr>
+          <w:rFonts w:ascii="Arial" w:hAnsi="Arial"/>
+        </w:rPr>
+        <w:t>Pour créer un vol : gestion des droits (</w:t>
+      </w:r>
+      <w:proofErr w:type="spellStart"/>
+      <w:r>
+        <w:rPr>
+          <w:rFonts w:ascii="Arial" w:hAnsi="Arial"/>
+        </w:rPr>
+        <w:t>admin</w:t>
+      </w:r>
+      <w:proofErr w:type="spellEnd"/>
+      <w:r>
+        <w:rPr>
+          <w:rFonts w:ascii="Arial" w:hAnsi="Arial"/>
+        </w:rPr>
+        <w:t xml:space="preserve"> avec login / mot de passe) sur la base de données directement... (</w:t>
+      </w:r>
+      <w:proofErr w:type="spellStart"/>
+      <w:proofErr w:type="gramStart"/>
+      <w:r>
+        <w:rPr>
+          <w:rFonts w:ascii="Arial" w:hAnsi="Arial"/>
+        </w:rPr>
+        <w:t>pr</w:t>
+      </w:r>
+      <w:proofErr w:type="spellEnd"/>
+      <w:proofErr w:type="gramEnd"/>
+      <w:r>
+        <w:rPr>
+          <w:rFonts w:ascii="Arial" w:hAnsi="Arial"/>
+        </w:rPr>
+        <w:t xml:space="preserve"> le moment)</w:t>
       </w:r>
     </w:p>
     <w:p>
@@ -321,7 +435,35 @@
         <w:rPr>
           <w:rFonts w:ascii="Arial" w:hAnsi="Arial"/>
         </w:rPr>
-        <w:t xml:space="preserve"> =&gt; non. Un client qui réserve n’est pas forcément passager (cf réservation pour 1 enfant)</w:t>
+        <w:t xml:space="preserve"> =&gt; </w:t>
+      </w:r>
+      <w:proofErr w:type="gramStart"/>
+      <w:r>
+        <w:rPr>
+          <w:rFonts w:ascii="Arial" w:hAnsi="Arial"/>
+        </w:rPr>
+        <w:t>non</w:t>
+      </w:r>
+      <w:proofErr w:type="gramEnd"/>
+      <w:r>
+        <w:rPr>
+          <w:rFonts w:ascii="Arial" w:hAnsi="Arial"/>
+        </w:rPr>
+        <w:t>. Un client qui réserve n’est pas forcément passager (</w:t>
+      </w:r>
+      <w:proofErr w:type="spellStart"/>
+      <w:r>
+        <w:rPr>
+          <w:rFonts w:ascii="Arial" w:hAnsi="Arial"/>
+        </w:rPr>
+        <w:t>cf</w:t>
+      </w:r>
+      <w:proofErr w:type="spellEnd"/>
+      <w:r>
+        <w:rPr>
+          <w:rFonts w:ascii="Arial" w:hAnsi="Arial"/>
+        </w:rPr>
+        <w:t xml:space="preserve"> réservation pour 1 enfant)</w:t>
       </w:r>
       <w:r>
         <w:rPr>
@@ -343,7 +485,63 @@
         <w:rPr>
           <w:rFonts w:ascii="Arial" w:hAnsi="Arial"/>
         </w:rPr>
-        <w:t>Tarifs (pas une classe) dépendent de : vol, classe (éco / affaire), age (enfants de moins de 3 ans ne payent que l'assurance), date de réservation (réservation ouverte 2 mois avant ! Le prix s'incrémente progressivement, et décrémentera à la fin). [on retrouve le tarif ds la table reservation]</w:t>
+        <w:t xml:space="preserve">Tarifs (pas une classe) dépendent de : vol, classe (éco / affaire), </w:t>
+      </w:r>
+      <w:proofErr w:type="spellStart"/>
+      <w:r>
+        <w:rPr>
+          <w:rFonts w:ascii="Arial" w:hAnsi="Arial"/>
+        </w:rPr>
+        <w:t>age</w:t>
+      </w:r>
+      <w:proofErr w:type="spellEnd"/>
+      <w:r>
+        <w:rPr>
+          <w:rFonts w:ascii="Arial" w:hAnsi="Arial"/>
+        </w:rPr>
+        <w:t xml:space="preserve"> (enfants de moins de 3 ans ne payent que l'assurance), date de réservation (réservation ouverte 2 mois avant ! Le prix s'incrémente progressivement, et décrémentera à la fin). [</w:t>
+      </w:r>
+      <w:proofErr w:type="gramStart"/>
+      <w:r>
+        <w:rPr>
+          <w:rFonts w:ascii="Arial" w:hAnsi="Arial"/>
+        </w:rPr>
+        <w:t>on</w:t>
+      </w:r>
+      <w:proofErr w:type="gramEnd"/>
+      <w:r>
+        <w:rPr>
+          <w:rFonts w:ascii="Arial" w:hAnsi="Arial"/>
+        </w:rPr>
+        <w:t xml:space="preserve"> retrouve le tarif </w:t>
+      </w:r>
+      <w:proofErr w:type="spellStart"/>
+      <w:r>
+        <w:rPr>
+          <w:rFonts w:ascii="Arial" w:hAnsi="Arial"/>
+        </w:rPr>
+        <w:t>ds</w:t>
+      </w:r>
+      <w:proofErr w:type="spellEnd"/>
+      <w:r>
+        <w:rPr>
+          <w:rFonts w:ascii="Arial" w:hAnsi="Arial"/>
+        </w:rPr>
+        <w:t xml:space="preserve"> la table </w:t>
+      </w:r>
+      <w:proofErr w:type="spellStart"/>
+      <w:r>
+        <w:rPr>
+          <w:rFonts w:ascii="Arial" w:hAnsi="Arial"/>
+        </w:rPr>
+        <w:t>reservation</w:t>
+      </w:r>
+      <w:proofErr w:type="spellEnd"/>
+      <w:r>
+        <w:rPr>
+          <w:rFonts w:ascii="Arial" w:hAnsi="Arial"/>
+        </w:rPr>
+        <w:t>]</w:t>
       </w:r>
     </w:p>
     <w:p>
@@ -386,20 +584,85 @@
         <w:rPr>
           <w:rFonts w:ascii="Arial" w:hAnsi="Arial"/>
         </w:rPr>
-        <w:t>TABLE vol -&gt; numvol</w:t>
-      </w:r>
-      <w:r>
-        <w:rPr>
-          <w:rFonts w:ascii="Arial" w:hAnsi="Arial"/>
-        </w:rPr>
-        <w:t>, lieu_depart, lieu_arrivee [sera récupéré su</w:t>
-      </w:r>
-      <w:r>
-        <w:rPr>
-          <w:rFonts w:ascii="Arial" w:hAnsi="Arial"/>
-        </w:rPr>
-        <w:t xml:space="preserve">r la table destination], date_depart, heure_depart, </w:t>
-      </w:r>
+        <w:t xml:space="preserve">TABLE vol -&gt; </w:t>
+      </w:r>
+      <w:proofErr w:type="spellStart"/>
+      <w:r>
+        <w:rPr>
+          <w:rFonts w:ascii="Arial" w:hAnsi="Arial"/>
+        </w:rPr>
+        <w:t>numvol</w:t>
+      </w:r>
+      <w:proofErr w:type="spellEnd"/>
+      <w:r>
+        <w:rPr>
+          <w:rFonts w:ascii="Arial" w:hAnsi="Arial"/>
+        </w:rPr>
+        <w:t xml:space="preserve">, </w:t>
+      </w:r>
+      <w:proofErr w:type="spellStart"/>
+      <w:r>
+        <w:rPr>
+          <w:rFonts w:ascii="Arial" w:hAnsi="Arial"/>
+        </w:rPr>
+        <w:t>lieu_depart</w:t>
+      </w:r>
+      <w:proofErr w:type="spellEnd"/>
+      <w:r>
+        <w:rPr>
+          <w:rFonts w:ascii="Arial" w:hAnsi="Arial"/>
+        </w:rPr>
+        <w:t xml:space="preserve">, </w:t>
+      </w:r>
+      <w:proofErr w:type="spellStart"/>
+      <w:r>
+        <w:rPr>
+          <w:rFonts w:ascii="Arial" w:hAnsi="Arial"/>
+        </w:rPr>
+        <w:t>lieu_arrivee</w:t>
+      </w:r>
+      <w:proofErr w:type="spellEnd"/>
+      <w:r>
+        <w:rPr>
+          <w:rFonts w:ascii="Arial" w:hAnsi="Arial"/>
+        </w:rPr>
+        <w:t xml:space="preserve"> [sera récupéré su</w:t>
+      </w:r>
+      <w:r>
+        <w:rPr>
+          <w:rFonts w:ascii="Arial" w:hAnsi="Arial"/>
+        </w:rPr>
+        <w:t xml:space="preserve">r la table destination], </w:t>
+      </w:r>
+      <w:proofErr w:type="spellStart"/>
+      <w:r>
+        <w:rPr>
+          <w:rFonts w:ascii="Arial" w:hAnsi="Arial"/>
+        </w:rPr>
+        <w:t>date_depart</w:t>
+      </w:r>
+      <w:proofErr w:type="spellEnd"/>
+      <w:r>
+        <w:rPr>
+          <w:rFonts w:ascii="Arial" w:hAnsi="Arial"/>
+        </w:rPr>
+        <w:t xml:space="preserve">, </w:t>
+      </w:r>
+      <w:proofErr w:type="spellStart"/>
+      <w:r>
+        <w:rPr>
+          <w:rFonts w:ascii="Arial" w:hAnsi="Arial"/>
+        </w:rPr>
+        <w:t>heure_depart</w:t>
+      </w:r>
+      <w:proofErr w:type="spellEnd"/>
+      <w:r>
+        <w:rPr>
+          <w:rFonts w:ascii="Arial" w:hAnsi="Arial"/>
+        </w:rPr>
+        <w:t xml:space="preserve">, </w:t>
+      </w:r>
+      <w:proofErr w:type="spellStart"/>
       <w:r>
         <w:rPr>
           <w:rFonts w:ascii="Arial" w:hAnsi="Arial"/>
@@ -410,41 +673,85 @@
         <w:rPr>
           <w:rFonts w:ascii="Arial" w:hAnsi="Arial"/>
         </w:rPr>
-        <w:t>arrivee,</w:t>
-      </w:r>
-      <w:r>
-        <w:rPr>
-          <w:rFonts w:ascii="Arial" w:hAnsi="Arial"/>
-        </w:rPr>
-        <w:t>heure_</w:t>
-      </w:r>
-      <w:r>
-        <w:rPr>
-          <w:rFonts w:ascii="Arial" w:hAnsi="Arial"/>
-        </w:rPr>
         <w:t>arrivee</w:t>
       </w:r>
-      <w:r>
-        <w:rPr>
-          <w:rFonts w:ascii="Arial" w:hAnsi="Arial"/>
-        </w:rPr>
-        <w:t>.</w:t>
-      </w:r>
-    </w:p>
-    <w:p>
-      <w:pPr>
-        <w:pStyle w:val="Texteprformat"/>
-      </w:pPr>
-    </w:p>
-    <w:p>
-      <w:pPr>
-        <w:pStyle w:val="Texteprformat"/>
-      </w:pPr>
-      <w:r>
-        <w:rPr>
-          <w:rFonts w:ascii="Arial" w:hAnsi="Arial"/>
-        </w:rPr>
-        <w:t>TABLE reservation -&gt; num</w:t>
+      <w:proofErr w:type="gramStart"/>
+      <w:r>
+        <w:rPr>
+          <w:rFonts w:ascii="Arial" w:hAnsi="Arial"/>
+        </w:rPr>
+        <w:t>,</w:t>
+      </w:r>
+      <w:r>
+        <w:rPr>
+          <w:rFonts w:ascii="Arial" w:hAnsi="Arial"/>
+        </w:rPr>
+        <w:t>heure</w:t>
+      </w:r>
+      <w:proofErr w:type="gramEnd"/>
+      <w:r>
+        <w:rPr>
+          <w:rFonts w:ascii="Arial" w:hAnsi="Arial"/>
+        </w:rPr>
+        <w:t>_</w:t>
+      </w:r>
+      <w:r>
+        <w:rPr>
+          <w:rFonts w:ascii="Arial" w:hAnsi="Arial"/>
+        </w:rPr>
+        <w:t>arrivee</w:t>
+      </w:r>
+      <w:proofErr w:type="spellEnd"/>
+      <w:r>
+        <w:rPr>
+          <w:rFonts w:ascii="Arial" w:hAnsi="Arial"/>
+        </w:rPr>
+        <w:t xml:space="preserve">, </w:t>
+      </w:r>
+      <w:proofErr w:type="spellStart"/>
+      <w:r>
+        <w:rPr>
+          <w:rFonts w:ascii="Arial" w:hAnsi="Arial"/>
+        </w:rPr>
+        <w:t>duree_trajet</w:t>
+      </w:r>
+      <w:proofErr w:type="spellEnd"/>
+    </w:p>
+    <w:p>
+      <w:pPr>
+        <w:pStyle w:val="Texteprformat"/>
+      </w:pPr>
+    </w:p>
+    <w:p>
+      <w:pPr>
+        <w:pStyle w:val="Texteprformat"/>
+      </w:pPr>
+      <w:r>
+        <w:rPr>
+          <w:rFonts w:ascii="Arial" w:hAnsi="Arial"/>
+        </w:rPr>
+        <w:t xml:space="preserve">TABLE </w:t>
+      </w:r>
+      <w:proofErr w:type="spellStart"/>
+      <w:r>
+        <w:rPr>
+          <w:rFonts w:ascii="Arial" w:hAnsi="Arial"/>
+        </w:rPr>
+        <w:t>reservation</w:t>
+      </w:r>
+      <w:proofErr w:type="spellEnd"/>
+      <w:r>
+        <w:rPr>
+          <w:rFonts w:ascii="Arial" w:hAnsi="Arial"/>
+        </w:rPr>
+        <w:t xml:space="preserve"> -&gt; </w:t>
+      </w:r>
+      <w:proofErr w:type="spellStart"/>
+      <w:r>
+        <w:rPr>
+          <w:rFonts w:ascii="Arial" w:hAnsi="Arial"/>
+        </w:rPr>
+        <w:t>num</w:t>
       </w:r>
       <w:r>
         <w:rPr>
@@ -452,6 +759,7 @@
         </w:rPr>
         <w:t>reserv</w:t>
       </w:r>
+      <w:proofErr w:type="spellEnd"/>
       <w:r>
         <w:rPr>
           <w:rFonts w:ascii="Arial" w:hAnsi="Arial"/>
@@ -468,7 +776,14 @@
         <w:rPr>
           <w:rFonts w:ascii="Arial" w:hAnsi="Arial"/>
         </w:rPr>
-        <w:t>#num</w:t>
+        <w:t>#</w:t>
+      </w:r>
+      <w:proofErr w:type="spellStart"/>
+      <w:r>
+        <w:rPr>
+          <w:rFonts w:ascii="Arial" w:hAnsi="Arial"/>
+        </w:rPr>
+        <w:t>num</w:t>
       </w:r>
       <w:r>
         <w:rPr>
@@ -488,6 +803,601 @@
         </w:rPr>
         <w:t>ient</w:t>
       </w:r>
+      <w:proofErr w:type="spellEnd"/>
+      <w:r>
+        <w:rPr>
+          <w:rFonts w:ascii="Arial" w:hAnsi="Arial"/>
+        </w:rPr>
+        <w:t>, #</w:t>
+      </w:r>
+      <w:proofErr w:type="spellStart"/>
+      <w:r>
+        <w:rPr>
+          <w:rFonts w:ascii="Arial" w:hAnsi="Arial"/>
+        </w:rPr>
+        <w:t>num</w:t>
+      </w:r>
+      <w:r>
+        <w:rPr>
+          <w:rFonts w:ascii="Arial" w:hAnsi="Arial"/>
+        </w:rPr>
+        <w:t>place</w:t>
+      </w:r>
+      <w:proofErr w:type="spellEnd"/>
+    </w:p>
+    <w:p>
+      <w:pPr>
+        <w:pStyle w:val="Texteprformat"/>
+      </w:pPr>
+    </w:p>
+    <w:p>
+      <w:pPr>
+        <w:pStyle w:val="Texteprformat"/>
+      </w:pPr>
+      <w:r>
+        <w:rPr>
+          <w:rFonts w:ascii="Arial" w:hAnsi="Arial"/>
+        </w:rPr>
+        <w:t xml:space="preserve">TABLE passager -&gt; </w:t>
+      </w:r>
+      <w:proofErr w:type="spellStart"/>
+      <w:r>
+        <w:rPr>
+          <w:rFonts w:ascii="Arial" w:hAnsi="Arial"/>
+        </w:rPr>
+        <w:t>numpassager</w:t>
+      </w:r>
+      <w:proofErr w:type="spellEnd"/>
+      <w:r>
+        <w:rPr>
+          <w:rFonts w:ascii="Arial" w:hAnsi="Arial"/>
+        </w:rPr>
+        <w:t xml:space="preserve">, </w:t>
+      </w:r>
+      <w:proofErr w:type="spellStart"/>
+      <w:r>
+        <w:rPr>
+          <w:rFonts w:ascii="Arial" w:hAnsi="Arial"/>
+        </w:rPr>
+        <w:t>civilite</w:t>
+      </w:r>
+      <w:proofErr w:type="spellEnd"/>
+      <w:r>
+        <w:rPr>
+          <w:rFonts w:ascii="Arial" w:hAnsi="Arial"/>
+        </w:rPr>
+        <w:t>, n</w:t>
+      </w:r>
+      <w:r>
+        <w:rPr>
+          <w:rFonts w:ascii="Arial" w:hAnsi="Arial"/>
+        </w:rPr>
+        <w:t xml:space="preserve">om, </w:t>
+      </w:r>
+      <w:proofErr w:type="spellStart"/>
+      <w:r>
+        <w:rPr>
+          <w:rFonts w:ascii="Arial" w:hAnsi="Arial"/>
+        </w:rPr>
+        <w:t>prenom</w:t>
+      </w:r>
+      <w:proofErr w:type="spellEnd"/>
+      <w:r>
+        <w:rPr>
+          <w:rFonts w:ascii="Arial" w:hAnsi="Arial"/>
+        </w:rPr>
+        <w:t xml:space="preserve">, </w:t>
+      </w:r>
+      <w:proofErr w:type="spellStart"/>
+      <w:r>
+        <w:rPr>
+          <w:rFonts w:ascii="Arial" w:hAnsi="Arial"/>
+        </w:rPr>
+        <w:t>date_naissance</w:t>
+      </w:r>
+      <w:proofErr w:type="spellEnd"/>
+    </w:p>
+    <w:p>
+      <w:pPr>
+        <w:pStyle w:val="Texteprformat"/>
+      </w:pPr>
+    </w:p>
+    <w:p>
+      <w:pPr>
+        <w:pStyle w:val="Texteprformat"/>
+      </w:pPr>
+      <w:r>
+        <w:rPr>
+          <w:rFonts w:ascii="Arial" w:hAnsi="Arial"/>
+        </w:rPr>
+        <w:t xml:space="preserve">TABLE client -&gt; </w:t>
+      </w:r>
+      <w:proofErr w:type="spellStart"/>
+      <w:r>
+        <w:rPr>
+          <w:rFonts w:ascii="Arial" w:hAnsi="Arial"/>
+        </w:rPr>
+        <w:t>numclient</w:t>
+      </w:r>
+      <w:proofErr w:type="spellEnd"/>
+      <w:r>
+        <w:rPr>
+          <w:rFonts w:ascii="Arial" w:hAnsi="Arial"/>
+        </w:rPr>
+        <w:t xml:space="preserve">, </w:t>
+      </w:r>
+      <w:proofErr w:type="spellStart"/>
+      <w:r>
+        <w:rPr>
+          <w:rFonts w:ascii="Arial" w:hAnsi="Arial"/>
+        </w:rPr>
+        <w:t>civilite</w:t>
+      </w:r>
+      <w:proofErr w:type="spellEnd"/>
+      <w:r>
+        <w:rPr>
+          <w:rFonts w:ascii="Arial" w:hAnsi="Arial"/>
+        </w:rPr>
+        <w:t xml:space="preserve">, nom, </w:t>
+      </w:r>
+      <w:proofErr w:type="spellStart"/>
+      <w:r>
+        <w:rPr>
+          <w:rFonts w:ascii="Arial" w:hAnsi="Arial"/>
+        </w:rPr>
+        <w:t>prenom</w:t>
+      </w:r>
+      <w:proofErr w:type="spellEnd"/>
+      <w:r>
+        <w:rPr>
+          <w:rFonts w:ascii="Arial" w:hAnsi="Arial"/>
+        </w:rPr>
+        <w:t xml:space="preserve">, adresse, </w:t>
+      </w:r>
+      <w:proofErr w:type="spellStart"/>
+      <w:r>
+        <w:rPr>
+          <w:rFonts w:ascii="Arial" w:hAnsi="Arial"/>
+        </w:rPr>
+        <w:t>cp</w:t>
+      </w:r>
+      <w:proofErr w:type="spellEnd"/>
+      <w:r>
+        <w:rPr>
+          <w:rFonts w:ascii="Arial" w:hAnsi="Arial"/>
+        </w:rPr>
+        <w:t xml:space="preserve">, ville, pays, mail, </w:t>
+      </w:r>
+      <w:proofErr w:type="spellStart"/>
+      <w:r>
+        <w:rPr>
+          <w:rFonts w:ascii="Arial" w:hAnsi="Arial"/>
+        </w:rPr>
+        <w:t>tel_fixe</w:t>
+      </w:r>
+      <w:proofErr w:type="spellEnd"/>
+      <w:r>
+        <w:rPr>
+          <w:rFonts w:ascii="Arial" w:hAnsi="Arial"/>
+        </w:rPr>
+        <w:t xml:space="preserve">, </w:t>
+      </w:r>
+      <w:proofErr w:type="spellStart"/>
+      <w:r>
+        <w:rPr>
+          <w:rFonts w:ascii="Arial" w:hAnsi="Arial"/>
+        </w:rPr>
+        <w:t>tel_portable</w:t>
+      </w:r>
+      <w:proofErr w:type="spellEnd"/>
+      <w:r>
+        <w:rPr>
+          <w:rFonts w:ascii="Arial" w:hAnsi="Arial"/>
+        </w:rPr>
+        <w:t xml:space="preserve">, login, </w:t>
+      </w:r>
+      <w:proofErr w:type="spellStart"/>
+      <w:r>
+        <w:rPr>
+          <w:rFonts w:ascii="Arial" w:hAnsi="Arial"/>
+        </w:rPr>
+        <w:t>password</w:t>
+      </w:r>
+      <w:proofErr w:type="spellEnd"/>
+    </w:p>
+    <w:p>
+      <w:pPr>
+        <w:pStyle w:val="Texteprformat"/>
+      </w:pPr>
+    </w:p>
+    <w:p>
+      <w:pPr>
+        <w:pStyle w:val="Texteprformat"/>
+      </w:pPr>
+      <w:r>
+        <w:rPr>
+          <w:rFonts w:ascii="Arial" w:hAnsi="Arial"/>
+        </w:rPr>
+        <w:t xml:space="preserve">TABLE destination -&gt; </w:t>
+      </w:r>
+      <w:proofErr w:type="spellStart"/>
+      <w:r>
+        <w:rPr>
+          <w:rFonts w:ascii="Arial" w:hAnsi="Arial"/>
+        </w:rPr>
+        <w:t>codeaeroport</w:t>
+      </w:r>
+      <w:proofErr w:type="spellEnd"/>
+      <w:r>
+        <w:rPr>
+          <w:rFonts w:ascii="Arial" w:hAnsi="Arial"/>
+        </w:rPr>
+        <w:t>, pays, ville [à récupérer pour les entrées dans le formulaire]</w:t>
+      </w:r>
+    </w:p>
+    <w:p>
+      <w:pPr>
+        <w:pStyle w:val="Texteprformat"/>
+      </w:pPr>
+    </w:p>
+    <w:p>
+      <w:pPr>
+        <w:pStyle w:val="Texteprformat"/>
+      </w:pPr>
+      <w:r>
+        <w:rPr>
+          <w:rFonts w:ascii="Arial" w:hAnsi="Arial"/>
+        </w:rPr>
+        <w:t xml:space="preserve">TABLE </w:t>
+      </w:r>
+      <w:r>
+        <w:rPr>
+          <w:rFonts w:ascii="Arial" w:hAnsi="Arial"/>
+        </w:rPr>
+        <w:t>place</w:t>
+      </w:r>
+      <w:r>
+        <w:rPr>
+          <w:rFonts w:ascii="Arial" w:hAnsi="Arial"/>
+        </w:rPr>
+        <w:t xml:space="preserve"> -&gt; </w:t>
+      </w:r>
+      <w:proofErr w:type="spellStart"/>
+      <w:r>
+        <w:rPr>
+          <w:rFonts w:ascii="Arial" w:hAnsi="Arial"/>
+        </w:rPr>
+        <w:t>numplace</w:t>
+      </w:r>
+      <w:proofErr w:type="spellEnd"/>
+      <w:r>
+        <w:rPr>
+          <w:rFonts w:ascii="Arial" w:hAnsi="Arial"/>
+        </w:rPr>
+        <w:t xml:space="preserve">, prix, </w:t>
+      </w:r>
+      <w:proofErr w:type="spellStart"/>
+      <w:r>
+        <w:rPr>
+          <w:rFonts w:ascii="Arial" w:hAnsi="Arial"/>
+        </w:rPr>
+        <w:t>etat</w:t>
+      </w:r>
+      <w:proofErr w:type="spellEnd"/>
+      <w:r>
+        <w:rPr>
+          <w:rFonts w:ascii="Arial" w:hAnsi="Arial"/>
+        </w:rPr>
+        <w:t xml:space="preserve"> (booléen : acheté ou non), #</w:t>
+      </w:r>
+      <w:proofErr w:type="spellStart"/>
+      <w:r>
+        <w:rPr>
+          <w:rFonts w:ascii="Arial" w:hAnsi="Arial"/>
+        </w:rPr>
+        <w:t>numpassager</w:t>
+      </w:r>
+      <w:proofErr w:type="spellEnd"/>
+      <w:r>
+        <w:rPr>
+          <w:rFonts w:ascii="Arial" w:hAnsi="Arial"/>
+        </w:rPr>
+        <w:t>, #</w:t>
+      </w:r>
+      <w:proofErr w:type="spellStart"/>
+      <w:r>
+        <w:rPr>
+          <w:rFonts w:ascii="Arial" w:hAnsi="Arial"/>
+        </w:rPr>
+        <w:t>numvol</w:t>
+      </w:r>
+      <w:proofErr w:type="spellEnd"/>
+      <w:r>
+        <w:rPr>
+          <w:rFonts w:ascii="Arial" w:hAnsi="Arial"/>
+        </w:rPr>
+        <w:t>, #</w:t>
+      </w:r>
+      <w:proofErr w:type="spellStart"/>
+      <w:r>
+        <w:rPr>
+          <w:rFonts w:ascii="Arial" w:hAnsi="Arial"/>
+        </w:rPr>
+        <w:t>numreservation</w:t>
+      </w:r>
+      <w:proofErr w:type="spellEnd"/>
+    </w:p>
+    <w:p>
+      <w:pPr>
+        <w:pStyle w:val="Texteprformat"/>
+        <w:rPr>
+          <w:rFonts w:ascii="Arial" w:hAnsi="Arial"/>
+        </w:rPr>
+      </w:pPr>
+      <w:r>
+        <w:rPr>
+          <w:rFonts w:ascii="Arial" w:hAnsi="Arial"/>
+        </w:rPr>
+        <w:t xml:space="preserve"># </w:t>
+      </w:r>
+      <w:proofErr w:type="gramStart"/>
+      <w:r>
+        <w:rPr>
+          <w:rFonts w:ascii="Arial" w:hAnsi="Arial"/>
+        </w:rPr>
+        <w:t>pour</w:t>
+      </w:r>
+      <w:proofErr w:type="gramEnd"/>
+      <w:r>
+        <w:rPr>
+          <w:rFonts w:ascii="Arial" w:hAnsi="Arial"/>
+        </w:rPr>
+        <w:t xml:space="preserve"> compter le nombre de </w:t>
+      </w:r>
+      <w:r>
+        <w:rPr>
+          <w:rFonts w:ascii="Arial" w:hAnsi="Arial"/>
+        </w:rPr>
+        <w:t>places</w:t>
+      </w:r>
+      <w:r>
+        <w:rPr>
+          <w:rFonts w:ascii="Arial" w:hAnsi="Arial"/>
+        </w:rPr>
+        <w:t xml:space="preserve"> restant</w:t>
+      </w:r>
+      <w:r>
+        <w:rPr>
+          <w:rFonts w:ascii="Arial" w:hAnsi="Arial"/>
+        </w:rPr>
+        <w:t>e</w:t>
+      </w:r>
+      <w:r>
+        <w:rPr>
+          <w:rFonts w:ascii="Arial" w:hAnsi="Arial"/>
+        </w:rPr>
+        <w:t xml:space="preserve">s : COUNT le nb de </w:t>
+      </w:r>
+      <w:r>
+        <w:rPr>
+          <w:rFonts w:ascii="Arial" w:hAnsi="Arial"/>
+        </w:rPr>
+        <w:t>places</w:t>
+      </w:r>
+      <w:r>
+        <w:rPr>
+          <w:rFonts w:ascii="Arial" w:hAnsi="Arial"/>
+        </w:rPr>
+        <w:t xml:space="preserve"> pour tel </w:t>
+      </w:r>
+      <w:proofErr w:type="spellStart"/>
+      <w:r>
+        <w:rPr>
+          <w:rFonts w:ascii="Arial" w:hAnsi="Arial"/>
+        </w:rPr>
+        <w:t>numvol</w:t>
+      </w:r>
+      <w:proofErr w:type="spellEnd"/>
+      <w:r>
+        <w:rPr>
+          <w:rFonts w:ascii="Arial" w:hAnsi="Arial"/>
+        </w:rPr>
+        <w:t xml:space="preserve"> - le nb de </w:t>
+      </w:r>
+      <w:r>
+        <w:rPr>
+          <w:rFonts w:ascii="Arial" w:hAnsi="Arial"/>
+        </w:rPr>
+        <w:t>place</w:t>
+      </w:r>
+      <w:r>
+        <w:rPr>
+          <w:rFonts w:ascii="Arial" w:hAnsi="Arial"/>
+        </w:rPr>
+        <w:t xml:space="preserve"> acheté</w:t>
+      </w:r>
+      <w:r>
+        <w:rPr>
+          <w:rFonts w:ascii="Arial" w:hAnsi="Arial"/>
+        </w:rPr>
+        <w:t>e</w:t>
+      </w:r>
+      <w:r>
+        <w:rPr>
+          <w:rFonts w:ascii="Arial" w:hAnsi="Arial"/>
+        </w:rPr>
+        <w:t>s</w:t>
+      </w:r>
+    </w:p>
+    <w:p>
+      <w:pPr>
+        <w:pStyle w:val="Texteprformat"/>
+        <w:rPr>
+          <w:rFonts w:ascii="Arial" w:hAnsi="Arial"/>
+        </w:rPr>
+      </w:pPr>
+    </w:p>
+    <w:p>
+      <w:pPr>
+        <w:pStyle w:val="Texteprformat"/>
+        <w:rPr>
+          <w:rFonts w:ascii="Arial" w:hAnsi="Arial"/>
+        </w:rPr>
+      </w:pPr>
+      <w:r>
+        <w:rPr>
+          <w:rFonts w:ascii="Arial" w:hAnsi="Arial"/>
+        </w:rPr>
+        <w:t xml:space="preserve">TABLE </w:t>
+      </w:r>
+      <w:proofErr w:type="spellStart"/>
+      <w:r>
+        <w:rPr>
+          <w:rFonts w:ascii="Arial" w:hAnsi="Arial"/>
+        </w:rPr>
+        <w:t>employe</w:t>
+      </w:r>
+      <w:proofErr w:type="spellEnd"/>
+      <w:r>
+        <w:rPr>
+          <w:rFonts w:ascii="Arial" w:hAnsi="Arial"/>
+        </w:rPr>
+        <w:t xml:space="preserve"> -&gt; </w:t>
+      </w:r>
+      <w:proofErr w:type="spellStart"/>
+      <w:r>
+        <w:rPr>
+          <w:rFonts w:ascii="Arial" w:hAnsi="Arial"/>
+        </w:rPr>
+        <w:t>numemploye</w:t>
+      </w:r>
+      <w:proofErr w:type="spellEnd"/>
+      <w:r>
+        <w:rPr>
+          <w:rFonts w:ascii="Arial" w:hAnsi="Arial"/>
+        </w:rPr>
+        <w:t xml:space="preserve">, </w:t>
+      </w:r>
+      <w:proofErr w:type="spellStart"/>
+      <w:r>
+        <w:rPr>
+          <w:rFonts w:ascii="Arial" w:hAnsi="Arial"/>
+        </w:rPr>
+        <w:t>civilite</w:t>
+      </w:r>
+      <w:proofErr w:type="spellEnd"/>
+      <w:r>
+        <w:rPr>
+          <w:rFonts w:ascii="Arial" w:hAnsi="Arial"/>
+        </w:rPr>
+        <w:t xml:space="preserve">, nom, </w:t>
+      </w:r>
+      <w:proofErr w:type="spellStart"/>
+      <w:r>
+        <w:rPr>
+          <w:rFonts w:ascii="Arial" w:hAnsi="Arial"/>
+        </w:rPr>
+        <w:t>prenom</w:t>
+      </w:r>
+      <w:proofErr w:type="spellEnd"/>
+      <w:r>
+        <w:rPr>
+          <w:rFonts w:ascii="Arial" w:hAnsi="Arial"/>
+        </w:rPr>
+        <w:t xml:space="preserve">, adresse, </w:t>
+      </w:r>
+      <w:proofErr w:type="spellStart"/>
+      <w:r>
+        <w:rPr>
+          <w:rFonts w:ascii="Arial" w:hAnsi="Arial"/>
+        </w:rPr>
+        <w:t>cp</w:t>
+      </w:r>
+      <w:proofErr w:type="spellEnd"/>
+      <w:r>
+        <w:rPr>
+          <w:rFonts w:ascii="Arial" w:hAnsi="Arial"/>
+        </w:rPr>
+        <w:t>, ville, pays, fonction</w:t>
+      </w:r>
+    </w:p>
+    <w:p>
+      <w:pPr>
+        <w:pStyle w:val="Texteprformat"/>
+        <w:rPr>
+          <w:rFonts w:ascii="Arial" w:hAnsi="Arial"/>
+        </w:rPr>
+      </w:pPr>
+    </w:p>
+    <w:p>
+      <w:pPr>
+        <w:pStyle w:val="Texteprformat"/>
+        <w:rPr>
+          <w:rFonts w:ascii="Arial" w:hAnsi="Arial"/>
+        </w:rPr>
+      </w:pPr>
+      <w:r>
+        <w:rPr>
+          <w:rFonts w:ascii="Arial" w:hAnsi="Arial"/>
+        </w:rPr>
+        <w:t>TABLE travailler -&gt; #</w:t>
+      </w:r>
+      <w:proofErr w:type="spellStart"/>
+      <w:proofErr w:type="gramStart"/>
+      <w:r>
+        <w:rPr>
+          <w:rFonts w:ascii="Arial" w:hAnsi="Arial"/>
+        </w:rPr>
+        <w:t>numvol</w:t>
+      </w:r>
+      <w:proofErr w:type="spellEnd"/>
+      <w:r>
+        <w:rPr>
+          <w:rFonts w:ascii="Arial" w:hAnsi="Arial"/>
+        </w:rPr>
+        <w:t xml:space="preserve"> ,</w:t>
+      </w:r>
+      <w:proofErr w:type="gramEnd"/>
+      <w:r>
+        <w:rPr>
+          <w:rFonts w:ascii="Arial" w:hAnsi="Arial"/>
+        </w:rPr>
+        <w:t xml:space="preserve"> #</w:t>
+      </w:r>
+      <w:proofErr w:type="spellStart"/>
+      <w:r>
+        <w:rPr>
+          <w:rFonts w:ascii="Arial" w:hAnsi="Arial"/>
+        </w:rPr>
+        <w:t>num</w:t>
+      </w:r>
+      <w:r>
+        <w:rPr>
+          <w:rFonts w:ascii="Arial" w:hAnsi="Arial"/>
+        </w:rPr>
+        <w:t>pilote</w:t>
+      </w:r>
+      <w:proofErr w:type="spellEnd"/>
+      <w:r>
+        <w:rPr>
+          <w:rFonts w:ascii="Arial" w:hAnsi="Arial"/>
+        </w:rPr>
+        <w:t xml:space="preserve">, </w:t>
+      </w:r>
+      <w:r>
+        <w:rPr>
+          <w:rFonts w:ascii="Arial" w:hAnsi="Arial"/>
+        </w:rPr>
+        <w:t>#</w:t>
+      </w:r>
+      <w:proofErr w:type="spellStart"/>
+      <w:r>
+        <w:rPr>
+          <w:rFonts w:ascii="Arial" w:hAnsi="Arial"/>
+        </w:rPr>
+        <w:t>numcopilote</w:t>
+      </w:r>
+      <w:proofErr w:type="spellEnd"/>
       <w:r>
         <w:rPr>
           <w:rFonts w:ascii="Arial" w:hAnsi="Arial"/>
@@ -498,251 +1408,7 @@
         <w:rPr>
           <w:rFonts w:ascii="Arial" w:hAnsi="Arial"/>
         </w:rPr>
-        <w:t>place</w:t>
-      </w:r>
-    </w:p>
-    <w:p>
-      <w:pPr>
-        <w:pStyle w:val="Texteprformat"/>
-      </w:pPr>
-    </w:p>
-    <w:p>
-      <w:pPr>
-        <w:pStyle w:val="Texteprformat"/>
-      </w:pPr>
-      <w:r>
-        <w:rPr>
-          <w:rFonts w:ascii="Arial" w:hAnsi="Arial"/>
-        </w:rPr>
-        <w:t>TABLE passager -&gt; numpassager, civilite, n</w:t>
-      </w:r>
-      <w:r>
-        <w:rPr>
-          <w:rFonts w:ascii="Arial" w:hAnsi="Arial"/>
-        </w:rPr>
-        <w:t>om, prenom, date_naissance</w:t>
-      </w:r>
-    </w:p>
-    <w:p>
-      <w:pPr>
-        <w:pStyle w:val="Texteprformat"/>
-      </w:pPr>
-    </w:p>
-    <w:p>
-      <w:pPr>
-        <w:pStyle w:val="Texteprformat"/>
-      </w:pPr>
-      <w:r>
-        <w:rPr>
-          <w:rFonts w:ascii="Arial" w:hAnsi="Arial"/>
-        </w:rPr>
-        <w:t>TABLE client -&gt; numclient, civilite, nom, prenom, adresse, cp, ville, pays, mail, tel_fixe, tel_portable</w:t>
-      </w:r>
-      <w:r>
-        <w:rPr>
-          <w:rFonts w:ascii="Arial" w:hAnsi="Arial"/>
-        </w:rPr>
-        <w:t>, login, password</w:t>
-      </w:r>
-    </w:p>
-    <w:p>
-      <w:pPr>
-        <w:pStyle w:val="Texteprformat"/>
-      </w:pPr>
-    </w:p>
-    <w:p>
-      <w:pPr>
-        <w:pStyle w:val="Texteprformat"/>
-      </w:pPr>
-      <w:r>
-        <w:rPr>
-          <w:rFonts w:ascii="Arial" w:hAnsi="Arial"/>
-        </w:rPr>
-        <w:t>TABLE destination -&gt; codeaeroport, pays, ville [à récupérer pour les entrées dans le formulaire]</w:t>
-      </w:r>
-    </w:p>
-    <w:p>
-      <w:pPr>
-        <w:pStyle w:val="Texteprformat"/>
-      </w:pPr>
-    </w:p>
-    <w:p>
-      <w:pPr>
-        <w:pStyle w:val="Texteprformat"/>
-      </w:pPr>
-      <w:r>
-        <w:rPr>
-          <w:rFonts w:ascii="Arial" w:hAnsi="Arial"/>
-        </w:rPr>
-        <w:t xml:space="preserve">TABLE </w:t>
-      </w:r>
-      <w:r>
-        <w:rPr>
-          <w:rFonts w:ascii="Arial" w:hAnsi="Arial"/>
-        </w:rPr>
-        <w:t>place</w:t>
-      </w:r>
-      <w:r>
-        <w:rPr>
-          <w:rFonts w:ascii="Arial" w:hAnsi="Arial"/>
-        </w:rPr>
-        <w:t xml:space="preserve"> -&gt; numplace</w:t>
-      </w:r>
-      <w:bookmarkStart w:id="0" w:name="_GoBack"/>
-      <w:bookmarkEnd w:id="0"/>
-      <w:r>
-        <w:rPr>
-          <w:rFonts w:ascii="Arial" w:hAnsi="Arial"/>
-        </w:rPr>
-        <w:t xml:space="preserve">, prix, </w:t>
-      </w:r>
-      <w:r>
-        <w:rPr>
-          <w:rFonts w:ascii="Arial" w:hAnsi="Arial"/>
-        </w:rPr>
-        <w:t>etat (booléen : acheté ou non), #numpassager</w:t>
-      </w:r>
-      <w:r>
-        <w:rPr>
-          <w:rFonts w:ascii="Arial" w:hAnsi="Arial"/>
-        </w:rPr>
-        <w:t>, #numvol, #numreservation</w:t>
-      </w:r>
-    </w:p>
-    <w:p>
-      <w:pPr>
-        <w:pStyle w:val="Texteprformat"/>
-        <w:rPr>
-          <w:rFonts w:ascii="Arial" w:hAnsi="Arial"/>
-        </w:rPr>
-      </w:pPr>
-      <w:r>
-        <w:rPr>
-          <w:rFonts w:ascii="Arial" w:hAnsi="Arial"/>
-        </w:rPr>
-        <w:t xml:space="preserve"># pour compter le nombre de </w:t>
-      </w:r>
-      <w:r>
-        <w:rPr>
-          <w:rFonts w:ascii="Arial" w:hAnsi="Arial"/>
-        </w:rPr>
-        <w:t>places</w:t>
-      </w:r>
-      <w:r>
-        <w:rPr>
-          <w:rFonts w:ascii="Arial" w:hAnsi="Arial"/>
-        </w:rPr>
-        <w:t xml:space="preserve"> restant</w:t>
-      </w:r>
-      <w:r>
-        <w:rPr>
-          <w:rFonts w:ascii="Arial" w:hAnsi="Arial"/>
-        </w:rPr>
-        <w:t>e</w:t>
-      </w:r>
-      <w:r>
-        <w:rPr>
-          <w:rFonts w:ascii="Arial" w:hAnsi="Arial"/>
-        </w:rPr>
-        <w:t xml:space="preserve">s : COUNT le nb de </w:t>
-      </w:r>
-      <w:r>
-        <w:rPr>
-          <w:rFonts w:ascii="Arial" w:hAnsi="Arial"/>
-        </w:rPr>
-        <w:t>places</w:t>
-      </w:r>
-      <w:r>
-        <w:rPr>
-          <w:rFonts w:ascii="Arial" w:hAnsi="Arial"/>
-        </w:rPr>
-        <w:t xml:space="preserve"> pour tel numvol - le nb de </w:t>
-      </w:r>
-      <w:r>
-        <w:rPr>
-          <w:rFonts w:ascii="Arial" w:hAnsi="Arial"/>
-        </w:rPr>
-        <w:t>place</w:t>
-      </w:r>
-      <w:r>
-        <w:rPr>
-          <w:rFonts w:ascii="Arial" w:hAnsi="Arial"/>
-        </w:rPr>
-        <w:t xml:space="preserve"> acheté</w:t>
-      </w:r>
-      <w:r>
-        <w:rPr>
-          <w:rFonts w:ascii="Arial" w:hAnsi="Arial"/>
-        </w:rPr>
-        <w:t>e</w:t>
-      </w:r>
-      <w:r>
-        <w:rPr>
-          <w:rFonts w:ascii="Arial" w:hAnsi="Arial"/>
-        </w:rPr>
-        <w:t>s</w:t>
-      </w:r>
-    </w:p>
-    <w:p>
-      <w:pPr>
-        <w:pStyle w:val="Texteprformat"/>
-        <w:rPr>
-          <w:rFonts w:ascii="Arial" w:hAnsi="Arial"/>
-        </w:rPr>
-      </w:pPr>
-    </w:p>
-    <w:p>
-      <w:pPr>
-        <w:pStyle w:val="Texteprformat"/>
-        <w:rPr>
-          <w:rFonts w:ascii="Arial" w:hAnsi="Arial"/>
-        </w:rPr>
-      </w:pPr>
-      <w:r>
-        <w:rPr>
-          <w:rFonts w:ascii="Arial" w:hAnsi="Arial"/>
-        </w:rPr>
-        <w:t xml:space="preserve">TABLE </w:t>
-      </w:r>
-      <w:r>
-        <w:rPr>
-          <w:rFonts w:ascii="Arial" w:hAnsi="Arial"/>
-        </w:rPr>
-        <w:t>employe -&gt; numemploye, civilite, nom, prenom, adresse, cp, ville, pays, fonction</w:t>
-      </w:r>
-    </w:p>
-    <w:p>
-      <w:pPr>
-        <w:pStyle w:val="Texteprformat"/>
-        <w:rPr>
-          <w:rFonts w:ascii="Arial" w:hAnsi="Arial"/>
-        </w:rPr>
-      </w:pPr>
-    </w:p>
-    <w:p>
-      <w:pPr>
-        <w:pStyle w:val="Texteprformat"/>
-        <w:rPr>
-          <w:rFonts w:ascii="Arial" w:hAnsi="Arial"/>
-        </w:rPr>
-      </w:pPr>
-      <w:r>
-        <w:rPr>
-          <w:rFonts w:ascii="Arial" w:hAnsi="Arial"/>
-        </w:rPr>
-        <w:t>TABLE travailler -&gt; #numvol</w:t>
-      </w:r>
-      <w:r>
-        <w:rPr>
-          <w:rFonts w:ascii="Arial" w:hAnsi="Arial"/>
-        </w:rPr>
-        <w:t xml:space="preserve"> , #num</w:t>
-      </w:r>
-      <w:r>
-        <w:rPr>
-          <w:rFonts w:ascii="Arial" w:hAnsi="Arial"/>
-        </w:rPr>
-        <w:t>pilote</w:t>
+        <w:t>hotesse1</w:t>
       </w:r>
       <w:r>
         <w:rPr>
@@ -754,30 +1420,6 @@
         <w:rPr>
           <w:rFonts w:ascii="Arial" w:hAnsi="Arial"/>
         </w:rPr>
-        <w:t>#numcopilote</w:t>
-      </w:r>
-      <w:r>
-        <w:rPr>
-          <w:rFonts w:ascii="Arial" w:hAnsi="Arial"/>
-        </w:rPr>
-        <w:t>, #num</w:t>
-      </w:r>
-      <w:r>
-        <w:rPr>
-          <w:rFonts w:ascii="Arial" w:hAnsi="Arial"/>
-        </w:rPr>
-        <w:t>hotesse1</w:t>
-      </w:r>
-      <w:r>
-        <w:rPr>
-          <w:rFonts w:ascii="Arial" w:hAnsi="Arial"/>
-        </w:rPr>
-        <w:t xml:space="preserve">, </w:t>
-      </w:r>
-      <w:r>
-        <w:rPr>
-          <w:rFonts w:ascii="Arial" w:hAnsi="Arial"/>
-        </w:rPr>
         <w:t>#numhotesse2</w:t>
       </w:r>
       <w:r>
@@ -830,7 +1472,21 @@
         <w:rPr>
           <w:rFonts w:ascii="Arial" w:hAnsi="Arial"/>
         </w:rPr>
-        <w:t>TABLE user -&gt; id, statut, login, password, droits [lire, écrire]</w:t>
+        <w:t xml:space="preserve">TABLE user -&gt; id, statut, login, </w:t>
+      </w:r>
+      <w:proofErr w:type="spellStart"/>
+      <w:r>
+        <w:rPr>
+          <w:rFonts w:ascii="Arial" w:hAnsi="Arial"/>
+        </w:rPr>
+        <w:t>password</w:t>
+      </w:r>
+      <w:proofErr w:type="spellEnd"/>
+      <w:r>
+        <w:rPr>
+          <w:rFonts w:ascii="Arial" w:hAnsi="Arial"/>
+        </w:rPr>
+        <w:t>, droits [lire, écrire]</w:t>
       </w:r>
     </w:p>
     <w:p>
@@ -865,67 +1521,271 @@
       <w:pPr>
         <w:pStyle w:val="Texteprformat"/>
       </w:pPr>
-      <w:r>
-        <w:rPr>
-          <w:rFonts w:ascii="Arial" w:hAnsi="Arial"/>
-        </w:rPr>
-        <w:t>entity : Vol, Passager, Client, Reservation, Billet</w:t>
-      </w:r>
-    </w:p>
-    <w:p>
-      <w:pPr>
-        <w:pStyle w:val="Texteprformat"/>
-      </w:pPr>
-      <w:r>
-        <w:rPr>
-          <w:rFonts w:ascii="Arial" w:hAnsi="Arial"/>
-        </w:rPr>
-        <w:t>dao : MysqlDao</w:t>
-      </w:r>
-    </w:p>
-    <w:p>
-      <w:pPr>
-        <w:pStyle w:val="Texteprformat"/>
-      </w:pPr>
-      <w:r>
-        <w:rPr>
-          <w:rFonts w:ascii="Arial" w:hAnsi="Arial"/>
-        </w:rPr>
-        <w:t>view : ATTENTION 2 vues à chaque fois (FRANÇAIS et ANGLAIS). index.php, rechercheVol.php, propositionVol.php, reservation.php, paiement.php, confirmation.php, aurevoir.php</w:t>
-      </w:r>
-    </w:p>
-    <w:p>
-      <w:pPr>
-        <w:pStyle w:val="Texteprformat"/>
-      </w:pPr>
-      <w:r>
-        <w:rPr>
-          <w:rFonts w:ascii="Arial" w:hAnsi="Arial"/>
-        </w:rPr>
-        <w:t>controller : 1 contrôleur lié à chaque vue (displayControllerRecherche.php, displayControllerProposition.php, etc)</w:t>
-      </w:r>
-    </w:p>
-    <w:p>
-      <w:pPr>
-        <w:pStyle w:val="Texteprformat"/>
-      </w:pPr>
-      <w:r>
-        <w:rPr>
-          <w:rFonts w:ascii="Arial" w:hAnsi="Arial"/>
-        </w:rPr>
-        <w:t>conf : configuration.ini</w:t>
-      </w:r>
-    </w:p>
-    <w:p>
-      <w:pPr>
-        <w:pStyle w:val="Texteprformat"/>
-      </w:pPr>
+      <w:proofErr w:type="spellStart"/>
+      <w:proofErr w:type="gramStart"/>
+      <w:r>
+        <w:rPr>
+          <w:rFonts w:ascii="Arial" w:hAnsi="Arial"/>
+        </w:rPr>
+        <w:t>entity</w:t>
+      </w:r>
+      <w:proofErr w:type="spellEnd"/>
+      <w:proofErr w:type="gramEnd"/>
+      <w:r>
+        <w:rPr>
+          <w:rFonts w:ascii="Arial" w:hAnsi="Arial"/>
+        </w:rPr>
+        <w:t xml:space="preserve"> : Vol, Passager, Client, </w:t>
+      </w:r>
+      <w:proofErr w:type="spellStart"/>
+      <w:r>
+        <w:rPr>
+          <w:rFonts w:ascii="Arial" w:hAnsi="Arial"/>
+        </w:rPr>
+        <w:t>Reservation</w:t>
+      </w:r>
+      <w:proofErr w:type="spellEnd"/>
+      <w:r>
+        <w:rPr>
+          <w:rFonts w:ascii="Arial" w:hAnsi="Arial"/>
+        </w:rPr>
+        <w:t>, Billet</w:t>
+      </w:r>
+    </w:p>
+    <w:p>
+      <w:pPr>
+        <w:pStyle w:val="Texteprformat"/>
+      </w:pPr>
+      <w:proofErr w:type="gramStart"/>
+      <w:r>
+        <w:rPr>
+          <w:rFonts w:ascii="Arial" w:hAnsi="Arial"/>
+        </w:rPr>
+        <w:t>dao</w:t>
+      </w:r>
+      <w:proofErr w:type="gramEnd"/>
+      <w:r>
+        <w:rPr>
+          <w:rFonts w:ascii="Arial" w:hAnsi="Arial"/>
+        </w:rPr>
+        <w:t xml:space="preserve"> : </w:t>
+      </w:r>
+      <w:proofErr w:type="spellStart"/>
+      <w:r>
+        <w:rPr>
+          <w:rFonts w:ascii="Arial" w:hAnsi="Arial"/>
+        </w:rPr>
+        <w:t>MysqlDao</w:t>
+      </w:r>
+      <w:proofErr w:type="spellEnd"/>
+    </w:p>
+    <w:p>
+      <w:pPr>
+        <w:pStyle w:val="Texteprformat"/>
+      </w:pPr>
+      <w:proofErr w:type="spellStart"/>
+      <w:r>
+        <w:rPr>
+          <w:rFonts w:ascii="Arial" w:hAnsi="Arial"/>
+        </w:rPr>
+        <w:t>view</w:t>
+      </w:r>
+      <w:proofErr w:type="spellEnd"/>
+      <w:r>
+        <w:rPr>
+          <w:rFonts w:ascii="Arial" w:hAnsi="Arial"/>
+        </w:rPr>
+        <w:t xml:space="preserve"> : ATTENTION 2 vues à chaque fois (FRANÇAIS et ANGLAIS). </w:t>
+      </w:r>
+      <w:proofErr w:type="spellStart"/>
+      <w:r>
+        <w:rPr>
+          <w:rFonts w:ascii="Arial" w:hAnsi="Arial"/>
+        </w:rPr>
+        <w:t>index.php</w:t>
+      </w:r>
+      <w:proofErr w:type="spellEnd"/>
+      <w:r>
+        <w:rPr>
+          <w:rFonts w:ascii="Arial" w:hAnsi="Arial"/>
+        </w:rPr>
+        <w:t xml:space="preserve">, </w:t>
+      </w:r>
+      <w:proofErr w:type="spellStart"/>
+      <w:r>
+        <w:rPr>
+          <w:rFonts w:ascii="Arial" w:hAnsi="Arial"/>
+        </w:rPr>
+        <w:t>rechercheVol.php</w:t>
+      </w:r>
+      <w:proofErr w:type="spellEnd"/>
+      <w:r>
+        <w:rPr>
+          <w:rFonts w:ascii="Arial" w:hAnsi="Arial"/>
+        </w:rPr>
+        <w:t xml:space="preserve">, </w:t>
+      </w:r>
+      <w:proofErr w:type="spellStart"/>
+      <w:r>
+        <w:rPr>
+          <w:rFonts w:ascii="Arial" w:hAnsi="Arial"/>
+        </w:rPr>
+        <w:t>propositionVol.php</w:t>
+      </w:r>
+      <w:proofErr w:type="spellEnd"/>
+      <w:r>
+        <w:rPr>
+          <w:rFonts w:ascii="Arial" w:hAnsi="Arial"/>
+        </w:rPr>
+        <w:t xml:space="preserve">, </w:t>
+      </w:r>
+      <w:proofErr w:type="spellStart"/>
+      <w:r>
+        <w:rPr>
+          <w:rFonts w:ascii="Arial" w:hAnsi="Arial"/>
+        </w:rPr>
+        <w:t>reservation.php</w:t>
+      </w:r>
+      <w:proofErr w:type="spellEnd"/>
+      <w:r>
+        <w:rPr>
+          <w:rFonts w:ascii="Arial" w:hAnsi="Arial"/>
+        </w:rPr>
+        <w:t xml:space="preserve">, </w:t>
+      </w:r>
+      <w:proofErr w:type="spellStart"/>
+      <w:r>
+        <w:rPr>
+          <w:rFonts w:ascii="Arial" w:hAnsi="Arial"/>
+        </w:rPr>
+        <w:t>paiement.php</w:t>
+      </w:r>
+      <w:proofErr w:type="spellEnd"/>
+      <w:r>
+        <w:rPr>
+          <w:rFonts w:ascii="Arial" w:hAnsi="Arial"/>
+        </w:rPr>
+        <w:t xml:space="preserve">, </w:t>
+      </w:r>
+      <w:proofErr w:type="spellStart"/>
+      <w:r>
+        <w:rPr>
+          <w:rFonts w:ascii="Arial" w:hAnsi="Arial"/>
+        </w:rPr>
+        <w:t>confirmation.php</w:t>
+      </w:r>
+      <w:proofErr w:type="spellEnd"/>
+      <w:r>
+        <w:rPr>
+          <w:rFonts w:ascii="Arial" w:hAnsi="Arial"/>
+        </w:rPr>
+        <w:t xml:space="preserve">, </w:t>
+      </w:r>
+      <w:proofErr w:type="spellStart"/>
+      <w:r>
+        <w:rPr>
+          <w:rFonts w:ascii="Arial" w:hAnsi="Arial"/>
+        </w:rPr>
+        <w:t>aurevoir.php</w:t>
+      </w:r>
+      <w:proofErr w:type="spellEnd"/>
+    </w:p>
+    <w:p>
+      <w:pPr>
+        <w:pStyle w:val="Texteprformat"/>
+      </w:pPr>
+      <w:proofErr w:type="spellStart"/>
+      <w:proofErr w:type="gramStart"/>
+      <w:r>
+        <w:rPr>
+          <w:rFonts w:ascii="Arial" w:hAnsi="Arial"/>
+        </w:rPr>
+        <w:t>controller</w:t>
+      </w:r>
+      <w:proofErr w:type="spellEnd"/>
+      <w:proofErr w:type="gramEnd"/>
+      <w:r>
+        <w:rPr>
+          <w:rFonts w:ascii="Arial" w:hAnsi="Arial"/>
+        </w:rPr>
+        <w:t xml:space="preserve"> : 1 contrôleur lié à chaque vue (</w:t>
+      </w:r>
+      <w:proofErr w:type="spellStart"/>
+      <w:r>
+        <w:rPr>
+          <w:rFonts w:ascii="Arial" w:hAnsi="Arial"/>
+        </w:rPr>
+        <w:t>displayControllerRecherche.php</w:t>
+      </w:r>
+      <w:proofErr w:type="spellEnd"/>
+      <w:r>
+        <w:rPr>
+          <w:rFonts w:ascii="Arial" w:hAnsi="Arial"/>
+        </w:rPr>
+        <w:t xml:space="preserve">, </w:t>
+      </w:r>
+      <w:proofErr w:type="spellStart"/>
+      <w:r>
+        <w:rPr>
+          <w:rFonts w:ascii="Arial" w:hAnsi="Arial"/>
+        </w:rPr>
+        <w:t>displayControllerProposition.php</w:t>
+      </w:r>
+      <w:proofErr w:type="spellEnd"/>
+      <w:r>
+        <w:rPr>
+          <w:rFonts w:ascii="Arial" w:hAnsi="Arial"/>
+        </w:rPr>
+        <w:t xml:space="preserve">, </w:t>
+      </w:r>
+      <w:proofErr w:type="spellStart"/>
+      <w:r>
+        <w:rPr>
+          <w:rFonts w:ascii="Arial" w:hAnsi="Arial"/>
+        </w:rPr>
+        <w:t>etc</w:t>
+      </w:r>
+      <w:proofErr w:type="spellEnd"/>
+      <w:r>
+        <w:rPr>
+          <w:rFonts w:ascii="Arial" w:hAnsi="Arial"/>
+        </w:rPr>
+        <w:t>)</w:t>
+      </w:r>
+    </w:p>
+    <w:p>
+      <w:pPr>
+        <w:pStyle w:val="Texteprformat"/>
+      </w:pPr>
+      <w:proofErr w:type="spellStart"/>
+      <w:proofErr w:type="gramStart"/>
+      <w:r>
+        <w:rPr>
+          <w:rFonts w:ascii="Arial" w:hAnsi="Arial"/>
+        </w:rPr>
+        <w:t>conf</w:t>
+      </w:r>
+      <w:proofErr w:type="spellEnd"/>
+      <w:proofErr w:type="gramEnd"/>
+      <w:r>
+        <w:rPr>
+          <w:rFonts w:ascii="Arial" w:hAnsi="Arial"/>
+        </w:rPr>
+        <w:t xml:space="preserve"> : configuration.ini</w:t>
+      </w:r>
+    </w:p>
+    <w:p>
+      <w:pPr>
+        <w:pStyle w:val="Texteprformat"/>
+      </w:pPr>
+      <w:proofErr w:type="spellStart"/>
       <w:r>
         <w:rPr>
           <w:rFonts w:ascii="Arial" w:hAnsi="Arial"/>
         </w:rPr>
         <w:t>setup.php</w:t>
       </w:r>
+      <w:proofErr w:type="spellEnd"/>
     </w:p>
     <w:p>
       <w:pPr>
@@ -956,8 +1816,16 @@
         <w:rPr>
           <w:rFonts w:ascii="Arial" w:hAnsi="Arial"/>
         </w:rPr>
-        <w:t>* confirmation.php</w:t>
-      </w:r>
+        <w:t xml:space="preserve">* </w:t>
+      </w:r>
+      <w:proofErr w:type="spellStart"/>
+      <w:r>
+        <w:rPr>
+          <w:rFonts w:ascii="Arial" w:hAnsi="Arial"/>
+        </w:rPr>
+        <w:t>confirmation.php</w:t>
+      </w:r>
+      <w:proofErr w:type="spellEnd"/>
     </w:p>
     <w:p>
       <w:pPr>
@@ -978,35 +1846,93 @@
         <w:rPr>
           <w:rFonts w:ascii="Arial" w:hAnsi="Arial"/>
         </w:rPr>
-        <w:t xml:space="preserve">Oui =&gt; retour rechercheVol.php (avec certains champs préremplis ?) </w:t>
-      </w:r>
-    </w:p>
-    <w:p>
-      <w:pPr>
-        <w:pStyle w:val="Texteprformat"/>
-      </w:pPr>
-      <w:r>
-        <w:rPr>
-          <w:rFonts w:ascii="Arial" w:hAnsi="Arial"/>
-        </w:rPr>
-        <w:t>Non =&gt; quitter, page aurevoir.php</w:t>
-      </w:r>
-    </w:p>
-    <w:p>
-      <w:pPr>
-        <w:pStyle w:val="Texteprformat"/>
-      </w:pPr>
-    </w:p>
-    <w:p>
-      <w:pPr>
-        <w:pStyle w:val="Texteprformat"/>
-      </w:pPr>
-      <w:r>
-        <w:rPr>
-          <w:rFonts w:ascii="Arial" w:hAnsi="Arial"/>
-        </w:rPr>
-        <w:t>* aurevoir.php</w:t>
-      </w:r>
+        <w:t xml:space="preserve">Oui =&gt; retour </w:t>
+      </w:r>
+      <w:proofErr w:type="spellStart"/>
+      <w:r>
+        <w:rPr>
+          <w:rFonts w:ascii="Arial" w:hAnsi="Arial"/>
+        </w:rPr>
+        <w:t>rechercheVol.php</w:t>
+      </w:r>
+      <w:proofErr w:type="spellEnd"/>
+      <w:r>
+        <w:rPr>
+          <w:rFonts w:ascii="Arial" w:hAnsi="Arial"/>
+        </w:rPr>
+        <w:t xml:space="preserve"> (avec certains champs </w:t>
+      </w:r>
+      <w:proofErr w:type="spellStart"/>
+      <w:r>
+        <w:rPr>
+          <w:rFonts w:ascii="Arial" w:hAnsi="Arial"/>
+        </w:rPr>
+        <w:t>préremplis</w:t>
+      </w:r>
+      <w:proofErr w:type="spellEnd"/>
+      <w:r>
+        <w:rPr>
+          <w:rFonts w:ascii="Arial" w:hAnsi="Arial"/>
+        </w:rPr>
+        <w:t xml:space="preserve"> ?) </w:t>
+      </w:r>
+    </w:p>
+    <w:p>
+      <w:pPr>
+        <w:pStyle w:val="Texteprformat"/>
+      </w:pPr>
+      <w:r>
+        <w:rPr>
+          <w:rFonts w:ascii="Arial" w:hAnsi="Arial"/>
+        </w:rPr>
+        <w:t xml:space="preserve">Non =&gt; </w:t>
+      </w:r>
+      <w:proofErr w:type="gramStart"/>
+      <w:r>
+        <w:rPr>
+          <w:rFonts w:ascii="Arial" w:hAnsi="Arial"/>
+        </w:rPr>
+        <w:t>quitter</w:t>
+      </w:r>
+      <w:proofErr w:type="gramEnd"/>
+      <w:r>
+        <w:rPr>
+          <w:rFonts w:ascii="Arial" w:hAnsi="Arial"/>
+        </w:rPr>
+        <w:t xml:space="preserve">, page </w:t>
+      </w:r>
+      <w:proofErr w:type="spellStart"/>
+      <w:r>
+        <w:rPr>
+          <w:rFonts w:ascii="Arial" w:hAnsi="Arial"/>
+        </w:rPr>
+        <w:t>aurevoir.php</w:t>
+      </w:r>
+      <w:proofErr w:type="spellEnd"/>
+    </w:p>
+    <w:p>
+      <w:pPr>
+        <w:pStyle w:val="Texteprformat"/>
+      </w:pPr>
+    </w:p>
+    <w:p>
+      <w:pPr>
+        <w:pStyle w:val="Texteprformat"/>
+      </w:pPr>
+      <w:r>
+        <w:rPr>
+          <w:rFonts w:ascii="Arial" w:hAnsi="Arial"/>
+        </w:rPr>
+        <w:t xml:space="preserve">* </w:t>
+      </w:r>
+      <w:proofErr w:type="spellStart"/>
+      <w:r>
+        <w:rPr>
+          <w:rFonts w:ascii="Arial" w:hAnsi="Arial"/>
+        </w:rPr>
+        <w:t>aurevoir.php</w:t>
+      </w:r>
+      <w:proofErr w:type="spellEnd"/>
     </w:p>
     <w:p>
       <w:pPr>
@@ -1032,19 +1958,29 @@
         <w:rPr>
           <w:rFonts w:ascii="Arial" w:hAnsi="Arial"/>
         </w:rPr>
-        <w:t>* index.php</w:t>
-      </w:r>
-    </w:p>
-    <w:p>
-      <w:pPr>
-        <w:pStyle w:val="Texteprformat"/>
-      </w:pPr>
+        <w:t xml:space="preserve">* </w:t>
+      </w:r>
+      <w:proofErr w:type="spellStart"/>
+      <w:r>
+        <w:rPr>
+          <w:rFonts w:ascii="Arial" w:hAnsi="Arial"/>
+        </w:rPr>
+        <w:t>index.php</w:t>
+      </w:r>
+      <w:proofErr w:type="spellEnd"/>
+    </w:p>
+    <w:p>
+      <w:pPr>
+        <w:pStyle w:val="Texteprformat"/>
+      </w:pPr>
+      <w:proofErr w:type="spellStart"/>
       <w:r>
         <w:rPr>
           <w:rFonts w:ascii="Arial" w:hAnsi="Arial"/>
         </w:rPr>
         <w:t>Carousel</w:t>
       </w:r>
+      <w:proofErr w:type="spellEnd"/>
     </w:p>
     <w:p>
       <w:pPr>
@@ -1232,7 +2168,19 @@
         <w:rPr>
           <w:rFonts w:ascii="Arial" w:hAnsi="Arial"/>
         </w:rPr>
-        <w:t xml:space="preserve">Création d’un </w:t>
+        <w:t xml:space="preserve">Création </w:t>
+      </w:r>
+      <w:r>
+        <w:rPr>
+          <w:rFonts w:ascii="Arial" w:hAnsi="Arial"/>
+        </w:rPr>
+        <w:t xml:space="preserve">+ modification </w:t>
+      </w:r>
+      <w:r>
+        <w:rPr>
+          <w:rFonts w:ascii="Arial" w:hAnsi="Arial"/>
+        </w:rPr>
+        <w:t xml:space="preserve">d’un </w:t>
       </w:r>
       <w:r>
         <w:rPr>
@@ -1253,6 +2201,41 @@
         <w:rPr>
           <w:rFonts w:ascii="Arial" w:hAnsi="Arial"/>
         </w:rPr>
+        <w:t xml:space="preserve">Modification des données dans l’interface back office (adresse du client, </w:t>
+      </w:r>
+      <w:proofErr w:type="spellStart"/>
+      <w:r>
+        <w:rPr>
+          <w:rFonts w:ascii="Arial" w:hAnsi="Arial"/>
+        </w:rPr>
+        <w:t>etc</w:t>
+      </w:r>
+      <w:proofErr w:type="spellEnd"/>
+      <w:r>
+        <w:rPr>
+          <w:rFonts w:ascii="Arial" w:hAnsi="Arial"/>
+        </w:rPr>
+        <w:t>)</w:t>
+      </w:r>
+      <w:r>
+        <w:rPr>
+          <w:rFonts w:ascii="Arial" w:hAnsi="Arial"/>
+        </w:rPr>
+        <w:t xml:space="preserve"> + dans l’espace client</w:t>
+      </w:r>
+    </w:p>
+    <w:p>
+      <w:pPr>
+        <w:pStyle w:val="Texteprformat"/>
+        <w:numPr>
+          <w:ilvl w:val="0"/>
+          <w:numId w:val="2"/>
+        </w:numPr>
+      </w:pPr>
+      <w:r>
+        <w:rPr>
+          <w:rFonts w:ascii="Arial" w:hAnsi="Arial"/>
+        </w:rPr>
         <w:t>Création d’un employé</w:t>
       </w:r>
     </w:p>
@@ -1268,9 +2251,8 @@
       <w:pPr>
         <w:pStyle w:val="Texteprformat"/>
       </w:pPr>
-      <w:r>
-        <w:t xml:space="preserve"> </w:t>
-      </w:r>
+      <w:bookmarkStart w:id="0" w:name="_GoBack"/>
+      <w:bookmarkEnd w:id="0"/>
     </w:p>
     <w:sectPr>
       <w:pgSz w:w="11906" w:h="16838"/>

</xml_diff>

<commit_message>
création des entités (non finies)
</commit_message>
<xml_diff>
--- a/divers/projet_vols.docx
+++ b/divers/projet_vols.docx
@@ -803,672 +803,684 @@
         </w:rPr>
         <w:t>ient</w:t>
       </w:r>
+      <w:proofErr w:type="spellEnd"/>
+    </w:p>
+    <w:p>
+      <w:pPr>
+        <w:pStyle w:val="Texteprformat"/>
+      </w:pPr>
+    </w:p>
+    <w:p>
+      <w:pPr>
+        <w:pStyle w:val="Texteprformat"/>
+      </w:pPr>
+      <w:r>
+        <w:rPr>
+          <w:rFonts w:ascii="Arial" w:hAnsi="Arial"/>
+        </w:rPr>
+        <w:t xml:space="preserve">TABLE passager -&gt; </w:t>
+      </w:r>
+      <w:proofErr w:type="spellStart"/>
+      <w:r>
+        <w:rPr>
+          <w:rFonts w:ascii="Arial" w:hAnsi="Arial"/>
+        </w:rPr>
+        <w:t>numpassager</w:t>
+      </w:r>
+      <w:proofErr w:type="spellEnd"/>
+      <w:r>
+        <w:rPr>
+          <w:rFonts w:ascii="Arial" w:hAnsi="Arial"/>
+        </w:rPr>
+        <w:t xml:space="preserve">, </w:t>
+      </w:r>
+      <w:proofErr w:type="spellStart"/>
+      <w:r>
+        <w:rPr>
+          <w:rFonts w:ascii="Arial" w:hAnsi="Arial"/>
+        </w:rPr>
+        <w:t>civilite</w:t>
+      </w:r>
+      <w:proofErr w:type="spellEnd"/>
+      <w:r>
+        <w:rPr>
+          <w:rFonts w:ascii="Arial" w:hAnsi="Arial"/>
+        </w:rPr>
+        <w:t>, n</w:t>
+      </w:r>
+      <w:r>
+        <w:rPr>
+          <w:rFonts w:ascii="Arial" w:hAnsi="Arial"/>
+        </w:rPr>
+        <w:t xml:space="preserve">om, </w:t>
+      </w:r>
+      <w:proofErr w:type="spellStart"/>
+      <w:r>
+        <w:rPr>
+          <w:rFonts w:ascii="Arial" w:hAnsi="Arial"/>
+        </w:rPr>
+        <w:t>prenom</w:t>
+      </w:r>
+      <w:proofErr w:type="spellEnd"/>
+      <w:r>
+        <w:rPr>
+          <w:rFonts w:ascii="Arial" w:hAnsi="Arial"/>
+        </w:rPr>
+        <w:t xml:space="preserve">, </w:t>
+      </w:r>
+      <w:proofErr w:type="spellStart"/>
+      <w:r>
+        <w:rPr>
+          <w:rFonts w:ascii="Arial" w:hAnsi="Arial"/>
+        </w:rPr>
+        <w:t>date_naissance</w:t>
+      </w:r>
+      <w:proofErr w:type="spellEnd"/>
+      <w:r>
+        <w:rPr>
+          <w:rFonts w:ascii="Arial" w:hAnsi="Arial"/>
+        </w:rPr>
+        <w:t> #</w:t>
+      </w:r>
+      <w:proofErr w:type="spellStart"/>
+      <w:r>
+        <w:rPr>
+          <w:rFonts w:ascii="Arial" w:hAnsi="Arial"/>
+        </w:rPr>
+        <w:t>numreserv</w:t>
+      </w:r>
+      <w:proofErr w:type="spellEnd"/>
+    </w:p>
+    <w:p>
+      <w:pPr>
+        <w:pStyle w:val="Texteprformat"/>
+      </w:pPr>
+    </w:p>
+    <w:p>
+      <w:pPr>
+        <w:pStyle w:val="Texteprformat"/>
+      </w:pPr>
+      <w:r>
+        <w:rPr>
+          <w:rFonts w:ascii="Arial" w:hAnsi="Arial"/>
+        </w:rPr>
+        <w:t xml:space="preserve">TABLE client -&gt; </w:t>
+      </w:r>
+      <w:proofErr w:type="spellStart"/>
+      <w:r>
+        <w:rPr>
+          <w:rFonts w:ascii="Arial" w:hAnsi="Arial"/>
+        </w:rPr>
+        <w:t>numclient</w:t>
+      </w:r>
+      <w:proofErr w:type="spellEnd"/>
+      <w:r>
+        <w:rPr>
+          <w:rFonts w:ascii="Arial" w:hAnsi="Arial"/>
+        </w:rPr>
+        <w:t xml:space="preserve">, </w:t>
+      </w:r>
+      <w:proofErr w:type="spellStart"/>
+      <w:r>
+        <w:rPr>
+          <w:rFonts w:ascii="Arial" w:hAnsi="Arial"/>
+        </w:rPr>
+        <w:t>civilite</w:t>
+      </w:r>
+      <w:proofErr w:type="spellEnd"/>
+      <w:r>
+        <w:rPr>
+          <w:rFonts w:ascii="Arial" w:hAnsi="Arial"/>
+        </w:rPr>
+        <w:t xml:space="preserve">, nom, </w:t>
+      </w:r>
+      <w:proofErr w:type="spellStart"/>
+      <w:r>
+        <w:rPr>
+          <w:rFonts w:ascii="Arial" w:hAnsi="Arial"/>
+        </w:rPr>
+        <w:t>prenom</w:t>
+      </w:r>
+      <w:proofErr w:type="spellEnd"/>
+      <w:r>
+        <w:rPr>
+          <w:rFonts w:ascii="Arial" w:hAnsi="Arial"/>
+        </w:rPr>
+        <w:t xml:space="preserve">, adresse, </w:t>
+      </w:r>
+      <w:proofErr w:type="spellStart"/>
+      <w:r>
+        <w:rPr>
+          <w:rFonts w:ascii="Arial" w:hAnsi="Arial"/>
+        </w:rPr>
+        <w:t>cp</w:t>
+      </w:r>
+      <w:proofErr w:type="spellEnd"/>
+      <w:r>
+        <w:rPr>
+          <w:rFonts w:ascii="Arial" w:hAnsi="Arial"/>
+        </w:rPr>
+        <w:t xml:space="preserve">, ville, pays, mail, </w:t>
+      </w:r>
+      <w:proofErr w:type="spellStart"/>
+      <w:r>
+        <w:rPr>
+          <w:rFonts w:ascii="Arial" w:hAnsi="Arial"/>
+        </w:rPr>
+        <w:t>tel_fixe</w:t>
+      </w:r>
+      <w:proofErr w:type="spellEnd"/>
+      <w:r>
+        <w:rPr>
+          <w:rFonts w:ascii="Arial" w:hAnsi="Arial"/>
+        </w:rPr>
+        <w:t xml:space="preserve">, </w:t>
+      </w:r>
+      <w:proofErr w:type="spellStart"/>
+      <w:r>
+        <w:rPr>
+          <w:rFonts w:ascii="Arial" w:hAnsi="Arial"/>
+        </w:rPr>
+        <w:t>tel_portable</w:t>
+      </w:r>
+      <w:proofErr w:type="spellEnd"/>
+      <w:r>
+        <w:rPr>
+          <w:rFonts w:ascii="Arial" w:hAnsi="Arial"/>
+        </w:rPr>
+        <w:t xml:space="preserve">, login, </w:t>
+      </w:r>
+      <w:proofErr w:type="spellStart"/>
+      <w:r>
+        <w:rPr>
+          <w:rFonts w:ascii="Arial" w:hAnsi="Arial"/>
+        </w:rPr>
+        <w:t>password</w:t>
+      </w:r>
+      <w:proofErr w:type="spellEnd"/>
+    </w:p>
+    <w:p>
+      <w:pPr>
+        <w:pStyle w:val="Texteprformat"/>
+      </w:pPr>
+    </w:p>
+    <w:p>
+      <w:pPr>
+        <w:pStyle w:val="Texteprformat"/>
+      </w:pPr>
+      <w:r>
+        <w:rPr>
+          <w:rFonts w:ascii="Arial" w:hAnsi="Arial"/>
+        </w:rPr>
+        <w:t xml:space="preserve">TABLE destination -&gt; </w:t>
+      </w:r>
+      <w:proofErr w:type="spellStart"/>
+      <w:r>
+        <w:rPr>
+          <w:rFonts w:ascii="Arial" w:hAnsi="Arial"/>
+        </w:rPr>
+        <w:t>codeaeroport</w:t>
+      </w:r>
+      <w:proofErr w:type="spellEnd"/>
+      <w:r>
+        <w:rPr>
+          <w:rFonts w:ascii="Arial" w:hAnsi="Arial"/>
+        </w:rPr>
+        <w:t>, pays, ville [à récupérer pour les entrées dans le formulaire]</w:t>
+      </w:r>
+    </w:p>
+    <w:p>
+      <w:pPr>
+        <w:pStyle w:val="Texteprformat"/>
+      </w:pPr>
+    </w:p>
+    <w:p>
+      <w:pPr>
+        <w:pStyle w:val="Texteprformat"/>
+      </w:pPr>
+      <w:r>
+        <w:rPr>
+          <w:rFonts w:ascii="Arial" w:hAnsi="Arial"/>
+        </w:rPr>
+        <w:t xml:space="preserve">TABLE </w:t>
+      </w:r>
+      <w:r>
+        <w:rPr>
+          <w:rFonts w:ascii="Arial" w:hAnsi="Arial"/>
+        </w:rPr>
+        <w:t>place</w:t>
+      </w:r>
+      <w:r>
+        <w:rPr>
+          <w:rFonts w:ascii="Arial" w:hAnsi="Arial"/>
+        </w:rPr>
+        <w:t xml:space="preserve"> -&gt; </w:t>
+      </w:r>
+      <w:proofErr w:type="spellStart"/>
+      <w:r>
+        <w:rPr>
+          <w:rFonts w:ascii="Arial" w:hAnsi="Arial"/>
+        </w:rPr>
+        <w:t>numplace</w:t>
+      </w:r>
+      <w:proofErr w:type="spellEnd"/>
+      <w:r>
+        <w:rPr>
+          <w:rFonts w:ascii="Arial" w:hAnsi="Arial"/>
+        </w:rPr>
+        <w:t xml:space="preserve">, prix, </w:t>
+      </w:r>
+      <w:proofErr w:type="spellStart"/>
+      <w:r>
+        <w:rPr>
+          <w:rFonts w:ascii="Arial" w:hAnsi="Arial"/>
+        </w:rPr>
+        <w:t>etat</w:t>
+      </w:r>
+      <w:proofErr w:type="spellEnd"/>
+      <w:r>
+        <w:rPr>
+          <w:rFonts w:ascii="Arial" w:hAnsi="Arial"/>
+        </w:rPr>
+        <w:t xml:space="preserve"> (booléen : acheté ou non), #</w:t>
+      </w:r>
+      <w:proofErr w:type="spellStart"/>
+      <w:r>
+        <w:rPr>
+          <w:rFonts w:ascii="Arial" w:hAnsi="Arial"/>
+        </w:rPr>
+        <w:t>numpassager</w:t>
+      </w:r>
+      <w:proofErr w:type="spellEnd"/>
+      <w:r>
+        <w:rPr>
+          <w:rFonts w:ascii="Arial" w:hAnsi="Arial"/>
+        </w:rPr>
+        <w:t>, #</w:t>
+      </w:r>
+      <w:proofErr w:type="spellStart"/>
+      <w:r>
+        <w:rPr>
+          <w:rFonts w:ascii="Arial" w:hAnsi="Arial"/>
+        </w:rPr>
+        <w:t>numvol</w:t>
+      </w:r>
+      <w:proofErr w:type="spellEnd"/>
+      <w:r>
+        <w:rPr>
+          <w:rFonts w:ascii="Arial" w:hAnsi="Arial"/>
+        </w:rPr>
+        <w:t>, #</w:t>
+      </w:r>
+      <w:proofErr w:type="spellStart"/>
+      <w:r>
+        <w:rPr>
+          <w:rFonts w:ascii="Arial" w:hAnsi="Arial"/>
+        </w:rPr>
+        <w:t>numreservation</w:t>
+      </w:r>
+      <w:proofErr w:type="spellEnd"/>
+    </w:p>
+    <w:p>
+      <w:pPr>
+        <w:pStyle w:val="Texteprformat"/>
+        <w:rPr>
+          <w:rFonts w:ascii="Arial" w:hAnsi="Arial"/>
+        </w:rPr>
+      </w:pPr>
+      <w:r>
+        <w:rPr>
+          <w:rFonts w:ascii="Arial" w:hAnsi="Arial"/>
+        </w:rPr>
+        <w:t xml:space="preserve"># </w:t>
+      </w:r>
+      <w:proofErr w:type="gramStart"/>
+      <w:r>
+        <w:rPr>
+          <w:rFonts w:ascii="Arial" w:hAnsi="Arial"/>
+        </w:rPr>
+        <w:t>pour</w:t>
+      </w:r>
+      <w:proofErr w:type="gramEnd"/>
+      <w:r>
+        <w:rPr>
+          <w:rFonts w:ascii="Arial" w:hAnsi="Arial"/>
+        </w:rPr>
+        <w:t xml:space="preserve"> compter le nombre de </w:t>
+      </w:r>
+      <w:r>
+        <w:rPr>
+          <w:rFonts w:ascii="Arial" w:hAnsi="Arial"/>
+        </w:rPr>
+        <w:t>places</w:t>
+      </w:r>
+      <w:r>
+        <w:rPr>
+          <w:rFonts w:ascii="Arial" w:hAnsi="Arial"/>
+        </w:rPr>
+        <w:t xml:space="preserve"> restant</w:t>
+      </w:r>
+      <w:r>
+        <w:rPr>
+          <w:rFonts w:ascii="Arial" w:hAnsi="Arial"/>
+        </w:rPr>
+        <w:t>e</w:t>
+      </w:r>
+      <w:r>
+        <w:rPr>
+          <w:rFonts w:ascii="Arial" w:hAnsi="Arial"/>
+        </w:rPr>
+        <w:t xml:space="preserve">s : COUNT le nb de </w:t>
+      </w:r>
+      <w:r>
+        <w:rPr>
+          <w:rFonts w:ascii="Arial" w:hAnsi="Arial"/>
+        </w:rPr>
+        <w:t>places</w:t>
+      </w:r>
+      <w:r>
+        <w:rPr>
+          <w:rFonts w:ascii="Arial" w:hAnsi="Arial"/>
+        </w:rPr>
+        <w:t xml:space="preserve"> pour tel </w:t>
+      </w:r>
+      <w:proofErr w:type="spellStart"/>
+      <w:r>
+        <w:rPr>
+          <w:rFonts w:ascii="Arial" w:hAnsi="Arial"/>
+        </w:rPr>
+        <w:t>numvol</w:t>
+      </w:r>
+      <w:proofErr w:type="spellEnd"/>
+      <w:r>
+        <w:rPr>
+          <w:rFonts w:ascii="Arial" w:hAnsi="Arial"/>
+        </w:rPr>
+        <w:t xml:space="preserve"> - le nb de </w:t>
+      </w:r>
+      <w:r>
+        <w:rPr>
+          <w:rFonts w:ascii="Arial" w:hAnsi="Arial"/>
+        </w:rPr>
+        <w:t>place</w:t>
+      </w:r>
+      <w:r>
+        <w:rPr>
+          <w:rFonts w:ascii="Arial" w:hAnsi="Arial"/>
+        </w:rPr>
+        <w:t xml:space="preserve"> acheté</w:t>
+      </w:r>
+      <w:r>
+        <w:rPr>
+          <w:rFonts w:ascii="Arial" w:hAnsi="Arial"/>
+        </w:rPr>
+        <w:t>e</w:t>
+      </w:r>
+      <w:r>
+        <w:rPr>
+          <w:rFonts w:ascii="Arial" w:hAnsi="Arial"/>
+        </w:rPr>
+        <w:t>s</w:t>
+      </w:r>
+    </w:p>
+    <w:p>
+      <w:pPr>
+        <w:pStyle w:val="Texteprformat"/>
+        <w:rPr>
+          <w:rFonts w:ascii="Arial" w:hAnsi="Arial"/>
+        </w:rPr>
+      </w:pPr>
+    </w:p>
+    <w:p>
+      <w:pPr>
+        <w:pStyle w:val="Texteprformat"/>
+        <w:rPr>
+          <w:rFonts w:ascii="Arial" w:hAnsi="Arial"/>
+        </w:rPr>
+      </w:pPr>
+      <w:r>
+        <w:rPr>
+          <w:rFonts w:ascii="Arial" w:hAnsi="Arial"/>
+        </w:rPr>
+        <w:t xml:space="preserve">TABLE </w:t>
+      </w:r>
+      <w:proofErr w:type="spellStart"/>
+      <w:r>
+        <w:rPr>
+          <w:rFonts w:ascii="Arial" w:hAnsi="Arial"/>
+        </w:rPr>
+        <w:t>employe</w:t>
+      </w:r>
+      <w:proofErr w:type="spellEnd"/>
+      <w:r>
+        <w:rPr>
+          <w:rFonts w:ascii="Arial" w:hAnsi="Arial"/>
+        </w:rPr>
+        <w:t xml:space="preserve"> -&gt; </w:t>
+      </w:r>
+      <w:proofErr w:type="spellStart"/>
+      <w:r>
+        <w:rPr>
+          <w:rFonts w:ascii="Arial" w:hAnsi="Arial"/>
+        </w:rPr>
+        <w:t>numemploye</w:t>
+      </w:r>
+      <w:proofErr w:type="spellEnd"/>
+      <w:r>
+        <w:rPr>
+          <w:rFonts w:ascii="Arial" w:hAnsi="Arial"/>
+        </w:rPr>
+        <w:t xml:space="preserve">, </w:t>
+      </w:r>
+      <w:proofErr w:type="spellStart"/>
+      <w:r>
+        <w:rPr>
+          <w:rFonts w:ascii="Arial" w:hAnsi="Arial"/>
+        </w:rPr>
+        <w:t>civilite</w:t>
+      </w:r>
+      <w:proofErr w:type="spellEnd"/>
+      <w:r>
+        <w:rPr>
+          <w:rFonts w:ascii="Arial" w:hAnsi="Arial"/>
+        </w:rPr>
+        <w:t xml:space="preserve">, nom, </w:t>
+      </w:r>
+      <w:proofErr w:type="spellStart"/>
+      <w:r>
+        <w:rPr>
+          <w:rFonts w:ascii="Arial" w:hAnsi="Arial"/>
+        </w:rPr>
+        <w:t>prenom</w:t>
+      </w:r>
+      <w:proofErr w:type="spellEnd"/>
+      <w:r>
+        <w:rPr>
+          <w:rFonts w:ascii="Arial" w:hAnsi="Arial"/>
+        </w:rPr>
+        <w:t xml:space="preserve">, adresse, </w:t>
+      </w:r>
+      <w:proofErr w:type="spellStart"/>
+      <w:r>
+        <w:rPr>
+          <w:rFonts w:ascii="Arial" w:hAnsi="Arial"/>
+        </w:rPr>
+        <w:t>cp</w:t>
+      </w:r>
+      <w:proofErr w:type="spellEnd"/>
+      <w:r>
+        <w:rPr>
+          <w:rFonts w:ascii="Arial" w:hAnsi="Arial"/>
+        </w:rPr>
+        <w:t>, ville, pays, fonction</w:t>
+      </w:r>
+    </w:p>
+    <w:p>
+      <w:pPr>
+        <w:pStyle w:val="Texteprformat"/>
+        <w:rPr>
+          <w:rFonts w:ascii="Arial" w:hAnsi="Arial"/>
+        </w:rPr>
+      </w:pPr>
+    </w:p>
+    <w:p>
+      <w:pPr>
+        <w:pStyle w:val="Texteprformat"/>
+        <w:rPr>
+          <w:rFonts w:ascii="Arial" w:hAnsi="Arial"/>
+        </w:rPr>
+      </w:pPr>
+      <w:r>
+        <w:rPr>
+          <w:rFonts w:ascii="Arial" w:hAnsi="Arial"/>
+        </w:rPr>
+        <w:t>TABLE travailler -&gt; #</w:t>
+      </w:r>
+      <w:proofErr w:type="spellStart"/>
+      <w:proofErr w:type="gramStart"/>
+      <w:r>
+        <w:rPr>
+          <w:rFonts w:ascii="Arial" w:hAnsi="Arial"/>
+        </w:rPr>
+        <w:t>numvol</w:t>
+      </w:r>
+      <w:proofErr w:type="spellEnd"/>
+      <w:r>
+        <w:rPr>
+          <w:rFonts w:ascii="Arial" w:hAnsi="Arial"/>
+        </w:rPr>
+        <w:t xml:space="preserve"> ,</w:t>
+      </w:r>
+      <w:proofErr w:type="gramEnd"/>
+      <w:r>
+        <w:rPr>
+          <w:rFonts w:ascii="Arial" w:hAnsi="Arial"/>
+        </w:rPr>
+        <w:t xml:space="preserve"> #</w:t>
+      </w:r>
+      <w:proofErr w:type="spellStart"/>
+      <w:r>
+        <w:rPr>
+          <w:rFonts w:ascii="Arial" w:hAnsi="Arial"/>
+        </w:rPr>
+        <w:t>num</w:t>
+      </w:r>
+      <w:r>
+        <w:rPr>
+          <w:rFonts w:ascii="Arial" w:hAnsi="Arial"/>
+        </w:rPr>
+        <w:t>pilote</w:t>
+      </w:r>
+      <w:proofErr w:type="spellEnd"/>
+      <w:r>
+        <w:rPr>
+          <w:rFonts w:ascii="Arial" w:hAnsi="Arial"/>
+        </w:rPr>
+        <w:t xml:space="preserve">, </w:t>
+      </w:r>
+      <w:r>
+        <w:rPr>
+          <w:rFonts w:ascii="Arial" w:hAnsi="Arial"/>
+        </w:rPr>
+        <w:t>#</w:t>
+      </w:r>
+      <w:proofErr w:type="spellStart"/>
+      <w:r>
+        <w:rPr>
+          <w:rFonts w:ascii="Arial" w:hAnsi="Arial"/>
+        </w:rPr>
+        <w:t>numcopilote</w:t>
+      </w:r>
+      <w:proofErr w:type="spellEnd"/>
+      <w:r>
+        <w:rPr>
+          <w:rFonts w:ascii="Arial" w:hAnsi="Arial"/>
+        </w:rPr>
+        <w:t>, #num</w:t>
+      </w:r>
+      <w:r>
+        <w:rPr>
+          <w:rFonts w:ascii="Arial" w:hAnsi="Arial"/>
+        </w:rPr>
+        <w:t>hotesse1</w:t>
+      </w:r>
+      <w:r>
+        <w:rPr>
+          <w:rFonts w:ascii="Arial" w:hAnsi="Arial"/>
+        </w:rPr>
+        <w:t xml:space="preserve">, </w:t>
+      </w:r>
+      <w:r>
+        <w:rPr>
+          <w:rFonts w:ascii="Arial" w:hAnsi="Arial"/>
+        </w:rPr>
+        <w:t>#numhotesse2</w:t>
+      </w:r>
+      <w:r>
+        <w:rPr>
+          <w:rFonts w:ascii="Arial" w:hAnsi="Arial"/>
+        </w:rPr>
+        <w:t>,</w:t>
+      </w:r>
+      <w:r>
+        <w:rPr>
+          <w:rFonts w:ascii="Arial" w:hAnsi="Arial"/>
+        </w:rPr>
+        <w:t xml:space="preserve"> #num</w:t>
+      </w:r>
+      <w:r>
+        <w:rPr>
+          <w:rFonts w:ascii="Arial" w:hAnsi="Arial"/>
+        </w:rPr>
+        <w:t>hotesse3</w:t>
+      </w:r>
+      <w:r>
+        <w:rPr>
+          <w:rFonts w:ascii="Arial" w:hAnsi="Arial"/>
+        </w:rPr>
+        <w:t>,</w:t>
+      </w:r>
+      <w:r>
+        <w:rPr>
+          <w:rFonts w:ascii="Arial" w:hAnsi="Arial"/>
+        </w:rPr>
+        <w:t xml:space="preserve"> date</w:t>
+      </w:r>
+    </w:p>
+    <w:p>
+      <w:pPr>
+        <w:pStyle w:val="Texteprformat"/>
+        <w:rPr>
+          <w:rFonts w:ascii="Arial" w:hAnsi="Arial"/>
+        </w:rPr>
+      </w:pPr>
+    </w:p>
+    <w:p>
+      <w:pPr>
+        <w:pStyle w:val="Texteprformat"/>
+        <w:rPr>
+          <w:rFonts w:ascii="Arial" w:hAnsi="Arial"/>
+        </w:rPr>
+      </w:pPr>
+      <w:r>
+        <w:rPr>
+          <w:rFonts w:ascii="Arial" w:hAnsi="Arial"/>
+        </w:rPr>
+        <w:t xml:space="preserve">TABLE </w:t>
+      </w:r>
+      <w:r>
+        <w:rPr>
+          <w:rFonts w:ascii="Arial" w:hAnsi="Arial"/>
+        </w:rPr>
+        <w:t>user</w:t>
+      </w:r>
       <w:bookmarkStart w:id="0" w:name="_GoBack"/>
       <w:bookmarkEnd w:id="0"/>
-      <w:proofErr w:type="spellEnd"/>
-    </w:p>
-    <w:p>
-      <w:pPr>
-        <w:pStyle w:val="Texteprformat"/>
-      </w:pPr>
-    </w:p>
-    <w:p>
-      <w:pPr>
-        <w:pStyle w:val="Texteprformat"/>
-      </w:pPr>
-      <w:r>
-        <w:rPr>
-          <w:rFonts w:ascii="Arial" w:hAnsi="Arial"/>
-        </w:rPr>
-        <w:t xml:space="preserve">TABLE passager -&gt; </w:t>
-      </w:r>
-      <w:proofErr w:type="spellStart"/>
-      <w:r>
-        <w:rPr>
-          <w:rFonts w:ascii="Arial" w:hAnsi="Arial"/>
-        </w:rPr>
-        <w:t>numpassager</w:t>
-      </w:r>
-      <w:proofErr w:type="spellEnd"/>
-      <w:r>
-        <w:rPr>
-          <w:rFonts w:ascii="Arial" w:hAnsi="Arial"/>
-        </w:rPr>
-        <w:t xml:space="preserve">, </w:t>
-      </w:r>
-      <w:proofErr w:type="spellStart"/>
-      <w:r>
-        <w:rPr>
-          <w:rFonts w:ascii="Arial" w:hAnsi="Arial"/>
-        </w:rPr>
-        <w:t>civilite</w:t>
-      </w:r>
-      <w:proofErr w:type="spellEnd"/>
-      <w:r>
-        <w:rPr>
-          <w:rFonts w:ascii="Arial" w:hAnsi="Arial"/>
-        </w:rPr>
-        <w:t>, n</w:t>
-      </w:r>
-      <w:r>
-        <w:rPr>
-          <w:rFonts w:ascii="Arial" w:hAnsi="Arial"/>
-        </w:rPr>
-        <w:t xml:space="preserve">om, </w:t>
-      </w:r>
-      <w:proofErr w:type="spellStart"/>
-      <w:r>
-        <w:rPr>
-          <w:rFonts w:ascii="Arial" w:hAnsi="Arial"/>
-        </w:rPr>
-        <w:t>prenom</w:t>
-      </w:r>
-      <w:proofErr w:type="spellEnd"/>
-      <w:r>
-        <w:rPr>
-          <w:rFonts w:ascii="Arial" w:hAnsi="Arial"/>
-        </w:rPr>
-        <w:t xml:space="preserve">, </w:t>
-      </w:r>
-      <w:proofErr w:type="spellStart"/>
-      <w:r>
-        <w:rPr>
-          <w:rFonts w:ascii="Arial" w:hAnsi="Arial"/>
-        </w:rPr>
-        <w:t>date_naissance</w:t>
-      </w:r>
-      <w:proofErr w:type="spellEnd"/>
-      <w:r>
-        <w:rPr>
-          <w:rFonts w:ascii="Arial" w:hAnsi="Arial"/>
-        </w:rPr>
-        <w:t> #</w:t>
-      </w:r>
-      <w:proofErr w:type="spellStart"/>
-      <w:r>
-        <w:rPr>
-          <w:rFonts w:ascii="Arial" w:hAnsi="Arial"/>
-        </w:rPr>
-        <w:t>numreserv</w:t>
-      </w:r>
-      <w:proofErr w:type="spellEnd"/>
-    </w:p>
-    <w:p>
-      <w:pPr>
-        <w:pStyle w:val="Texteprformat"/>
-      </w:pPr>
-    </w:p>
-    <w:p>
-      <w:pPr>
-        <w:pStyle w:val="Texteprformat"/>
-      </w:pPr>
-      <w:r>
-        <w:rPr>
-          <w:rFonts w:ascii="Arial" w:hAnsi="Arial"/>
-        </w:rPr>
-        <w:t xml:space="preserve">TABLE client -&gt; </w:t>
-      </w:r>
-      <w:proofErr w:type="spellStart"/>
-      <w:r>
-        <w:rPr>
-          <w:rFonts w:ascii="Arial" w:hAnsi="Arial"/>
-        </w:rPr>
-        <w:t>numclient</w:t>
-      </w:r>
-      <w:proofErr w:type="spellEnd"/>
-      <w:r>
-        <w:rPr>
-          <w:rFonts w:ascii="Arial" w:hAnsi="Arial"/>
-        </w:rPr>
-        <w:t xml:space="preserve">, </w:t>
-      </w:r>
-      <w:proofErr w:type="spellStart"/>
-      <w:r>
-        <w:rPr>
-          <w:rFonts w:ascii="Arial" w:hAnsi="Arial"/>
-        </w:rPr>
-        <w:t>civilite</w:t>
-      </w:r>
-      <w:proofErr w:type="spellEnd"/>
-      <w:r>
-        <w:rPr>
-          <w:rFonts w:ascii="Arial" w:hAnsi="Arial"/>
-        </w:rPr>
-        <w:t xml:space="preserve">, nom, </w:t>
-      </w:r>
-      <w:proofErr w:type="spellStart"/>
-      <w:r>
-        <w:rPr>
-          <w:rFonts w:ascii="Arial" w:hAnsi="Arial"/>
-        </w:rPr>
-        <w:t>prenom</w:t>
-      </w:r>
-      <w:proofErr w:type="spellEnd"/>
-      <w:r>
-        <w:rPr>
-          <w:rFonts w:ascii="Arial" w:hAnsi="Arial"/>
-        </w:rPr>
-        <w:t xml:space="preserve">, adresse, </w:t>
-      </w:r>
-      <w:proofErr w:type="spellStart"/>
-      <w:r>
-        <w:rPr>
-          <w:rFonts w:ascii="Arial" w:hAnsi="Arial"/>
-        </w:rPr>
-        <w:t>cp</w:t>
-      </w:r>
-      <w:proofErr w:type="spellEnd"/>
-      <w:r>
-        <w:rPr>
-          <w:rFonts w:ascii="Arial" w:hAnsi="Arial"/>
-        </w:rPr>
-        <w:t xml:space="preserve">, ville, pays, mail, </w:t>
-      </w:r>
-      <w:proofErr w:type="spellStart"/>
-      <w:r>
-        <w:rPr>
-          <w:rFonts w:ascii="Arial" w:hAnsi="Arial"/>
-        </w:rPr>
-        <w:t>tel_fixe</w:t>
-      </w:r>
-      <w:proofErr w:type="spellEnd"/>
-      <w:r>
-        <w:rPr>
-          <w:rFonts w:ascii="Arial" w:hAnsi="Arial"/>
-        </w:rPr>
-        <w:t xml:space="preserve">, </w:t>
-      </w:r>
-      <w:proofErr w:type="spellStart"/>
-      <w:r>
-        <w:rPr>
-          <w:rFonts w:ascii="Arial" w:hAnsi="Arial"/>
-        </w:rPr>
-        <w:t>tel_portable</w:t>
-      </w:r>
-      <w:proofErr w:type="spellEnd"/>
-      <w:r>
-        <w:rPr>
-          <w:rFonts w:ascii="Arial" w:hAnsi="Arial"/>
-        </w:rPr>
-        <w:t xml:space="preserve">, login, </w:t>
-      </w:r>
-      <w:proofErr w:type="spellStart"/>
-      <w:r>
-        <w:rPr>
-          <w:rFonts w:ascii="Arial" w:hAnsi="Arial"/>
-        </w:rPr>
-        <w:t>password</w:t>
-      </w:r>
-      <w:proofErr w:type="spellEnd"/>
-    </w:p>
-    <w:p>
-      <w:pPr>
-        <w:pStyle w:val="Texteprformat"/>
-      </w:pPr>
-    </w:p>
-    <w:p>
-      <w:pPr>
-        <w:pStyle w:val="Texteprformat"/>
-      </w:pPr>
-      <w:r>
-        <w:rPr>
-          <w:rFonts w:ascii="Arial" w:hAnsi="Arial"/>
-        </w:rPr>
-        <w:t xml:space="preserve">TABLE destination -&gt; </w:t>
-      </w:r>
-      <w:proofErr w:type="spellStart"/>
-      <w:r>
-        <w:rPr>
-          <w:rFonts w:ascii="Arial" w:hAnsi="Arial"/>
-        </w:rPr>
-        <w:t>codeaeroport</w:t>
-      </w:r>
-      <w:proofErr w:type="spellEnd"/>
-      <w:r>
-        <w:rPr>
-          <w:rFonts w:ascii="Arial" w:hAnsi="Arial"/>
-        </w:rPr>
-        <w:t>, pays, ville [à récupérer pour les entrées dans le formulaire]</w:t>
-      </w:r>
-    </w:p>
-    <w:p>
-      <w:pPr>
-        <w:pStyle w:val="Texteprformat"/>
-      </w:pPr>
-    </w:p>
-    <w:p>
-      <w:pPr>
-        <w:pStyle w:val="Texteprformat"/>
-      </w:pPr>
-      <w:r>
-        <w:rPr>
-          <w:rFonts w:ascii="Arial" w:hAnsi="Arial"/>
-        </w:rPr>
-        <w:t xml:space="preserve">TABLE </w:t>
-      </w:r>
-      <w:r>
-        <w:rPr>
-          <w:rFonts w:ascii="Arial" w:hAnsi="Arial"/>
-        </w:rPr>
-        <w:t>place</w:t>
-      </w:r>
-      <w:r>
-        <w:rPr>
-          <w:rFonts w:ascii="Arial" w:hAnsi="Arial"/>
-        </w:rPr>
-        <w:t xml:space="preserve"> -&gt; </w:t>
-      </w:r>
-      <w:proofErr w:type="spellStart"/>
-      <w:r>
-        <w:rPr>
-          <w:rFonts w:ascii="Arial" w:hAnsi="Arial"/>
-        </w:rPr>
-        <w:t>numplace</w:t>
-      </w:r>
-      <w:proofErr w:type="spellEnd"/>
-      <w:r>
-        <w:rPr>
-          <w:rFonts w:ascii="Arial" w:hAnsi="Arial"/>
-        </w:rPr>
-        <w:t xml:space="preserve">, prix, </w:t>
-      </w:r>
-      <w:proofErr w:type="spellStart"/>
-      <w:r>
-        <w:rPr>
-          <w:rFonts w:ascii="Arial" w:hAnsi="Arial"/>
-        </w:rPr>
-        <w:t>etat</w:t>
-      </w:r>
-      <w:proofErr w:type="spellEnd"/>
-      <w:r>
-        <w:rPr>
-          <w:rFonts w:ascii="Arial" w:hAnsi="Arial"/>
-        </w:rPr>
-        <w:t xml:space="preserve"> (booléen : acheté ou non), #</w:t>
-      </w:r>
-      <w:proofErr w:type="spellStart"/>
-      <w:r>
-        <w:rPr>
-          <w:rFonts w:ascii="Arial" w:hAnsi="Arial"/>
-        </w:rPr>
-        <w:t>numpassager</w:t>
-      </w:r>
-      <w:proofErr w:type="spellEnd"/>
-      <w:r>
-        <w:rPr>
-          <w:rFonts w:ascii="Arial" w:hAnsi="Arial"/>
-        </w:rPr>
-        <w:t>, #</w:t>
-      </w:r>
-      <w:proofErr w:type="spellStart"/>
-      <w:r>
-        <w:rPr>
-          <w:rFonts w:ascii="Arial" w:hAnsi="Arial"/>
-        </w:rPr>
-        <w:t>numvol</w:t>
-      </w:r>
-      <w:proofErr w:type="spellEnd"/>
-      <w:r>
-        <w:rPr>
-          <w:rFonts w:ascii="Arial" w:hAnsi="Arial"/>
-        </w:rPr>
-        <w:t>, #</w:t>
-      </w:r>
-      <w:proofErr w:type="spellStart"/>
-      <w:r>
-        <w:rPr>
-          <w:rFonts w:ascii="Arial" w:hAnsi="Arial"/>
-        </w:rPr>
-        <w:t>numreservation</w:t>
-      </w:r>
-      <w:proofErr w:type="spellEnd"/>
-    </w:p>
-    <w:p>
-      <w:pPr>
-        <w:pStyle w:val="Texteprformat"/>
-        <w:rPr>
-          <w:rFonts w:ascii="Arial" w:hAnsi="Arial"/>
-        </w:rPr>
-      </w:pPr>
-      <w:r>
-        <w:rPr>
-          <w:rFonts w:ascii="Arial" w:hAnsi="Arial"/>
-        </w:rPr>
-        <w:t xml:space="preserve"># </w:t>
-      </w:r>
-      <w:proofErr w:type="gramStart"/>
-      <w:r>
-        <w:rPr>
-          <w:rFonts w:ascii="Arial" w:hAnsi="Arial"/>
-        </w:rPr>
-        <w:t>pour</w:t>
-      </w:r>
-      <w:proofErr w:type="gramEnd"/>
-      <w:r>
-        <w:rPr>
-          <w:rFonts w:ascii="Arial" w:hAnsi="Arial"/>
-        </w:rPr>
-        <w:t xml:space="preserve"> compter le nombre de </w:t>
-      </w:r>
-      <w:r>
-        <w:rPr>
-          <w:rFonts w:ascii="Arial" w:hAnsi="Arial"/>
-        </w:rPr>
-        <w:t>places</w:t>
-      </w:r>
-      <w:r>
-        <w:rPr>
-          <w:rFonts w:ascii="Arial" w:hAnsi="Arial"/>
-        </w:rPr>
-        <w:t xml:space="preserve"> restant</w:t>
-      </w:r>
-      <w:r>
-        <w:rPr>
-          <w:rFonts w:ascii="Arial" w:hAnsi="Arial"/>
-        </w:rPr>
-        <w:t>e</w:t>
-      </w:r>
-      <w:r>
-        <w:rPr>
-          <w:rFonts w:ascii="Arial" w:hAnsi="Arial"/>
-        </w:rPr>
-        <w:t xml:space="preserve">s : COUNT le nb de </w:t>
-      </w:r>
-      <w:r>
-        <w:rPr>
-          <w:rFonts w:ascii="Arial" w:hAnsi="Arial"/>
-        </w:rPr>
-        <w:t>places</w:t>
-      </w:r>
-      <w:r>
-        <w:rPr>
-          <w:rFonts w:ascii="Arial" w:hAnsi="Arial"/>
-        </w:rPr>
-        <w:t xml:space="preserve"> pour tel </w:t>
-      </w:r>
-      <w:proofErr w:type="spellStart"/>
-      <w:r>
-        <w:rPr>
-          <w:rFonts w:ascii="Arial" w:hAnsi="Arial"/>
-        </w:rPr>
-        <w:t>numvol</w:t>
-      </w:r>
-      <w:proofErr w:type="spellEnd"/>
-      <w:r>
-        <w:rPr>
-          <w:rFonts w:ascii="Arial" w:hAnsi="Arial"/>
-        </w:rPr>
-        <w:t xml:space="preserve"> - le nb de </w:t>
-      </w:r>
-      <w:r>
-        <w:rPr>
-          <w:rFonts w:ascii="Arial" w:hAnsi="Arial"/>
-        </w:rPr>
-        <w:t>place</w:t>
-      </w:r>
-      <w:r>
-        <w:rPr>
-          <w:rFonts w:ascii="Arial" w:hAnsi="Arial"/>
-        </w:rPr>
-        <w:t xml:space="preserve"> acheté</w:t>
-      </w:r>
-      <w:r>
-        <w:rPr>
-          <w:rFonts w:ascii="Arial" w:hAnsi="Arial"/>
-        </w:rPr>
-        <w:t>e</w:t>
-      </w:r>
-      <w:r>
-        <w:rPr>
-          <w:rFonts w:ascii="Arial" w:hAnsi="Arial"/>
-        </w:rPr>
-        <w:t>s</w:t>
-      </w:r>
-    </w:p>
-    <w:p>
-      <w:pPr>
-        <w:pStyle w:val="Texteprformat"/>
-        <w:rPr>
-          <w:rFonts w:ascii="Arial" w:hAnsi="Arial"/>
-        </w:rPr>
-      </w:pPr>
-    </w:p>
-    <w:p>
-      <w:pPr>
-        <w:pStyle w:val="Texteprformat"/>
-        <w:rPr>
-          <w:rFonts w:ascii="Arial" w:hAnsi="Arial"/>
-        </w:rPr>
-      </w:pPr>
-      <w:r>
-        <w:rPr>
-          <w:rFonts w:ascii="Arial" w:hAnsi="Arial"/>
-        </w:rPr>
-        <w:t xml:space="preserve">TABLE </w:t>
-      </w:r>
-      <w:proofErr w:type="spellStart"/>
-      <w:r>
-        <w:rPr>
-          <w:rFonts w:ascii="Arial" w:hAnsi="Arial"/>
-        </w:rPr>
-        <w:t>employe</w:t>
-      </w:r>
-      <w:proofErr w:type="spellEnd"/>
-      <w:r>
-        <w:rPr>
-          <w:rFonts w:ascii="Arial" w:hAnsi="Arial"/>
-        </w:rPr>
-        <w:t xml:space="preserve"> -&gt; </w:t>
-      </w:r>
-      <w:proofErr w:type="spellStart"/>
-      <w:r>
-        <w:rPr>
-          <w:rFonts w:ascii="Arial" w:hAnsi="Arial"/>
-        </w:rPr>
-        <w:t>numemploye</w:t>
-      </w:r>
-      <w:proofErr w:type="spellEnd"/>
-      <w:r>
-        <w:rPr>
-          <w:rFonts w:ascii="Arial" w:hAnsi="Arial"/>
-        </w:rPr>
-        <w:t xml:space="preserve">, </w:t>
-      </w:r>
-      <w:proofErr w:type="spellStart"/>
-      <w:r>
-        <w:rPr>
-          <w:rFonts w:ascii="Arial" w:hAnsi="Arial"/>
-        </w:rPr>
-        <w:t>civilite</w:t>
-      </w:r>
-      <w:proofErr w:type="spellEnd"/>
-      <w:r>
-        <w:rPr>
-          <w:rFonts w:ascii="Arial" w:hAnsi="Arial"/>
-        </w:rPr>
-        <w:t xml:space="preserve">, nom, </w:t>
-      </w:r>
-      <w:proofErr w:type="spellStart"/>
-      <w:r>
-        <w:rPr>
-          <w:rFonts w:ascii="Arial" w:hAnsi="Arial"/>
-        </w:rPr>
-        <w:t>prenom</w:t>
-      </w:r>
-      <w:proofErr w:type="spellEnd"/>
-      <w:r>
-        <w:rPr>
-          <w:rFonts w:ascii="Arial" w:hAnsi="Arial"/>
-        </w:rPr>
-        <w:t xml:space="preserve">, adresse, </w:t>
-      </w:r>
-      <w:proofErr w:type="spellStart"/>
-      <w:r>
-        <w:rPr>
-          <w:rFonts w:ascii="Arial" w:hAnsi="Arial"/>
-        </w:rPr>
-        <w:t>cp</w:t>
-      </w:r>
-      <w:proofErr w:type="spellEnd"/>
-      <w:r>
-        <w:rPr>
-          <w:rFonts w:ascii="Arial" w:hAnsi="Arial"/>
-        </w:rPr>
-        <w:t>, ville, pays, fonction</w:t>
-      </w:r>
-    </w:p>
-    <w:p>
-      <w:pPr>
-        <w:pStyle w:val="Texteprformat"/>
-        <w:rPr>
-          <w:rFonts w:ascii="Arial" w:hAnsi="Arial"/>
-        </w:rPr>
-      </w:pPr>
-    </w:p>
-    <w:p>
-      <w:pPr>
-        <w:pStyle w:val="Texteprformat"/>
-        <w:rPr>
-          <w:rFonts w:ascii="Arial" w:hAnsi="Arial"/>
-        </w:rPr>
-      </w:pPr>
-      <w:r>
-        <w:rPr>
-          <w:rFonts w:ascii="Arial" w:hAnsi="Arial"/>
-        </w:rPr>
-        <w:t>TABLE travailler -&gt; #</w:t>
-      </w:r>
-      <w:proofErr w:type="spellStart"/>
-      <w:proofErr w:type="gramStart"/>
-      <w:r>
-        <w:rPr>
-          <w:rFonts w:ascii="Arial" w:hAnsi="Arial"/>
-        </w:rPr>
-        <w:t>numvol</w:t>
-      </w:r>
-      <w:proofErr w:type="spellEnd"/>
-      <w:r>
-        <w:rPr>
-          <w:rFonts w:ascii="Arial" w:hAnsi="Arial"/>
-        </w:rPr>
-        <w:t xml:space="preserve"> ,</w:t>
-      </w:r>
-      <w:proofErr w:type="gramEnd"/>
-      <w:r>
-        <w:rPr>
-          <w:rFonts w:ascii="Arial" w:hAnsi="Arial"/>
-        </w:rPr>
-        <w:t xml:space="preserve"> #</w:t>
-      </w:r>
-      <w:proofErr w:type="spellStart"/>
-      <w:r>
-        <w:rPr>
-          <w:rFonts w:ascii="Arial" w:hAnsi="Arial"/>
-        </w:rPr>
-        <w:t>num</w:t>
-      </w:r>
-      <w:r>
-        <w:rPr>
-          <w:rFonts w:ascii="Arial" w:hAnsi="Arial"/>
-        </w:rPr>
-        <w:t>pilote</w:t>
-      </w:r>
-      <w:proofErr w:type="spellEnd"/>
-      <w:r>
-        <w:rPr>
-          <w:rFonts w:ascii="Arial" w:hAnsi="Arial"/>
-        </w:rPr>
-        <w:t xml:space="preserve">, </w:t>
-      </w:r>
-      <w:r>
-        <w:rPr>
-          <w:rFonts w:ascii="Arial" w:hAnsi="Arial"/>
-        </w:rPr>
-        <w:t>#</w:t>
-      </w:r>
-      <w:proofErr w:type="spellStart"/>
-      <w:r>
-        <w:rPr>
-          <w:rFonts w:ascii="Arial" w:hAnsi="Arial"/>
-        </w:rPr>
-        <w:t>numcopilote</w:t>
-      </w:r>
-      <w:proofErr w:type="spellEnd"/>
-      <w:r>
-        <w:rPr>
-          <w:rFonts w:ascii="Arial" w:hAnsi="Arial"/>
-        </w:rPr>
-        <w:t>, #num</w:t>
-      </w:r>
-      <w:r>
-        <w:rPr>
-          <w:rFonts w:ascii="Arial" w:hAnsi="Arial"/>
-        </w:rPr>
-        <w:t>hotesse1</w:t>
-      </w:r>
-      <w:r>
-        <w:rPr>
-          <w:rFonts w:ascii="Arial" w:hAnsi="Arial"/>
-        </w:rPr>
-        <w:t xml:space="preserve">, </w:t>
-      </w:r>
-      <w:r>
-        <w:rPr>
-          <w:rFonts w:ascii="Arial" w:hAnsi="Arial"/>
-        </w:rPr>
-        <w:t>#numhotesse2</w:t>
-      </w:r>
-      <w:r>
-        <w:rPr>
-          <w:rFonts w:ascii="Arial" w:hAnsi="Arial"/>
-        </w:rPr>
-        <w:t>,</w:t>
-      </w:r>
-      <w:r>
-        <w:rPr>
-          <w:rFonts w:ascii="Arial" w:hAnsi="Arial"/>
-        </w:rPr>
-        <w:t xml:space="preserve"> #num</w:t>
-      </w:r>
-      <w:r>
-        <w:rPr>
-          <w:rFonts w:ascii="Arial" w:hAnsi="Arial"/>
-        </w:rPr>
-        <w:t>hotesse3</w:t>
-      </w:r>
-      <w:r>
-        <w:rPr>
-          <w:rFonts w:ascii="Arial" w:hAnsi="Arial"/>
-        </w:rPr>
-        <w:t>,</w:t>
-      </w:r>
-      <w:r>
-        <w:rPr>
-          <w:rFonts w:ascii="Arial" w:hAnsi="Arial"/>
-        </w:rPr>
-        <w:t xml:space="preserve"> date</w:t>
-      </w:r>
-    </w:p>
-    <w:p>
-      <w:pPr>
-        <w:pStyle w:val="Texteprformat"/>
-        <w:rPr>
-          <w:rFonts w:ascii="Arial" w:hAnsi="Arial"/>
-        </w:rPr>
-      </w:pPr>
-    </w:p>
-    <w:p>
-      <w:pPr>
-        <w:pStyle w:val="Texteprformat"/>
-        <w:rPr>
-          <w:rFonts w:ascii="Arial" w:hAnsi="Arial"/>
-        </w:rPr>
-      </w:pPr>
-      <w:r>
-        <w:rPr>
-          <w:rFonts w:ascii="Arial" w:hAnsi="Arial"/>
-        </w:rPr>
-        <w:t xml:space="preserve">TABLE user -&gt; id, statut, login, </w:t>
+      <w:r>
+        <w:rPr>
+          <w:rFonts w:ascii="Arial" w:hAnsi="Arial"/>
+        </w:rPr>
+        <w:t xml:space="preserve"> -&gt; id, statut, login, </w:t>
       </w:r>
       <w:proofErr w:type="spellStart"/>
       <w:r>

</xml_diff>

<commit_message>
mise à jour BD ter
</commit_message>
<xml_diff>
--- a/divers/projet_vols.docx
+++ b/divers/projet_vols.docx
@@ -639,7 +639,13 @@
         <w:rPr>
           <w:rFonts w:ascii="Arial" w:hAnsi="Arial"/>
         </w:rPr>
-        <w:t>date_depart</w:t>
+        <w:t>date</w:t>
+      </w:r>
+      <w:r>
+        <w:rPr>
+          <w:rFonts w:ascii="Arial" w:hAnsi="Arial"/>
+        </w:rPr>
+        <w:t>heuredep</w:t>
       </w:r>
       <w:proofErr w:type="spellEnd"/>
       <w:r>
@@ -653,829 +659,769 @@
         <w:rPr>
           <w:rFonts w:ascii="Arial" w:hAnsi="Arial"/>
         </w:rPr>
-        <w:t>heure_depart</w:t>
-      </w:r>
-      <w:proofErr w:type="spellEnd"/>
-      <w:r>
-        <w:rPr>
-          <w:rFonts w:ascii="Arial" w:hAnsi="Arial"/>
-        </w:rPr>
-        <w:t xml:space="preserve">, </w:t>
-      </w:r>
-      <w:proofErr w:type="spellStart"/>
-      <w:r>
-        <w:rPr>
-          <w:rFonts w:ascii="Arial" w:hAnsi="Arial"/>
-        </w:rPr>
-        <w:t>date_</w:t>
-      </w:r>
-      <w:r>
-        <w:rPr>
-          <w:rFonts w:ascii="Arial" w:hAnsi="Arial"/>
-        </w:rPr>
-        <w:t>arrivee</w:t>
-      </w:r>
-      <w:proofErr w:type="gramStart"/>
-      <w:r>
-        <w:rPr>
-          <w:rFonts w:ascii="Arial" w:hAnsi="Arial"/>
-        </w:rPr>
-        <w:t>,</w:t>
-      </w:r>
-      <w:r>
-        <w:rPr>
-          <w:rFonts w:ascii="Arial" w:hAnsi="Arial"/>
-        </w:rPr>
-        <w:t>heure</w:t>
-      </w:r>
-      <w:proofErr w:type="gramEnd"/>
-      <w:r>
-        <w:rPr>
-          <w:rFonts w:ascii="Arial" w:hAnsi="Arial"/>
-        </w:rPr>
-        <w:t>_</w:t>
-      </w:r>
-      <w:r>
-        <w:rPr>
-          <w:rFonts w:ascii="Arial" w:hAnsi="Arial"/>
-        </w:rPr>
-        <w:t>arrivee</w:t>
-      </w:r>
-      <w:proofErr w:type="spellEnd"/>
-      <w:r>
-        <w:rPr>
-          <w:rFonts w:ascii="Arial" w:hAnsi="Arial"/>
-        </w:rPr>
-        <w:t xml:space="preserve">, </w:t>
-      </w:r>
-      <w:proofErr w:type="spellStart"/>
-      <w:r>
-        <w:rPr>
-          <w:rFonts w:ascii="Arial" w:hAnsi="Arial"/>
-        </w:rPr>
-        <w:t>duree_trajet</w:t>
-      </w:r>
-      <w:proofErr w:type="spellEnd"/>
-    </w:p>
-    <w:p>
-      <w:pPr>
-        <w:pStyle w:val="Texteprformat"/>
-      </w:pPr>
-    </w:p>
-    <w:p>
-      <w:pPr>
-        <w:pStyle w:val="Texteprformat"/>
-      </w:pPr>
-      <w:r>
-        <w:rPr>
-          <w:rFonts w:ascii="Arial" w:hAnsi="Arial"/>
-        </w:rPr>
-        <w:t xml:space="preserve">TABLE </w:t>
-      </w:r>
-      <w:proofErr w:type="spellStart"/>
-      <w:r>
-        <w:rPr>
-          <w:rFonts w:ascii="Arial" w:hAnsi="Arial"/>
-        </w:rPr>
-        <w:t>reservation</w:t>
-      </w:r>
-      <w:proofErr w:type="spellEnd"/>
-      <w:r>
-        <w:rPr>
-          <w:rFonts w:ascii="Arial" w:hAnsi="Arial"/>
-        </w:rPr>
-        <w:t xml:space="preserve"> -&gt; </w:t>
-      </w:r>
-      <w:proofErr w:type="spellStart"/>
-      <w:r>
-        <w:rPr>
-          <w:rFonts w:ascii="Arial" w:hAnsi="Arial"/>
-        </w:rPr>
-        <w:t>num</w:t>
-      </w:r>
-      <w:r>
-        <w:rPr>
-          <w:rFonts w:ascii="Arial" w:hAnsi="Arial"/>
-        </w:rPr>
-        <w:t>reserv</w:t>
-      </w:r>
-      <w:proofErr w:type="spellEnd"/>
-      <w:r>
-        <w:rPr>
-          <w:rFonts w:ascii="Arial" w:hAnsi="Arial"/>
-        </w:rPr>
-        <w:t xml:space="preserve">, </w:t>
-      </w:r>
-      <w:r>
-        <w:rPr>
-          <w:rFonts w:ascii="Arial" w:hAnsi="Arial"/>
-        </w:rPr>
-        <w:t xml:space="preserve">date, </w:t>
-      </w:r>
-      <w:r>
-        <w:rPr>
-          <w:rFonts w:ascii="Arial" w:hAnsi="Arial"/>
-        </w:rPr>
-        <w:t>#</w:t>
-      </w:r>
-      <w:proofErr w:type="spellStart"/>
-      <w:r>
-        <w:rPr>
-          <w:rFonts w:ascii="Arial" w:hAnsi="Arial"/>
-        </w:rPr>
-        <w:t>num</w:t>
-      </w:r>
-      <w:r>
-        <w:rPr>
-          <w:rFonts w:ascii="Arial" w:hAnsi="Arial"/>
-        </w:rPr>
-        <w:t>c</w:t>
-      </w:r>
-      <w:r>
-        <w:rPr>
-          <w:rFonts w:ascii="Arial" w:hAnsi="Arial"/>
-        </w:rPr>
-        <w:t>l</w:t>
-      </w:r>
-      <w:r>
-        <w:rPr>
-          <w:rFonts w:ascii="Arial" w:hAnsi="Arial"/>
-        </w:rPr>
-        <w:t>ient</w:t>
-      </w:r>
-      <w:proofErr w:type="spellEnd"/>
-    </w:p>
-    <w:p>
-      <w:pPr>
-        <w:pStyle w:val="Texteprformat"/>
-      </w:pPr>
-    </w:p>
-    <w:p>
-      <w:pPr>
-        <w:pStyle w:val="Texteprformat"/>
-      </w:pPr>
-      <w:r>
-        <w:rPr>
-          <w:rFonts w:ascii="Arial" w:hAnsi="Arial"/>
-        </w:rPr>
-        <w:t xml:space="preserve">TABLE passager -&gt; </w:t>
-      </w:r>
-      <w:proofErr w:type="spellStart"/>
-      <w:r>
-        <w:rPr>
-          <w:rFonts w:ascii="Arial" w:hAnsi="Arial"/>
-        </w:rPr>
-        <w:t>numpassager</w:t>
-      </w:r>
-      <w:proofErr w:type="spellEnd"/>
-      <w:r>
-        <w:rPr>
-          <w:rFonts w:ascii="Arial" w:hAnsi="Arial"/>
-        </w:rPr>
-        <w:t xml:space="preserve">, </w:t>
-      </w:r>
-      <w:proofErr w:type="spellStart"/>
-      <w:r>
-        <w:rPr>
-          <w:rFonts w:ascii="Arial" w:hAnsi="Arial"/>
-        </w:rPr>
-        <w:t>civilite</w:t>
-      </w:r>
-      <w:proofErr w:type="spellEnd"/>
-      <w:r>
-        <w:rPr>
-          <w:rFonts w:ascii="Arial" w:hAnsi="Arial"/>
-        </w:rPr>
-        <w:t>, n</w:t>
-      </w:r>
-      <w:r>
-        <w:rPr>
-          <w:rFonts w:ascii="Arial" w:hAnsi="Arial"/>
-        </w:rPr>
-        <w:t xml:space="preserve">om, </w:t>
-      </w:r>
-      <w:proofErr w:type="spellStart"/>
-      <w:r>
-        <w:rPr>
-          <w:rFonts w:ascii="Arial" w:hAnsi="Arial"/>
-        </w:rPr>
-        <w:t>prenom</w:t>
-      </w:r>
-      <w:proofErr w:type="spellEnd"/>
-      <w:r>
-        <w:rPr>
-          <w:rFonts w:ascii="Arial" w:hAnsi="Arial"/>
-        </w:rPr>
-        <w:t xml:space="preserve">, </w:t>
-      </w:r>
-      <w:proofErr w:type="spellStart"/>
-      <w:r>
-        <w:rPr>
-          <w:rFonts w:ascii="Arial" w:hAnsi="Arial"/>
-        </w:rPr>
-        <w:t>date_naissance</w:t>
-      </w:r>
-      <w:proofErr w:type="spellEnd"/>
-      <w:r>
-        <w:rPr>
-          <w:rFonts w:ascii="Arial" w:hAnsi="Arial"/>
-        </w:rPr>
-        <w:t> #</w:t>
-      </w:r>
-      <w:proofErr w:type="spellStart"/>
-      <w:r>
-        <w:rPr>
-          <w:rFonts w:ascii="Arial" w:hAnsi="Arial"/>
-        </w:rPr>
-        <w:t>numreserv</w:t>
-      </w:r>
-      <w:proofErr w:type="spellEnd"/>
-    </w:p>
-    <w:p>
-      <w:pPr>
-        <w:pStyle w:val="Texteprformat"/>
-      </w:pPr>
-    </w:p>
-    <w:p>
-      <w:pPr>
-        <w:pStyle w:val="Texteprformat"/>
-      </w:pPr>
-      <w:r>
-        <w:rPr>
-          <w:rFonts w:ascii="Arial" w:hAnsi="Arial"/>
-        </w:rPr>
-        <w:t xml:space="preserve">TABLE client -&gt; </w:t>
-      </w:r>
-      <w:proofErr w:type="spellStart"/>
-      <w:r>
-        <w:rPr>
-          <w:rFonts w:ascii="Arial" w:hAnsi="Arial"/>
-        </w:rPr>
-        <w:t>numclient</w:t>
-      </w:r>
-      <w:proofErr w:type="spellEnd"/>
-      <w:r>
-        <w:rPr>
-          <w:rFonts w:ascii="Arial" w:hAnsi="Arial"/>
-        </w:rPr>
-        <w:t xml:space="preserve">, </w:t>
-      </w:r>
-      <w:proofErr w:type="spellStart"/>
-      <w:r>
-        <w:rPr>
-          <w:rFonts w:ascii="Arial" w:hAnsi="Arial"/>
-        </w:rPr>
-        <w:t>civilite</w:t>
-      </w:r>
-      <w:proofErr w:type="spellEnd"/>
-      <w:r>
-        <w:rPr>
-          <w:rFonts w:ascii="Arial" w:hAnsi="Arial"/>
-        </w:rPr>
-        <w:t xml:space="preserve">, nom, </w:t>
-      </w:r>
-      <w:proofErr w:type="spellStart"/>
-      <w:r>
-        <w:rPr>
-          <w:rFonts w:ascii="Arial" w:hAnsi="Arial"/>
-        </w:rPr>
-        <w:t>prenom</w:t>
-      </w:r>
-      <w:proofErr w:type="spellEnd"/>
-      <w:r>
-        <w:rPr>
-          <w:rFonts w:ascii="Arial" w:hAnsi="Arial"/>
-        </w:rPr>
-        <w:t xml:space="preserve">, adresse, </w:t>
-      </w:r>
-      <w:proofErr w:type="spellStart"/>
-      <w:r>
-        <w:rPr>
-          <w:rFonts w:ascii="Arial" w:hAnsi="Arial"/>
-        </w:rPr>
-        <w:t>cp</w:t>
-      </w:r>
-      <w:proofErr w:type="spellEnd"/>
-      <w:r>
-        <w:rPr>
-          <w:rFonts w:ascii="Arial" w:hAnsi="Arial"/>
-        </w:rPr>
-        <w:t xml:space="preserve">, ville, pays, mail, </w:t>
-      </w:r>
-      <w:proofErr w:type="spellStart"/>
-      <w:r>
-        <w:rPr>
-          <w:rFonts w:ascii="Arial" w:hAnsi="Arial"/>
-        </w:rPr>
-        <w:t>tel_fixe</w:t>
-      </w:r>
-      <w:proofErr w:type="spellEnd"/>
-      <w:r>
-        <w:rPr>
-          <w:rFonts w:ascii="Arial" w:hAnsi="Arial"/>
-        </w:rPr>
-        <w:t xml:space="preserve">, </w:t>
-      </w:r>
-      <w:proofErr w:type="spellStart"/>
-      <w:r>
-        <w:rPr>
-          <w:rFonts w:ascii="Arial" w:hAnsi="Arial"/>
-        </w:rPr>
-        <w:t>tel_portable</w:t>
-      </w:r>
-      <w:proofErr w:type="spellEnd"/>
-      <w:r>
-        <w:rPr>
-          <w:rFonts w:ascii="Arial" w:hAnsi="Arial"/>
-        </w:rPr>
-        <w:t xml:space="preserve">, login, </w:t>
-      </w:r>
-      <w:proofErr w:type="spellStart"/>
-      <w:r>
-        <w:rPr>
-          <w:rFonts w:ascii="Arial" w:hAnsi="Arial"/>
-        </w:rPr>
-        <w:t>password</w:t>
-      </w:r>
-      <w:proofErr w:type="spellEnd"/>
-    </w:p>
-    <w:p>
-      <w:pPr>
-        <w:pStyle w:val="Texteprformat"/>
-      </w:pPr>
-    </w:p>
-    <w:p>
-      <w:pPr>
-        <w:pStyle w:val="Texteprformat"/>
-      </w:pPr>
-      <w:r>
-        <w:rPr>
-          <w:rFonts w:ascii="Arial" w:hAnsi="Arial"/>
-        </w:rPr>
-        <w:t xml:space="preserve">TABLE destination -&gt; </w:t>
-      </w:r>
-      <w:proofErr w:type="spellStart"/>
-      <w:r>
-        <w:rPr>
-          <w:rFonts w:ascii="Arial" w:hAnsi="Arial"/>
-        </w:rPr>
-        <w:t>codeaeroport</w:t>
-      </w:r>
-      <w:proofErr w:type="spellEnd"/>
-      <w:r>
-        <w:rPr>
-          <w:rFonts w:ascii="Arial" w:hAnsi="Arial"/>
-        </w:rPr>
-        <w:t>, pays, ville [à récupérer pour les entrées dans le formulaire]</w:t>
-      </w:r>
-    </w:p>
-    <w:p>
-      <w:pPr>
-        <w:pStyle w:val="Texteprformat"/>
-      </w:pPr>
-    </w:p>
-    <w:p>
-      <w:pPr>
-        <w:pStyle w:val="Texteprformat"/>
-      </w:pPr>
-      <w:r>
-        <w:rPr>
-          <w:rFonts w:ascii="Arial" w:hAnsi="Arial"/>
-        </w:rPr>
-        <w:t xml:space="preserve">TABLE </w:t>
-      </w:r>
-      <w:r>
-        <w:rPr>
-          <w:rFonts w:ascii="Arial" w:hAnsi="Arial"/>
-        </w:rPr>
-        <w:t>place</w:t>
-      </w:r>
-      <w:r>
-        <w:rPr>
-          <w:rFonts w:ascii="Arial" w:hAnsi="Arial"/>
-        </w:rPr>
-        <w:t xml:space="preserve"> -&gt; </w:t>
-      </w:r>
-      <w:proofErr w:type="spellStart"/>
-      <w:r>
-        <w:rPr>
-          <w:rFonts w:ascii="Arial" w:hAnsi="Arial"/>
-        </w:rPr>
-        <w:t>numplace</w:t>
-      </w:r>
-      <w:proofErr w:type="spellEnd"/>
-      <w:r>
-        <w:rPr>
-          <w:rFonts w:ascii="Arial" w:hAnsi="Arial"/>
-        </w:rPr>
-        <w:t xml:space="preserve">, prix, </w:t>
-      </w:r>
-      <w:proofErr w:type="spellStart"/>
-      <w:r>
-        <w:rPr>
-          <w:rFonts w:ascii="Arial" w:hAnsi="Arial"/>
-        </w:rPr>
-        <w:t>etat</w:t>
-      </w:r>
-      <w:proofErr w:type="spellEnd"/>
-      <w:r>
-        <w:rPr>
-          <w:rFonts w:ascii="Arial" w:hAnsi="Arial"/>
-        </w:rPr>
-        <w:t xml:space="preserve"> (booléen : acheté ou non), #</w:t>
-      </w:r>
-      <w:proofErr w:type="spellStart"/>
-      <w:r>
-        <w:rPr>
-          <w:rFonts w:ascii="Arial" w:hAnsi="Arial"/>
-        </w:rPr>
-        <w:t>numpassager</w:t>
-      </w:r>
-      <w:proofErr w:type="spellEnd"/>
-      <w:r>
-        <w:rPr>
-          <w:rFonts w:ascii="Arial" w:hAnsi="Arial"/>
-        </w:rPr>
-        <w:t>, #</w:t>
-      </w:r>
-      <w:proofErr w:type="spellStart"/>
-      <w:r>
-        <w:rPr>
-          <w:rFonts w:ascii="Arial" w:hAnsi="Arial"/>
-        </w:rPr>
-        <w:t>numvol</w:t>
-      </w:r>
-      <w:proofErr w:type="spellEnd"/>
-      <w:r>
-        <w:rPr>
-          <w:rFonts w:ascii="Arial" w:hAnsi="Arial"/>
-        </w:rPr>
-        <w:t>, #</w:t>
-      </w:r>
-      <w:proofErr w:type="spellStart"/>
-      <w:r>
-        <w:rPr>
-          <w:rFonts w:ascii="Arial" w:hAnsi="Arial"/>
-        </w:rPr>
-        <w:t>numreservation</w:t>
-      </w:r>
-      <w:proofErr w:type="spellEnd"/>
-    </w:p>
-    <w:p>
-      <w:pPr>
-        <w:pStyle w:val="Texteprformat"/>
-        <w:rPr>
-          <w:rFonts w:ascii="Arial" w:hAnsi="Arial"/>
-        </w:rPr>
-      </w:pPr>
-      <w:r>
-        <w:rPr>
-          <w:rFonts w:ascii="Arial" w:hAnsi="Arial"/>
-        </w:rPr>
-        <w:t xml:space="preserve"># </w:t>
-      </w:r>
-      <w:proofErr w:type="gramStart"/>
-      <w:r>
-        <w:rPr>
-          <w:rFonts w:ascii="Arial" w:hAnsi="Arial"/>
-        </w:rPr>
-        <w:t>pour</w:t>
-      </w:r>
-      <w:proofErr w:type="gramEnd"/>
-      <w:r>
-        <w:rPr>
-          <w:rFonts w:ascii="Arial" w:hAnsi="Arial"/>
-        </w:rPr>
-        <w:t xml:space="preserve"> compter le nombre de </w:t>
-      </w:r>
-      <w:r>
-        <w:rPr>
-          <w:rFonts w:ascii="Arial" w:hAnsi="Arial"/>
-        </w:rPr>
-        <w:t>places</w:t>
-      </w:r>
-      <w:r>
-        <w:rPr>
-          <w:rFonts w:ascii="Arial" w:hAnsi="Arial"/>
-        </w:rPr>
-        <w:t xml:space="preserve"> restant</w:t>
-      </w:r>
-      <w:r>
-        <w:rPr>
-          <w:rFonts w:ascii="Arial" w:hAnsi="Arial"/>
-        </w:rPr>
-        <w:t>e</w:t>
-      </w:r>
-      <w:r>
-        <w:rPr>
-          <w:rFonts w:ascii="Arial" w:hAnsi="Arial"/>
-        </w:rPr>
-        <w:t xml:space="preserve">s : COUNT le nb de </w:t>
-      </w:r>
-      <w:r>
-        <w:rPr>
-          <w:rFonts w:ascii="Arial" w:hAnsi="Arial"/>
-        </w:rPr>
-        <w:t>places</w:t>
-      </w:r>
-      <w:r>
-        <w:rPr>
-          <w:rFonts w:ascii="Arial" w:hAnsi="Arial"/>
-        </w:rPr>
-        <w:t xml:space="preserve"> pour tel </w:t>
-      </w:r>
-      <w:proofErr w:type="spellStart"/>
-      <w:r>
-        <w:rPr>
-          <w:rFonts w:ascii="Arial" w:hAnsi="Arial"/>
-        </w:rPr>
-        <w:t>numvol</w:t>
-      </w:r>
-      <w:proofErr w:type="spellEnd"/>
-      <w:r>
-        <w:rPr>
-          <w:rFonts w:ascii="Arial" w:hAnsi="Arial"/>
-        </w:rPr>
-        <w:t xml:space="preserve"> - le nb de </w:t>
-      </w:r>
-      <w:r>
-        <w:rPr>
-          <w:rFonts w:ascii="Arial" w:hAnsi="Arial"/>
-        </w:rPr>
-        <w:t>place</w:t>
-      </w:r>
-      <w:r>
-        <w:rPr>
-          <w:rFonts w:ascii="Arial" w:hAnsi="Arial"/>
-        </w:rPr>
-        <w:t xml:space="preserve"> acheté</w:t>
-      </w:r>
-      <w:r>
-        <w:rPr>
-          <w:rFonts w:ascii="Arial" w:hAnsi="Arial"/>
-        </w:rPr>
-        <w:t>e</w:t>
-      </w:r>
-      <w:r>
-        <w:rPr>
-          <w:rFonts w:ascii="Arial" w:hAnsi="Arial"/>
-        </w:rPr>
-        <w:t>s</w:t>
-      </w:r>
-    </w:p>
-    <w:p>
-      <w:pPr>
-        <w:pStyle w:val="Texteprformat"/>
-        <w:rPr>
-          <w:rFonts w:ascii="Arial" w:hAnsi="Arial"/>
-        </w:rPr>
-      </w:pPr>
-    </w:p>
-    <w:p>
-      <w:pPr>
-        <w:pStyle w:val="Texteprformat"/>
-        <w:rPr>
-          <w:rFonts w:ascii="Arial" w:hAnsi="Arial"/>
-        </w:rPr>
-      </w:pPr>
-      <w:r>
-        <w:rPr>
-          <w:rFonts w:ascii="Arial" w:hAnsi="Arial"/>
-        </w:rPr>
-        <w:t xml:space="preserve">TABLE </w:t>
-      </w:r>
-      <w:proofErr w:type="spellStart"/>
-      <w:r>
-        <w:rPr>
-          <w:rFonts w:ascii="Arial" w:hAnsi="Arial"/>
-        </w:rPr>
-        <w:t>employe</w:t>
-      </w:r>
-      <w:proofErr w:type="spellEnd"/>
-      <w:r>
-        <w:rPr>
-          <w:rFonts w:ascii="Arial" w:hAnsi="Arial"/>
-        </w:rPr>
-        <w:t xml:space="preserve"> -&gt; </w:t>
-      </w:r>
-      <w:proofErr w:type="spellStart"/>
-      <w:r>
-        <w:rPr>
-          <w:rFonts w:ascii="Arial" w:hAnsi="Arial"/>
-        </w:rPr>
-        <w:t>numemploye</w:t>
-      </w:r>
-      <w:proofErr w:type="spellEnd"/>
-      <w:r>
-        <w:rPr>
-          <w:rFonts w:ascii="Arial" w:hAnsi="Arial"/>
-        </w:rPr>
-        <w:t xml:space="preserve">, </w:t>
-      </w:r>
-      <w:proofErr w:type="spellStart"/>
-      <w:r>
-        <w:rPr>
-          <w:rFonts w:ascii="Arial" w:hAnsi="Arial"/>
-        </w:rPr>
-        <w:t>civilite</w:t>
-      </w:r>
-      <w:proofErr w:type="spellEnd"/>
-      <w:r>
-        <w:rPr>
-          <w:rFonts w:ascii="Arial" w:hAnsi="Arial"/>
-        </w:rPr>
-        <w:t xml:space="preserve">, nom, </w:t>
-      </w:r>
-      <w:proofErr w:type="spellStart"/>
-      <w:r>
-        <w:rPr>
-          <w:rFonts w:ascii="Arial" w:hAnsi="Arial"/>
-        </w:rPr>
-        <w:t>prenom</w:t>
-      </w:r>
-      <w:proofErr w:type="spellEnd"/>
-      <w:r>
-        <w:rPr>
-          <w:rFonts w:ascii="Arial" w:hAnsi="Arial"/>
-        </w:rPr>
-        <w:t xml:space="preserve">, adresse, </w:t>
-      </w:r>
-      <w:proofErr w:type="spellStart"/>
-      <w:r>
-        <w:rPr>
-          <w:rFonts w:ascii="Arial" w:hAnsi="Arial"/>
-        </w:rPr>
-        <w:t>cp</w:t>
-      </w:r>
-      <w:proofErr w:type="spellEnd"/>
-      <w:r>
-        <w:rPr>
-          <w:rFonts w:ascii="Arial" w:hAnsi="Arial"/>
-        </w:rPr>
-        <w:t>, ville, pays, fonction</w:t>
-      </w:r>
-    </w:p>
-    <w:p>
-      <w:pPr>
-        <w:pStyle w:val="Texteprformat"/>
-        <w:rPr>
-          <w:rFonts w:ascii="Arial" w:hAnsi="Arial"/>
-        </w:rPr>
-      </w:pPr>
-    </w:p>
-    <w:p>
-      <w:pPr>
-        <w:pStyle w:val="Texteprformat"/>
-        <w:rPr>
-          <w:rFonts w:ascii="Arial" w:hAnsi="Arial"/>
-        </w:rPr>
-      </w:pPr>
-      <w:r>
-        <w:rPr>
-          <w:rFonts w:ascii="Arial" w:hAnsi="Arial"/>
-        </w:rPr>
-        <w:t>TABLE travailler -&gt; #</w:t>
-      </w:r>
-      <w:proofErr w:type="spellStart"/>
-      <w:proofErr w:type="gramStart"/>
-      <w:r>
-        <w:rPr>
-          <w:rFonts w:ascii="Arial" w:hAnsi="Arial"/>
-        </w:rPr>
-        <w:t>numvol</w:t>
-      </w:r>
-      <w:proofErr w:type="spellEnd"/>
-      <w:r>
-        <w:rPr>
-          <w:rFonts w:ascii="Arial" w:hAnsi="Arial"/>
-        </w:rPr>
-        <w:t xml:space="preserve"> ,</w:t>
-      </w:r>
-      <w:proofErr w:type="gramEnd"/>
-      <w:r>
-        <w:rPr>
-          <w:rFonts w:ascii="Arial" w:hAnsi="Arial"/>
-        </w:rPr>
-        <w:t xml:space="preserve"> #</w:t>
-      </w:r>
-      <w:proofErr w:type="spellStart"/>
-      <w:r>
-        <w:rPr>
-          <w:rFonts w:ascii="Arial" w:hAnsi="Arial"/>
-        </w:rPr>
-        <w:t>num</w:t>
-      </w:r>
-      <w:r>
-        <w:rPr>
-          <w:rFonts w:ascii="Arial" w:hAnsi="Arial"/>
-        </w:rPr>
-        <w:t>pilote</w:t>
-      </w:r>
-      <w:proofErr w:type="spellEnd"/>
-      <w:r>
-        <w:rPr>
-          <w:rFonts w:ascii="Arial" w:hAnsi="Arial"/>
-        </w:rPr>
-        <w:t xml:space="preserve">, </w:t>
-      </w:r>
-      <w:r>
-        <w:rPr>
-          <w:rFonts w:ascii="Arial" w:hAnsi="Arial"/>
-        </w:rPr>
-        <w:t>#</w:t>
-      </w:r>
-      <w:proofErr w:type="spellStart"/>
-      <w:r>
-        <w:rPr>
-          <w:rFonts w:ascii="Arial" w:hAnsi="Arial"/>
-        </w:rPr>
-        <w:t>numcopilote</w:t>
-      </w:r>
-      <w:proofErr w:type="spellEnd"/>
-      <w:r>
-        <w:rPr>
-          <w:rFonts w:ascii="Arial" w:hAnsi="Arial"/>
-        </w:rPr>
-        <w:t>, #num</w:t>
-      </w:r>
-      <w:r>
-        <w:rPr>
-          <w:rFonts w:ascii="Arial" w:hAnsi="Arial"/>
-        </w:rPr>
-        <w:t>hotesse1</w:t>
-      </w:r>
-      <w:r>
-        <w:rPr>
-          <w:rFonts w:ascii="Arial" w:hAnsi="Arial"/>
-        </w:rPr>
-        <w:t xml:space="preserve">, </w:t>
-      </w:r>
-      <w:r>
-        <w:rPr>
-          <w:rFonts w:ascii="Arial" w:hAnsi="Arial"/>
-        </w:rPr>
-        <w:t>#numhotesse2</w:t>
-      </w:r>
-      <w:r>
-        <w:rPr>
-          <w:rFonts w:ascii="Arial" w:hAnsi="Arial"/>
-        </w:rPr>
-        <w:t>,</w:t>
-      </w:r>
-      <w:r>
-        <w:rPr>
-          <w:rFonts w:ascii="Arial" w:hAnsi="Arial"/>
-        </w:rPr>
-        <w:t xml:space="preserve"> #num</w:t>
-      </w:r>
-      <w:r>
-        <w:rPr>
-          <w:rFonts w:ascii="Arial" w:hAnsi="Arial"/>
-        </w:rPr>
-        <w:t>hotesse3</w:t>
-      </w:r>
-      <w:r>
-        <w:rPr>
-          <w:rFonts w:ascii="Arial" w:hAnsi="Arial"/>
-        </w:rPr>
-        <w:t>,</w:t>
-      </w:r>
-      <w:r>
-        <w:rPr>
-          <w:rFonts w:ascii="Arial" w:hAnsi="Arial"/>
-        </w:rPr>
-        <w:t xml:space="preserve"> date</w:t>
-      </w:r>
-    </w:p>
-    <w:p>
-      <w:pPr>
-        <w:pStyle w:val="Texteprformat"/>
-        <w:rPr>
-          <w:rFonts w:ascii="Arial" w:hAnsi="Arial"/>
-        </w:rPr>
-      </w:pPr>
-    </w:p>
-    <w:p>
-      <w:pPr>
-        <w:pStyle w:val="Texteprformat"/>
-        <w:rPr>
-          <w:rFonts w:ascii="Arial" w:hAnsi="Arial"/>
-        </w:rPr>
-      </w:pPr>
-      <w:r>
-        <w:rPr>
-          <w:rFonts w:ascii="Arial" w:hAnsi="Arial"/>
-        </w:rPr>
-        <w:t xml:space="preserve">TABLE </w:t>
-      </w:r>
-      <w:r>
-        <w:rPr>
-          <w:rFonts w:ascii="Arial" w:hAnsi="Arial"/>
-        </w:rPr>
-        <w:t>user</w:t>
+        <w:t>dateheurearrivee</w:t>
       </w:r>
       <w:bookmarkStart w:id="0" w:name="_GoBack"/>
       <w:bookmarkEnd w:id="0"/>
+      <w:proofErr w:type="spellEnd"/>
+    </w:p>
+    <w:p>
+      <w:pPr>
+        <w:pStyle w:val="Texteprformat"/>
+      </w:pPr>
+    </w:p>
+    <w:p>
+      <w:pPr>
+        <w:pStyle w:val="Texteprformat"/>
+      </w:pPr>
+      <w:r>
+        <w:rPr>
+          <w:rFonts w:ascii="Arial" w:hAnsi="Arial"/>
+        </w:rPr>
+        <w:t xml:space="preserve">TABLE </w:t>
+      </w:r>
+      <w:proofErr w:type="spellStart"/>
+      <w:r>
+        <w:rPr>
+          <w:rFonts w:ascii="Arial" w:hAnsi="Arial"/>
+        </w:rPr>
+        <w:t>reservation</w:t>
+      </w:r>
+      <w:proofErr w:type="spellEnd"/>
+      <w:r>
+        <w:rPr>
+          <w:rFonts w:ascii="Arial" w:hAnsi="Arial"/>
+        </w:rPr>
+        <w:t xml:space="preserve"> -&gt; </w:t>
+      </w:r>
+      <w:proofErr w:type="spellStart"/>
+      <w:r>
+        <w:rPr>
+          <w:rFonts w:ascii="Arial" w:hAnsi="Arial"/>
+        </w:rPr>
+        <w:t>num</w:t>
+      </w:r>
+      <w:r>
+        <w:rPr>
+          <w:rFonts w:ascii="Arial" w:hAnsi="Arial"/>
+        </w:rPr>
+        <w:t>reserv</w:t>
+      </w:r>
+      <w:proofErr w:type="spellEnd"/>
+      <w:r>
+        <w:rPr>
+          <w:rFonts w:ascii="Arial" w:hAnsi="Arial"/>
+        </w:rPr>
+        <w:t xml:space="preserve">, </w:t>
+      </w:r>
+      <w:r>
+        <w:rPr>
+          <w:rFonts w:ascii="Arial" w:hAnsi="Arial"/>
+        </w:rPr>
+        <w:t xml:space="preserve">date, </w:t>
+      </w:r>
+      <w:r>
+        <w:rPr>
+          <w:rFonts w:ascii="Arial" w:hAnsi="Arial"/>
+        </w:rPr>
+        <w:t>#</w:t>
+      </w:r>
+      <w:proofErr w:type="spellStart"/>
+      <w:r>
+        <w:rPr>
+          <w:rFonts w:ascii="Arial" w:hAnsi="Arial"/>
+        </w:rPr>
+        <w:t>num</w:t>
+      </w:r>
+      <w:r>
+        <w:rPr>
+          <w:rFonts w:ascii="Arial" w:hAnsi="Arial"/>
+        </w:rPr>
+        <w:t>c</w:t>
+      </w:r>
+      <w:r>
+        <w:rPr>
+          <w:rFonts w:ascii="Arial" w:hAnsi="Arial"/>
+        </w:rPr>
+        <w:t>l</w:t>
+      </w:r>
+      <w:r>
+        <w:rPr>
+          <w:rFonts w:ascii="Arial" w:hAnsi="Arial"/>
+        </w:rPr>
+        <w:t>ient</w:t>
+      </w:r>
+      <w:proofErr w:type="spellEnd"/>
+    </w:p>
+    <w:p>
+      <w:pPr>
+        <w:pStyle w:val="Texteprformat"/>
+      </w:pPr>
+    </w:p>
+    <w:p>
+      <w:pPr>
+        <w:pStyle w:val="Texteprformat"/>
+      </w:pPr>
+      <w:r>
+        <w:rPr>
+          <w:rFonts w:ascii="Arial" w:hAnsi="Arial"/>
+        </w:rPr>
+        <w:t xml:space="preserve">TABLE passager -&gt; </w:t>
+      </w:r>
+      <w:proofErr w:type="spellStart"/>
+      <w:r>
+        <w:rPr>
+          <w:rFonts w:ascii="Arial" w:hAnsi="Arial"/>
+        </w:rPr>
+        <w:t>numpassager</w:t>
+      </w:r>
+      <w:proofErr w:type="spellEnd"/>
+      <w:r>
+        <w:rPr>
+          <w:rFonts w:ascii="Arial" w:hAnsi="Arial"/>
+        </w:rPr>
+        <w:t xml:space="preserve">, </w:t>
+      </w:r>
+      <w:proofErr w:type="spellStart"/>
+      <w:r>
+        <w:rPr>
+          <w:rFonts w:ascii="Arial" w:hAnsi="Arial"/>
+        </w:rPr>
+        <w:t>civilite</w:t>
+      </w:r>
+      <w:proofErr w:type="spellEnd"/>
+      <w:r>
+        <w:rPr>
+          <w:rFonts w:ascii="Arial" w:hAnsi="Arial"/>
+        </w:rPr>
+        <w:t>, n</w:t>
+      </w:r>
+      <w:r>
+        <w:rPr>
+          <w:rFonts w:ascii="Arial" w:hAnsi="Arial"/>
+        </w:rPr>
+        <w:t xml:space="preserve">om, </w:t>
+      </w:r>
+      <w:proofErr w:type="spellStart"/>
+      <w:r>
+        <w:rPr>
+          <w:rFonts w:ascii="Arial" w:hAnsi="Arial"/>
+        </w:rPr>
+        <w:t>prenom</w:t>
+      </w:r>
+      <w:proofErr w:type="spellEnd"/>
+      <w:r>
+        <w:rPr>
+          <w:rFonts w:ascii="Arial" w:hAnsi="Arial"/>
+        </w:rPr>
+        <w:t xml:space="preserve">, </w:t>
+      </w:r>
+      <w:proofErr w:type="spellStart"/>
+      <w:r>
+        <w:rPr>
+          <w:rFonts w:ascii="Arial" w:hAnsi="Arial"/>
+        </w:rPr>
+        <w:t>date_naissance</w:t>
+      </w:r>
+      <w:proofErr w:type="spellEnd"/>
+      <w:r>
+        <w:rPr>
+          <w:rFonts w:ascii="Arial" w:hAnsi="Arial"/>
+        </w:rPr>
+        <w:t> #</w:t>
+      </w:r>
+      <w:proofErr w:type="spellStart"/>
+      <w:r>
+        <w:rPr>
+          <w:rFonts w:ascii="Arial" w:hAnsi="Arial"/>
+        </w:rPr>
+        <w:t>numreserv</w:t>
+      </w:r>
+      <w:proofErr w:type="spellEnd"/>
+    </w:p>
+    <w:p>
+      <w:pPr>
+        <w:pStyle w:val="Texteprformat"/>
+      </w:pPr>
+    </w:p>
+    <w:p>
+      <w:pPr>
+        <w:pStyle w:val="Texteprformat"/>
+      </w:pPr>
+      <w:r>
+        <w:rPr>
+          <w:rFonts w:ascii="Arial" w:hAnsi="Arial"/>
+        </w:rPr>
+        <w:t xml:space="preserve">TABLE client -&gt; </w:t>
+      </w:r>
+      <w:proofErr w:type="spellStart"/>
+      <w:r>
+        <w:rPr>
+          <w:rFonts w:ascii="Arial" w:hAnsi="Arial"/>
+        </w:rPr>
+        <w:t>numclient</w:t>
+      </w:r>
+      <w:proofErr w:type="spellEnd"/>
+      <w:r>
+        <w:rPr>
+          <w:rFonts w:ascii="Arial" w:hAnsi="Arial"/>
+        </w:rPr>
+        <w:t xml:space="preserve">, </w:t>
+      </w:r>
+      <w:proofErr w:type="spellStart"/>
+      <w:r>
+        <w:rPr>
+          <w:rFonts w:ascii="Arial" w:hAnsi="Arial"/>
+        </w:rPr>
+        <w:t>civilite</w:t>
+      </w:r>
+      <w:proofErr w:type="spellEnd"/>
+      <w:r>
+        <w:rPr>
+          <w:rFonts w:ascii="Arial" w:hAnsi="Arial"/>
+        </w:rPr>
+        <w:t xml:space="preserve">, nom, </w:t>
+      </w:r>
+      <w:proofErr w:type="spellStart"/>
+      <w:r>
+        <w:rPr>
+          <w:rFonts w:ascii="Arial" w:hAnsi="Arial"/>
+        </w:rPr>
+        <w:t>prenom</w:t>
+      </w:r>
+      <w:proofErr w:type="spellEnd"/>
+      <w:r>
+        <w:rPr>
+          <w:rFonts w:ascii="Arial" w:hAnsi="Arial"/>
+        </w:rPr>
+        <w:t xml:space="preserve">, adresse, </w:t>
+      </w:r>
+      <w:proofErr w:type="spellStart"/>
+      <w:r>
+        <w:rPr>
+          <w:rFonts w:ascii="Arial" w:hAnsi="Arial"/>
+        </w:rPr>
+        <w:t>cp</w:t>
+      </w:r>
+      <w:proofErr w:type="spellEnd"/>
+      <w:r>
+        <w:rPr>
+          <w:rFonts w:ascii="Arial" w:hAnsi="Arial"/>
+        </w:rPr>
+        <w:t xml:space="preserve">, ville, pays, mail, </w:t>
+      </w:r>
+      <w:proofErr w:type="spellStart"/>
+      <w:r>
+        <w:rPr>
+          <w:rFonts w:ascii="Arial" w:hAnsi="Arial"/>
+        </w:rPr>
+        <w:t>tel_fixe</w:t>
+      </w:r>
+      <w:proofErr w:type="spellEnd"/>
+      <w:r>
+        <w:rPr>
+          <w:rFonts w:ascii="Arial" w:hAnsi="Arial"/>
+        </w:rPr>
+        <w:t xml:space="preserve">, </w:t>
+      </w:r>
+      <w:proofErr w:type="spellStart"/>
+      <w:r>
+        <w:rPr>
+          <w:rFonts w:ascii="Arial" w:hAnsi="Arial"/>
+        </w:rPr>
+        <w:t>tel_portable</w:t>
+      </w:r>
+      <w:proofErr w:type="spellEnd"/>
+      <w:r>
+        <w:rPr>
+          <w:rFonts w:ascii="Arial" w:hAnsi="Arial"/>
+        </w:rPr>
+        <w:t xml:space="preserve">, login, </w:t>
+      </w:r>
+      <w:proofErr w:type="spellStart"/>
+      <w:r>
+        <w:rPr>
+          <w:rFonts w:ascii="Arial" w:hAnsi="Arial"/>
+        </w:rPr>
+        <w:t>password</w:t>
+      </w:r>
+      <w:proofErr w:type="spellEnd"/>
+    </w:p>
+    <w:p>
+      <w:pPr>
+        <w:pStyle w:val="Texteprformat"/>
+      </w:pPr>
+    </w:p>
+    <w:p>
+      <w:pPr>
+        <w:pStyle w:val="Texteprformat"/>
+      </w:pPr>
+      <w:r>
+        <w:rPr>
+          <w:rFonts w:ascii="Arial" w:hAnsi="Arial"/>
+        </w:rPr>
+        <w:t xml:space="preserve">TABLE destination -&gt; </w:t>
+      </w:r>
+      <w:proofErr w:type="spellStart"/>
+      <w:r>
+        <w:rPr>
+          <w:rFonts w:ascii="Arial" w:hAnsi="Arial"/>
+        </w:rPr>
+        <w:t>codeaeroport</w:t>
+      </w:r>
+      <w:proofErr w:type="spellEnd"/>
+      <w:r>
+        <w:rPr>
+          <w:rFonts w:ascii="Arial" w:hAnsi="Arial"/>
+        </w:rPr>
+        <w:t>, pays, ville [à récupérer pour les entrées dans le formulaire]</w:t>
+      </w:r>
+    </w:p>
+    <w:p>
+      <w:pPr>
+        <w:pStyle w:val="Texteprformat"/>
+      </w:pPr>
+    </w:p>
+    <w:p>
+      <w:pPr>
+        <w:pStyle w:val="Texteprformat"/>
+      </w:pPr>
+      <w:r>
+        <w:rPr>
+          <w:rFonts w:ascii="Arial" w:hAnsi="Arial"/>
+        </w:rPr>
+        <w:t xml:space="preserve">TABLE </w:t>
+      </w:r>
+      <w:r>
+        <w:rPr>
+          <w:rFonts w:ascii="Arial" w:hAnsi="Arial"/>
+        </w:rPr>
+        <w:t>place</w:t>
+      </w:r>
+      <w:r>
+        <w:rPr>
+          <w:rFonts w:ascii="Arial" w:hAnsi="Arial"/>
+        </w:rPr>
+        <w:t xml:space="preserve"> -&gt; </w:t>
+      </w:r>
+      <w:proofErr w:type="spellStart"/>
+      <w:r>
+        <w:rPr>
+          <w:rFonts w:ascii="Arial" w:hAnsi="Arial"/>
+        </w:rPr>
+        <w:t>numplace</w:t>
+      </w:r>
+      <w:proofErr w:type="spellEnd"/>
+      <w:r>
+        <w:rPr>
+          <w:rFonts w:ascii="Arial" w:hAnsi="Arial"/>
+        </w:rPr>
+        <w:t xml:space="preserve">, prix, </w:t>
+      </w:r>
+      <w:proofErr w:type="spellStart"/>
+      <w:r>
+        <w:rPr>
+          <w:rFonts w:ascii="Arial" w:hAnsi="Arial"/>
+        </w:rPr>
+        <w:t>etat</w:t>
+      </w:r>
+      <w:proofErr w:type="spellEnd"/>
+      <w:r>
+        <w:rPr>
+          <w:rFonts w:ascii="Arial" w:hAnsi="Arial"/>
+        </w:rPr>
+        <w:t xml:space="preserve"> (booléen : acheté ou non), #</w:t>
+      </w:r>
+      <w:proofErr w:type="spellStart"/>
+      <w:r>
+        <w:rPr>
+          <w:rFonts w:ascii="Arial" w:hAnsi="Arial"/>
+        </w:rPr>
+        <w:t>numpassager</w:t>
+      </w:r>
+      <w:proofErr w:type="spellEnd"/>
+      <w:r>
+        <w:rPr>
+          <w:rFonts w:ascii="Arial" w:hAnsi="Arial"/>
+        </w:rPr>
+        <w:t>, #</w:t>
+      </w:r>
+      <w:proofErr w:type="spellStart"/>
+      <w:r>
+        <w:rPr>
+          <w:rFonts w:ascii="Arial" w:hAnsi="Arial"/>
+        </w:rPr>
+        <w:t>numvol</w:t>
+      </w:r>
+      <w:proofErr w:type="spellEnd"/>
+      <w:r>
+        <w:rPr>
+          <w:rFonts w:ascii="Arial" w:hAnsi="Arial"/>
+        </w:rPr>
+        <w:t>, #</w:t>
+      </w:r>
+      <w:proofErr w:type="spellStart"/>
+      <w:r>
+        <w:rPr>
+          <w:rFonts w:ascii="Arial" w:hAnsi="Arial"/>
+        </w:rPr>
+        <w:t>numreservation</w:t>
+      </w:r>
+      <w:proofErr w:type="spellEnd"/>
+    </w:p>
+    <w:p>
+      <w:pPr>
+        <w:pStyle w:val="Texteprformat"/>
+        <w:rPr>
+          <w:rFonts w:ascii="Arial" w:hAnsi="Arial"/>
+        </w:rPr>
+      </w:pPr>
+      <w:r>
+        <w:rPr>
+          <w:rFonts w:ascii="Arial" w:hAnsi="Arial"/>
+        </w:rPr>
+        <w:t xml:space="preserve"># </w:t>
+      </w:r>
+      <w:proofErr w:type="gramStart"/>
+      <w:r>
+        <w:rPr>
+          <w:rFonts w:ascii="Arial" w:hAnsi="Arial"/>
+        </w:rPr>
+        <w:t>pour</w:t>
+      </w:r>
+      <w:proofErr w:type="gramEnd"/>
+      <w:r>
+        <w:rPr>
+          <w:rFonts w:ascii="Arial" w:hAnsi="Arial"/>
+        </w:rPr>
+        <w:t xml:space="preserve"> compter le nombre de </w:t>
+      </w:r>
+      <w:r>
+        <w:rPr>
+          <w:rFonts w:ascii="Arial" w:hAnsi="Arial"/>
+        </w:rPr>
+        <w:t>places</w:t>
+      </w:r>
+      <w:r>
+        <w:rPr>
+          <w:rFonts w:ascii="Arial" w:hAnsi="Arial"/>
+        </w:rPr>
+        <w:t xml:space="preserve"> restant</w:t>
+      </w:r>
+      <w:r>
+        <w:rPr>
+          <w:rFonts w:ascii="Arial" w:hAnsi="Arial"/>
+        </w:rPr>
+        <w:t>e</w:t>
+      </w:r>
+      <w:r>
+        <w:rPr>
+          <w:rFonts w:ascii="Arial" w:hAnsi="Arial"/>
+        </w:rPr>
+        <w:t xml:space="preserve">s : COUNT le nb de </w:t>
+      </w:r>
+      <w:r>
+        <w:rPr>
+          <w:rFonts w:ascii="Arial" w:hAnsi="Arial"/>
+        </w:rPr>
+        <w:t>places</w:t>
+      </w:r>
+      <w:r>
+        <w:rPr>
+          <w:rFonts w:ascii="Arial" w:hAnsi="Arial"/>
+        </w:rPr>
+        <w:t xml:space="preserve"> pour tel </w:t>
+      </w:r>
+      <w:proofErr w:type="spellStart"/>
+      <w:r>
+        <w:rPr>
+          <w:rFonts w:ascii="Arial" w:hAnsi="Arial"/>
+        </w:rPr>
+        <w:t>numvol</w:t>
+      </w:r>
+      <w:proofErr w:type="spellEnd"/>
+      <w:r>
+        <w:rPr>
+          <w:rFonts w:ascii="Arial" w:hAnsi="Arial"/>
+        </w:rPr>
+        <w:t xml:space="preserve"> - le nb de </w:t>
+      </w:r>
+      <w:r>
+        <w:rPr>
+          <w:rFonts w:ascii="Arial" w:hAnsi="Arial"/>
+        </w:rPr>
+        <w:t>place</w:t>
+      </w:r>
+      <w:r>
+        <w:rPr>
+          <w:rFonts w:ascii="Arial" w:hAnsi="Arial"/>
+        </w:rPr>
+        <w:t xml:space="preserve"> acheté</w:t>
+      </w:r>
+      <w:r>
+        <w:rPr>
+          <w:rFonts w:ascii="Arial" w:hAnsi="Arial"/>
+        </w:rPr>
+        <w:t>e</w:t>
+      </w:r>
+      <w:r>
+        <w:rPr>
+          <w:rFonts w:ascii="Arial" w:hAnsi="Arial"/>
+        </w:rPr>
+        <w:t>s</w:t>
+      </w:r>
+    </w:p>
+    <w:p>
+      <w:pPr>
+        <w:pStyle w:val="Texteprformat"/>
+        <w:rPr>
+          <w:rFonts w:ascii="Arial" w:hAnsi="Arial"/>
+        </w:rPr>
+      </w:pPr>
+    </w:p>
+    <w:p>
+      <w:pPr>
+        <w:pStyle w:val="Texteprformat"/>
+        <w:rPr>
+          <w:rFonts w:ascii="Arial" w:hAnsi="Arial"/>
+        </w:rPr>
+      </w:pPr>
+      <w:r>
+        <w:rPr>
+          <w:rFonts w:ascii="Arial" w:hAnsi="Arial"/>
+        </w:rPr>
+        <w:t xml:space="preserve">TABLE </w:t>
+      </w:r>
+      <w:proofErr w:type="spellStart"/>
+      <w:r>
+        <w:rPr>
+          <w:rFonts w:ascii="Arial" w:hAnsi="Arial"/>
+        </w:rPr>
+        <w:t>employe</w:t>
+      </w:r>
+      <w:proofErr w:type="spellEnd"/>
+      <w:r>
+        <w:rPr>
+          <w:rFonts w:ascii="Arial" w:hAnsi="Arial"/>
+        </w:rPr>
+        <w:t xml:space="preserve"> -&gt; </w:t>
+      </w:r>
+      <w:proofErr w:type="spellStart"/>
+      <w:r>
+        <w:rPr>
+          <w:rFonts w:ascii="Arial" w:hAnsi="Arial"/>
+        </w:rPr>
+        <w:t>numemploye</w:t>
+      </w:r>
+      <w:proofErr w:type="spellEnd"/>
+      <w:r>
+        <w:rPr>
+          <w:rFonts w:ascii="Arial" w:hAnsi="Arial"/>
+        </w:rPr>
+        <w:t xml:space="preserve">, </w:t>
+      </w:r>
+      <w:proofErr w:type="spellStart"/>
+      <w:r>
+        <w:rPr>
+          <w:rFonts w:ascii="Arial" w:hAnsi="Arial"/>
+        </w:rPr>
+        <w:t>civilite</w:t>
+      </w:r>
+      <w:proofErr w:type="spellEnd"/>
+      <w:r>
+        <w:rPr>
+          <w:rFonts w:ascii="Arial" w:hAnsi="Arial"/>
+        </w:rPr>
+        <w:t xml:space="preserve">, nom, </w:t>
+      </w:r>
+      <w:proofErr w:type="spellStart"/>
+      <w:r>
+        <w:rPr>
+          <w:rFonts w:ascii="Arial" w:hAnsi="Arial"/>
+        </w:rPr>
+        <w:t>prenom</w:t>
+      </w:r>
+      <w:proofErr w:type="spellEnd"/>
+      <w:r>
+        <w:rPr>
+          <w:rFonts w:ascii="Arial" w:hAnsi="Arial"/>
+        </w:rPr>
+        <w:t xml:space="preserve">, adresse, </w:t>
+      </w:r>
+      <w:proofErr w:type="spellStart"/>
+      <w:r>
+        <w:rPr>
+          <w:rFonts w:ascii="Arial" w:hAnsi="Arial"/>
+        </w:rPr>
+        <w:t>cp</w:t>
+      </w:r>
+      <w:proofErr w:type="spellEnd"/>
+      <w:r>
+        <w:rPr>
+          <w:rFonts w:ascii="Arial" w:hAnsi="Arial"/>
+        </w:rPr>
+        <w:t>, ville, pays, fonction</w:t>
+      </w:r>
+    </w:p>
+    <w:p>
+      <w:pPr>
+        <w:pStyle w:val="Texteprformat"/>
+        <w:rPr>
+          <w:rFonts w:ascii="Arial" w:hAnsi="Arial"/>
+        </w:rPr>
+      </w:pPr>
+    </w:p>
+    <w:p>
+      <w:pPr>
+        <w:pStyle w:val="Texteprformat"/>
+        <w:rPr>
+          <w:rFonts w:ascii="Arial" w:hAnsi="Arial"/>
+        </w:rPr>
+      </w:pPr>
+      <w:r>
+        <w:rPr>
+          <w:rFonts w:ascii="Arial" w:hAnsi="Arial"/>
+        </w:rPr>
+        <w:t>TABLE travailler -&gt; #</w:t>
+      </w:r>
+      <w:proofErr w:type="spellStart"/>
+      <w:proofErr w:type="gramStart"/>
+      <w:r>
+        <w:rPr>
+          <w:rFonts w:ascii="Arial" w:hAnsi="Arial"/>
+        </w:rPr>
+        <w:t>numvol</w:t>
+      </w:r>
+      <w:proofErr w:type="spellEnd"/>
+      <w:r>
+        <w:rPr>
+          <w:rFonts w:ascii="Arial" w:hAnsi="Arial"/>
+        </w:rPr>
+        <w:t xml:space="preserve"> ,</w:t>
+      </w:r>
+      <w:proofErr w:type="gramEnd"/>
+      <w:r>
+        <w:rPr>
+          <w:rFonts w:ascii="Arial" w:hAnsi="Arial"/>
+        </w:rPr>
+        <w:t xml:space="preserve"> #</w:t>
+      </w:r>
+      <w:proofErr w:type="spellStart"/>
+      <w:r>
+        <w:rPr>
+          <w:rFonts w:ascii="Arial" w:hAnsi="Arial"/>
+        </w:rPr>
+        <w:t>num</w:t>
+      </w:r>
+      <w:r>
+        <w:rPr>
+          <w:rFonts w:ascii="Arial" w:hAnsi="Arial"/>
+        </w:rPr>
+        <w:t>pilote</w:t>
+      </w:r>
+      <w:proofErr w:type="spellEnd"/>
+      <w:r>
+        <w:rPr>
+          <w:rFonts w:ascii="Arial" w:hAnsi="Arial"/>
+        </w:rPr>
+        <w:t xml:space="preserve">, </w:t>
+      </w:r>
+      <w:r>
+        <w:rPr>
+          <w:rFonts w:ascii="Arial" w:hAnsi="Arial"/>
+        </w:rPr>
+        <w:t>#</w:t>
+      </w:r>
+      <w:proofErr w:type="spellStart"/>
+      <w:r>
+        <w:rPr>
+          <w:rFonts w:ascii="Arial" w:hAnsi="Arial"/>
+        </w:rPr>
+        <w:t>numcopilote</w:t>
+      </w:r>
+      <w:proofErr w:type="spellEnd"/>
+      <w:r>
+        <w:rPr>
+          <w:rFonts w:ascii="Arial" w:hAnsi="Arial"/>
+        </w:rPr>
+        <w:t>, #num</w:t>
+      </w:r>
+      <w:r>
+        <w:rPr>
+          <w:rFonts w:ascii="Arial" w:hAnsi="Arial"/>
+        </w:rPr>
+        <w:t>hotesse1</w:t>
+      </w:r>
+      <w:r>
+        <w:rPr>
+          <w:rFonts w:ascii="Arial" w:hAnsi="Arial"/>
+        </w:rPr>
+        <w:t xml:space="preserve">, </w:t>
+      </w:r>
+      <w:r>
+        <w:rPr>
+          <w:rFonts w:ascii="Arial" w:hAnsi="Arial"/>
+        </w:rPr>
+        <w:t>#numhotesse2</w:t>
+      </w:r>
+      <w:r>
+        <w:rPr>
+          <w:rFonts w:ascii="Arial" w:hAnsi="Arial"/>
+        </w:rPr>
+        <w:t>,</w:t>
+      </w:r>
+      <w:r>
+        <w:rPr>
+          <w:rFonts w:ascii="Arial" w:hAnsi="Arial"/>
+        </w:rPr>
+        <w:t xml:space="preserve"> #num</w:t>
+      </w:r>
+      <w:r>
+        <w:rPr>
+          <w:rFonts w:ascii="Arial" w:hAnsi="Arial"/>
+        </w:rPr>
+        <w:t>hotesse3</w:t>
+      </w:r>
+      <w:r>
+        <w:rPr>
+          <w:rFonts w:ascii="Arial" w:hAnsi="Arial"/>
+        </w:rPr>
+        <w:t>,</w:t>
+      </w:r>
+      <w:r>
+        <w:rPr>
+          <w:rFonts w:ascii="Arial" w:hAnsi="Arial"/>
+        </w:rPr>
+        <w:t xml:space="preserve"> date</w:t>
+      </w:r>
+    </w:p>
+    <w:p>
+      <w:pPr>
+        <w:pStyle w:val="Texteprformat"/>
+        <w:rPr>
+          <w:rFonts w:ascii="Arial" w:hAnsi="Arial"/>
+        </w:rPr>
+      </w:pPr>
+    </w:p>
+    <w:p>
+      <w:pPr>
+        <w:pStyle w:val="Texteprformat"/>
+        <w:rPr>
+          <w:rFonts w:ascii="Arial" w:hAnsi="Arial"/>
+        </w:rPr>
+      </w:pPr>
+      <w:r>
+        <w:rPr>
+          <w:rFonts w:ascii="Arial" w:hAnsi="Arial"/>
+        </w:rPr>
+        <w:t xml:space="preserve">TABLE </w:t>
+      </w:r>
+      <w:r>
+        <w:rPr>
+          <w:rFonts w:ascii="Arial" w:hAnsi="Arial"/>
+        </w:rPr>
+        <w:t>user</w:t>
+      </w:r>
       <w:r>
         <w:rPr>
           <w:rFonts w:ascii="Arial" w:hAnsi="Arial"/>
@@ -1521,20 +1467,20 @@
         <w:rPr>
           <w:rFonts w:ascii="Arial" w:hAnsi="Arial"/>
         </w:rPr>
+        <w:t xml:space="preserve">LA STRUCTURE DU PROJET : </w:t>
+      </w:r>
+    </w:p>
+    <w:p>
+      <w:pPr>
+        <w:pStyle w:val="Texteprformat"/>
+      </w:pPr>
+      <w:proofErr w:type="spellStart"/>
+      <w:proofErr w:type="gramStart"/>
+      <w:r>
+        <w:rPr>
+          <w:rFonts w:ascii="Arial" w:hAnsi="Arial"/>
+        </w:rPr>
         <w:lastRenderedPageBreak/>
-        <w:t xml:space="preserve">LA STRUCTURE DU PROJET : </w:t>
-      </w:r>
-    </w:p>
-    <w:p>
-      <w:pPr>
-        <w:pStyle w:val="Texteprformat"/>
-      </w:pPr>
-      <w:proofErr w:type="spellStart"/>
-      <w:proofErr w:type="gramStart"/>
-      <w:r>
-        <w:rPr>
-          <w:rFonts w:ascii="Arial" w:hAnsi="Arial"/>
-        </w:rPr>
         <w:t>entity</w:t>
       </w:r>
       <w:proofErr w:type="spellEnd"/>

</xml_diff>

<commit_message>
précision dans projet vols
</commit_message>
<xml_diff>
--- a/divers/projet_vols.docx
+++ b/divers/projet_vols.docx
@@ -2279,6 +2279,10 @@
     <w:p>
       <w:pPr>
         <w:pStyle w:val="Texteprformat"/>
+        <w:numPr>
+          <w:ilvl w:val="0"/>
+          <w:numId w:val="2"/>
+        </w:numPr>
         <w:rPr>
           <w:rFonts w:ascii="Arial" w:hAnsi="Arial"/>
         </w:rPr>
@@ -2289,19 +2293,11 @@
         </w:rPr>
         <w:t>"</w:t>
       </w:r>
-      <w:proofErr w:type="gramStart"/>
-      <w:r>
-        <w:rPr>
-          <w:rFonts w:ascii="Arial" w:hAnsi="Arial"/>
-        </w:rPr>
-        <w:t>si</w:t>
-      </w:r>
-      <w:proofErr w:type="gramEnd"/>
-      <w:r>
-        <w:rPr>
-          <w:rFonts w:ascii="Arial" w:hAnsi="Arial"/>
-        </w:rPr>
-        <w:t xml:space="preserve"> </w:t>
+      <w:r>
+        <w:rPr>
+          <w:rFonts w:ascii="Arial" w:hAnsi="Arial"/>
+        </w:rPr>
+        <w:t xml:space="preserve">si </w:t>
       </w:r>
       <w:r>
         <w:rPr>
@@ -2320,6 +2316,30 @@
           <w:rFonts w:ascii="Arial" w:hAnsi="Arial"/>
         </w:rPr>
         <w:t>s</w:t>
+      </w:r>
+      <w:r>
+        <w:rPr>
+          <w:rFonts w:ascii="Arial" w:hAnsi="Arial"/>
+        </w:rPr>
+        <w:t xml:space="preserve"> sur un vol"</w:t>
+      </w:r>
+    </w:p>
+    <w:p>
+      <w:pPr>
+        <w:pStyle w:val="Texteprformat"/>
+        <w:numPr>
+          <w:ilvl w:val="0"/>
+          <w:numId w:val="2"/>
+        </w:numPr>
+        <w:rPr>
+          <w:rFonts w:ascii="Arial" w:hAnsi="Arial"/>
+        </w:rPr>
+      </w:pPr>
+      <w:r>
+        <w:rPr>
+          <w:rFonts w:ascii="Arial" w:hAnsi="Arial"/>
+        </w:rPr>
+        <w:t xml:space="preserve">On aurait pu </w:t>
       </w:r>
       <w:bookmarkStart w:id="0" w:name="_GoBack"/>
       <w:bookmarkEnd w:id="0"/>
@@ -2327,7 +2347,7 @@
         <w:rPr>
           <w:rFonts w:ascii="Arial" w:hAnsi="Arial"/>
         </w:rPr>
-        <w:t xml:space="preserve"> sur un vol"</w:t>
+        <w:t>prévoir le complément d’adresse + « Ville Cedex 2 »</w:t>
       </w:r>
     </w:p>
     <w:p>
@@ -2485,7 +2505,7 @@
         <w:rFonts w:ascii="Arial" w:eastAsia="DejaVu Sans Mono" w:hAnsi="Arial" w:cs="Arial" w:hint="default"/>
       </w:rPr>
     </w:lvl>
-    <w:lvl w:ilvl="1" w:tplc="040C0003" w:tentative="1">
+    <w:lvl w:ilvl="1" w:tplc="040C0003">
       <w:start w:val="1"/>
       <w:numFmt w:val="bullet"/>
       <w:lvlText w:val="o"/>

</xml_diff>

<commit_message>
mise à jour pour Java
</commit_message>
<xml_diff>
--- a/divers/projet_vols.docx
+++ b/divers/projet_vols.docx
@@ -2210,19 +2210,8 @@
         </w:rPr>
         <w:t>)</w:t>
       </w:r>
-      <w:r>
-        <w:rPr>
-          <w:rFonts w:ascii="Arial" w:hAnsi="Arial"/>
-        </w:rPr>
-        <w:t xml:space="preserve"> + dans l’espace </w:t>
-      </w:r>
-      <w:proofErr w:type="spellStart"/>
-      <w:r>
-        <w:rPr>
-          <w:rFonts w:ascii="Arial" w:hAnsi="Arial"/>
-        </w:rPr>
-        <w:t>client</w:t>
-      </w:r>
+      <w:bookmarkStart w:id="0" w:name="_GoBack"/>
+      <w:bookmarkEnd w:id="0"/>
       <w:proofErr w:type="gramStart"/>
       <w:r>
         <w:rPr>
@@ -2230,7 +2219,6 @@
         </w:rPr>
         <w:t>,supprimer</w:t>
       </w:r>
-      <w:proofErr w:type="spellEnd"/>
       <w:proofErr w:type="gramEnd"/>
       <w:r>
         <w:rPr>
@@ -2413,8 +2401,6 @@
         </w:rPr>
         <w:t>Choix des destinations depuis un select</w:t>
       </w:r>
-      <w:bookmarkStart w:id="0" w:name="_GoBack"/>
-      <w:bookmarkEnd w:id="0"/>
     </w:p>
     <w:p>
       <w:pPr>

</xml_diff>

<commit_message>
jeu de test complet
</commit_message>
<xml_diff>
--- a/divers/projet_vols.docx
+++ b/divers/projet_vols.docx
@@ -4,7 +4,7 @@
   <w:body>
     <w:p>
       <w:pPr>
-        <w:pStyle w:val="style35"/>
+        <w:pStyle w:val="style47"/>
       </w:pPr>
       <w:r>
         <w:rPr>
@@ -15,15 +15,15 @@
     </w:p>
     <w:p>
       <w:pPr>
-        <w:pStyle w:val="style35"/>
-      </w:pPr>
-      <w:r>
-        <w:rPr/>
-      </w:r>
-    </w:p>
-    <w:p>
-      <w:pPr>
-        <w:pStyle w:val="style35"/>
+        <w:pStyle w:val="style47"/>
+      </w:pPr>
+      <w:r>
+        <w:rPr/>
+      </w:r>
+    </w:p>
+    <w:p>
+      <w:pPr>
+        <w:pStyle w:val="style47"/>
       </w:pPr>
       <w:r>
         <w:rPr>
@@ -34,7 +34,7 @@
     </w:p>
     <w:p>
       <w:pPr>
-        <w:pStyle w:val="style35"/>
+        <w:pStyle w:val="style47"/>
       </w:pPr>
       <w:r>
         <w:rPr>
@@ -45,7 +45,7 @@
     </w:p>
     <w:p>
       <w:pPr>
-        <w:pStyle w:val="style35"/>
+        <w:pStyle w:val="style47"/>
       </w:pPr>
       <w:r>
         <w:rPr>
@@ -56,7 +56,7 @@
     </w:p>
     <w:p>
       <w:pPr>
-        <w:pStyle w:val="style35"/>
+        <w:pStyle w:val="style47"/>
       </w:pPr>
       <w:r>
         <w:rPr>
@@ -67,7 +67,7 @@
     </w:p>
     <w:p>
       <w:pPr>
-        <w:pStyle w:val="style35"/>
+        <w:pStyle w:val="style47"/>
       </w:pPr>
       <w:r>
         <w:rPr>
@@ -78,7 +78,7 @@
     </w:p>
     <w:p>
       <w:pPr>
-        <w:pStyle w:val="style35"/>
+        <w:pStyle w:val="style47"/>
       </w:pPr>
       <w:r>
         <w:rPr>
@@ -89,7 +89,7 @@
     </w:p>
     <w:p>
       <w:pPr>
-        <w:pStyle w:val="style35"/>
+        <w:pStyle w:val="style47"/>
       </w:pPr>
       <w:r>
         <w:rPr>
@@ -100,7 +100,7 @@
     </w:p>
     <w:p>
       <w:pPr>
-        <w:pStyle w:val="style35"/>
+        <w:pStyle w:val="style47"/>
       </w:pPr>
       <w:r>
         <w:rPr>
@@ -111,7 +111,7 @@
     </w:p>
     <w:p>
       <w:pPr>
-        <w:pStyle w:val="style35"/>
+        <w:pStyle w:val="style47"/>
       </w:pPr>
       <w:r>
         <w:rPr>
@@ -122,15 +122,15 @@
     </w:p>
     <w:p>
       <w:pPr>
-        <w:pStyle w:val="style35"/>
-      </w:pPr>
-      <w:r>
-        <w:rPr/>
-      </w:r>
-    </w:p>
-    <w:p>
-      <w:pPr>
-        <w:pStyle w:val="style35"/>
+        <w:pStyle w:val="style47"/>
+      </w:pPr>
+      <w:r>
+        <w:rPr/>
+      </w:r>
+    </w:p>
+    <w:p>
+      <w:pPr>
+        <w:pStyle w:val="style47"/>
       </w:pPr>
       <w:r>
         <w:rPr>
@@ -141,7 +141,7 @@
     </w:p>
     <w:p>
       <w:pPr>
-        <w:pStyle w:val="style35"/>
+        <w:pStyle w:val="style47"/>
       </w:pPr>
       <w:r>
         <w:rPr>
@@ -152,7 +152,7 @@
     </w:p>
     <w:p>
       <w:pPr>
-        <w:pStyle w:val="style35"/>
+        <w:pStyle w:val="style47"/>
       </w:pPr>
       <w:r>
         <w:rPr>
@@ -163,15 +163,15 @@
     </w:p>
     <w:p>
       <w:pPr>
-        <w:pStyle w:val="style35"/>
-      </w:pPr>
-      <w:r>
-        <w:rPr/>
-      </w:r>
-    </w:p>
-    <w:p>
-      <w:pPr>
-        <w:pStyle w:val="style35"/>
+        <w:pStyle w:val="style47"/>
+      </w:pPr>
+      <w:r>
+        <w:rPr/>
+      </w:r>
+    </w:p>
+    <w:p>
+      <w:pPr>
+        <w:pStyle w:val="style47"/>
       </w:pPr>
       <w:r>
         <w:rPr>
@@ -182,7 +182,7 @@
     </w:p>
     <w:p>
       <w:pPr>
-        <w:pStyle w:val="style35"/>
+        <w:pStyle w:val="style47"/>
       </w:pPr>
       <w:r>
         <w:rPr>
@@ -193,7 +193,7 @@
     </w:p>
     <w:p>
       <w:pPr>
-        <w:pStyle w:val="style35"/>
+        <w:pStyle w:val="style47"/>
       </w:pPr>
       <w:r>
         <w:rPr>
@@ -204,7 +204,7 @@
     </w:p>
     <w:p>
       <w:pPr>
-        <w:pStyle w:val="style35"/>
+        <w:pStyle w:val="style47"/>
       </w:pPr>
       <w:r>
         <w:rPr>
@@ -215,7 +215,7 @@
     </w:p>
     <w:p>
       <w:pPr>
-        <w:pStyle w:val="style35"/>
+        <w:pStyle w:val="style47"/>
       </w:pPr>
       <w:r>
         <w:rPr>
@@ -226,7 +226,7 @@
     </w:p>
     <w:p>
       <w:pPr>
-        <w:pStyle w:val="style35"/>
+        <w:pStyle w:val="style47"/>
       </w:pPr>
       <w:r>
         <w:rPr>
@@ -237,7 +237,7 @@
     </w:p>
     <w:p>
       <w:pPr>
-        <w:pStyle w:val="style35"/>
+        <w:pStyle w:val="style47"/>
       </w:pPr>
       <w:r>
         <w:rPr>
@@ -248,7 +248,7 @@
     </w:p>
     <w:p>
       <w:pPr>
-        <w:pStyle w:val="style35"/>
+        <w:pStyle w:val="style47"/>
       </w:pPr>
       <w:r>
         <w:rPr>
@@ -259,15 +259,15 @@
     </w:p>
     <w:p>
       <w:pPr>
-        <w:pStyle w:val="style35"/>
-      </w:pPr>
-      <w:r>
-        <w:rPr/>
-      </w:r>
-    </w:p>
-    <w:p>
-      <w:pPr>
-        <w:pStyle w:val="style35"/>
+        <w:pStyle w:val="style47"/>
+      </w:pPr>
+      <w:r>
+        <w:rPr/>
+      </w:r>
+    </w:p>
+    <w:p>
+      <w:pPr>
+        <w:pStyle w:val="style47"/>
       </w:pPr>
       <w:r>
         <w:rPr>
@@ -278,7 +278,7 @@
     </w:p>
     <w:p>
       <w:pPr>
-        <w:pStyle w:val="style35"/>
+        <w:pStyle w:val="style47"/>
       </w:pPr>
       <w:r>
         <w:rPr>
@@ -289,15 +289,15 @@
     </w:p>
     <w:p>
       <w:pPr>
-        <w:pStyle w:val="style35"/>
-      </w:pPr>
-      <w:r>
-        <w:rPr/>
-      </w:r>
-    </w:p>
-    <w:p>
-      <w:pPr>
-        <w:pStyle w:val="style35"/>
+        <w:pStyle w:val="style47"/>
+      </w:pPr>
+      <w:r>
+        <w:rPr/>
+      </w:r>
+    </w:p>
+    <w:p>
+      <w:pPr>
+        <w:pStyle w:val="style47"/>
       </w:pPr>
       <w:r>
         <w:rPr>
@@ -308,15 +308,15 @@
     </w:p>
     <w:p>
       <w:pPr>
-        <w:pStyle w:val="style35"/>
-      </w:pPr>
-      <w:r>
-        <w:rPr/>
-      </w:r>
-    </w:p>
-    <w:p>
-      <w:pPr>
-        <w:pStyle w:val="style35"/>
+        <w:pStyle w:val="style47"/>
+      </w:pPr>
+      <w:r>
+        <w:rPr/>
+      </w:r>
+    </w:p>
+    <w:p>
+      <w:pPr>
+        <w:pStyle w:val="style47"/>
       </w:pPr>
       <w:r>
         <w:rPr>
@@ -327,15 +327,15 @@
     </w:p>
     <w:p>
       <w:pPr>
-        <w:pStyle w:val="style35"/>
-      </w:pPr>
-      <w:r>
-        <w:rPr/>
-      </w:r>
-    </w:p>
-    <w:p>
-      <w:pPr>
-        <w:pStyle w:val="style35"/>
+        <w:pStyle w:val="style47"/>
+      </w:pPr>
+      <w:r>
+        <w:rPr/>
+      </w:r>
+    </w:p>
+    <w:p>
+      <w:pPr>
+        <w:pStyle w:val="style47"/>
       </w:pPr>
       <w:r>
         <w:rPr>
@@ -346,7 +346,7 @@
     </w:p>
     <w:p>
       <w:pPr>
-        <w:pStyle w:val="style35"/>
+        <w:pStyle w:val="style47"/>
       </w:pPr>
       <w:r>
         <w:rPr>
@@ -357,15 +357,15 @@
     </w:p>
     <w:p>
       <w:pPr>
-        <w:pStyle w:val="style35"/>
-      </w:pPr>
-      <w:r>
-        <w:rPr/>
-      </w:r>
-    </w:p>
-    <w:p>
-      <w:pPr>
-        <w:pStyle w:val="style35"/>
+        <w:pStyle w:val="style47"/>
+      </w:pPr>
+      <w:r>
+        <w:rPr/>
+      </w:r>
+    </w:p>
+    <w:p>
+      <w:pPr>
+        <w:pStyle w:val="style47"/>
       </w:pPr>
       <w:r>
         <w:rPr>
@@ -376,15 +376,15 @@
     </w:p>
     <w:p>
       <w:pPr>
-        <w:pStyle w:val="style35"/>
-      </w:pPr>
-      <w:r>
-        <w:rPr/>
-      </w:r>
-    </w:p>
-    <w:p>
-      <w:pPr>
-        <w:pStyle w:val="style35"/>
+        <w:pStyle w:val="style47"/>
+      </w:pPr>
+      <w:r>
+        <w:rPr/>
+      </w:r>
+    </w:p>
+    <w:p>
+      <w:pPr>
+        <w:pStyle w:val="style47"/>
       </w:pPr>
       <w:r>
         <w:rPr>
@@ -395,15 +395,15 @@
     </w:p>
     <w:p>
       <w:pPr>
-        <w:pStyle w:val="style35"/>
-      </w:pPr>
-      <w:r>
-        <w:rPr/>
-      </w:r>
-    </w:p>
-    <w:p>
-      <w:pPr>
-        <w:pStyle w:val="style35"/>
+        <w:pStyle w:val="style47"/>
+      </w:pPr>
+      <w:r>
+        <w:rPr/>
+      </w:r>
+    </w:p>
+    <w:p>
+      <w:pPr>
+        <w:pStyle w:val="style47"/>
       </w:pPr>
       <w:r>
         <w:rPr>
@@ -414,15 +414,15 @@
     </w:p>
     <w:p>
       <w:pPr>
-        <w:pStyle w:val="style35"/>
-      </w:pPr>
-      <w:r>
-        <w:rPr/>
-      </w:r>
-    </w:p>
-    <w:p>
-      <w:pPr>
-        <w:pStyle w:val="style35"/>
+        <w:pStyle w:val="style47"/>
+      </w:pPr>
+      <w:r>
+        <w:rPr/>
+      </w:r>
+    </w:p>
+    <w:p>
+      <w:pPr>
+        <w:pStyle w:val="style47"/>
       </w:pPr>
       <w:r>
         <w:rPr>
@@ -433,15 +433,15 @@
     </w:p>
     <w:p>
       <w:pPr>
-        <w:pStyle w:val="style35"/>
-      </w:pPr>
-      <w:r>
-        <w:rPr/>
-      </w:r>
-    </w:p>
-    <w:p>
-      <w:pPr>
-        <w:pStyle w:val="style35"/>
+        <w:pStyle w:val="style47"/>
+      </w:pPr>
+      <w:r>
+        <w:rPr/>
+      </w:r>
+    </w:p>
+    <w:p>
+      <w:pPr>
+        <w:pStyle w:val="style47"/>
       </w:pPr>
       <w:r>
         <w:rPr>
@@ -452,7 +452,7 @@
     </w:p>
     <w:p>
       <w:pPr>
-        <w:pStyle w:val="style35"/>
+        <w:pStyle w:val="style47"/>
       </w:pPr>
       <w:r>
         <w:rPr>
@@ -463,7 +463,7 @@
     </w:p>
     <w:p>
       <w:pPr>
-        <w:pStyle w:val="style35"/>
+        <w:pStyle w:val="style47"/>
       </w:pPr>
       <w:r>
         <w:rPr>
@@ -474,15 +474,15 @@
     </w:p>
     <w:p>
       <w:pPr>
-        <w:pStyle w:val="style35"/>
-      </w:pPr>
-      <w:r>
-        <w:rPr/>
-      </w:r>
-    </w:p>
-    <w:p>
-      <w:pPr>
-        <w:pStyle w:val="style35"/>
+        <w:pStyle w:val="style47"/>
+      </w:pPr>
+      <w:r>
+        <w:rPr/>
+      </w:r>
+    </w:p>
+    <w:p>
+      <w:pPr>
+        <w:pStyle w:val="style47"/>
       </w:pPr>
       <w:r>
         <w:rPr>
@@ -493,15 +493,15 @@
     </w:p>
     <w:p>
       <w:pPr>
-        <w:pStyle w:val="style35"/>
-      </w:pPr>
-      <w:r>
-        <w:rPr/>
-      </w:r>
-    </w:p>
-    <w:p>
-      <w:pPr>
-        <w:pStyle w:val="style35"/>
+        <w:pStyle w:val="style47"/>
+      </w:pPr>
+      <w:r>
+        <w:rPr/>
+      </w:r>
+    </w:p>
+    <w:p>
+      <w:pPr>
+        <w:pStyle w:val="style47"/>
       </w:pPr>
       <w:r>
         <w:rPr>
@@ -512,15 +512,15 @@
     </w:p>
     <w:p>
       <w:pPr>
-        <w:pStyle w:val="style35"/>
-      </w:pPr>
-      <w:r>
-        <w:rPr/>
-      </w:r>
-    </w:p>
-    <w:p>
-      <w:pPr>
-        <w:pStyle w:val="style35"/>
+        <w:pStyle w:val="style47"/>
+      </w:pPr>
+      <w:r>
+        <w:rPr/>
+      </w:r>
+    </w:p>
+    <w:p>
+      <w:pPr>
+        <w:pStyle w:val="style47"/>
       </w:pPr>
       <w:r>
         <w:rPr>
@@ -531,23 +531,23 @@
     </w:p>
     <w:p>
       <w:pPr>
-        <w:pStyle w:val="style35"/>
-      </w:pPr>
-      <w:r>
-        <w:rPr/>
-      </w:r>
-    </w:p>
-    <w:p>
-      <w:pPr>
-        <w:pStyle w:val="style35"/>
-      </w:pPr>
-      <w:r>
-        <w:rPr/>
-      </w:r>
-    </w:p>
-    <w:p>
-      <w:pPr>
-        <w:pStyle w:val="style35"/>
+        <w:pStyle w:val="style47"/>
+      </w:pPr>
+      <w:r>
+        <w:rPr/>
+      </w:r>
+    </w:p>
+    <w:p>
+      <w:pPr>
+        <w:pStyle w:val="style47"/>
+      </w:pPr>
+      <w:r>
+        <w:rPr/>
+      </w:r>
+    </w:p>
+    <w:p>
+      <w:pPr>
+        <w:pStyle w:val="style47"/>
       </w:pPr>
       <w:r>
         <w:rPr>
@@ -558,7 +558,7 @@
     </w:p>
     <w:p>
       <w:pPr>
-        <w:pStyle w:val="style35"/>
+        <w:pStyle w:val="style47"/>
       </w:pPr>
       <w:r>
         <w:rPr>
@@ -569,7 +569,7 @@
     </w:p>
     <w:p>
       <w:pPr>
-        <w:pStyle w:val="style35"/>
+        <w:pStyle w:val="style47"/>
       </w:pPr>
       <w:r>
         <w:rPr>
@@ -580,7 +580,7 @@
     </w:p>
     <w:p>
       <w:pPr>
-        <w:pStyle w:val="style35"/>
+        <w:pStyle w:val="style47"/>
       </w:pPr>
       <w:r>
         <w:rPr>
@@ -591,7 +591,7 @@
     </w:p>
     <w:p>
       <w:pPr>
-        <w:pStyle w:val="style35"/>
+        <w:pStyle w:val="style47"/>
       </w:pPr>
       <w:r>
         <w:rPr>
@@ -602,7 +602,7 @@
     </w:p>
     <w:p>
       <w:pPr>
-        <w:pStyle w:val="style35"/>
+        <w:pStyle w:val="style47"/>
       </w:pPr>
       <w:r>
         <w:rPr>
@@ -613,7 +613,7 @@
     </w:p>
     <w:p>
       <w:pPr>
-        <w:pStyle w:val="style35"/>
+        <w:pStyle w:val="style47"/>
       </w:pPr>
       <w:r>
         <w:rPr>
@@ -624,23 +624,23 @@
     </w:p>
     <w:p>
       <w:pPr>
-        <w:pStyle w:val="style35"/>
-      </w:pPr>
-      <w:r>
-        <w:rPr/>
-      </w:r>
-    </w:p>
-    <w:p>
-      <w:pPr>
-        <w:pStyle w:val="style35"/>
-      </w:pPr>
-      <w:r>
-        <w:rPr/>
-      </w:r>
-    </w:p>
-    <w:p>
-      <w:pPr>
-        <w:pStyle w:val="style35"/>
+        <w:pStyle w:val="style47"/>
+      </w:pPr>
+      <w:r>
+        <w:rPr/>
+      </w:r>
+    </w:p>
+    <w:p>
+      <w:pPr>
+        <w:pStyle w:val="style47"/>
+      </w:pPr>
+      <w:r>
+        <w:rPr/>
+      </w:r>
+    </w:p>
+    <w:p>
+      <w:pPr>
+        <w:pStyle w:val="style47"/>
       </w:pPr>
       <w:r>
         <w:rPr>
@@ -651,7 +651,7 @@
     </w:p>
     <w:p>
       <w:pPr>
-        <w:pStyle w:val="style35"/>
+        <w:pStyle w:val="style47"/>
       </w:pPr>
       <w:r>
         <w:rPr>
@@ -662,7 +662,7 @@
     </w:p>
     <w:p>
       <w:pPr>
-        <w:pStyle w:val="style35"/>
+        <w:pStyle w:val="style47"/>
       </w:pPr>
       <w:r>
         <w:rPr>
@@ -673,7 +673,7 @@
     </w:p>
     <w:p>
       <w:pPr>
-        <w:pStyle w:val="style35"/>
+        <w:pStyle w:val="style47"/>
       </w:pPr>
       <w:r>
         <w:rPr>
@@ -684,7 +684,7 @@
     </w:p>
     <w:p>
       <w:pPr>
-        <w:pStyle w:val="style35"/>
+        <w:pStyle w:val="style47"/>
       </w:pPr>
       <w:r>
         <w:rPr>
@@ -695,15 +695,15 @@
     </w:p>
     <w:p>
       <w:pPr>
-        <w:pStyle w:val="style35"/>
-      </w:pPr>
-      <w:r>
-        <w:rPr/>
-      </w:r>
-    </w:p>
-    <w:p>
-      <w:pPr>
-        <w:pStyle w:val="style35"/>
+        <w:pStyle w:val="style47"/>
+      </w:pPr>
+      <w:r>
+        <w:rPr/>
+      </w:r>
+    </w:p>
+    <w:p>
+      <w:pPr>
+        <w:pStyle w:val="style47"/>
       </w:pPr>
       <w:r>
         <w:rPr>
@@ -714,7 +714,7 @@
     </w:p>
     <w:p>
       <w:pPr>
-        <w:pStyle w:val="style35"/>
+        <w:pStyle w:val="style47"/>
       </w:pPr>
       <w:r>
         <w:rPr>
@@ -725,15 +725,15 @@
     </w:p>
     <w:p>
       <w:pPr>
-        <w:pStyle w:val="style35"/>
-      </w:pPr>
-      <w:r>
-        <w:rPr/>
-      </w:r>
-    </w:p>
-    <w:p>
-      <w:pPr>
-        <w:pStyle w:val="style35"/>
+        <w:pStyle w:val="style47"/>
+      </w:pPr>
+      <w:r>
+        <w:rPr/>
+      </w:r>
+    </w:p>
+    <w:p>
+      <w:pPr>
+        <w:pStyle w:val="style47"/>
       </w:pPr>
       <w:r>
         <w:rPr>
@@ -744,7 +744,7 @@
     </w:p>
     <w:p>
       <w:pPr>
-        <w:pStyle w:val="style35"/>
+        <w:pStyle w:val="style47"/>
       </w:pPr>
       <w:r>
         <w:rPr>
@@ -755,7 +755,7 @@
     </w:p>
     <w:p>
       <w:pPr>
-        <w:pStyle w:val="style35"/>
+        <w:pStyle w:val="style47"/>
       </w:pPr>
       <w:r>
         <w:rPr>
@@ -766,7 +766,7 @@
     </w:p>
     <w:p>
       <w:pPr>
-        <w:pStyle w:val="style35"/>
+        <w:pStyle w:val="style47"/>
         <w:pBdr>
           <w:top w:color="000001" w:space="0" w:sz="6" w:val="single"/>
           <w:left w:color="000001" w:space="0" w:sz="6" w:val="single"/>
@@ -780,7 +780,7 @@
     </w:p>
     <w:p>
       <w:pPr>
-        <w:pStyle w:val="style35"/>
+        <w:pStyle w:val="style47"/>
       </w:pPr>
       <w:r>
         <w:rPr>
@@ -791,15 +791,15 @@
     </w:p>
     <w:p>
       <w:pPr>
-        <w:pStyle w:val="style35"/>
-      </w:pPr>
-      <w:r>
-        <w:rPr/>
-      </w:r>
-    </w:p>
-    <w:p>
-      <w:pPr>
-        <w:pStyle w:val="style35"/>
+        <w:pStyle w:val="style47"/>
+      </w:pPr>
+      <w:r>
+        <w:rPr/>
+      </w:r>
+    </w:p>
+    <w:p>
+      <w:pPr>
+        <w:pStyle w:val="style47"/>
       </w:pPr>
       <w:r>
         <w:rPr>
@@ -810,7 +810,7 @@
     </w:p>
     <w:p>
       <w:pPr>
-        <w:pStyle w:val="style35"/>
+        <w:pStyle w:val="style47"/>
         <w:numPr>
           <w:ilvl w:val="0"/>
           <w:numId w:val="1"/>
@@ -825,7 +825,7 @@
     </w:p>
     <w:p>
       <w:pPr>
-        <w:pStyle w:val="style35"/>
+        <w:pStyle w:val="style47"/>
         <w:numPr>
           <w:ilvl w:val="0"/>
           <w:numId w:val="1"/>
@@ -840,7 +840,7 @@
     </w:p>
     <w:p>
       <w:pPr>
-        <w:pStyle w:val="style35"/>
+        <w:pStyle w:val="style47"/>
         <w:numPr>
           <w:ilvl w:val="0"/>
           <w:numId w:val="1"/>
@@ -855,7 +855,7 @@
     </w:p>
     <w:p>
       <w:pPr>
-        <w:pStyle w:val="style35"/>
+        <w:pStyle w:val="style47"/>
         <w:ind w:hanging="0" w:left="720" w:right="0"/>
       </w:pPr>
       <w:r>
@@ -864,7 +864,7 @@
     </w:p>
     <w:p>
       <w:pPr>
-        <w:pStyle w:val="style35"/>
+        <w:pStyle w:val="style47"/>
       </w:pPr>
       <w:r>
         <w:rPr>
@@ -875,7 +875,7 @@
     </w:p>
     <w:p>
       <w:pPr>
-        <w:pStyle w:val="style35"/>
+        <w:pStyle w:val="style47"/>
         <w:numPr>
           <w:ilvl w:val="0"/>
           <w:numId w:val="1"/>
@@ -890,7 +890,7 @@
     </w:p>
     <w:p>
       <w:pPr>
-        <w:pStyle w:val="style35"/>
+        <w:pStyle w:val="style47"/>
         <w:numPr>
           <w:ilvl w:val="0"/>
           <w:numId w:val="1"/>
@@ -913,7 +913,7 @@
     </w:p>
     <w:p>
       <w:pPr>
-        <w:pStyle w:val="style35"/>
+        <w:pStyle w:val="style47"/>
         <w:numPr>
           <w:ilvl w:val="0"/>
           <w:numId w:val="1"/>
@@ -928,15 +928,15 @@
     </w:p>
     <w:p>
       <w:pPr>
-        <w:pStyle w:val="style35"/>
-      </w:pPr>
-      <w:r>
-        <w:rPr/>
-      </w:r>
-    </w:p>
-    <w:p>
-      <w:pPr>
-        <w:pStyle w:val="style35"/>
+        <w:pStyle w:val="style47"/>
+      </w:pPr>
+      <w:r>
+        <w:rPr/>
+      </w:r>
+    </w:p>
+    <w:p>
+      <w:pPr>
+        <w:pStyle w:val="style47"/>
       </w:pPr>
       <w:r>
         <w:rPr>
@@ -947,7 +947,7 @@
     </w:p>
     <w:p>
       <w:pPr>
-        <w:pStyle w:val="style35"/>
+        <w:pStyle w:val="style47"/>
         <w:numPr>
           <w:ilvl w:val="0"/>
           <w:numId w:val="1"/>
@@ -962,7 +962,7 @@
     </w:p>
     <w:p>
       <w:pPr>
-        <w:pStyle w:val="style35"/>
+        <w:pStyle w:val="style47"/>
         <w:numPr>
           <w:ilvl w:val="0"/>
           <w:numId w:val="1"/>
@@ -977,26 +977,26 @@
     </w:p>
     <w:p>
       <w:pPr>
-        <w:pStyle w:val="style35"/>
-      </w:pPr>
-      <w:r>
-        <w:rPr/>
-      </w:r>
-    </w:p>
-    <w:p>
-      <w:pPr>
-        <w:pStyle w:val="style35"/>
-      </w:pPr>
-      <w:r>
-        <w:rPr>
-          <w:rFonts w:ascii="Arial" w:hAnsi="Arial"/>
-        </w:rPr>
-        <w:t>AMELIORATIONS</w:t>
-      </w:r>
-    </w:p>
-    <w:p>
-      <w:pPr>
-        <w:pStyle w:val="style35"/>
+        <w:pStyle w:val="style47"/>
+      </w:pPr>
+      <w:r>
+        <w:rPr/>
+      </w:r>
+    </w:p>
+    <w:p>
+      <w:pPr>
+        <w:pStyle w:val="style47"/>
+      </w:pPr>
+      <w:r>
+        <w:rPr>
+          <w:rFonts w:ascii="Arial" w:hAnsi="Arial"/>
+        </w:rPr>
+        <w:t>AMELIORATIONS POSSIBLES</w:t>
+      </w:r>
+    </w:p>
+    <w:p>
+      <w:pPr>
+        <w:pStyle w:val="style47"/>
         <w:numPr>
           <w:ilvl w:val="0"/>
           <w:numId w:val="1"/>
@@ -1011,7 +1011,7 @@
     </w:p>
     <w:p>
       <w:pPr>
-        <w:pStyle w:val="style35"/>
+        <w:pStyle w:val="style47"/>
         <w:numPr>
           <w:ilvl w:val="0"/>
           <w:numId w:val="1"/>
@@ -1026,7 +1026,7 @@
     </w:p>
     <w:p>
       <w:pPr>
-        <w:pStyle w:val="style35"/>
+        <w:pStyle w:val="style47"/>
         <w:numPr>
           <w:ilvl w:val="0"/>
           <w:numId w:val="1"/>
@@ -1041,7 +1041,22 @@
     </w:p>
     <w:p>
       <w:pPr>
-        <w:pStyle w:val="style35"/>
+        <w:pStyle w:val="style47"/>
+        <w:numPr>
+          <w:ilvl w:val="0"/>
+          <w:numId w:val="1"/>
+        </w:numPr>
+      </w:pPr>
+      <w:r>
+        <w:rPr>
+          <w:rFonts w:ascii="Arial" w:hAnsi="Arial"/>
+        </w:rPr>
+        <w:t>ne pas avoir de vues dans le .htaccess : passer exclusivement par des contrôleurs qui incluraient des vues (au lieu de rediriger dessus)</w:t>
+      </w:r>
+    </w:p>
+    <w:p>
+      <w:pPr>
+        <w:pStyle w:val="style47"/>
       </w:pPr>
       <w:r>
         <w:rPr/>
@@ -1314,7 +1329,7 @@
     </w:pPr>
     <w:rPr>
       <w:rFonts w:ascii="Liberation Serif" w:cs="FreeSans" w:eastAsia="Droid Sans" w:hAnsi="Liberation Serif"/>
-      <w:color w:val="auto"/>
+      <w:color w:val="00000A"/>
       <w:sz w:val="24"/>
       <w:szCs w:val="24"/>
       <w:lang w:bidi="hi-IN" w:eastAsia="zh-CN" w:val="fr-FR"/>
@@ -1395,68 +1410,186 @@
       <w:rFonts w:cs="Symbol"/>
     </w:rPr>
   </w:style>
-  <w:style w:styleId="style26" w:type="paragraph">
+  <w:style w:styleId="style26" w:type="character">
+    <w:name w:val="ListLabel 11"/>
+    <w:next w:val="style26"/>
+    <w:rPr>
+      <w:rFonts w:cs="Arial"/>
+    </w:rPr>
+  </w:style>
+  <w:style w:styleId="style27" w:type="character">
+    <w:name w:val="ListLabel 12"/>
+    <w:next w:val="style27"/>
+    <w:rPr>
+      <w:rFonts w:cs="Courier New"/>
+    </w:rPr>
+  </w:style>
+  <w:style w:styleId="style28" w:type="character">
+    <w:name w:val="ListLabel 13"/>
+    <w:next w:val="style28"/>
+    <w:rPr>
+      <w:rFonts w:cs="Wingdings"/>
+    </w:rPr>
+  </w:style>
+  <w:style w:styleId="style29" w:type="character">
+    <w:name w:val="ListLabel 14"/>
+    <w:next w:val="style29"/>
+    <w:rPr>
+      <w:rFonts w:cs="Symbol"/>
+    </w:rPr>
+  </w:style>
+  <w:style w:styleId="style30" w:type="character">
+    <w:name w:val="ListLabel 15"/>
+    <w:next w:val="style30"/>
+    <w:rPr>
+      <w:rFonts w:cs="Arial"/>
+    </w:rPr>
+  </w:style>
+  <w:style w:styleId="style31" w:type="character">
+    <w:name w:val="ListLabel 16"/>
+    <w:next w:val="style31"/>
+    <w:rPr>
+      <w:rFonts w:cs="Courier New"/>
+    </w:rPr>
+  </w:style>
+  <w:style w:styleId="style32" w:type="character">
+    <w:name w:val="ListLabel 17"/>
+    <w:next w:val="style32"/>
+    <w:rPr>
+      <w:rFonts w:cs="Wingdings"/>
+    </w:rPr>
+  </w:style>
+  <w:style w:styleId="style33" w:type="character">
+    <w:name w:val="ListLabel 18"/>
+    <w:next w:val="style33"/>
+    <w:rPr>
+      <w:rFonts w:cs="Symbol"/>
+    </w:rPr>
+  </w:style>
+  <w:style w:styleId="style34" w:type="character">
+    <w:name w:val="ListLabel 19"/>
+    <w:next w:val="style34"/>
+    <w:rPr>
+      <w:rFonts w:cs="Arial"/>
+    </w:rPr>
+  </w:style>
+  <w:style w:styleId="style35" w:type="character">
+    <w:name w:val="ListLabel 20"/>
+    <w:next w:val="style35"/>
+    <w:rPr>
+      <w:rFonts w:cs="Courier New"/>
+    </w:rPr>
+  </w:style>
+  <w:style w:styleId="style36" w:type="character">
+    <w:name w:val="ListLabel 21"/>
+    <w:next w:val="style36"/>
+    <w:rPr>
+      <w:rFonts w:cs="Wingdings"/>
+    </w:rPr>
+  </w:style>
+  <w:style w:styleId="style37" w:type="character">
+    <w:name w:val="ListLabel 22"/>
+    <w:next w:val="style37"/>
+    <w:rPr>
+      <w:rFonts w:cs="Symbol"/>
+    </w:rPr>
+  </w:style>
+  <w:style w:styleId="style38" w:type="paragraph">
     <w:name w:val="Titre"/>
-    <w:basedOn w:val="style31"/>
-    <w:next w:val="style27"/>
+    <w:basedOn w:val="style0"/>
+    <w:next w:val="style39"/>
     <w:pPr>
       <w:keepNext/>
+      <w:widowControl w:val="false"/>
+      <w:tabs>
+        <w:tab w:leader="none" w:pos="709" w:val="left"/>
+      </w:tabs>
+      <w:suppressAutoHyphens w:val="true"/>
       <w:spacing w:after="120" w:before="240"/>
     </w:pPr>
     <w:rPr>
       <w:rFonts w:ascii="Arial" w:cs="Lohit Hindi" w:eastAsia="DejaVu Sans" w:hAnsi="Arial"/>
+      <w:color w:val="00000A"/>
       <w:sz w:val="28"/>
       <w:szCs w:val="28"/>
-    </w:rPr>
-  </w:style>
-  <w:style w:styleId="style27" w:type="paragraph">
+      <w:lang w:bidi="hi-IN" w:eastAsia="zh-CN" w:val="fr-FR"/>
+    </w:rPr>
+  </w:style>
+  <w:style w:styleId="style39" w:type="paragraph">
     <w:name w:val="Corps de texte"/>
-    <w:basedOn w:val="style31"/>
-    <w:next w:val="style27"/>
+    <w:basedOn w:val="style0"/>
+    <w:next w:val="style39"/>
     <w:pPr>
+      <w:widowControl w:val="false"/>
+      <w:tabs>
+        <w:tab w:leader="none" w:pos="709" w:val="left"/>
+      </w:tabs>
+      <w:suppressAutoHyphens w:val="true"/>
       <w:spacing w:after="120" w:before="0"/>
     </w:pPr>
-    <w:rPr/>
-  </w:style>
-  <w:style w:styleId="style28" w:type="paragraph">
+    <w:rPr>
+      <w:rFonts w:ascii="Liberation Serif" w:cs="FreeSans" w:eastAsia="Droid Sans" w:hAnsi="Liberation Serif"/>
+      <w:color w:val="00000A"/>
+      <w:sz w:val="24"/>
+      <w:szCs w:val="24"/>
+      <w:lang w:bidi="hi-IN" w:eastAsia="zh-CN" w:val="fr-FR"/>
+    </w:rPr>
+  </w:style>
+  <w:style w:styleId="style40" w:type="paragraph">
     <w:name w:val="Liste"/>
-    <w:basedOn w:val="style27"/>
-    <w:next w:val="style28"/>
+    <w:basedOn w:val="style39"/>
+    <w:next w:val="style40"/>
     <w:pPr/>
     <w:rPr>
       <w:rFonts w:cs="Lohit Hindi"/>
     </w:rPr>
   </w:style>
-  <w:style w:styleId="style29" w:type="paragraph">
+  <w:style w:styleId="style41" w:type="paragraph">
     <w:name w:val="Légende"/>
-    <w:basedOn w:val="style31"/>
-    <w:next w:val="style29"/>
+    <w:basedOn w:val="style0"/>
+    <w:next w:val="style41"/>
     <w:pPr>
+      <w:widowControl w:val="false"/>
       <w:suppressLineNumbers/>
+      <w:tabs>
+        <w:tab w:leader="none" w:pos="709" w:val="left"/>
+      </w:tabs>
+      <w:suppressAutoHyphens w:val="true"/>
       <w:spacing w:after="120" w:before="120"/>
     </w:pPr>
     <w:rPr>
-      <w:rFonts w:cs="Lohit Hindi"/>
+      <w:rFonts w:ascii="Liberation Serif" w:cs="Lohit Hindi" w:eastAsia="Droid Sans" w:hAnsi="Liberation Serif"/>
       <w:i/>
       <w:iCs/>
+      <w:color w:val="00000A"/>
       <w:sz w:val="24"/>
       <w:szCs w:val="24"/>
-    </w:rPr>
-  </w:style>
-  <w:style w:styleId="style30" w:type="paragraph">
+      <w:lang w:bidi="hi-IN" w:eastAsia="zh-CN" w:val="fr-FR"/>
+    </w:rPr>
+  </w:style>
+  <w:style w:styleId="style42" w:type="paragraph">
     <w:name w:val="Index"/>
-    <w:basedOn w:val="style31"/>
-    <w:next w:val="style30"/>
+    <w:basedOn w:val="style0"/>
+    <w:next w:val="style42"/>
     <w:pPr>
+      <w:widowControl w:val="false"/>
       <w:suppressLineNumbers/>
+      <w:tabs>
+        <w:tab w:leader="none" w:pos="709" w:val="left"/>
+      </w:tabs>
+      <w:suppressAutoHyphens w:val="true"/>
     </w:pPr>
     <w:rPr>
-      <w:rFonts w:cs="Lohit Hindi"/>
-    </w:rPr>
-  </w:style>
-  <w:style w:styleId="style31" w:type="paragraph">
+      <w:rFonts w:ascii="Liberation Serif" w:cs="Lohit Hindi" w:eastAsia="Droid Sans" w:hAnsi="Liberation Serif"/>
+      <w:color w:val="00000A"/>
+      <w:sz w:val="24"/>
+      <w:szCs w:val="24"/>
+      <w:lang w:bidi="hi-IN" w:eastAsia="zh-CN" w:val="fr-FR"/>
+    </w:rPr>
+  </w:style>
+  <w:style w:styleId="style43" w:type="paragraph">
     <w:name w:val="Style par défaut"/>
-    <w:next w:val="style31"/>
+    <w:next w:val="style43"/>
     <w:pPr>
       <w:widowControl w:val="false"/>
       <w:tabs>
@@ -1473,10 +1606,10 @@
       <w:lang w:bidi="hi-IN" w:eastAsia="zh-CN" w:val="fr-FR"/>
     </w:rPr>
   </w:style>
-  <w:style w:styleId="style32" w:type="paragraph">
+  <w:style w:styleId="style44" w:type="paragraph">
     <w:name w:val="Titre principal"/>
-    <w:basedOn w:val="style31"/>
-    <w:next w:val="style33"/>
+    <w:basedOn w:val="style43"/>
+    <w:next w:val="style45"/>
     <w:pPr>
       <w:keepNext/>
       <w:spacing w:after="120" w:before="240"/>
@@ -1490,10 +1623,10 @@
       <w:szCs w:val="28"/>
     </w:rPr>
   </w:style>
-  <w:style w:styleId="style33" w:type="paragraph">
+  <w:style w:styleId="style45" w:type="paragraph">
     <w:name w:val="Sous-titre"/>
-    <w:basedOn w:val="style26"/>
-    <w:next w:val="style27"/>
+    <w:basedOn w:val="style38"/>
+    <w:next w:val="style39"/>
     <w:pPr>
       <w:jc w:val="center"/>
     </w:pPr>
@@ -1504,10 +1637,10 @@
       <w:szCs w:val="28"/>
     </w:rPr>
   </w:style>
-  <w:style w:styleId="style34" w:type="paragraph">
+  <w:style w:styleId="style46" w:type="paragraph">
     <w:name w:val="caption"/>
-    <w:basedOn w:val="style31"/>
-    <w:next w:val="style34"/>
+    <w:basedOn w:val="style43"/>
+    <w:next w:val="style46"/>
     <w:pPr>
       <w:suppressLineNumbers/>
       <w:spacing w:after="120" w:before="120"/>
@@ -1517,10 +1650,10 @@
       <w:iCs/>
     </w:rPr>
   </w:style>
-  <w:style w:styleId="style35" w:type="paragraph">
+  <w:style w:styleId="style47" w:type="paragraph">
     <w:name w:val="Texte préformaté"/>
-    <w:basedOn w:val="style31"/>
-    <w:next w:val="style35"/>
+    <w:basedOn w:val="style43"/>
+    <w:next w:val="style47"/>
     <w:pPr>
       <w:spacing w:after="0" w:before="0"/>
     </w:pPr>

</xml_diff>

<commit_message>
mot de passe du client chiffré
</commit_message>
<xml_diff>
--- a/divers/projet_vols.docx
+++ b/divers/projet_vols.docx
@@ -4,7 +4,7 @@
   <w:body>
     <w:p>
       <w:pPr>
-        <w:pStyle w:val="style47"/>
+        <w:pStyle w:val="style51"/>
       </w:pPr>
       <w:r>
         <w:rPr>
@@ -15,15 +15,15 @@
     </w:p>
     <w:p>
       <w:pPr>
-        <w:pStyle w:val="style47"/>
-      </w:pPr>
-      <w:r>
-        <w:rPr/>
-      </w:r>
-    </w:p>
-    <w:p>
-      <w:pPr>
-        <w:pStyle w:val="style47"/>
+        <w:pStyle w:val="style51"/>
+      </w:pPr>
+      <w:r>
+        <w:rPr/>
+      </w:r>
+    </w:p>
+    <w:p>
+      <w:pPr>
+        <w:pStyle w:val="style51"/>
       </w:pPr>
       <w:r>
         <w:rPr>
@@ -34,7 +34,7 @@
     </w:p>
     <w:p>
       <w:pPr>
-        <w:pStyle w:val="style47"/>
+        <w:pStyle w:val="style51"/>
       </w:pPr>
       <w:r>
         <w:rPr>
@@ -45,7 +45,7 @@
     </w:p>
     <w:p>
       <w:pPr>
-        <w:pStyle w:val="style47"/>
+        <w:pStyle w:val="style51"/>
       </w:pPr>
       <w:r>
         <w:rPr>
@@ -56,7 +56,7 @@
     </w:p>
     <w:p>
       <w:pPr>
-        <w:pStyle w:val="style47"/>
+        <w:pStyle w:val="style51"/>
       </w:pPr>
       <w:r>
         <w:rPr>
@@ -67,7 +67,7 @@
     </w:p>
     <w:p>
       <w:pPr>
-        <w:pStyle w:val="style47"/>
+        <w:pStyle w:val="style51"/>
       </w:pPr>
       <w:r>
         <w:rPr>
@@ -78,7 +78,7 @@
     </w:p>
     <w:p>
       <w:pPr>
-        <w:pStyle w:val="style47"/>
+        <w:pStyle w:val="style51"/>
       </w:pPr>
       <w:r>
         <w:rPr>
@@ -89,7 +89,7 @@
     </w:p>
     <w:p>
       <w:pPr>
-        <w:pStyle w:val="style47"/>
+        <w:pStyle w:val="style51"/>
       </w:pPr>
       <w:r>
         <w:rPr>
@@ -100,7 +100,7 @@
     </w:p>
     <w:p>
       <w:pPr>
-        <w:pStyle w:val="style47"/>
+        <w:pStyle w:val="style51"/>
       </w:pPr>
       <w:r>
         <w:rPr>
@@ -111,7 +111,7 @@
     </w:p>
     <w:p>
       <w:pPr>
-        <w:pStyle w:val="style47"/>
+        <w:pStyle w:val="style51"/>
       </w:pPr>
       <w:r>
         <w:rPr>
@@ -122,15 +122,15 @@
     </w:p>
     <w:p>
       <w:pPr>
-        <w:pStyle w:val="style47"/>
-      </w:pPr>
-      <w:r>
-        <w:rPr/>
-      </w:r>
-    </w:p>
-    <w:p>
-      <w:pPr>
-        <w:pStyle w:val="style47"/>
+        <w:pStyle w:val="style51"/>
+      </w:pPr>
+      <w:r>
+        <w:rPr/>
+      </w:r>
+    </w:p>
+    <w:p>
+      <w:pPr>
+        <w:pStyle w:val="style51"/>
       </w:pPr>
       <w:r>
         <w:rPr>
@@ -141,7 +141,7 @@
     </w:p>
     <w:p>
       <w:pPr>
-        <w:pStyle w:val="style47"/>
+        <w:pStyle w:val="style51"/>
       </w:pPr>
       <w:r>
         <w:rPr>
@@ -152,7 +152,7 @@
     </w:p>
     <w:p>
       <w:pPr>
-        <w:pStyle w:val="style47"/>
+        <w:pStyle w:val="style51"/>
       </w:pPr>
       <w:r>
         <w:rPr>
@@ -163,15 +163,15 @@
     </w:p>
     <w:p>
       <w:pPr>
-        <w:pStyle w:val="style47"/>
-      </w:pPr>
-      <w:r>
-        <w:rPr/>
-      </w:r>
-    </w:p>
-    <w:p>
-      <w:pPr>
-        <w:pStyle w:val="style47"/>
+        <w:pStyle w:val="style51"/>
+      </w:pPr>
+      <w:r>
+        <w:rPr/>
+      </w:r>
+    </w:p>
+    <w:p>
+      <w:pPr>
+        <w:pStyle w:val="style51"/>
       </w:pPr>
       <w:r>
         <w:rPr>
@@ -182,7 +182,7 @@
     </w:p>
     <w:p>
       <w:pPr>
-        <w:pStyle w:val="style47"/>
+        <w:pStyle w:val="style51"/>
       </w:pPr>
       <w:r>
         <w:rPr>
@@ -193,7 +193,7 @@
     </w:p>
     <w:p>
       <w:pPr>
-        <w:pStyle w:val="style47"/>
+        <w:pStyle w:val="style51"/>
       </w:pPr>
       <w:r>
         <w:rPr>
@@ -204,7 +204,7 @@
     </w:p>
     <w:p>
       <w:pPr>
-        <w:pStyle w:val="style47"/>
+        <w:pStyle w:val="style51"/>
       </w:pPr>
       <w:r>
         <w:rPr>
@@ -215,7 +215,7 @@
     </w:p>
     <w:p>
       <w:pPr>
-        <w:pStyle w:val="style47"/>
+        <w:pStyle w:val="style51"/>
       </w:pPr>
       <w:r>
         <w:rPr>
@@ -226,7 +226,7 @@
     </w:p>
     <w:p>
       <w:pPr>
-        <w:pStyle w:val="style47"/>
+        <w:pStyle w:val="style51"/>
       </w:pPr>
       <w:r>
         <w:rPr>
@@ -237,7 +237,7 @@
     </w:p>
     <w:p>
       <w:pPr>
-        <w:pStyle w:val="style47"/>
+        <w:pStyle w:val="style51"/>
       </w:pPr>
       <w:r>
         <w:rPr>
@@ -248,7 +248,7 @@
     </w:p>
     <w:p>
       <w:pPr>
-        <w:pStyle w:val="style47"/>
+        <w:pStyle w:val="style51"/>
       </w:pPr>
       <w:r>
         <w:rPr>
@@ -259,15 +259,15 @@
     </w:p>
     <w:p>
       <w:pPr>
-        <w:pStyle w:val="style47"/>
-      </w:pPr>
-      <w:r>
-        <w:rPr/>
-      </w:r>
-    </w:p>
-    <w:p>
-      <w:pPr>
-        <w:pStyle w:val="style47"/>
+        <w:pStyle w:val="style51"/>
+      </w:pPr>
+      <w:r>
+        <w:rPr/>
+      </w:r>
+    </w:p>
+    <w:p>
+      <w:pPr>
+        <w:pStyle w:val="style51"/>
       </w:pPr>
       <w:r>
         <w:rPr>
@@ -278,7 +278,7 @@
     </w:p>
     <w:p>
       <w:pPr>
-        <w:pStyle w:val="style47"/>
+        <w:pStyle w:val="style51"/>
       </w:pPr>
       <w:r>
         <w:rPr>
@@ -289,15 +289,15 @@
     </w:p>
     <w:p>
       <w:pPr>
-        <w:pStyle w:val="style47"/>
-      </w:pPr>
-      <w:r>
-        <w:rPr/>
-      </w:r>
-    </w:p>
-    <w:p>
-      <w:pPr>
-        <w:pStyle w:val="style47"/>
+        <w:pStyle w:val="style51"/>
+      </w:pPr>
+      <w:r>
+        <w:rPr/>
+      </w:r>
+    </w:p>
+    <w:p>
+      <w:pPr>
+        <w:pStyle w:val="style51"/>
       </w:pPr>
       <w:r>
         <w:rPr>
@@ -308,15 +308,15 @@
     </w:p>
     <w:p>
       <w:pPr>
-        <w:pStyle w:val="style47"/>
-      </w:pPr>
-      <w:r>
-        <w:rPr/>
-      </w:r>
-    </w:p>
-    <w:p>
-      <w:pPr>
-        <w:pStyle w:val="style47"/>
+        <w:pStyle w:val="style51"/>
+      </w:pPr>
+      <w:r>
+        <w:rPr/>
+      </w:r>
+    </w:p>
+    <w:p>
+      <w:pPr>
+        <w:pStyle w:val="style51"/>
       </w:pPr>
       <w:r>
         <w:rPr>
@@ -327,15 +327,15 @@
     </w:p>
     <w:p>
       <w:pPr>
-        <w:pStyle w:val="style47"/>
-      </w:pPr>
-      <w:r>
-        <w:rPr/>
-      </w:r>
-    </w:p>
-    <w:p>
-      <w:pPr>
-        <w:pStyle w:val="style47"/>
+        <w:pStyle w:val="style51"/>
+      </w:pPr>
+      <w:r>
+        <w:rPr/>
+      </w:r>
+    </w:p>
+    <w:p>
+      <w:pPr>
+        <w:pStyle w:val="style51"/>
       </w:pPr>
       <w:r>
         <w:rPr>
@@ -346,7 +346,7 @@
     </w:p>
     <w:p>
       <w:pPr>
-        <w:pStyle w:val="style47"/>
+        <w:pStyle w:val="style51"/>
       </w:pPr>
       <w:r>
         <w:rPr>
@@ -357,15 +357,15 @@
     </w:p>
     <w:p>
       <w:pPr>
-        <w:pStyle w:val="style47"/>
-      </w:pPr>
-      <w:r>
-        <w:rPr/>
-      </w:r>
-    </w:p>
-    <w:p>
-      <w:pPr>
-        <w:pStyle w:val="style47"/>
+        <w:pStyle w:val="style51"/>
+      </w:pPr>
+      <w:r>
+        <w:rPr/>
+      </w:r>
+    </w:p>
+    <w:p>
+      <w:pPr>
+        <w:pStyle w:val="style51"/>
       </w:pPr>
       <w:r>
         <w:rPr>
@@ -376,15 +376,15 @@
     </w:p>
     <w:p>
       <w:pPr>
-        <w:pStyle w:val="style47"/>
-      </w:pPr>
-      <w:r>
-        <w:rPr/>
-      </w:r>
-    </w:p>
-    <w:p>
-      <w:pPr>
-        <w:pStyle w:val="style47"/>
+        <w:pStyle w:val="style51"/>
+      </w:pPr>
+      <w:r>
+        <w:rPr/>
+      </w:r>
+    </w:p>
+    <w:p>
+      <w:pPr>
+        <w:pStyle w:val="style51"/>
       </w:pPr>
       <w:r>
         <w:rPr>
@@ -395,15 +395,15 @@
     </w:p>
     <w:p>
       <w:pPr>
-        <w:pStyle w:val="style47"/>
-      </w:pPr>
-      <w:r>
-        <w:rPr/>
-      </w:r>
-    </w:p>
-    <w:p>
-      <w:pPr>
-        <w:pStyle w:val="style47"/>
+        <w:pStyle w:val="style51"/>
+      </w:pPr>
+      <w:r>
+        <w:rPr/>
+      </w:r>
+    </w:p>
+    <w:p>
+      <w:pPr>
+        <w:pStyle w:val="style51"/>
       </w:pPr>
       <w:r>
         <w:rPr>
@@ -414,15 +414,15 @@
     </w:p>
     <w:p>
       <w:pPr>
-        <w:pStyle w:val="style47"/>
-      </w:pPr>
-      <w:r>
-        <w:rPr/>
-      </w:r>
-    </w:p>
-    <w:p>
-      <w:pPr>
-        <w:pStyle w:val="style47"/>
+        <w:pStyle w:val="style51"/>
+      </w:pPr>
+      <w:r>
+        <w:rPr/>
+      </w:r>
+    </w:p>
+    <w:p>
+      <w:pPr>
+        <w:pStyle w:val="style51"/>
       </w:pPr>
       <w:r>
         <w:rPr>
@@ -433,15 +433,15 @@
     </w:p>
     <w:p>
       <w:pPr>
-        <w:pStyle w:val="style47"/>
-      </w:pPr>
-      <w:r>
-        <w:rPr/>
-      </w:r>
-    </w:p>
-    <w:p>
-      <w:pPr>
-        <w:pStyle w:val="style47"/>
+        <w:pStyle w:val="style51"/>
+      </w:pPr>
+      <w:r>
+        <w:rPr/>
+      </w:r>
+    </w:p>
+    <w:p>
+      <w:pPr>
+        <w:pStyle w:val="style51"/>
       </w:pPr>
       <w:r>
         <w:rPr>
@@ -452,7 +452,7 @@
     </w:p>
     <w:p>
       <w:pPr>
-        <w:pStyle w:val="style47"/>
+        <w:pStyle w:val="style51"/>
       </w:pPr>
       <w:r>
         <w:rPr>
@@ -463,7 +463,7 @@
     </w:p>
     <w:p>
       <w:pPr>
-        <w:pStyle w:val="style47"/>
+        <w:pStyle w:val="style51"/>
       </w:pPr>
       <w:r>
         <w:rPr>
@@ -474,15 +474,15 @@
     </w:p>
     <w:p>
       <w:pPr>
-        <w:pStyle w:val="style47"/>
-      </w:pPr>
-      <w:r>
-        <w:rPr/>
-      </w:r>
-    </w:p>
-    <w:p>
-      <w:pPr>
-        <w:pStyle w:val="style47"/>
+        <w:pStyle w:val="style51"/>
+      </w:pPr>
+      <w:r>
+        <w:rPr/>
+      </w:r>
+    </w:p>
+    <w:p>
+      <w:pPr>
+        <w:pStyle w:val="style51"/>
       </w:pPr>
       <w:r>
         <w:rPr>
@@ -493,15 +493,15 @@
     </w:p>
     <w:p>
       <w:pPr>
-        <w:pStyle w:val="style47"/>
-      </w:pPr>
-      <w:r>
-        <w:rPr/>
-      </w:r>
-    </w:p>
-    <w:p>
-      <w:pPr>
-        <w:pStyle w:val="style47"/>
+        <w:pStyle w:val="style51"/>
+      </w:pPr>
+      <w:r>
+        <w:rPr/>
+      </w:r>
+    </w:p>
+    <w:p>
+      <w:pPr>
+        <w:pStyle w:val="style51"/>
       </w:pPr>
       <w:r>
         <w:rPr>
@@ -512,15 +512,15 @@
     </w:p>
     <w:p>
       <w:pPr>
-        <w:pStyle w:val="style47"/>
-      </w:pPr>
-      <w:r>
-        <w:rPr/>
-      </w:r>
-    </w:p>
-    <w:p>
-      <w:pPr>
-        <w:pStyle w:val="style47"/>
+        <w:pStyle w:val="style51"/>
+      </w:pPr>
+      <w:r>
+        <w:rPr/>
+      </w:r>
+    </w:p>
+    <w:p>
+      <w:pPr>
+        <w:pStyle w:val="style51"/>
       </w:pPr>
       <w:r>
         <w:rPr>
@@ -531,23 +531,23 @@
     </w:p>
     <w:p>
       <w:pPr>
-        <w:pStyle w:val="style47"/>
-      </w:pPr>
-      <w:r>
-        <w:rPr/>
-      </w:r>
-    </w:p>
-    <w:p>
-      <w:pPr>
-        <w:pStyle w:val="style47"/>
-      </w:pPr>
-      <w:r>
-        <w:rPr/>
-      </w:r>
-    </w:p>
-    <w:p>
-      <w:pPr>
-        <w:pStyle w:val="style47"/>
+        <w:pStyle w:val="style51"/>
+      </w:pPr>
+      <w:r>
+        <w:rPr/>
+      </w:r>
+    </w:p>
+    <w:p>
+      <w:pPr>
+        <w:pStyle w:val="style51"/>
+      </w:pPr>
+      <w:r>
+        <w:rPr/>
+      </w:r>
+    </w:p>
+    <w:p>
+      <w:pPr>
+        <w:pStyle w:val="style51"/>
       </w:pPr>
       <w:r>
         <w:rPr>
@@ -558,7 +558,7 @@
     </w:p>
     <w:p>
       <w:pPr>
-        <w:pStyle w:val="style47"/>
+        <w:pStyle w:val="style51"/>
       </w:pPr>
       <w:r>
         <w:rPr>
@@ -569,7 +569,7 @@
     </w:p>
     <w:p>
       <w:pPr>
-        <w:pStyle w:val="style47"/>
+        <w:pStyle w:val="style51"/>
       </w:pPr>
       <w:r>
         <w:rPr>
@@ -580,7 +580,7 @@
     </w:p>
     <w:p>
       <w:pPr>
-        <w:pStyle w:val="style47"/>
+        <w:pStyle w:val="style51"/>
       </w:pPr>
       <w:r>
         <w:rPr>
@@ -591,7 +591,7 @@
     </w:p>
     <w:p>
       <w:pPr>
-        <w:pStyle w:val="style47"/>
+        <w:pStyle w:val="style51"/>
       </w:pPr>
       <w:r>
         <w:rPr>
@@ -602,7 +602,7 @@
     </w:p>
     <w:p>
       <w:pPr>
-        <w:pStyle w:val="style47"/>
+        <w:pStyle w:val="style51"/>
       </w:pPr>
       <w:r>
         <w:rPr>
@@ -613,7 +613,7 @@
     </w:p>
     <w:p>
       <w:pPr>
-        <w:pStyle w:val="style47"/>
+        <w:pStyle w:val="style51"/>
       </w:pPr>
       <w:r>
         <w:rPr>
@@ -624,23 +624,23 @@
     </w:p>
     <w:p>
       <w:pPr>
-        <w:pStyle w:val="style47"/>
-      </w:pPr>
-      <w:r>
-        <w:rPr/>
-      </w:r>
-    </w:p>
-    <w:p>
-      <w:pPr>
-        <w:pStyle w:val="style47"/>
-      </w:pPr>
-      <w:r>
-        <w:rPr/>
-      </w:r>
-    </w:p>
-    <w:p>
-      <w:pPr>
-        <w:pStyle w:val="style47"/>
+        <w:pStyle w:val="style51"/>
+      </w:pPr>
+      <w:r>
+        <w:rPr/>
+      </w:r>
+    </w:p>
+    <w:p>
+      <w:pPr>
+        <w:pStyle w:val="style51"/>
+      </w:pPr>
+      <w:r>
+        <w:rPr/>
+      </w:r>
+    </w:p>
+    <w:p>
+      <w:pPr>
+        <w:pStyle w:val="style51"/>
       </w:pPr>
       <w:r>
         <w:rPr>
@@ -651,7 +651,7 @@
     </w:p>
     <w:p>
       <w:pPr>
-        <w:pStyle w:val="style47"/>
+        <w:pStyle w:val="style51"/>
       </w:pPr>
       <w:r>
         <w:rPr>
@@ -662,7 +662,7 @@
     </w:p>
     <w:p>
       <w:pPr>
-        <w:pStyle w:val="style47"/>
+        <w:pStyle w:val="style51"/>
       </w:pPr>
       <w:r>
         <w:rPr>
@@ -673,7 +673,7 @@
     </w:p>
     <w:p>
       <w:pPr>
-        <w:pStyle w:val="style47"/>
+        <w:pStyle w:val="style51"/>
       </w:pPr>
       <w:r>
         <w:rPr>
@@ -684,7 +684,7 @@
     </w:p>
     <w:p>
       <w:pPr>
-        <w:pStyle w:val="style47"/>
+        <w:pStyle w:val="style51"/>
       </w:pPr>
       <w:r>
         <w:rPr>
@@ -695,15 +695,15 @@
     </w:p>
     <w:p>
       <w:pPr>
-        <w:pStyle w:val="style47"/>
-      </w:pPr>
-      <w:r>
-        <w:rPr/>
-      </w:r>
-    </w:p>
-    <w:p>
-      <w:pPr>
-        <w:pStyle w:val="style47"/>
+        <w:pStyle w:val="style51"/>
+      </w:pPr>
+      <w:r>
+        <w:rPr/>
+      </w:r>
+    </w:p>
+    <w:p>
+      <w:pPr>
+        <w:pStyle w:val="style51"/>
       </w:pPr>
       <w:r>
         <w:rPr>
@@ -714,7 +714,7 @@
     </w:p>
     <w:p>
       <w:pPr>
-        <w:pStyle w:val="style47"/>
+        <w:pStyle w:val="style51"/>
       </w:pPr>
       <w:r>
         <w:rPr>
@@ -725,15 +725,15 @@
     </w:p>
     <w:p>
       <w:pPr>
-        <w:pStyle w:val="style47"/>
-      </w:pPr>
-      <w:r>
-        <w:rPr/>
-      </w:r>
-    </w:p>
-    <w:p>
-      <w:pPr>
-        <w:pStyle w:val="style47"/>
+        <w:pStyle w:val="style51"/>
+      </w:pPr>
+      <w:r>
+        <w:rPr/>
+      </w:r>
+    </w:p>
+    <w:p>
+      <w:pPr>
+        <w:pStyle w:val="style51"/>
       </w:pPr>
       <w:r>
         <w:rPr>
@@ -744,7 +744,7 @@
     </w:p>
     <w:p>
       <w:pPr>
-        <w:pStyle w:val="style47"/>
+        <w:pStyle w:val="style51"/>
       </w:pPr>
       <w:r>
         <w:rPr>
@@ -755,7 +755,7 @@
     </w:p>
     <w:p>
       <w:pPr>
-        <w:pStyle w:val="style47"/>
+        <w:pStyle w:val="style51"/>
       </w:pPr>
       <w:r>
         <w:rPr>
@@ -766,7 +766,7 @@
     </w:p>
     <w:p>
       <w:pPr>
-        <w:pStyle w:val="style47"/>
+        <w:pStyle w:val="style51"/>
         <w:pBdr>
           <w:top w:color="000001" w:space="0" w:sz="6" w:val="single"/>
           <w:left w:color="000001" w:space="0" w:sz="6" w:val="single"/>
@@ -780,7 +780,7 @@
     </w:p>
     <w:p>
       <w:pPr>
-        <w:pStyle w:val="style47"/>
+        <w:pStyle w:val="style51"/>
       </w:pPr>
       <w:r>
         <w:rPr>
@@ -791,15 +791,15 @@
     </w:p>
     <w:p>
       <w:pPr>
-        <w:pStyle w:val="style47"/>
-      </w:pPr>
-      <w:r>
-        <w:rPr/>
-      </w:r>
-    </w:p>
-    <w:p>
-      <w:pPr>
-        <w:pStyle w:val="style47"/>
+        <w:pStyle w:val="style51"/>
+      </w:pPr>
+      <w:r>
+        <w:rPr/>
+      </w:r>
+    </w:p>
+    <w:p>
+      <w:pPr>
+        <w:pStyle w:val="style51"/>
       </w:pPr>
       <w:r>
         <w:rPr>
@@ -810,7 +810,7 @@
     </w:p>
     <w:p>
       <w:pPr>
-        <w:pStyle w:val="style47"/>
+        <w:pStyle w:val="style51"/>
         <w:numPr>
           <w:ilvl w:val="0"/>
           <w:numId w:val="1"/>
@@ -825,7 +825,7 @@
     </w:p>
     <w:p>
       <w:pPr>
-        <w:pStyle w:val="style47"/>
+        <w:pStyle w:val="style51"/>
         <w:numPr>
           <w:ilvl w:val="0"/>
           <w:numId w:val="1"/>
@@ -840,7 +840,7 @@
     </w:p>
     <w:p>
       <w:pPr>
-        <w:pStyle w:val="style47"/>
+        <w:pStyle w:val="style51"/>
         <w:numPr>
           <w:ilvl w:val="0"/>
           <w:numId w:val="1"/>
@@ -855,7 +855,7 @@
     </w:p>
     <w:p>
       <w:pPr>
-        <w:pStyle w:val="style47"/>
+        <w:pStyle w:val="style51"/>
         <w:ind w:hanging="0" w:left="720" w:right="0"/>
       </w:pPr>
       <w:r>
@@ -864,7 +864,7 @@
     </w:p>
     <w:p>
       <w:pPr>
-        <w:pStyle w:val="style47"/>
+        <w:pStyle w:val="style51"/>
       </w:pPr>
       <w:r>
         <w:rPr>
@@ -875,7 +875,7 @@
     </w:p>
     <w:p>
       <w:pPr>
-        <w:pStyle w:val="style47"/>
+        <w:pStyle w:val="style51"/>
         <w:numPr>
           <w:ilvl w:val="0"/>
           <w:numId w:val="1"/>
@@ -890,7 +890,7 @@
     </w:p>
     <w:p>
       <w:pPr>
-        <w:pStyle w:val="style47"/>
+        <w:pStyle w:val="style51"/>
         <w:numPr>
           <w:ilvl w:val="0"/>
           <w:numId w:val="1"/>
@@ -913,7 +913,7 @@
     </w:p>
     <w:p>
       <w:pPr>
-        <w:pStyle w:val="style47"/>
+        <w:pStyle w:val="style51"/>
         <w:numPr>
           <w:ilvl w:val="0"/>
           <w:numId w:val="1"/>
@@ -928,15 +928,15 @@
     </w:p>
     <w:p>
       <w:pPr>
-        <w:pStyle w:val="style47"/>
-      </w:pPr>
-      <w:r>
-        <w:rPr/>
-      </w:r>
-    </w:p>
-    <w:p>
-      <w:pPr>
-        <w:pStyle w:val="style47"/>
+        <w:pStyle w:val="style51"/>
+      </w:pPr>
+      <w:r>
+        <w:rPr/>
+      </w:r>
+    </w:p>
+    <w:p>
+      <w:pPr>
+        <w:pStyle w:val="style51"/>
       </w:pPr>
       <w:r>
         <w:rPr>
@@ -947,7 +947,7 @@
     </w:p>
     <w:p>
       <w:pPr>
-        <w:pStyle w:val="style47"/>
+        <w:pStyle w:val="style51"/>
         <w:numPr>
           <w:ilvl w:val="0"/>
           <w:numId w:val="1"/>
@@ -962,7 +962,7 @@
     </w:p>
     <w:p>
       <w:pPr>
-        <w:pStyle w:val="style47"/>
+        <w:pStyle w:val="style51"/>
         <w:numPr>
           <w:ilvl w:val="0"/>
           <w:numId w:val="1"/>
@@ -977,15 +977,15 @@
     </w:p>
     <w:p>
       <w:pPr>
-        <w:pStyle w:val="style47"/>
-      </w:pPr>
-      <w:r>
-        <w:rPr/>
-      </w:r>
-    </w:p>
-    <w:p>
-      <w:pPr>
-        <w:pStyle w:val="style47"/>
+        <w:pStyle w:val="style51"/>
+      </w:pPr>
+      <w:r>
+        <w:rPr/>
+      </w:r>
+    </w:p>
+    <w:p>
+      <w:pPr>
+        <w:pStyle w:val="style51"/>
       </w:pPr>
       <w:r>
         <w:rPr>
@@ -996,7 +996,7 @@
     </w:p>
     <w:p>
       <w:pPr>
-        <w:pStyle w:val="style47"/>
+        <w:pStyle w:val="style51"/>
         <w:numPr>
           <w:ilvl w:val="0"/>
           <w:numId w:val="1"/>
@@ -1011,7 +1011,7 @@
     </w:p>
     <w:p>
       <w:pPr>
-        <w:pStyle w:val="style47"/>
+        <w:pStyle w:val="style51"/>
         <w:numPr>
           <w:ilvl w:val="0"/>
           <w:numId w:val="1"/>
@@ -1026,7 +1026,7 @@
     </w:p>
     <w:p>
       <w:pPr>
-        <w:pStyle w:val="style47"/>
+        <w:pStyle w:val="style51"/>
         <w:numPr>
           <w:ilvl w:val="0"/>
           <w:numId w:val="1"/>
@@ -1041,7 +1041,7 @@
     </w:p>
     <w:p>
       <w:pPr>
-        <w:pStyle w:val="style47"/>
+        <w:pStyle w:val="style51"/>
         <w:numPr>
           <w:ilvl w:val="0"/>
           <w:numId w:val="1"/>
@@ -1056,7 +1056,52 @@
     </w:p>
     <w:p>
       <w:pPr>
-        <w:pStyle w:val="style47"/>
+        <w:pStyle w:val="style51"/>
+        <w:numPr>
+          <w:ilvl w:val="0"/>
+          <w:numId w:val="1"/>
+        </w:numPr>
+      </w:pPr>
+      <w:r>
+        <w:rPr>
+          <w:rFonts w:ascii="Arial" w:hAnsi="Arial"/>
+        </w:rPr>
+        <w:t>Sur l'appli :</w:t>
+      </w:r>
+    </w:p>
+    <w:p>
+      <w:pPr>
+        <w:pStyle w:val="style51"/>
+        <w:numPr>
+          <w:ilvl w:val="1"/>
+          <w:numId w:val="1"/>
+        </w:numPr>
+      </w:pPr>
+      <w:r>
+        <w:rPr>
+          <w:rFonts w:ascii="Arial" w:hAnsi="Arial"/>
+        </w:rPr>
+        <w:t>système de fidélité</w:t>
+      </w:r>
+    </w:p>
+    <w:p>
+      <w:pPr>
+        <w:pStyle w:val="style51"/>
+        <w:numPr>
+          <w:ilvl w:val="1"/>
+          <w:numId w:val="1"/>
+        </w:numPr>
+      </w:pPr>
+      <w:r>
+        <w:rPr>
+          <w:rFonts w:ascii="Arial" w:hAnsi="Arial"/>
+        </w:rPr>
+        <w:t>système de récupération de mot de passe</w:t>
+      </w:r>
+    </w:p>
+    <w:p>
+      <w:pPr>
+        <w:pStyle w:val="style51"/>
       </w:pPr>
       <w:r>
         <w:rPr/>
@@ -1494,10 +1539,38 @@
       <w:rFonts w:cs="Symbol"/>
     </w:rPr>
   </w:style>
-  <w:style w:styleId="style38" w:type="paragraph">
+  <w:style w:styleId="style38" w:type="character">
+    <w:name w:val="ListLabel 23"/>
+    <w:next w:val="style38"/>
+    <w:rPr>
+      <w:rFonts w:cs="Arial"/>
+    </w:rPr>
+  </w:style>
+  <w:style w:styleId="style39" w:type="character">
+    <w:name w:val="ListLabel 24"/>
+    <w:next w:val="style39"/>
+    <w:rPr>
+      <w:rFonts w:cs="Courier New"/>
+    </w:rPr>
+  </w:style>
+  <w:style w:styleId="style40" w:type="character">
+    <w:name w:val="ListLabel 25"/>
+    <w:next w:val="style40"/>
+    <w:rPr>
+      <w:rFonts w:cs="Wingdings"/>
+    </w:rPr>
+  </w:style>
+  <w:style w:styleId="style41" w:type="character">
+    <w:name w:val="ListLabel 26"/>
+    <w:next w:val="style41"/>
+    <w:rPr>
+      <w:rFonts w:cs="Symbol"/>
+    </w:rPr>
+  </w:style>
+  <w:style w:styleId="style42" w:type="paragraph">
     <w:name w:val="Titre"/>
     <w:basedOn w:val="style0"/>
-    <w:next w:val="style39"/>
+    <w:next w:val="style43"/>
     <w:pPr>
       <w:keepNext/>
       <w:widowControl w:val="false"/>
@@ -1515,10 +1588,10 @@
       <w:lang w:bidi="hi-IN" w:eastAsia="zh-CN" w:val="fr-FR"/>
     </w:rPr>
   </w:style>
-  <w:style w:styleId="style39" w:type="paragraph">
+  <w:style w:styleId="style43" w:type="paragraph">
     <w:name w:val="Corps de texte"/>
     <w:basedOn w:val="style0"/>
-    <w:next w:val="style39"/>
+    <w:next w:val="style43"/>
     <w:pPr>
       <w:widowControl w:val="false"/>
       <w:tabs>
@@ -1535,19 +1608,19 @@
       <w:lang w:bidi="hi-IN" w:eastAsia="zh-CN" w:val="fr-FR"/>
     </w:rPr>
   </w:style>
-  <w:style w:styleId="style40" w:type="paragraph">
+  <w:style w:styleId="style44" w:type="paragraph">
     <w:name w:val="Liste"/>
-    <w:basedOn w:val="style39"/>
-    <w:next w:val="style40"/>
+    <w:basedOn w:val="style43"/>
+    <w:next w:val="style44"/>
     <w:pPr/>
     <w:rPr>
       <w:rFonts w:cs="Lohit Hindi"/>
     </w:rPr>
   </w:style>
-  <w:style w:styleId="style41" w:type="paragraph">
+  <w:style w:styleId="style45" w:type="paragraph">
     <w:name w:val="Légende"/>
     <w:basedOn w:val="style0"/>
-    <w:next w:val="style41"/>
+    <w:next w:val="style45"/>
     <w:pPr>
       <w:widowControl w:val="false"/>
       <w:suppressLineNumbers/>
@@ -1567,10 +1640,10 @@
       <w:lang w:bidi="hi-IN" w:eastAsia="zh-CN" w:val="fr-FR"/>
     </w:rPr>
   </w:style>
-  <w:style w:styleId="style42" w:type="paragraph">
+  <w:style w:styleId="style46" w:type="paragraph">
     <w:name w:val="Index"/>
     <w:basedOn w:val="style0"/>
-    <w:next w:val="style42"/>
+    <w:next w:val="style46"/>
     <w:pPr>
       <w:widowControl w:val="false"/>
       <w:suppressLineNumbers/>
@@ -1587,9 +1660,9 @@
       <w:lang w:bidi="hi-IN" w:eastAsia="zh-CN" w:val="fr-FR"/>
     </w:rPr>
   </w:style>
-  <w:style w:styleId="style43" w:type="paragraph">
+  <w:style w:styleId="style47" w:type="paragraph">
     <w:name w:val="Style par défaut"/>
-    <w:next w:val="style43"/>
+    <w:next w:val="style47"/>
     <w:pPr>
       <w:widowControl w:val="false"/>
       <w:tabs>
@@ -1606,10 +1679,10 @@
       <w:lang w:bidi="hi-IN" w:eastAsia="zh-CN" w:val="fr-FR"/>
     </w:rPr>
   </w:style>
-  <w:style w:styleId="style44" w:type="paragraph">
+  <w:style w:styleId="style48" w:type="paragraph">
     <w:name w:val="Titre principal"/>
-    <w:basedOn w:val="style43"/>
-    <w:next w:val="style45"/>
+    <w:basedOn w:val="style47"/>
+    <w:next w:val="style49"/>
     <w:pPr>
       <w:keepNext/>
       <w:spacing w:after="120" w:before="240"/>
@@ -1623,10 +1696,10 @@
       <w:szCs w:val="28"/>
     </w:rPr>
   </w:style>
-  <w:style w:styleId="style45" w:type="paragraph">
+  <w:style w:styleId="style49" w:type="paragraph">
     <w:name w:val="Sous-titre"/>
-    <w:basedOn w:val="style38"/>
-    <w:next w:val="style39"/>
+    <w:basedOn w:val="style42"/>
+    <w:next w:val="style43"/>
     <w:pPr>
       <w:jc w:val="center"/>
     </w:pPr>
@@ -1637,10 +1710,10 @@
       <w:szCs w:val="28"/>
     </w:rPr>
   </w:style>
-  <w:style w:styleId="style46" w:type="paragraph">
+  <w:style w:styleId="style50" w:type="paragraph">
     <w:name w:val="caption"/>
-    <w:basedOn w:val="style43"/>
-    <w:next w:val="style46"/>
+    <w:basedOn w:val="style47"/>
+    <w:next w:val="style50"/>
     <w:pPr>
       <w:suppressLineNumbers/>
       <w:spacing w:after="120" w:before="120"/>
@@ -1650,10 +1723,10 @@
       <w:iCs/>
     </w:rPr>
   </w:style>
-  <w:style w:styleId="style47" w:type="paragraph">
+  <w:style w:styleId="style51" w:type="paragraph">
     <w:name w:val="Texte préformaté"/>
-    <w:basedOn w:val="style43"/>
-    <w:next w:val="style47"/>
+    <w:basedOn w:val="style47"/>
+    <w:next w:val="style51"/>
     <w:pPr>
       <w:spacing w:after="0" w:before="0"/>
     </w:pPr>

</xml_diff>

<commit_message>
idées pour Java - suite
</commit_message>
<xml_diff>
--- a/divers/projet_vols.docx
+++ b/divers/projet_vols.docx
@@ -4,7 +4,7 @@
   <w:body>
     <w:p>
       <w:pPr>
-        <w:pStyle w:val="style62"/>
+        <w:pStyle w:val="style66"/>
       </w:pPr>
       <w:r>
         <w:rPr>
@@ -15,15 +15,15 @@
     </w:p>
     <w:p>
       <w:pPr>
-        <w:pStyle w:val="style62"/>
-      </w:pPr>
-      <w:r>
-        <w:rPr/>
-      </w:r>
-    </w:p>
-    <w:p>
-      <w:pPr>
-        <w:pStyle w:val="style62"/>
+        <w:pStyle w:val="style66"/>
+      </w:pPr>
+      <w:r>
+        <w:rPr/>
+      </w:r>
+    </w:p>
+    <w:p>
+      <w:pPr>
+        <w:pStyle w:val="style66"/>
       </w:pPr>
       <w:r>
         <w:rPr>
@@ -34,7 +34,7 @@
     </w:p>
     <w:p>
       <w:pPr>
-        <w:pStyle w:val="style62"/>
+        <w:pStyle w:val="style66"/>
       </w:pPr>
       <w:r>
         <w:rPr>
@@ -45,7 +45,7 @@
     </w:p>
     <w:p>
       <w:pPr>
-        <w:pStyle w:val="style62"/>
+        <w:pStyle w:val="style66"/>
       </w:pPr>
       <w:r>
         <w:rPr>
@@ -56,7 +56,7 @@
     </w:p>
     <w:p>
       <w:pPr>
-        <w:pStyle w:val="style62"/>
+        <w:pStyle w:val="style66"/>
       </w:pPr>
       <w:r>
         <w:rPr>
@@ -67,7 +67,7 @@
     </w:p>
     <w:p>
       <w:pPr>
-        <w:pStyle w:val="style62"/>
+        <w:pStyle w:val="style66"/>
       </w:pPr>
       <w:r>
         <w:rPr>
@@ -78,7 +78,7 @@
     </w:p>
     <w:p>
       <w:pPr>
-        <w:pStyle w:val="style62"/>
+        <w:pStyle w:val="style66"/>
       </w:pPr>
       <w:r>
         <w:rPr>
@@ -89,7 +89,7 @@
     </w:p>
     <w:p>
       <w:pPr>
-        <w:pStyle w:val="style62"/>
+        <w:pStyle w:val="style66"/>
       </w:pPr>
       <w:r>
         <w:rPr>
@@ -100,7 +100,7 @@
     </w:p>
     <w:p>
       <w:pPr>
-        <w:pStyle w:val="style62"/>
+        <w:pStyle w:val="style66"/>
       </w:pPr>
       <w:r>
         <w:rPr>
@@ -111,7 +111,7 @@
     </w:p>
     <w:p>
       <w:pPr>
-        <w:pStyle w:val="style62"/>
+        <w:pStyle w:val="style66"/>
       </w:pPr>
       <w:r>
         <w:rPr>
@@ -122,15 +122,15 @@
     </w:p>
     <w:p>
       <w:pPr>
-        <w:pStyle w:val="style62"/>
-      </w:pPr>
-      <w:r>
-        <w:rPr/>
-      </w:r>
-    </w:p>
-    <w:p>
-      <w:pPr>
-        <w:pStyle w:val="style62"/>
+        <w:pStyle w:val="style66"/>
+      </w:pPr>
+      <w:r>
+        <w:rPr/>
+      </w:r>
+    </w:p>
+    <w:p>
+      <w:pPr>
+        <w:pStyle w:val="style66"/>
       </w:pPr>
       <w:r>
         <w:rPr>
@@ -141,7 +141,7 @@
     </w:p>
     <w:p>
       <w:pPr>
-        <w:pStyle w:val="style62"/>
+        <w:pStyle w:val="style66"/>
       </w:pPr>
       <w:r>
         <w:rPr>
@@ -152,7 +152,7 @@
     </w:p>
     <w:p>
       <w:pPr>
-        <w:pStyle w:val="style62"/>
+        <w:pStyle w:val="style66"/>
       </w:pPr>
       <w:r>
         <w:rPr>
@@ -163,15 +163,15 @@
     </w:p>
     <w:p>
       <w:pPr>
-        <w:pStyle w:val="style62"/>
-      </w:pPr>
-      <w:r>
-        <w:rPr/>
-      </w:r>
-    </w:p>
-    <w:p>
-      <w:pPr>
-        <w:pStyle w:val="style62"/>
+        <w:pStyle w:val="style66"/>
+      </w:pPr>
+      <w:r>
+        <w:rPr/>
+      </w:r>
+    </w:p>
+    <w:p>
+      <w:pPr>
+        <w:pStyle w:val="style66"/>
       </w:pPr>
       <w:r>
         <w:rPr>
@@ -182,7 +182,7 @@
     </w:p>
     <w:p>
       <w:pPr>
-        <w:pStyle w:val="style62"/>
+        <w:pStyle w:val="style66"/>
       </w:pPr>
       <w:r>
         <w:rPr>
@@ -193,7 +193,7 @@
     </w:p>
     <w:p>
       <w:pPr>
-        <w:pStyle w:val="style62"/>
+        <w:pStyle w:val="style66"/>
       </w:pPr>
       <w:r>
         <w:rPr>
@@ -204,7 +204,7 @@
     </w:p>
     <w:p>
       <w:pPr>
-        <w:pStyle w:val="style62"/>
+        <w:pStyle w:val="style66"/>
       </w:pPr>
       <w:r>
         <w:rPr>
@@ -215,7 +215,7 @@
     </w:p>
     <w:p>
       <w:pPr>
-        <w:pStyle w:val="style62"/>
+        <w:pStyle w:val="style66"/>
       </w:pPr>
       <w:r>
         <w:rPr>
@@ -226,7 +226,7 @@
     </w:p>
     <w:p>
       <w:pPr>
-        <w:pStyle w:val="style62"/>
+        <w:pStyle w:val="style66"/>
       </w:pPr>
       <w:r>
         <w:rPr>
@@ -237,7 +237,7 @@
     </w:p>
     <w:p>
       <w:pPr>
-        <w:pStyle w:val="style62"/>
+        <w:pStyle w:val="style66"/>
       </w:pPr>
       <w:r>
         <w:rPr>
@@ -248,7 +248,7 @@
     </w:p>
     <w:p>
       <w:pPr>
-        <w:pStyle w:val="style62"/>
+        <w:pStyle w:val="style66"/>
       </w:pPr>
       <w:r>
         <w:rPr>
@@ -259,15 +259,15 @@
     </w:p>
     <w:p>
       <w:pPr>
-        <w:pStyle w:val="style62"/>
-      </w:pPr>
-      <w:r>
-        <w:rPr/>
-      </w:r>
-    </w:p>
-    <w:p>
-      <w:pPr>
-        <w:pStyle w:val="style62"/>
+        <w:pStyle w:val="style66"/>
+      </w:pPr>
+      <w:r>
+        <w:rPr/>
+      </w:r>
+    </w:p>
+    <w:p>
+      <w:pPr>
+        <w:pStyle w:val="style66"/>
       </w:pPr>
       <w:r>
         <w:rPr>
@@ -278,7 +278,7 @@
     </w:p>
     <w:p>
       <w:pPr>
-        <w:pStyle w:val="style62"/>
+        <w:pStyle w:val="style66"/>
       </w:pPr>
       <w:r>
         <w:rPr>
@@ -289,15 +289,15 @@
     </w:p>
     <w:p>
       <w:pPr>
-        <w:pStyle w:val="style62"/>
-      </w:pPr>
-      <w:r>
-        <w:rPr/>
-      </w:r>
-    </w:p>
-    <w:p>
-      <w:pPr>
-        <w:pStyle w:val="style62"/>
+        <w:pStyle w:val="style66"/>
+      </w:pPr>
+      <w:r>
+        <w:rPr/>
+      </w:r>
+    </w:p>
+    <w:p>
+      <w:pPr>
+        <w:pStyle w:val="style66"/>
       </w:pPr>
       <w:r>
         <w:rPr>
@@ -308,15 +308,15 @@
     </w:p>
     <w:p>
       <w:pPr>
-        <w:pStyle w:val="style62"/>
-      </w:pPr>
-      <w:r>
-        <w:rPr/>
-      </w:r>
-    </w:p>
-    <w:p>
-      <w:pPr>
-        <w:pStyle w:val="style62"/>
+        <w:pStyle w:val="style66"/>
+      </w:pPr>
+      <w:r>
+        <w:rPr/>
+      </w:r>
+    </w:p>
+    <w:p>
+      <w:pPr>
+        <w:pStyle w:val="style66"/>
       </w:pPr>
       <w:r>
         <w:rPr>
@@ -327,15 +327,15 @@
     </w:p>
     <w:p>
       <w:pPr>
-        <w:pStyle w:val="style62"/>
-      </w:pPr>
-      <w:r>
-        <w:rPr/>
-      </w:r>
-    </w:p>
-    <w:p>
-      <w:pPr>
-        <w:pStyle w:val="style62"/>
+        <w:pStyle w:val="style66"/>
+      </w:pPr>
+      <w:r>
+        <w:rPr/>
+      </w:r>
+    </w:p>
+    <w:p>
+      <w:pPr>
+        <w:pStyle w:val="style66"/>
       </w:pPr>
       <w:r>
         <w:rPr>
@@ -346,7 +346,7 @@
     </w:p>
     <w:p>
       <w:pPr>
-        <w:pStyle w:val="style62"/>
+        <w:pStyle w:val="style66"/>
       </w:pPr>
       <w:r>
         <w:rPr>
@@ -357,15 +357,15 @@
     </w:p>
     <w:p>
       <w:pPr>
-        <w:pStyle w:val="style62"/>
-      </w:pPr>
-      <w:r>
-        <w:rPr/>
-      </w:r>
-    </w:p>
-    <w:p>
-      <w:pPr>
-        <w:pStyle w:val="style62"/>
+        <w:pStyle w:val="style66"/>
+      </w:pPr>
+      <w:r>
+        <w:rPr/>
+      </w:r>
+    </w:p>
+    <w:p>
+      <w:pPr>
+        <w:pStyle w:val="style66"/>
       </w:pPr>
       <w:r>
         <w:rPr>
@@ -376,15 +376,15 @@
     </w:p>
     <w:p>
       <w:pPr>
-        <w:pStyle w:val="style62"/>
-      </w:pPr>
-      <w:r>
-        <w:rPr/>
-      </w:r>
-    </w:p>
-    <w:p>
-      <w:pPr>
-        <w:pStyle w:val="style62"/>
+        <w:pStyle w:val="style66"/>
+      </w:pPr>
+      <w:r>
+        <w:rPr/>
+      </w:r>
+    </w:p>
+    <w:p>
+      <w:pPr>
+        <w:pStyle w:val="style66"/>
       </w:pPr>
       <w:r>
         <w:rPr>
@@ -395,15 +395,15 @@
     </w:p>
     <w:p>
       <w:pPr>
-        <w:pStyle w:val="style62"/>
-      </w:pPr>
-      <w:r>
-        <w:rPr/>
-      </w:r>
-    </w:p>
-    <w:p>
-      <w:pPr>
-        <w:pStyle w:val="style62"/>
+        <w:pStyle w:val="style66"/>
+      </w:pPr>
+      <w:r>
+        <w:rPr/>
+      </w:r>
+    </w:p>
+    <w:p>
+      <w:pPr>
+        <w:pStyle w:val="style66"/>
       </w:pPr>
       <w:r>
         <w:rPr>
@@ -414,15 +414,15 @@
     </w:p>
     <w:p>
       <w:pPr>
-        <w:pStyle w:val="style62"/>
-      </w:pPr>
-      <w:r>
-        <w:rPr/>
-      </w:r>
-    </w:p>
-    <w:p>
-      <w:pPr>
-        <w:pStyle w:val="style62"/>
+        <w:pStyle w:val="style66"/>
+      </w:pPr>
+      <w:r>
+        <w:rPr/>
+      </w:r>
+    </w:p>
+    <w:p>
+      <w:pPr>
+        <w:pStyle w:val="style66"/>
       </w:pPr>
       <w:r>
         <w:rPr>
@@ -433,15 +433,15 @@
     </w:p>
     <w:p>
       <w:pPr>
-        <w:pStyle w:val="style62"/>
-      </w:pPr>
-      <w:r>
-        <w:rPr/>
-      </w:r>
-    </w:p>
-    <w:p>
-      <w:pPr>
-        <w:pStyle w:val="style62"/>
+        <w:pStyle w:val="style66"/>
+      </w:pPr>
+      <w:r>
+        <w:rPr/>
+      </w:r>
+    </w:p>
+    <w:p>
+      <w:pPr>
+        <w:pStyle w:val="style66"/>
       </w:pPr>
       <w:r>
         <w:rPr>
@@ -452,7 +452,7 @@
     </w:p>
     <w:p>
       <w:pPr>
-        <w:pStyle w:val="style62"/>
+        <w:pStyle w:val="style66"/>
       </w:pPr>
       <w:r>
         <w:rPr>
@@ -463,7 +463,7 @@
     </w:p>
     <w:p>
       <w:pPr>
-        <w:pStyle w:val="style62"/>
+        <w:pStyle w:val="style66"/>
       </w:pPr>
       <w:r>
         <w:rPr>
@@ -474,15 +474,15 @@
     </w:p>
     <w:p>
       <w:pPr>
-        <w:pStyle w:val="style62"/>
-      </w:pPr>
-      <w:r>
-        <w:rPr/>
-      </w:r>
-    </w:p>
-    <w:p>
-      <w:pPr>
-        <w:pStyle w:val="style62"/>
+        <w:pStyle w:val="style66"/>
+      </w:pPr>
+      <w:r>
+        <w:rPr/>
+      </w:r>
+    </w:p>
+    <w:p>
+      <w:pPr>
+        <w:pStyle w:val="style66"/>
       </w:pPr>
       <w:r>
         <w:rPr>
@@ -493,15 +493,15 @@
     </w:p>
     <w:p>
       <w:pPr>
-        <w:pStyle w:val="style62"/>
-      </w:pPr>
-      <w:r>
-        <w:rPr/>
-      </w:r>
-    </w:p>
-    <w:p>
-      <w:pPr>
-        <w:pStyle w:val="style62"/>
+        <w:pStyle w:val="style66"/>
+      </w:pPr>
+      <w:r>
+        <w:rPr/>
+      </w:r>
+    </w:p>
+    <w:p>
+      <w:pPr>
+        <w:pStyle w:val="style66"/>
       </w:pPr>
       <w:r>
         <w:rPr>
@@ -512,15 +512,15 @@
     </w:p>
     <w:p>
       <w:pPr>
-        <w:pStyle w:val="style62"/>
-      </w:pPr>
-      <w:r>
-        <w:rPr/>
-      </w:r>
-    </w:p>
-    <w:p>
-      <w:pPr>
-        <w:pStyle w:val="style62"/>
+        <w:pStyle w:val="style66"/>
+      </w:pPr>
+      <w:r>
+        <w:rPr/>
+      </w:r>
+    </w:p>
+    <w:p>
+      <w:pPr>
+        <w:pStyle w:val="style66"/>
       </w:pPr>
       <w:r>
         <w:rPr>
@@ -531,23 +531,23 @@
     </w:p>
     <w:p>
       <w:pPr>
-        <w:pStyle w:val="style62"/>
-      </w:pPr>
-      <w:r>
-        <w:rPr/>
-      </w:r>
-    </w:p>
-    <w:p>
-      <w:pPr>
-        <w:pStyle w:val="style62"/>
-      </w:pPr>
-      <w:r>
-        <w:rPr/>
-      </w:r>
-    </w:p>
-    <w:p>
-      <w:pPr>
-        <w:pStyle w:val="style62"/>
+        <w:pStyle w:val="style66"/>
+      </w:pPr>
+      <w:r>
+        <w:rPr/>
+      </w:r>
+    </w:p>
+    <w:p>
+      <w:pPr>
+        <w:pStyle w:val="style66"/>
+      </w:pPr>
+      <w:r>
+        <w:rPr/>
+      </w:r>
+    </w:p>
+    <w:p>
+      <w:pPr>
+        <w:pStyle w:val="style66"/>
       </w:pPr>
       <w:r>
         <w:rPr>
@@ -558,7 +558,7 @@
     </w:p>
     <w:p>
       <w:pPr>
-        <w:pStyle w:val="style62"/>
+        <w:pStyle w:val="style66"/>
       </w:pPr>
       <w:r>
         <w:rPr>
@@ -569,7 +569,7 @@
     </w:p>
     <w:p>
       <w:pPr>
-        <w:pStyle w:val="style62"/>
+        <w:pStyle w:val="style66"/>
       </w:pPr>
       <w:r>
         <w:rPr>
@@ -580,7 +580,7 @@
     </w:p>
     <w:p>
       <w:pPr>
-        <w:pStyle w:val="style62"/>
+        <w:pStyle w:val="style66"/>
       </w:pPr>
       <w:r>
         <w:rPr>
@@ -591,7 +591,7 @@
     </w:p>
     <w:p>
       <w:pPr>
-        <w:pStyle w:val="style62"/>
+        <w:pStyle w:val="style66"/>
       </w:pPr>
       <w:r>
         <w:rPr>
@@ -602,7 +602,7 @@
     </w:p>
     <w:p>
       <w:pPr>
-        <w:pStyle w:val="style62"/>
+        <w:pStyle w:val="style66"/>
       </w:pPr>
       <w:r>
         <w:rPr>
@@ -613,7 +613,7 @@
     </w:p>
     <w:p>
       <w:pPr>
-        <w:pStyle w:val="style62"/>
+        <w:pStyle w:val="style66"/>
       </w:pPr>
       <w:r>
         <w:rPr>
@@ -624,23 +624,23 @@
     </w:p>
     <w:p>
       <w:pPr>
-        <w:pStyle w:val="style62"/>
-      </w:pPr>
-      <w:r>
-        <w:rPr/>
-      </w:r>
-    </w:p>
-    <w:p>
-      <w:pPr>
-        <w:pStyle w:val="style62"/>
-      </w:pPr>
-      <w:r>
-        <w:rPr/>
-      </w:r>
-    </w:p>
-    <w:p>
-      <w:pPr>
-        <w:pStyle w:val="style62"/>
+        <w:pStyle w:val="style66"/>
+      </w:pPr>
+      <w:r>
+        <w:rPr/>
+      </w:r>
+    </w:p>
+    <w:p>
+      <w:pPr>
+        <w:pStyle w:val="style66"/>
+      </w:pPr>
+      <w:r>
+        <w:rPr/>
+      </w:r>
+    </w:p>
+    <w:p>
+      <w:pPr>
+        <w:pStyle w:val="style66"/>
       </w:pPr>
       <w:r>
         <w:rPr>
@@ -651,7 +651,7 @@
     </w:p>
     <w:p>
       <w:pPr>
-        <w:pStyle w:val="style62"/>
+        <w:pStyle w:val="style66"/>
       </w:pPr>
       <w:r>
         <w:rPr>
@@ -662,7 +662,7 @@
     </w:p>
     <w:p>
       <w:pPr>
-        <w:pStyle w:val="style62"/>
+        <w:pStyle w:val="style66"/>
       </w:pPr>
       <w:r>
         <w:rPr>
@@ -673,7 +673,7 @@
     </w:p>
     <w:p>
       <w:pPr>
-        <w:pStyle w:val="style62"/>
+        <w:pStyle w:val="style66"/>
       </w:pPr>
       <w:r>
         <w:rPr>
@@ -684,7 +684,7 @@
     </w:p>
     <w:p>
       <w:pPr>
-        <w:pStyle w:val="style62"/>
+        <w:pStyle w:val="style66"/>
       </w:pPr>
       <w:r>
         <w:rPr>
@@ -695,15 +695,15 @@
     </w:p>
     <w:p>
       <w:pPr>
-        <w:pStyle w:val="style62"/>
-      </w:pPr>
-      <w:r>
-        <w:rPr/>
-      </w:r>
-    </w:p>
-    <w:p>
-      <w:pPr>
-        <w:pStyle w:val="style62"/>
+        <w:pStyle w:val="style66"/>
+      </w:pPr>
+      <w:r>
+        <w:rPr/>
+      </w:r>
+    </w:p>
+    <w:p>
+      <w:pPr>
+        <w:pStyle w:val="style66"/>
       </w:pPr>
       <w:r>
         <w:rPr>
@@ -714,7 +714,7 @@
     </w:p>
     <w:p>
       <w:pPr>
-        <w:pStyle w:val="style62"/>
+        <w:pStyle w:val="style66"/>
       </w:pPr>
       <w:r>
         <w:rPr>
@@ -725,15 +725,15 @@
     </w:p>
     <w:p>
       <w:pPr>
-        <w:pStyle w:val="style62"/>
-      </w:pPr>
-      <w:r>
-        <w:rPr/>
-      </w:r>
-    </w:p>
-    <w:p>
-      <w:pPr>
-        <w:pStyle w:val="style62"/>
+        <w:pStyle w:val="style66"/>
+      </w:pPr>
+      <w:r>
+        <w:rPr/>
+      </w:r>
+    </w:p>
+    <w:p>
+      <w:pPr>
+        <w:pStyle w:val="style66"/>
       </w:pPr>
       <w:r>
         <w:rPr>
@@ -744,7 +744,7 @@
     </w:p>
     <w:p>
       <w:pPr>
-        <w:pStyle w:val="style62"/>
+        <w:pStyle w:val="style66"/>
       </w:pPr>
       <w:r>
         <w:rPr>
@@ -755,7 +755,7 @@
     </w:p>
     <w:p>
       <w:pPr>
-        <w:pStyle w:val="style62"/>
+        <w:pStyle w:val="style66"/>
       </w:pPr>
       <w:r>
         <w:rPr>
@@ -766,7 +766,7 @@
     </w:p>
     <w:p>
       <w:pPr>
-        <w:pStyle w:val="style62"/>
+        <w:pStyle w:val="style66"/>
         <w:pBdr>
           <w:top w:color="000001" w:space="0" w:sz="6" w:val="single"/>
           <w:left w:color="000001" w:space="0" w:sz="6" w:val="single"/>
@@ -782,7 +782,7 @@
     </w:p>
     <w:p>
       <w:pPr>
-        <w:pStyle w:val="style62"/>
+        <w:pStyle w:val="style66"/>
       </w:pPr>
       <w:r>
         <w:rPr>
@@ -793,15 +793,15 @@
     </w:p>
     <w:p>
       <w:pPr>
-        <w:pStyle w:val="style62"/>
-      </w:pPr>
-      <w:r>
-        <w:rPr/>
-      </w:r>
-    </w:p>
-    <w:p>
-      <w:pPr>
-        <w:pStyle w:val="style62"/>
+        <w:pStyle w:val="style66"/>
+      </w:pPr>
+      <w:r>
+        <w:rPr/>
+      </w:r>
+    </w:p>
+    <w:p>
+      <w:pPr>
+        <w:pStyle w:val="style66"/>
       </w:pPr>
       <w:r>
         <w:rPr>
@@ -812,7 +812,7 @@
     </w:p>
     <w:p>
       <w:pPr>
-        <w:pStyle w:val="style62"/>
+        <w:pStyle w:val="style66"/>
         <w:numPr>
           <w:ilvl w:val="0"/>
           <w:numId w:val="1"/>
@@ -827,7 +827,7 @@
     </w:p>
     <w:p>
       <w:pPr>
-        <w:pStyle w:val="style62"/>
+        <w:pStyle w:val="style66"/>
         <w:numPr>
           <w:ilvl w:val="0"/>
           <w:numId w:val="1"/>
@@ -842,7 +842,7 @@
     </w:p>
     <w:p>
       <w:pPr>
-        <w:pStyle w:val="style62"/>
+        <w:pStyle w:val="style66"/>
         <w:numPr>
           <w:ilvl w:val="0"/>
           <w:numId w:val="1"/>
@@ -857,7 +857,7 @@
     </w:p>
     <w:p>
       <w:pPr>
-        <w:pStyle w:val="style62"/>
+        <w:pStyle w:val="style66"/>
         <w:ind w:hanging="0" w:left="720" w:right="0"/>
       </w:pPr>
       <w:r>
@@ -866,7 +866,7 @@
     </w:p>
     <w:p>
       <w:pPr>
-        <w:pStyle w:val="style62"/>
+        <w:pStyle w:val="style66"/>
       </w:pPr>
       <w:r>
         <w:rPr>
@@ -877,7 +877,7 @@
     </w:p>
     <w:p>
       <w:pPr>
-        <w:pStyle w:val="style62"/>
+        <w:pStyle w:val="style66"/>
         <w:numPr>
           <w:ilvl w:val="0"/>
           <w:numId w:val="1"/>
@@ -892,7 +892,7 @@
     </w:p>
     <w:p>
       <w:pPr>
-        <w:pStyle w:val="style62"/>
+        <w:pStyle w:val="style66"/>
         <w:numPr>
           <w:ilvl w:val="0"/>
           <w:numId w:val="1"/>
@@ -907,15 +907,15 @@
     </w:p>
     <w:p>
       <w:pPr>
-        <w:pStyle w:val="style62"/>
-      </w:pPr>
-      <w:r>
-        <w:rPr/>
-      </w:r>
-    </w:p>
-    <w:p>
-      <w:pPr>
-        <w:pStyle w:val="style62"/>
+        <w:pStyle w:val="style66"/>
+      </w:pPr>
+      <w:r>
+        <w:rPr/>
+      </w:r>
+    </w:p>
+    <w:p>
+      <w:pPr>
+        <w:pStyle w:val="style66"/>
       </w:pPr>
       <w:r>
         <w:rPr>
@@ -926,7 +926,7 @@
     </w:p>
     <w:p>
       <w:pPr>
-        <w:pStyle w:val="style62"/>
+        <w:pStyle w:val="style66"/>
         <w:numPr>
           <w:ilvl w:val="0"/>
           <w:numId w:val="1"/>
@@ -941,7 +941,7 @@
     </w:p>
     <w:p>
       <w:pPr>
-        <w:pStyle w:val="style62"/>
+        <w:pStyle w:val="style66"/>
         <w:numPr>
           <w:ilvl w:val="0"/>
           <w:numId w:val="1"/>
@@ -956,7 +956,7 @@
     </w:p>
     <w:p>
       <w:pPr>
-        <w:pStyle w:val="style62"/>
+        <w:pStyle w:val="style66"/>
         <w:numPr>
           <w:ilvl w:val="0"/>
           <w:numId w:val="1"/>
@@ -971,7 +971,7 @@
     </w:p>
     <w:p>
       <w:pPr>
-        <w:pStyle w:val="style62"/>
+        <w:pStyle w:val="style66"/>
         <w:numPr>
           <w:ilvl w:val="0"/>
           <w:numId w:val="1"/>
@@ -986,7 +986,7 @@
     </w:p>
     <w:p>
       <w:pPr>
-        <w:pStyle w:val="style62"/>
+        <w:pStyle w:val="style66"/>
         <w:numPr>
           <w:ilvl w:val="0"/>
           <w:numId w:val="1"/>
@@ -1001,7 +1001,7 @@
     </w:p>
     <w:p>
       <w:pPr>
-        <w:pStyle w:val="style62"/>
+        <w:pStyle w:val="style66"/>
         <w:numPr>
           <w:ilvl w:val="0"/>
           <w:numId w:val="1"/>
@@ -1016,7 +1016,7 @@
     </w:p>
     <w:p>
       <w:pPr>
-        <w:pStyle w:val="style62"/>
+        <w:pStyle w:val="style66"/>
         <w:numPr>
           <w:ilvl w:val="0"/>
           <w:numId w:val="1"/>
@@ -1031,7 +1031,7 @@
     </w:p>
     <w:p>
       <w:pPr>
-        <w:pStyle w:val="style62"/>
+        <w:pStyle w:val="style66"/>
         <w:numPr>
           <w:ilvl w:val="1"/>
           <w:numId w:val="1"/>
@@ -1046,7 +1046,7 @@
     </w:p>
     <w:p>
       <w:pPr>
-        <w:pStyle w:val="style62"/>
+        <w:pStyle w:val="style66"/>
         <w:numPr>
           <w:ilvl w:val="1"/>
           <w:numId w:val="1"/>
@@ -1061,7 +1061,7 @@
     </w:p>
     <w:p>
       <w:pPr>
-        <w:pStyle w:val="style62"/>
+        <w:pStyle w:val="style66"/>
         <w:numPr>
           <w:ilvl w:val="1"/>
           <w:numId w:val="1"/>
@@ -1076,15 +1076,15 @@
     </w:p>
     <w:p>
       <w:pPr>
-        <w:pStyle w:val="style62"/>
-      </w:pPr>
-      <w:r>
-        <w:rPr/>
-      </w:r>
-    </w:p>
-    <w:p>
-      <w:pPr>
-        <w:pStyle w:val="style62"/>
+        <w:pStyle w:val="style66"/>
+      </w:pPr>
+      <w:r>
+        <w:rPr/>
+      </w:r>
+    </w:p>
+    <w:p>
+      <w:pPr>
+        <w:pStyle w:val="style66"/>
       </w:pPr>
       <w:r>
         <w:rPr>
@@ -1095,7 +1095,7 @@
     </w:p>
     <w:p>
       <w:pPr>
-        <w:pStyle w:val="style62"/>
+        <w:pStyle w:val="style66"/>
         <w:numPr>
           <w:ilvl w:val="0"/>
           <w:numId w:val="1"/>
@@ -1105,18 +1105,12 @@
         <w:rPr>
           <w:rFonts w:ascii="Arial" w:hAnsi="Arial"/>
         </w:rPr>
-        <w:t xml:space="preserve">1) </w:t>
-      </w:r>
-      <w:r>
-        <w:rPr>
-          <w:rFonts w:ascii="Arial" w:hAnsi="Arial"/>
-        </w:rPr>
-        <w:t>Création + modification d’un vol</w:t>
-      </w:r>
-    </w:p>
-    <w:p>
-      <w:pPr>
-        <w:pStyle w:val="style62"/>
+        <w:t>1) Création + modification d’un vol</w:t>
+      </w:r>
+    </w:p>
+    <w:p>
+      <w:pPr>
+        <w:pStyle w:val="style66"/>
         <w:numPr>
           <w:ilvl w:val="0"/>
           <w:numId w:val="1"/>
@@ -1126,30 +1120,12 @@
         <w:rPr>
           <w:rFonts w:ascii="Arial" w:hAnsi="Arial"/>
         </w:rPr>
-        <w:t xml:space="preserve">2) </w:t>
-      </w:r>
-      <w:r>
-        <w:rPr>
-          <w:rFonts w:ascii="Arial" w:hAnsi="Arial"/>
-        </w:rPr>
-        <w:t>Modification des données dans l’interface back office (</w:t>
-      </w:r>
-      <w:r>
-        <w:rPr>
-          <w:rFonts w:ascii="Arial" w:hAnsi="Arial"/>
-        </w:rPr>
-        <w:t>modifier l'</w:t>
-      </w:r>
-      <w:r>
-        <w:rPr>
-          <w:rFonts w:ascii="Arial" w:hAnsi="Arial"/>
-        </w:rPr>
-        <w:t>adresse du client, etc)</w:t>
-      </w:r>
-    </w:p>
-    <w:p>
-      <w:pPr>
-        <w:pStyle w:val="style62"/>
+        <w:t>2) Modification des données dans l’interface back office (modifier l'adresse du client, etc)</w:t>
+      </w:r>
+    </w:p>
+    <w:p>
+      <w:pPr>
+        <w:pStyle w:val="style66"/>
         <w:numPr>
           <w:ilvl w:val="0"/>
           <w:numId w:val="1"/>
@@ -1159,18 +1135,12 @@
         <w:rPr>
           <w:rFonts w:ascii="Arial" w:hAnsi="Arial"/>
         </w:rPr>
-        <w:t xml:space="preserve">3) </w:t>
-      </w:r>
-      <w:r>
-        <w:rPr>
-          <w:rFonts w:ascii="Arial" w:hAnsi="Arial"/>
-        </w:rPr>
-        <w:t>Création d’un employé</w:t>
-      </w:r>
-    </w:p>
-    <w:p>
-      <w:pPr>
-        <w:pStyle w:val="style62"/>
+        <w:t>3) Création d’un employé</w:t>
+      </w:r>
+    </w:p>
+    <w:p>
+      <w:pPr>
+        <w:pStyle w:val="style66"/>
       </w:pPr>
       <w:r>
         <w:rPr>
@@ -1181,35 +1151,20 @@
           <w:lang w:bidi="hi-IN" w:eastAsia="zh-CN" w:val="fr-FR"/>
         </w:rPr>
         <w:tab/>
-      </w:r>
-      <w:r>
-        <w:rPr>
-          <w:rFonts w:ascii="Arial" w:cs="FreeSans" w:eastAsia="DejaVu Sans Mono" w:hAnsi="Arial"/>
-          <w:color w:val="00000A"/>
-          <w:sz w:val="20"/>
-          <w:szCs w:val="20"/>
-          <w:lang w:bidi="hi-IN" w:eastAsia="zh-CN" w:val="fr-FR"/>
-        </w:rPr>
         <w:t>CDG différents → Services différents ?</w:t>
       </w:r>
     </w:p>
     <w:p>
       <w:pPr>
-        <w:pStyle w:val="style62"/>
-      </w:pPr>
-      <w:r>
-        <w:rPr>
-          <w:rFonts w:ascii="Arial" w:cs="FreeSans" w:eastAsia="DejaVu Sans Mono" w:hAnsi="Arial"/>
-          <w:color w:val="00000A"/>
-          <w:sz w:val="20"/>
-          <w:szCs w:val="20"/>
-          <w:lang w:bidi="hi-IN" w:eastAsia="zh-CN" w:val="fr-FR"/>
-        </w:rPr>
-      </w:r>
-    </w:p>
-    <w:p>
-      <w:pPr>
-        <w:pStyle w:val="style62"/>
+        <w:pStyle w:val="style66"/>
+      </w:pPr>
+      <w:r>
+        <w:rPr/>
+      </w:r>
+    </w:p>
+    <w:p>
+      <w:pPr>
+        <w:pStyle w:val="style66"/>
       </w:pPr>
       <w:r>
         <w:rPr>
@@ -1232,26 +1187,30 @@
           <w:szCs w:val="24"/>
           <w:lang w:bidi="hi-IN" w:eastAsia="zh-CN" w:val="fr-FR"/>
         </w:rPr>
-        <w:t xml:space="preserve"> en vrac</w:t>
-      </w:r>
-    </w:p>
-    <w:p>
-      <w:pPr>
-        <w:pStyle w:val="style62"/>
-      </w:pPr>
-      <w:r>
-        <w:rPr>
-          <w:rFonts w:ascii="Arial" w:cs="FreeSans" w:eastAsia="DejaVu Sans Mono" w:hAnsi="Arial"/>
-          <w:color w:val="00000A"/>
-          <w:sz w:val="20"/>
-          <w:szCs w:val="20"/>
-          <w:lang w:bidi="hi-IN" w:eastAsia="zh-CN" w:val="fr-FR"/>
-        </w:rPr>
-      </w:r>
-    </w:p>
-    <w:p>
-      <w:pPr>
-        <w:pStyle w:val="style62"/>
+        <w:t xml:space="preserve"> en vrac </w:t>
+      </w:r>
+      <w:r>
+        <w:rPr>
+          <w:rFonts w:ascii="Arial" w:cs="FreeSans" w:eastAsia="DejaVu Sans Mono" w:hAnsi="Arial"/>
+          <w:color w:val="00000A"/>
+          <w:sz w:val="24"/>
+          <w:szCs w:val="24"/>
+          <w:lang w:bidi="hi-IN" w:eastAsia="zh-CN" w:val="fr-FR"/>
+        </w:rPr>
+        <w:t>(penser à être cohérents si une modif doit se répercuter d'une table à une autre) !!</w:t>
+      </w:r>
+    </w:p>
+    <w:p>
+      <w:pPr>
+        <w:pStyle w:val="style66"/>
+      </w:pPr>
+      <w:r>
+        <w:rPr/>
+      </w:r>
+    </w:p>
+    <w:p>
+      <w:pPr>
+        <w:pStyle w:val="style66"/>
       </w:pPr>
       <w:r>
         <w:rPr>
@@ -1266,22 +1225,42 @@
     </w:p>
     <w:p>
       <w:pPr>
-        <w:pStyle w:val="style62"/>
-      </w:pPr>
-      <w:r>
-        <w:rPr>
-          <w:rFonts w:ascii="Arial" w:cs="FreeSans" w:eastAsia="DejaVu Sans Mono" w:hAnsi="Arial"/>
-          <w:color w:val="00000A"/>
-          <w:sz w:val="20"/>
-          <w:szCs w:val="20"/>
-          <w:lang w:bidi="hi-IN" w:eastAsia="zh-CN" w:val="fr-FR"/>
-        </w:rPr>
-        <w:t>Création + modification d'un vol en le reliant à un code aéroport (reprendre la table Destinations)</w:t>
-      </w:r>
-    </w:p>
-    <w:p>
-      <w:pPr>
-        <w:pStyle w:val="style62"/>
+        <w:pStyle w:val="style66"/>
+      </w:pPr>
+      <w:r>
+        <w:rPr>
+          <w:rFonts w:ascii="Arial" w:cs="FreeSans" w:eastAsia="DejaVu Sans Mono" w:hAnsi="Arial"/>
+          <w:color w:val="00000A"/>
+          <w:sz w:val="20"/>
+          <w:szCs w:val="20"/>
+          <w:lang w:bidi="hi-IN" w:eastAsia="zh-CN" w:val="fr-FR"/>
+        </w:rPr>
+        <w:t xml:space="preserve">Création + modification d'un vol en le reliant à un code aéroport (reprendre la table Destinations) </w:t>
+      </w:r>
+      <w:r>
+        <w:rPr>
+          <w:rFonts w:ascii="Arial" w:cs="FreeSans" w:eastAsia="DejaVu Sans Mono" w:hAnsi="Arial"/>
+          <w:color w:val="00000A"/>
+          <w:sz w:val="20"/>
+          <w:szCs w:val="20"/>
+          <w:lang w:bidi="hi-IN" w:eastAsia="zh-CN" w:val="fr-FR"/>
+        </w:rPr>
+        <w:t xml:space="preserve">→ modifiable que s'il n'y a pas de résa dessus </w:t>
+      </w:r>
+      <w:r>
+        <w:rPr>
+          <w:rFonts w:ascii="Arial" w:cs="FreeSans" w:eastAsia="DejaVu Sans Mono" w:hAnsi="Arial"/>
+          <w:color w:val="00000A"/>
+          <w:sz w:val="20"/>
+          <w:szCs w:val="20"/>
+          <w:lang w:bidi="hi-IN" w:eastAsia="zh-CN" w:val="fr-FR"/>
+        </w:rPr>
+        <w:t>(sauf pour le prix).</w:t>
+      </w:r>
+    </w:p>
+    <w:p>
+      <w:pPr>
+        <w:pStyle w:val="style66"/>
       </w:pPr>
       <w:r>
         <w:rPr>
@@ -1296,7 +1275,7 @@
     </w:p>
     <w:p>
       <w:pPr>
-        <w:pStyle w:val="style62"/>
+        <w:pStyle w:val="style66"/>
       </w:pPr>
       <w:r>
         <w:rPr>
@@ -1311,71 +1290,75 @@
     </w:p>
     <w:p>
       <w:pPr>
-        <w:pStyle w:val="style62"/>
-      </w:pPr>
-      <w:r>
-        <w:rPr>
-          <w:rFonts w:ascii="Arial" w:cs="FreeSans" w:eastAsia="DejaVu Sans Mono" w:hAnsi="Arial"/>
-          <w:color w:val="00000A"/>
-          <w:sz w:val="20"/>
-          <w:szCs w:val="20"/>
-          <w:lang w:bidi="hi-IN" w:eastAsia="zh-CN" w:val="fr-FR"/>
-        </w:rPr>
-        <w:t>Amélioration possible : chger le nombre de places réservables sur un vol.</w:t>
-      </w:r>
-    </w:p>
-    <w:p>
-      <w:pPr>
-        <w:pStyle w:val="style62"/>
-      </w:pPr>
-      <w:r>
-        <w:rPr>
-          <w:rFonts w:ascii="Arial" w:cs="FreeSans" w:eastAsia="DejaVu Sans Mono" w:hAnsi="Arial"/>
-          <w:color w:val="00000A"/>
-          <w:sz w:val="20"/>
-          <w:szCs w:val="20"/>
-          <w:lang w:bidi="hi-IN" w:eastAsia="zh-CN" w:val="fr-FR"/>
-        </w:rPr>
-      </w:r>
-    </w:p>
-    <w:p>
-      <w:pPr>
-        <w:pStyle w:val="style62"/>
-      </w:pPr>
-      <w:r>
-        <w:rPr>
-          <w:rFonts w:ascii="Arial" w:cs="FreeSans" w:eastAsia="DejaVu Sans Mono" w:hAnsi="Arial"/>
-          <w:color w:val="00000A"/>
-          <w:sz w:val="20"/>
-          <w:szCs w:val="20"/>
-          <w:lang w:bidi="hi-IN" w:eastAsia="zh-CN" w:val="fr-FR"/>
-        </w:rPr>
-        <w:t xml:space="preserve">2) Partie liée à « l'espace client » </w:t>
-      </w:r>
-      <w:r>
-        <w:rPr>
-          <w:rFonts w:ascii="Arial" w:cs="FreeSans" w:eastAsia="DejaVu Sans Mono" w:hAnsi="Arial"/>
-          <w:color w:val="00000A"/>
-          <w:sz w:val="20"/>
-          <w:szCs w:val="20"/>
-          <w:lang w:bidi="hi-IN" w:eastAsia="zh-CN" w:val="fr-FR"/>
-        </w:rPr>
-        <w:t>côté</w:t>
-      </w:r>
-      <w:r>
-        <w:rPr>
-          <w:rFonts w:ascii="Arial" w:cs="FreeSans" w:eastAsia="DejaVu Sans Mono" w:hAnsi="Arial"/>
-          <w:color w:val="00000A"/>
-          <w:sz w:val="20"/>
-          <w:szCs w:val="20"/>
-          <w:lang w:bidi="hi-IN" w:eastAsia="zh-CN" w:val="fr-FR"/>
-        </w:rPr>
-        <w:t xml:space="preserve"> PHP – gestion des clients</w:t>
-      </w:r>
-    </w:p>
-    <w:p>
-      <w:pPr>
-        <w:pStyle w:val="style62"/>
+        <w:pStyle w:val="style66"/>
+      </w:pPr>
+      <w:r>
+        <w:rPr>
+          <w:rFonts w:ascii="Arial" w:cs="FreeSans" w:eastAsia="DejaVu Sans Mono" w:hAnsi="Arial"/>
+          <w:color w:val="00000A"/>
+          <w:sz w:val="20"/>
+          <w:szCs w:val="20"/>
+          <w:lang w:bidi="hi-IN" w:eastAsia="zh-CN" w:val="fr-FR"/>
+        </w:rPr>
+        <w:t>(</w:t>
+      </w:r>
+      <w:r>
+        <w:rPr>
+          <w:rFonts w:ascii="Arial" w:cs="FreeSans" w:eastAsia="DejaVu Sans Mono" w:hAnsi="Arial"/>
+          <w:color w:val="00000A"/>
+          <w:sz w:val="20"/>
+          <w:szCs w:val="20"/>
+          <w:lang w:bidi="hi-IN" w:eastAsia="zh-CN" w:val="fr-FR"/>
+        </w:rPr>
+        <w:t>Amélioration possible : chger le nombre de places réservables sur un vol</w:t>
+      </w:r>
+      <w:r>
+        <w:rPr>
+          <w:rFonts w:ascii="Arial" w:cs="FreeSans" w:eastAsia="DejaVu Sans Mono" w:hAnsi="Arial"/>
+          <w:color w:val="00000A"/>
+          <w:sz w:val="20"/>
+          <w:szCs w:val="20"/>
+          <w:lang w:bidi="hi-IN" w:eastAsia="zh-CN" w:val="fr-FR"/>
+        </w:rPr>
+        <w:t>)</w:t>
+      </w:r>
+      <w:r>
+        <w:rPr>
+          <w:rFonts w:ascii="Arial" w:cs="FreeSans" w:eastAsia="DejaVu Sans Mono" w:hAnsi="Arial"/>
+          <w:color w:val="00000A"/>
+          <w:sz w:val="20"/>
+          <w:szCs w:val="20"/>
+          <w:lang w:bidi="hi-IN" w:eastAsia="zh-CN" w:val="fr-FR"/>
+        </w:rPr>
+        <w:t>.</w:t>
+      </w:r>
+    </w:p>
+    <w:p>
+      <w:pPr>
+        <w:pStyle w:val="style66"/>
+      </w:pPr>
+      <w:r>
+        <w:rPr/>
+      </w:r>
+    </w:p>
+    <w:p>
+      <w:pPr>
+        <w:pStyle w:val="style66"/>
+      </w:pPr>
+      <w:r>
+        <w:rPr>
+          <w:rFonts w:ascii="Arial" w:cs="FreeSans" w:eastAsia="DejaVu Sans Mono" w:hAnsi="Arial"/>
+          <w:color w:val="00000A"/>
+          <w:sz w:val="20"/>
+          <w:szCs w:val="20"/>
+          <w:lang w:bidi="hi-IN" w:eastAsia="zh-CN" w:val="fr-FR"/>
+        </w:rPr>
+        <w:t>2) Partie liée à « l'espace client » côté PHP – gestion des clients</w:t>
+      </w:r>
+    </w:p>
+    <w:p>
+      <w:pPr>
+        <w:pStyle w:val="style66"/>
       </w:pPr>
       <w:r>
         <w:rPr>
@@ -1390,7 +1373,7 @@
     </w:p>
     <w:p>
       <w:pPr>
-        <w:pStyle w:val="style62"/>
+        <w:pStyle w:val="style66"/>
       </w:pPr>
       <w:r>
         <w:rPr>
@@ -1405,123 +1388,234 @@
     </w:p>
     <w:p>
       <w:pPr>
-        <w:pStyle w:val="style62"/>
-      </w:pPr>
-      <w:r>
-        <w:rPr>
-          <w:rFonts w:ascii="Arial" w:cs="FreeSans" w:eastAsia="DejaVu Sans Mono" w:hAnsi="Arial"/>
-          <w:color w:val="00000A"/>
-          <w:sz w:val="20"/>
-          <w:szCs w:val="20"/>
-          <w:lang w:bidi="hi-IN" w:eastAsia="zh-CN" w:val="fr-FR"/>
-        </w:rPr>
-        <w:t>Modifier une réservation : supprimer un passager → le montant serait remboursé au client directement (on peut imaginer un remboursement de 50 % selon la date ou autre)</w:t>
-      </w:r>
-    </w:p>
-    <w:p>
-      <w:pPr>
-        <w:pStyle w:val="style62"/>
-      </w:pPr>
-      <w:r>
-        <w:rPr>
-          <w:rFonts w:ascii="Arial" w:cs="FreeSans" w:eastAsia="DejaVu Sans Mono" w:hAnsi="Arial"/>
-          <w:color w:val="00000A"/>
-          <w:sz w:val="20"/>
-          <w:szCs w:val="20"/>
-          <w:lang w:bidi="hi-IN" w:eastAsia="zh-CN" w:val="fr-FR"/>
-        </w:rPr>
-      </w:r>
-    </w:p>
-    <w:p>
-      <w:pPr>
-        <w:pStyle w:val="style62"/>
-      </w:pPr>
-      <w:r>
-        <w:rPr>
-          <w:rFonts w:ascii="Arial" w:cs="FreeSans" w:eastAsia="DejaVu Sans Mono" w:hAnsi="Arial"/>
-          <w:color w:val="00000A"/>
-          <w:sz w:val="20"/>
-          <w:szCs w:val="20"/>
-          <w:lang w:bidi="hi-IN" w:eastAsia="zh-CN" w:val="fr-FR"/>
-        </w:rPr>
-        <w:t xml:space="preserve">3) Partie lié au « back office » </w:t>
-      </w:r>
-      <w:r>
-        <w:rPr>
-          <w:rFonts w:ascii="Arial" w:cs="FreeSans" w:eastAsia="DejaVu Sans Mono" w:hAnsi="Arial"/>
-          <w:color w:val="00000A"/>
-          <w:sz w:val="20"/>
-          <w:szCs w:val="20"/>
-          <w:lang w:bidi="hi-IN" w:eastAsia="zh-CN" w:val="fr-FR"/>
-        </w:rPr>
-        <w:t>côté</w:t>
-      </w:r>
-      <w:r>
-        <w:rPr>
-          <w:rFonts w:ascii="Arial" w:cs="FreeSans" w:eastAsia="DejaVu Sans Mono" w:hAnsi="Arial"/>
-          <w:color w:val="00000A"/>
-          <w:sz w:val="20"/>
-          <w:szCs w:val="20"/>
-          <w:lang w:bidi="hi-IN" w:eastAsia="zh-CN" w:val="fr-FR"/>
-        </w:rPr>
-        <w:t xml:space="preserve"> PHP</w:t>
-      </w:r>
-    </w:p>
-    <w:p>
-      <w:pPr>
-        <w:pStyle w:val="style62"/>
-      </w:pPr>
-      <w:r>
-        <w:rPr>
-          <w:rFonts w:ascii="Arial" w:cs="FreeSans" w:eastAsia="DejaVu Sans Mono" w:hAnsi="Arial"/>
-          <w:color w:val="00000A"/>
-          <w:sz w:val="20"/>
-          <w:szCs w:val="20"/>
-          <w:lang w:bidi="hi-IN" w:eastAsia="zh-CN" w:val="fr-FR"/>
-        </w:rPr>
-        <w:t>Modification des coordonnées d'un employé</w:t>
-      </w:r>
-    </w:p>
-    <w:p>
-      <w:pPr>
-        <w:pStyle w:val="style62"/>
-      </w:pPr>
-      <w:r>
-        <w:rPr>
-          <w:rFonts w:ascii="Arial" w:cs="FreeSans" w:eastAsia="DejaVu Sans Mono" w:hAnsi="Arial"/>
-          <w:color w:val="00000A"/>
-          <w:sz w:val="20"/>
-          <w:szCs w:val="20"/>
-          <w:lang w:bidi="hi-IN" w:eastAsia="zh-CN" w:val="fr-FR"/>
-        </w:rPr>
-      </w:r>
-    </w:p>
-    <w:p>
-      <w:pPr>
-        <w:pStyle w:val="style62"/>
-      </w:pPr>
-      <w:r>
-        <w:rPr>
-          <w:rFonts w:ascii="Arial" w:cs="FreeSans" w:eastAsia="DejaVu Sans Mono" w:hAnsi="Arial"/>
-          <w:color w:val="00000A"/>
-          <w:sz w:val="20"/>
-          <w:szCs w:val="20"/>
-          <w:lang w:bidi="hi-IN" w:eastAsia="zh-CN" w:val="fr-FR"/>
-        </w:rPr>
-      </w:r>
-    </w:p>
-    <w:p>
-      <w:pPr>
-        <w:pStyle w:val="style62"/>
-      </w:pPr>
-      <w:r>
-        <w:rPr>
-          <w:rFonts w:ascii="Arial" w:cs="FreeSans" w:eastAsia="DejaVu Sans Mono" w:hAnsi="Arial"/>
-          <w:color w:val="00000A"/>
-          <w:sz w:val="20"/>
-          <w:szCs w:val="20"/>
-          <w:lang w:bidi="hi-IN" w:eastAsia="zh-CN" w:val="fr-FR"/>
-        </w:rPr>
+        <w:pStyle w:val="style66"/>
+      </w:pPr>
+      <w:r>
+        <w:rPr>
+          <w:rFonts w:ascii="Arial" w:cs="FreeSans" w:eastAsia="DejaVu Sans Mono" w:hAnsi="Arial"/>
+          <w:color w:val="00000A"/>
+          <w:sz w:val="20"/>
+          <w:szCs w:val="20"/>
+          <w:lang w:bidi="hi-IN" w:eastAsia="zh-CN" w:val="fr-FR"/>
+        </w:rPr>
+        <w:t xml:space="preserve">Modifier une réservation : supprimer un passager → le montant serait remboursé au client directement (on peut imaginer un remboursement de 50 % </w:t>
+      </w:r>
+      <w:r>
+        <w:rPr>
+          <w:rFonts w:ascii="Arial" w:cs="FreeSans" w:eastAsia="DejaVu Sans Mono" w:hAnsi="Arial"/>
+          <w:color w:val="00000A"/>
+          <w:sz w:val="20"/>
+          <w:szCs w:val="20"/>
+          <w:lang w:bidi="hi-IN" w:eastAsia="zh-CN" w:val="fr-FR"/>
+        </w:rPr>
+        <w:t xml:space="preserve">seulement </w:t>
+      </w:r>
+      <w:r>
+        <w:rPr>
+          <w:rFonts w:ascii="Arial" w:cs="FreeSans" w:eastAsia="DejaVu Sans Mono" w:hAnsi="Arial"/>
+          <w:color w:val="00000A"/>
+          <w:sz w:val="20"/>
+          <w:szCs w:val="20"/>
+          <w:lang w:bidi="hi-IN" w:eastAsia="zh-CN" w:val="fr-FR"/>
+        </w:rPr>
+        <w:t>selon la date ou autre)</w:t>
+      </w:r>
+    </w:p>
+    <w:p>
+      <w:pPr>
+        <w:pStyle w:val="style66"/>
+      </w:pPr>
+      <w:r>
+        <w:rPr/>
+      </w:r>
+    </w:p>
+    <w:p>
+      <w:pPr>
+        <w:pStyle w:val="style66"/>
+      </w:pPr>
+      <w:r>
+        <w:rPr>
+          <w:rFonts w:ascii="Arial" w:cs="FreeSans" w:eastAsia="DejaVu Sans Mono" w:hAnsi="Arial"/>
+          <w:color w:val="00000A"/>
+          <w:sz w:val="20"/>
+          <w:szCs w:val="20"/>
+          <w:lang w:bidi="hi-IN" w:eastAsia="zh-CN" w:val="fr-FR"/>
+        </w:rPr>
+        <w:t>3) Partie liée au « back office » côté PHP</w:t>
+      </w:r>
+    </w:p>
+    <w:p>
+      <w:pPr>
+        <w:pStyle w:val="style66"/>
+      </w:pPr>
+      <w:r>
+        <w:rPr>
+          <w:rFonts w:ascii="Arial" w:cs="FreeSans" w:eastAsia="DejaVu Sans Mono" w:hAnsi="Arial"/>
+          <w:color w:val="00000A"/>
+          <w:sz w:val="20"/>
+          <w:szCs w:val="20"/>
+          <w:lang w:bidi="hi-IN" w:eastAsia="zh-CN" w:val="fr-FR"/>
+        </w:rPr>
+        <w:t>Création d'un employé en base</w:t>
+      </w:r>
+    </w:p>
+    <w:p>
+      <w:pPr>
+        <w:pStyle w:val="style66"/>
+      </w:pPr>
+      <w:r>
+        <w:rPr>
+          <w:rFonts w:ascii="Arial" w:cs="FreeSans" w:eastAsia="DejaVu Sans Mono" w:hAnsi="Arial"/>
+          <w:color w:val="00000A"/>
+          <w:sz w:val="20"/>
+          <w:szCs w:val="20"/>
+          <w:lang w:bidi="hi-IN" w:eastAsia="zh-CN" w:val="fr-FR"/>
+        </w:rPr>
+        <w:t xml:space="preserve">Modification des coordonnées d'un employé </w:t>
+      </w:r>
+      <w:r>
+        <w:rPr>
+          <w:rFonts w:ascii="Arial" w:cs="FreeSans" w:eastAsia="DejaVu Sans Mono" w:hAnsi="Arial"/>
+          <w:color w:val="00000A"/>
+          <w:sz w:val="20"/>
+          <w:szCs w:val="20"/>
+          <w:lang w:bidi="hi-IN" w:eastAsia="zh-CN" w:val="fr-FR"/>
+        </w:rPr>
+        <w:t>existant</w:t>
+      </w:r>
+    </w:p>
+    <w:p>
+      <w:pPr>
+        <w:pStyle w:val="style66"/>
+      </w:pPr>
+      <w:r>
+        <w:rPr>
+          <w:rFonts w:ascii="Arial" w:cs="FreeSans" w:eastAsia="DejaVu Sans Mono" w:hAnsi="Arial"/>
+          <w:color w:val="00000A"/>
+          <w:sz w:val="20"/>
+          <w:szCs w:val="20"/>
+          <w:lang w:bidi="hi-IN" w:eastAsia="zh-CN" w:val="fr-FR"/>
+        </w:rPr>
+        <w:t>Si on intègre la suppression de l'employé, il faut impérativement vérifier qu'il n'est pas affecté sur un vol qui va</w:t>
+        <w:t xml:space="preserve"> partir (</w:t>
+      </w:r>
+      <w:r>
+        <w:rPr>
+          <w:rFonts w:ascii="Arial" w:cs="FreeSans" w:eastAsia="DejaVu Sans Mono" w:hAnsi="Arial"/>
+          <w:color w:val="00000A"/>
+          <w:sz w:val="20"/>
+          <w:szCs w:val="20"/>
+          <w:lang w:bidi="hi-IN" w:eastAsia="zh-CN" w:val="fr-FR"/>
+        </w:rPr>
+        <w:t xml:space="preserve">+ </w:t>
+      </w:r>
+      <w:r>
+        <w:rPr>
+          <w:rFonts w:ascii="Arial" w:cs="FreeSans" w:eastAsia="DejaVu Sans Mono" w:hAnsi="Arial"/>
+          <w:color w:val="00000A"/>
+          <w:sz w:val="20"/>
+          <w:szCs w:val="20"/>
+          <w:lang w:bidi="hi-IN" w:eastAsia="zh-CN" w:val="fr-FR"/>
+        </w:rPr>
+        <w:t>éventuellement une gestion de la date à laquelle l'employé démissionnera)</w:t>
+      </w:r>
+    </w:p>
+    <w:p>
+      <w:pPr>
+        <w:pStyle w:val="style66"/>
+      </w:pPr>
+      <w:r>
+        <w:rPr>
+          <w:rFonts w:ascii="Arial" w:cs="FreeSans" w:eastAsia="DejaVu Sans Mono" w:hAnsi="Arial"/>
+          <w:color w:val="00000A"/>
+          <w:sz w:val="20"/>
+          <w:szCs w:val="20"/>
+          <w:lang w:bidi="hi-IN" w:eastAsia="zh-CN" w:val="fr-FR"/>
+        </w:rPr>
+        <w:t>On peut imaginer un ch</w:t>
+      </w:r>
+      <w:r>
+        <w:rPr>
+          <w:rFonts w:ascii="Arial" w:cs="FreeSans" w:eastAsia="DejaVu Sans Mono" w:hAnsi="Arial"/>
+          <w:color w:val="00000A"/>
+          <w:sz w:val="20"/>
+          <w:szCs w:val="20"/>
+          <w:lang w:bidi="hi-IN" w:eastAsia="zh-CN" w:val="fr-FR"/>
+        </w:rPr>
+        <w:t>gt de poste (promotion d'un copilote en pilote...) : implique de vérifier qu'il n'est pas affecté un vol futur + changer son ID → voir comment le gérer</w:t>
+      </w:r>
+    </w:p>
+    <w:p>
+      <w:pPr>
+        <w:pStyle w:val="style66"/>
+      </w:pPr>
+      <w:r>
+        <w:rPr/>
+      </w:r>
+    </w:p>
+    <w:p>
+      <w:pPr>
+        <w:pStyle w:val="style66"/>
+      </w:pPr>
+      <w:r>
+        <w:rPr>
+          <w:rFonts w:ascii="Arial" w:cs="FreeSans" w:eastAsia="DejaVu Sans Mono" w:hAnsi="Arial"/>
+          <w:color w:val="00000A"/>
+          <w:sz w:val="20"/>
+          <w:szCs w:val="20"/>
+          <w:u w:val="single"/>
+          <w:lang w:bidi="hi-IN" w:eastAsia="zh-CN" w:val="fr-FR"/>
+        </w:rPr>
+        <w:t>Autre idée</w:t>
+      </w:r>
+      <w:r>
+        <w:rPr>
+          <w:rFonts w:ascii="Arial" w:cs="FreeSans" w:eastAsia="DejaVu Sans Mono" w:hAnsi="Arial"/>
+          <w:color w:val="00000A"/>
+          <w:sz w:val="20"/>
+          <w:szCs w:val="20"/>
+          <w:lang w:bidi="hi-IN" w:eastAsia="zh-CN" w:val="fr-FR"/>
+        </w:rPr>
+        <w:t> :</w:t>
+      </w:r>
+    </w:p>
+    <w:p>
+      <w:pPr>
+        <w:pStyle w:val="style66"/>
+      </w:pPr>
+      <w:r>
+        <w:rPr>
+          <w:rFonts w:ascii="Arial" w:cs="FreeSans" w:eastAsia="DejaVu Sans Mono" w:hAnsi="Arial"/>
+          <w:color w:val="00000A"/>
+          <w:sz w:val="20"/>
+          <w:szCs w:val="20"/>
+          <w:lang w:bidi="hi-IN" w:eastAsia="zh-CN" w:val="fr-FR"/>
+        </w:rPr>
+        <w:t>Consulter les vols de dernière minute (à définir) avec des places restantes : pour un affichage sur un écran dans l'aéroport pour donner des idées de voyage à ceux qui partent au hasard à la dernière minute</w:t>
+      </w:r>
+    </w:p>
+    <w:p>
+      <w:pPr>
+        <w:pStyle w:val="style66"/>
+      </w:pPr>
+      <w:r>
+        <w:rPr/>
+      </w:r>
+    </w:p>
+    <w:p>
+      <w:pPr>
+        <w:pStyle w:val="style66"/>
+      </w:pPr>
+      <w:r>
+        <w:rPr/>
+      </w:r>
+    </w:p>
+    <w:p>
+      <w:pPr>
+        <w:pStyle w:val="style66"/>
+      </w:pPr>
+      <w:r>
+        <w:rPr/>
       </w:r>
     </w:p>
     <w:sectPr>
@@ -2070,10 +2164,38 @@
       <w:rFonts w:cs="Symbol"/>
     </w:rPr>
   </w:style>
-  <w:style w:styleId="style54" w:type="paragraph">
+  <w:style w:styleId="style54" w:type="character">
+    <w:name w:val="ListLabel 39"/>
+    <w:next w:val="style54"/>
+    <w:rPr>
+      <w:rFonts w:cs="Arial"/>
+    </w:rPr>
+  </w:style>
+  <w:style w:styleId="style55" w:type="character">
+    <w:name w:val="ListLabel 40"/>
+    <w:next w:val="style55"/>
+    <w:rPr>
+      <w:rFonts w:cs="Courier New"/>
+    </w:rPr>
+  </w:style>
+  <w:style w:styleId="style56" w:type="character">
+    <w:name w:val="ListLabel 41"/>
+    <w:next w:val="style56"/>
+    <w:rPr>
+      <w:rFonts w:cs="Wingdings"/>
+    </w:rPr>
+  </w:style>
+  <w:style w:styleId="style57" w:type="character">
+    <w:name w:val="ListLabel 42"/>
+    <w:next w:val="style57"/>
+    <w:rPr>
+      <w:rFonts w:cs="Symbol"/>
+    </w:rPr>
+  </w:style>
+  <w:style w:styleId="style58" w:type="paragraph">
     <w:name w:val="Titre"/>
     <w:basedOn w:val="style0"/>
-    <w:next w:val="style55"/>
+    <w:next w:val="style59"/>
     <w:pPr>
       <w:keepNext/>
       <w:spacing w:after="120" w:before="240"/>
@@ -2085,10 +2207,10 @@
       <w:szCs w:val="28"/>
     </w:rPr>
   </w:style>
-  <w:style w:styleId="style55" w:type="paragraph">
+  <w:style w:styleId="style59" w:type="paragraph">
     <w:name w:val="Corps de texte"/>
     <w:basedOn w:val="style0"/>
-    <w:next w:val="style55"/>
+    <w:next w:val="style59"/>
     <w:pPr>
       <w:tabs>
         <w:tab w:leader="none" w:pos="709" w:val="left"/>
@@ -2098,19 +2220,19 @@
     </w:pPr>
     <w:rPr/>
   </w:style>
-  <w:style w:styleId="style56" w:type="paragraph">
+  <w:style w:styleId="style60" w:type="paragraph">
     <w:name w:val="Liste"/>
-    <w:basedOn w:val="style55"/>
-    <w:next w:val="style56"/>
+    <w:basedOn w:val="style59"/>
+    <w:next w:val="style60"/>
     <w:pPr/>
     <w:rPr>
       <w:rFonts w:cs="Lohit Hindi"/>
     </w:rPr>
   </w:style>
-  <w:style w:styleId="style57" w:type="paragraph">
+  <w:style w:styleId="style61" w:type="paragraph">
     <w:name w:val="Légende"/>
     <w:basedOn w:val="style0"/>
-    <w:next w:val="style57"/>
+    <w:next w:val="style61"/>
     <w:pPr>
       <w:suppressLineNumbers/>
       <w:spacing w:after="120" w:before="120"/>
@@ -2124,10 +2246,10 @@
       <w:szCs w:val="24"/>
     </w:rPr>
   </w:style>
-  <w:style w:styleId="style58" w:type="paragraph">
+  <w:style w:styleId="style62" w:type="paragraph">
     <w:name w:val="Index"/>
     <w:basedOn w:val="style0"/>
-    <w:next w:val="style58"/>
+    <w:next w:val="style62"/>
     <w:pPr>
       <w:suppressLineNumbers/>
       <w:tabs>
@@ -2138,10 +2260,10 @@
       <w:rFonts w:cs="Lohit Hindi"/>
     </w:rPr>
   </w:style>
-  <w:style w:styleId="style59" w:type="paragraph">
+  <w:style w:styleId="style63" w:type="paragraph">
     <w:name w:val="Titre principal"/>
     <w:basedOn w:val="style0"/>
-    <w:next w:val="style59"/>
+    <w:next w:val="style63"/>
     <w:pPr>
       <w:keepNext/>
       <w:tabs>
@@ -2159,10 +2281,10 @@
       <w:szCs w:val="28"/>
     </w:rPr>
   </w:style>
-  <w:style w:styleId="style60" w:type="paragraph">
+  <w:style w:styleId="style64" w:type="paragraph">
     <w:name w:val="caption"/>
     <w:basedOn w:val="style0"/>
-    <w:next w:val="style60"/>
+    <w:next w:val="style64"/>
     <w:pPr>
       <w:suppressLineNumbers/>
       <w:spacing w:after="120" w:before="120"/>
@@ -2173,10 +2295,10 @@
       <w:iCs/>
     </w:rPr>
   </w:style>
-  <w:style w:styleId="style61" w:type="paragraph">
+  <w:style w:styleId="style65" w:type="paragraph">
     <w:name w:val="Sous-titre"/>
-    <w:basedOn w:val="style59"/>
-    <w:next w:val="style61"/>
+    <w:basedOn w:val="style63"/>
+    <w:next w:val="style65"/>
     <w:pPr>
       <w:jc w:val="center"/>
     </w:pPr>
@@ -2185,10 +2307,10 @@
       <w:iCs/>
     </w:rPr>
   </w:style>
-  <w:style w:styleId="style62" w:type="paragraph">
+  <w:style w:styleId="style66" w:type="paragraph">
     <w:name w:val="Texte préformaté"/>
     <w:basedOn w:val="style0"/>
-    <w:next w:val="style62"/>
+    <w:next w:val="style66"/>
     <w:pPr>
       <w:spacing w:after="0" w:before="0"/>
       <w:contextualSpacing w:val="false"/>

</xml_diff>

<commit_message>
idées pour JAVA - précisions
</commit_message>
<xml_diff>
--- a/divers/projet_vols.docx
+++ b/divers/projet_vols.docx
@@ -4,7 +4,7 @@
   <w:body>
     <w:p>
       <w:pPr>
-        <w:pStyle w:val="style66"/>
+        <w:pStyle w:val="style70"/>
       </w:pPr>
       <w:r>
         <w:rPr>
@@ -15,15 +15,15 @@
     </w:p>
     <w:p>
       <w:pPr>
-        <w:pStyle w:val="style66"/>
-      </w:pPr>
-      <w:r>
-        <w:rPr/>
-      </w:r>
-    </w:p>
-    <w:p>
-      <w:pPr>
-        <w:pStyle w:val="style66"/>
+        <w:pStyle w:val="style70"/>
+      </w:pPr>
+      <w:r>
+        <w:rPr/>
+      </w:r>
+    </w:p>
+    <w:p>
+      <w:pPr>
+        <w:pStyle w:val="style70"/>
       </w:pPr>
       <w:r>
         <w:rPr>
@@ -34,7 +34,7 @@
     </w:p>
     <w:p>
       <w:pPr>
-        <w:pStyle w:val="style66"/>
+        <w:pStyle w:val="style70"/>
       </w:pPr>
       <w:r>
         <w:rPr>
@@ -45,7 +45,7 @@
     </w:p>
     <w:p>
       <w:pPr>
-        <w:pStyle w:val="style66"/>
+        <w:pStyle w:val="style70"/>
       </w:pPr>
       <w:r>
         <w:rPr>
@@ -56,7 +56,7 @@
     </w:p>
     <w:p>
       <w:pPr>
-        <w:pStyle w:val="style66"/>
+        <w:pStyle w:val="style70"/>
       </w:pPr>
       <w:r>
         <w:rPr>
@@ -67,7 +67,7 @@
     </w:p>
     <w:p>
       <w:pPr>
-        <w:pStyle w:val="style66"/>
+        <w:pStyle w:val="style70"/>
       </w:pPr>
       <w:r>
         <w:rPr>
@@ -78,7 +78,7 @@
     </w:p>
     <w:p>
       <w:pPr>
-        <w:pStyle w:val="style66"/>
+        <w:pStyle w:val="style70"/>
       </w:pPr>
       <w:r>
         <w:rPr>
@@ -89,7 +89,7 @@
     </w:p>
     <w:p>
       <w:pPr>
-        <w:pStyle w:val="style66"/>
+        <w:pStyle w:val="style70"/>
       </w:pPr>
       <w:r>
         <w:rPr>
@@ -100,7 +100,7 @@
     </w:p>
     <w:p>
       <w:pPr>
-        <w:pStyle w:val="style66"/>
+        <w:pStyle w:val="style70"/>
       </w:pPr>
       <w:r>
         <w:rPr>
@@ -111,7 +111,7 @@
     </w:p>
     <w:p>
       <w:pPr>
-        <w:pStyle w:val="style66"/>
+        <w:pStyle w:val="style70"/>
       </w:pPr>
       <w:r>
         <w:rPr>
@@ -122,15 +122,15 @@
     </w:p>
     <w:p>
       <w:pPr>
-        <w:pStyle w:val="style66"/>
-      </w:pPr>
-      <w:r>
-        <w:rPr/>
-      </w:r>
-    </w:p>
-    <w:p>
-      <w:pPr>
-        <w:pStyle w:val="style66"/>
+        <w:pStyle w:val="style70"/>
+      </w:pPr>
+      <w:r>
+        <w:rPr/>
+      </w:r>
+    </w:p>
+    <w:p>
+      <w:pPr>
+        <w:pStyle w:val="style70"/>
       </w:pPr>
       <w:r>
         <w:rPr>
@@ -141,7 +141,7 @@
     </w:p>
     <w:p>
       <w:pPr>
-        <w:pStyle w:val="style66"/>
+        <w:pStyle w:val="style70"/>
       </w:pPr>
       <w:r>
         <w:rPr>
@@ -152,7 +152,7 @@
     </w:p>
     <w:p>
       <w:pPr>
-        <w:pStyle w:val="style66"/>
+        <w:pStyle w:val="style70"/>
       </w:pPr>
       <w:r>
         <w:rPr>
@@ -163,15 +163,15 @@
     </w:p>
     <w:p>
       <w:pPr>
-        <w:pStyle w:val="style66"/>
-      </w:pPr>
-      <w:r>
-        <w:rPr/>
-      </w:r>
-    </w:p>
-    <w:p>
-      <w:pPr>
-        <w:pStyle w:val="style66"/>
+        <w:pStyle w:val="style70"/>
+      </w:pPr>
+      <w:r>
+        <w:rPr/>
+      </w:r>
+    </w:p>
+    <w:p>
+      <w:pPr>
+        <w:pStyle w:val="style70"/>
       </w:pPr>
       <w:r>
         <w:rPr>
@@ -182,7 +182,7 @@
     </w:p>
     <w:p>
       <w:pPr>
-        <w:pStyle w:val="style66"/>
+        <w:pStyle w:val="style70"/>
       </w:pPr>
       <w:r>
         <w:rPr>
@@ -193,7 +193,7 @@
     </w:p>
     <w:p>
       <w:pPr>
-        <w:pStyle w:val="style66"/>
+        <w:pStyle w:val="style70"/>
       </w:pPr>
       <w:r>
         <w:rPr>
@@ -204,7 +204,7 @@
     </w:p>
     <w:p>
       <w:pPr>
-        <w:pStyle w:val="style66"/>
+        <w:pStyle w:val="style70"/>
       </w:pPr>
       <w:r>
         <w:rPr>
@@ -215,7 +215,7 @@
     </w:p>
     <w:p>
       <w:pPr>
-        <w:pStyle w:val="style66"/>
+        <w:pStyle w:val="style70"/>
       </w:pPr>
       <w:r>
         <w:rPr>
@@ -226,7 +226,7 @@
     </w:p>
     <w:p>
       <w:pPr>
-        <w:pStyle w:val="style66"/>
+        <w:pStyle w:val="style70"/>
       </w:pPr>
       <w:r>
         <w:rPr>
@@ -237,7 +237,7 @@
     </w:p>
     <w:p>
       <w:pPr>
-        <w:pStyle w:val="style66"/>
+        <w:pStyle w:val="style70"/>
       </w:pPr>
       <w:r>
         <w:rPr>
@@ -248,7 +248,7 @@
     </w:p>
     <w:p>
       <w:pPr>
-        <w:pStyle w:val="style66"/>
+        <w:pStyle w:val="style70"/>
       </w:pPr>
       <w:r>
         <w:rPr>
@@ -259,15 +259,15 @@
     </w:p>
     <w:p>
       <w:pPr>
-        <w:pStyle w:val="style66"/>
-      </w:pPr>
-      <w:r>
-        <w:rPr/>
-      </w:r>
-    </w:p>
-    <w:p>
-      <w:pPr>
-        <w:pStyle w:val="style66"/>
+        <w:pStyle w:val="style70"/>
+      </w:pPr>
+      <w:r>
+        <w:rPr/>
+      </w:r>
+    </w:p>
+    <w:p>
+      <w:pPr>
+        <w:pStyle w:val="style70"/>
       </w:pPr>
       <w:r>
         <w:rPr>
@@ -278,7 +278,7 @@
     </w:p>
     <w:p>
       <w:pPr>
-        <w:pStyle w:val="style66"/>
+        <w:pStyle w:val="style70"/>
       </w:pPr>
       <w:r>
         <w:rPr>
@@ -289,15 +289,15 @@
     </w:p>
     <w:p>
       <w:pPr>
-        <w:pStyle w:val="style66"/>
-      </w:pPr>
-      <w:r>
-        <w:rPr/>
-      </w:r>
-    </w:p>
-    <w:p>
-      <w:pPr>
-        <w:pStyle w:val="style66"/>
+        <w:pStyle w:val="style70"/>
+      </w:pPr>
+      <w:r>
+        <w:rPr/>
+      </w:r>
+    </w:p>
+    <w:p>
+      <w:pPr>
+        <w:pStyle w:val="style70"/>
       </w:pPr>
       <w:r>
         <w:rPr>
@@ -308,15 +308,15 @@
     </w:p>
     <w:p>
       <w:pPr>
-        <w:pStyle w:val="style66"/>
-      </w:pPr>
-      <w:r>
-        <w:rPr/>
-      </w:r>
-    </w:p>
-    <w:p>
-      <w:pPr>
-        <w:pStyle w:val="style66"/>
+        <w:pStyle w:val="style70"/>
+      </w:pPr>
+      <w:r>
+        <w:rPr/>
+      </w:r>
+    </w:p>
+    <w:p>
+      <w:pPr>
+        <w:pStyle w:val="style70"/>
       </w:pPr>
       <w:r>
         <w:rPr>
@@ -327,15 +327,15 @@
     </w:p>
     <w:p>
       <w:pPr>
-        <w:pStyle w:val="style66"/>
-      </w:pPr>
-      <w:r>
-        <w:rPr/>
-      </w:r>
-    </w:p>
-    <w:p>
-      <w:pPr>
-        <w:pStyle w:val="style66"/>
+        <w:pStyle w:val="style70"/>
+      </w:pPr>
+      <w:r>
+        <w:rPr/>
+      </w:r>
+    </w:p>
+    <w:p>
+      <w:pPr>
+        <w:pStyle w:val="style70"/>
       </w:pPr>
       <w:r>
         <w:rPr>
@@ -346,7 +346,7 @@
     </w:p>
     <w:p>
       <w:pPr>
-        <w:pStyle w:val="style66"/>
+        <w:pStyle w:val="style70"/>
       </w:pPr>
       <w:r>
         <w:rPr>
@@ -357,15 +357,15 @@
     </w:p>
     <w:p>
       <w:pPr>
-        <w:pStyle w:val="style66"/>
-      </w:pPr>
-      <w:r>
-        <w:rPr/>
-      </w:r>
-    </w:p>
-    <w:p>
-      <w:pPr>
-        <w:pStyle w:val="style66"/>
+        <w:pStyle w:val="style70"/>
+      </w:pPr>
+      <w:r>
+        <w:rPr/>
+      </w:r>
+    </w:p>
+    <w:p>
+      <w:pPr>
+        <w:pStyle w:val="style70"/>
       </w:pPr>
       <w:r>
         <w:rPr>
@@ -376,15 +376,15 @@
     </w:p>
     <w:p>
       <w:pPr>
-        <w:pStyle w:val="style66"/>
-      </w:pPr>
-      <w:r>
-        <w:rPr/>
-      </w:r>
-    </w:p>
-    <w:p>
-      <w:pPr>
-        <w:pStyle w:val="style66"/>
+        <w:pStyle w:val="style70"/>
+      </w:pPr>
+      <w:r>
+        <w:rPr/>
+      </w:r>
+    </w:p>
+    <w:p>
+      <w:pPr>
+        <w:pStyle w:val="style70"/>
       </w:pPr>
       <w:r>
         <w:rPr>
@@ -395,15 +395,15 @@
     </w:p>
     <w:p>
       <w:pPr>
-        <w:pStyle w:val="style66"/>
-      </w:pPr>
-      <w:r>
-        <w:rPr/>
-      </w:r>
-    </w:p>
-    <w:p>
-      <w:pPr>
-        <w:pStyle w:val="style66"/>
+        <w:pStyle w:val="style70"/>
+      </w:pPr>
+      <w:r>
+        <w:rPr/>
+      </w:r>
+    </w:p>
+    <w:p>
+      <w:pPr>
+        <w:pStyle w:val="style70"/>
       </w:pPr>
       <w:r>
         <w:rPr>
@@ -414,15 +414,15 @@
     </w:p>
     <w:p>
       <w:pPr>
-        <w:pStyle w:val="style66"/>
-      </w:pPr>
-      <w:r>
-        <w:rPr/>
-      </w:r>
-    </w:p>
-    <w:p>
-      <w:pPr>
-        <w:pStyle w:val="style66"/>
+        <w:pStyle w:val="style70"/>
+      </w:pPr>
+      <w:r>
+        <w:rPr/>
+      </w:r>
+    </w:p>
+    <w:p>
+      <w:pPr>
+        <w:pStyle w:val="style70"/>
       </w:pPr>
       <w:r>
         <w:rPr>
@@ -433,15 +433,15 @@
     </w:p>
     <w:p>
       <w:pPr>
-        <w:pStyle w:val="style66"/>
-      </w:pPr>
-      <w:r>
-        <w:rPr/>
-      </w:r>
-    </w:p>
-    <w:p>
-      <w:pPr>
-        <w:pStyle w:val="style66"/>
+        <w:pStyle w:val="style70"/>
+      </w:pPr>
+      <w:r>
+        <w:rPr/>
+      </w:r>
+    </w:p>
+    <w:p>
+      <w:pPr>
+        <w:pStyle w:val="style70"/>
       </w:pPr>
       <w:r>
         <w:rPr>
@@ -452,7 +452,7 @@
     </w:p>
     <w:p>
       <w:pPr>
-        <w:pStyle w:val="style66"/>
+        <w:pStyle w:val="style70"/>
       </w:pPr>
       <w:r>
         <w:rPr>
@@ -463,7 +463,7 @@
     </w:p>
     <w:p>
       <w:pPr>
-        <w:pStyle w:val="style66"/>
+        <w:pStyle w:val="style70"/>
       </w:pPr>
       <w:r>
         <w:rPr>
@@ -474,15 +474,15 @@
     </w:p>
     <w:p>
       <w:pPr>
-        <w:pStyle w:val="style66"/>
-      </w:pPr>
-      <w:r>
-        <w:rPr/>
-      </w:r>
-    </w:p>
-    <w:p>
-      <w:pPr>
-        <w:pStyle w:val="style66"/>
+        <w:pStyle w:val="style70"/>
+      </w:pPr>
+      <w:r>
+        <w:rPr/>
+      </w:r>
+    </w:p>
+    <w:p>
+      <w:pPr>
+        <w:pStyle w:val="style70"/>
       </w:pPr>
       <w:r>
         <w:rPr>
@@ -493,15 +493,15 @@
     </w:p>
     <w:p>
       <w:pPr>
-        <w:pStyle w:val="style66"/>
-      </w:pPr>
-      <w:r>
-        <w:rPr/>
-      </w:r>
-    </w:p>
-    <w:p>
-      <w:pPr>
-        <w:pStyle w:val="style66"/>
+        <w:pStyle w:val="style70"/>
+      </w:pPr>
+      <w:r>
+        <w:rPr/>
+      </w:r>
+    </w:p>
+    <w:p>
+      <w:pPr>
+        <w:pStyle w:val="style70"/>
       </w:pPr>
       <w:r>
         <w:rPr>
@@ -512,15 +512,15 @@
     </w:p>
     <w:p>
       <w:pPr>
-        <w:pStyle w:val="style66"/>
-      </w:pPr>
-      <w:r>
-        <w:rPr/>
-      </w:r>
-    </w:p>
-    <w:p>
-      <w:pPr>
-        <w:pStyle w:val="style66"/>
+        <w:pStyle w:val="style70"/>
+      </w:pPr>
+      <w:r>
+        <w:rPr/>
+      </w:r>
+    </w:p>
+    <w:p>
+      <w:pPr>
+        <w:pStyle w:val="style70"/>
       </w:pPr>
       <w:r>
         <w:rPr>
@@ -531,23 +531,23 @@
     </w:p>
     <w:p>
       <w:pPr>
-        <w:pStyle w:val="style66"/>
-      </w:pPr>
-      <w:r>
-        <w:rPr/>
-      </w:r>
-    </w:p>
-    <w:p>
-      <w:pPr>
-        <w:pStyle w:val="style66"/>
-      </w:pPr>
-      <w:r>
-        <w:rPr/>
-      </w:r>
-    </w:p>
-    <w:p>
-      <w:pPr>
-        <w:pStyle w:val="style66"/>
+        <w:pStyle w:val="style70"/>
+      </w:pPr>
+      <w:r>
+        <w:rPr/>
+      </w:r>
+    </w:p>
+    <w:p>
+      <w:pPr>
+        <w:pStyle w:val="style70"/>
+      </w:pPr>
+      <w:r>
+        <w:rPr/>
+      </w:r>
+    </w:p>
+    <w:p>
+      <w:pPr>
+        <w:pStyle w:val="style70"/>
       </w:pPr>
       <w:r>
         <w:rPr>
@@ -558,7 +558,7 @@
     </w:p>
     <w:p>
       <w:pPr>
-        <w:pStyle w:val="style66"/>
+        <w:pStyle w:val="style70"/>
       </w:pPr>
       <w:r>
         <w:rPr>
@@ -569,7 +569,7 @@
     </w:p>
     <w:p>
       <w:pPr>
-        <w:pStyle w:val="style66"/>
+        <w:pStyle w:val="style70"/>
       </w:pPr>
       <w:r>
         <w:rPr>
@@ -580,7 +580,7 @@
     </w:p>
     <w:p>
       <w:pPr>
-        <w:pStyle w:val="style66"/>
+        <w:pStyle w:val="style70"/>
       </w:pPr>
       <w:r>
         <w:rPr>
@@ -591,7 +591,7 @@
     </w:p>
     <w:p>
       <w:pPr>
-        <w:pStyle w:val="style66"/>
+        <w:pStyle w:val="style70"/>
       </w:pPr>
       <w:r>
         <w:rPr>
@@ -602,7 +602,7 @@
     </w:p>
     <w:p>
       <w:pPr>
-        <w:pStyle w:val="style66"/>
+        <w:pStyle w:val="style70"/>
       </w:pPr>
       <w:r>
         <w:rPr>
@@ -613,7 +613,7 @@
     </w:p>
     <w:p>
       <w:pPr>
-        <w:pStyle w:val="style66"/>
+        <w:pStyle w:val="style70"/>
       </w:pPr>
       <w:r>
         <w:rPr>
@@ -624,23 +624,23 @@
     </w:p>
     <w:p>
       <w:pPr>
-        <w:pStyle w:val="style66"/>
-      </w:pPr>
-      <w:r>
-        <w:rPr/>
-      </w:r>
-    </w:p>
-    <w:p>
-      <w:pPr>
-        <w:pStyle w:val="style66"/>
-      </w:pPr>
-      <w:r>
-        <w:rPr/>
-      </w:r>
-    </w:p>
-    <w:p>
-      <w:pPr>
-        <w:pStyle w:val="style66"/>
+        <w:pStyle w:val="style70"/>
+      </w:pPr>
+      <w:r>
+        <w:rPr/>
+      </w:r>
+    </w:p>
+    <w:p>
+      <w:pPr>
+        <w:pStyle w:val="style70"/>
+      </w:pPr>
+      <w:r>
+        <w:rPr/>
+      </w:r>
+    </w:p>
+    <w:p>
+      <w:pPr>
+        <w:pStyle w:val="style70"/>
       </w:pPr>
       <w:r>
         <w:rPr>
@@ -651,7 +651,7 @@
     </w:p>
     <w:p>
       <w:pPr>
-        <w:pStyle w:val="style66"/>
+        <w:pStyle w:val="style70"/>
       </w:pPr>
       <w:r>
         <w:rPr>
@@ -662,7 +662,7 @@
     </w:p>
     <w:p>
       <w:pPr>
-        <w:pStyle w:val="style66"/>
+        <w:pStyle w:val="style70"/>
       </w:pPr>
       <w:r>
         <w:rPr>
@@ -673,7 +673,7 @@
     </w:p>
     <w:p>
       <w:pPr>
-        <w:pStyle w:val="style66"/>
+        <w:pStyle w:val="style70"/>
       </w:pPr>
       <w:r>
         <w:rPr>
@@ -684,7 +684,7 @@
     </w:p>
     <w:p>
       <w:pPr>
-        <w:pStyle w:val="style66"/>
+        <w:pStyle w:val="style70"/>
       </w:pPr>
       <w:r>
         <w:rPr>
@@ -695,15 +695,15 @@
     </w:p>
     <w:p>
       <w:pPr>
-        <w:pStyle w:val="style66"/>
-      </w:pPr>
-      <w:r>
-        <w:rPr/>
-      </w:r>
-    </w:p>
-    <w:p>
-      <w:pPr>
-        <w:pStyle w:val="style66"/>
+        <w:pStyle w:val="style70"/>
+      </w:pPr>
+      <w:r>
+        <w:rPr/>
+      </w:r>
+    </w:p>
+    <w:p>
+      <w:pPr>
+        <w:pStyle w:val="style70"/>
       </w:pPr>
       <w:r>
         <w:rPr>
@@ -714,7 +714,7 @@
     </w:p>
     <w:p>
       <w:pPr>
-        <w:pStyle w:val="style66"/>
+        <w:pStyle w:val="style70"/>
       </w:pPr>
       <w:r>
         <w:rPr>
@@ -725,15 +725,15 @@
     </w:p>
     <w:p>
       <w:pPr>
-        <w:pStyle w:val="style66"/>
-      </w:pPr>
-      <w:r>
-        <w:rPr/>
-      </w:r>
-    </w:p>
-    <w:p>
-      <w:pPr>
-        <w:pStyle w:val="style66"/>
+        <w:pStyle w:val="style70"/>
+      </w:pPr>
+      <w:r>
+        <w:rPr/>
+      </w:r>
+    </w:p>
+    <w:p>
+      <w:pPr>
+        <w:pStyle w:val="style70"/>
       </w:pPr>
       <w:r>
         <w:rPr>
@@ -744,7 +744,7 @@
     </w:p>
     <w:p>
       <w:pPr>
-        <w:pStyle w:val="style66"/>
+        <w:pStyle w:val="style70"/>
       </w:pPr>
       <w:r>
         <w:rPr>
@@ -755,7 +755,7 @@
     </w:p>
     <w:p>
       <w:pPr>
-        <w:pStyle w:val="style66"/>
+        <w:pStyle w:val="style70"/>
       </w:pPr>
       <w:r>
         <w:rPr>
@@ -766,7 +766,7 @@
     </w:p>
     <w:p>
       <w:pPr>
-        <w:pStyle w:val="style66"/>
+        <w:pStyle w:val="style70"/>
         <w:pBdr>
           <w:top w:color="000001" w:space="0" w:sz="6" w:val="single"/>
           <w:left w:color="000001" w:space="0" w:sz="6" w:val="single"/>
@@ -782,7 +782,7 @@
     </w:p>
     <w:p>
       <w:pPr>
-        <w:pStyle w:val="style66"/>
+        <w:pStyle w:val="style70"/>
       </w:pPr>
       <w:r>
         <w:rPr>
@@ -793,15 +793,15 @@
     </w:p>
     <w:p>
       <w:pPr>
-        <w:pStyle w:val="style66"/>
-      </w:pPr>
-      <w:r>
-        <w:rPr/>
-      </w:r>
-    </w:p>
-    <w:p>
-      <w:pPr>
-        <w:pStyle w:val="style66"/>
+        <w:pStyle w:val="style70"/>
+      </w:pPr>
+      <w:r>
+        <w:rPr/>
+      </w:r>
+    </w:p>
+    <w:p>
+      <w:pPr>
+        <w:pStyle w:val="style70"/>
       </w:pPr>
       <w:r>
         <w:rPr>
@@ -812,7 +812,7 @@
     </w:p>
     <w:p>
       <w:pPr>
-        <w:pStyle w:val="style66"/>
+        <w:pStyle w:val="style70"/>
         <w:numPr>
           <w:ilvl w:val="0"/>
           <w:numId w:val="1"/>
@@ -827,7 +827,7 @@
     </w:p>
     <w:p>
       <w:pPr>
-        <w:pStyle w:val="style66"/>
+        <w:pStyle w:val="style70"/>
         <w:numPr>
           <w:ilvl w:val="0"/>
           <w:numId w:val="1"/>
@@ -842,7 +842,7 @@
     </w:p>
     <w:p>
       <w:pPr>
-        <w:pStyle w:val="style66"/>
+        <w:pStyle w:val="style70"/>
         <w:numPr>
           <w:ilvl w:val="0"/>
           <w:numId w:val="1"/>
@@ -857,7 +857,7 @@
     </w:p>
     <w:p>
       <w:pPr>
-        <w:pStyle w:val="style66"/>
+        <w:pStyle w:val="style70"/>
         <w:ind w:hanging="0" w:left="720" w:right="0"/>
       </w:pPr>
       <w:r>
@@ -866,7 +866,7 @@
     </w:p>
     <w:p>
       <w:pPr>
-        <w:pStyle w:val="style66"/>
+        <w:pStyle w:val="style70"/>
       </w:pPr>
       <w:r>
         <w:rPr>
@@ -877,7 +877,7 @@
     </w:p>
     <w:p>
       <w:pPr>
-        <w:pStyle w:val="style66"/>
+        <w:pStyle w:val="style70"/>
         <w:numPr>
           <w:ilvl w:val="0"/>
           <w:numId w:val="1"/>
@@ -892,7 +892,7 @@
     </w:p>
     <w:p>
       <w:pPr>
-        <w:pStyle w:val="style66"/>
+        <w:pStyle w:val="style70"/>
         <w:numPr>
           <w:ilvl w:val="0"/>
           <w:numId w:val="1"/>
@@ -907,15 +907,15 @@
     </w:p>
     <w:p>
       <w:pPr>
-        <w:pStyle w:val="style66"/>
-      </w:pPr>
-      <w:r>
-        <w:rPr/>
-      </w:r>
-    </w:p>
-    <w:p>
-      <w:pPr>
-        <w:pStyle w:val="style66"/>
+        <w:pStyle w:val="style70"/>
+      </w:pPr>
+      <w:r>
+        <w:rPr/>
+      </w:r>
+    </w:p>
+    <w:p>
+      <w:pPr>
+        <w:pStyle w:val="style70"/>
       </w:pPr>
       <w:r>
         <w:rPr>
@@ -926,7 +926,7 @@
     </w:p>
     <w:p>
       <w:pPr>
-        <w:pStyle w:val="style66"/>
+        <w:pStyle w:val="style70"/>
         <w:numPr>
           <w:ilvl w:val="0"/>
           <w:numId w:val="1"/>
@@ -941,7 +941,7 @@
     </w:p>
     <w:p>
       <w:pPr>
-        <w:pStyle w:val="style66"/>
+        <w:pStyle w:val="style70"/>
         <w:numPr>
           <w:ilvl w:val="0"/>
           <w:numId w:val="1"/>
@@ -956,7 +956,7 @@
     </w:p>
     <w:p>
       <w:pPr>
-        <w:pStyle w:val="style66"/>
+        <w:pStyle w:val="style70"/>
         <w:numPr>
           <w:ilvl w:val="0"/>
           <w:numId w:val="1"/>
@@ -971,7 +971,7 @@
     </w:p>
     <w:p>
       <w:pPr>
-        <w:pStyle w:val="style66"/>
+        <w:pStyle w:val="style70"/>
         <w:numPr>
           <w:ilvl w:val="0"/>
           <w:numId w:val="1"/>
@@ -986,7 +986,7 @@
     </w:p>
     <w:p>
       <w:pPr>
-        <w:pStyle w:val="style66"/>
+        <w:pStyle w:val="style70"/>
         <w:numPr>
           <w:ilvl w:val="0"/>
           <w:numId w:val="1"/>
@@ -1001,7 +1001,7 @@
     </w:p>
     <w:p>
       <w:pPr>
-        <w:pStyle w:val="style66"/>
+        <w:pStyle w:val="style70"/>
         <w:numPr>
           <w:ilvl w:val="0"/>
           <w:numId w:val="1"/>
@@ -1016,7 +1016,7 @@
     </w:p>
     <w:p>
       <w:pPr>
-        <w:pStyle w:val="style66"/>
+        <w:pStyle w:val="style70"/>
         <w:numPr>
           <w:ilvl w:val="0"/>
           <w:numId w:val="1"/>
@@ -1031,7 +1031,7 @@
     </w:p>
     <w:p>
       <w:pPr>
-        <w:pStyle w:val="style66"/>
+        <w:pStyle w:val="style70"/>
         <w:numPr>
           <w:ilvl w:val="1"/>
           <w:numId w:val="1"/>
@@ -1046,7 +1046,7 @@
     </w:p>
     <w:p>
       <w:pPr>
-        <w:pStyle w:val="style66"/>
+        <w:pStyle w:val="style70"/>
         <w:numPr>
           <w:ilvl w:val="1"/>
           <w:numId w:val="1"/>
@@ -1061,7 +1061,7 @@
     </w:p>
     <w:p>
       <w:pPr>
-        <w:pStyle w:val="style66"/>
+        <w:pStyle w:val="style70"/>
         <w:numPr>
           <w:ilvl w:val="1"/>
           <w:numId w:val="1"/>
@@ -1076,15 +1076,15 @@
     </w:p>
     <w:p>
       <w:pPr>
-        <w:pStyle w:val="style66"/>
-      </w:pPr>
-      <w:r>
-        <w:rPr/>
-      </w:r>
-    </w:p>
-    <w:p>
-      <w:pPr>
-        <w:pStyle w:val="style66"/>
+        <w:pStyle w:val="style70"/>
+      </w:pPr>
+      <w:r>
+        <w:rPr/>
+      </w:r>
+    </w:p>
+    <w:p>
+      <w:pPr>
+        <w:pStyle w:val="style70"/>
       </w:pPr>
       <w:r>
         <w:rPr>
@@ -1095,7 +1095,7 @@
     </w:p>
     <w:p>
       <w:pPr>
-        <w:pStyle w:val="style66"/>
+        <w:pStyle w:val="style70"/>
         <w:numPr>
           <w:ilvl w:val="0"/>
           <w:numId w:val="1"/>
@@ -1110,7 +1110,7 @@
     </w:p>
     <w:p>
       <w:pPr>
-        <w:pStyle w:val="style66"/>
+        <w:pStyle w:val="style70"/>
         <w:numPr>
           <w:ilvl w:val="0"/>
           <w:numId w:val="1"/>
@@ -1125,7 +1125,7 @@
     </w:p>
     <w:p>
       <w:pPr>
-        <w:pStyle w:val="style66"/>
+        <w:pStyle w:val="style70"/>
         <w:numPr>
           <w:ilvl w:val="0"/>
           <w:numId w:val="1"/>
@@ -1140,7 +1140,7 @@
     </w:p>
     <w:p>
       <w:pPr>
-        <w:pStyle w:val="style66"/>
+        <w:pStyle w:val="style70"/>
       </w:pPr>
       <w:r>
         <w:rPr>
@@ -1151,20 +1151,40 @@
           <w:lang w:bidi="hi-IN" w:eastAsia="zh-CN" w:val="fr-FR"/>
         </w:rPr>
         <w:tab/>
-        <w:t>CDG différents → Services différents ?</w:t>
-      </w:r>
-    </w:p>
-    <w:p>
-      <w:pPr>
-        <w:pStyle w:val="style66"/>
-      </w:pPr>
-      <w:r>
-        <w:rPr/>
-      </w:r>
-    </w:p>
-    <w:p>
-      <w:pPr>
-        <w:pStyle w:val="style66"/>
+        <w:t xml:space="preserve">CDG différents → Services </w:t>
+      </w:r>
+      <w:r>
+        <w:rPr>
+          <w:rFonts w:ascii="Arial" w:cs="FreeSans" w:eastAsia="DejaVu Sans Mono" w:hAnsi="Arial"/>
+          <w:color w:val="00000A"/>
+          <w:sz w:val="20"/>
+          <w:szCs w:val="20"/>
+          <w:lang w:bidi="hi-IN" w:eastAsia="zh-CN" w:val="fr-FR"/>
+        </w:rPr>
+        <w:t xml:space="preserve">distincts : service « vol » / service « client » / RH </w:t>
+      </w:r>
+      <w:r>
+        <w:rPr>
+          <w:rFonts w:ascii="Arial" w:cs="FreeSans" w:eastAsia="DejaVu Sans Mono" w:hAnsi="Arial"/>
+          <w:color w:val="00000A"/>
+          <w:sz w:val="20"/>
+          <w:szCs w:val="20"/>
+          <w:lang w:bidi="hi-IN" w:eastAsia="zh-CN" w:val="fr-FR"/>
+        </w:rPr>
+        <w:t>?</w:t>
+      </w:r>
+    </w:p>
+    <w:p>
+      <w:pPr>
+        <w:pStyle w:val="style70"/>
+      </w:pPr>
+      <w:r>
+        <w:rPr/>
+      </w:r>
+    </w:p>
+    <w:p>
+      <w:pPr>
+        <w:pStyle w:val="style70"/>
       </w:pPr>
       <w:r>
         <w:rPr>
@@ -1187,30 +1207,20 @@
           <w:szCs w:val="24"/>
           <w:lang w:bidi="hi-IN" w:eastAsia="zh-CN" w:val="fr-FR"/>
         </w:rPr>
-        <w:t xml:space="preserve"> en vrac </w:t>
-      </w:r>
-      <w:r>
-        <w:rPr>
-          <w:rFonts w:ascii="Arial" w:cs="FreeSans" w:eastAsia="DejaVu Sans Mono" w:hAnsi="Arial"/>
-          <w:color w:val="00000A"/>
-          <w:sz w:val="24"/>
-          <w:szCs w:val="24"/>
-          <w:lang w:bidi="hi-IN" w:eastAsia="zh-CN" w:val="fr-FR"/>
-        </w:rPr>
-        <w:t>(penser à être cohérents si une modif doit se répercuter d'une table à une autre) !!</w:t>
-      </w:r>
-    </w:p>
-    <w:p>
-      <w:pPr>
-        <w:pStyle w:val="style66"/>
-      </w:pPr>
-      <w:r>
-        <w:rPr/>
-      </w:r>
-    </w:p>
-    <w:p>
-      <w:pPr>
-        <w:pStyle w:val="style66"/>
+        <w:t xml:space="preserve"> en vrac (penser à être cohérents si une modif doit se répercuter d'une table à une autre) !!</w:t>
+      </w:r>
+    </w:p>
+    <w:p>
+      <w:pPr>
+        <w:pStyle w:val="style70"/>
+      </w:pPr>
+      <w:r>
+        <w:rPr/>
+      </w:r>
+    </w:p>
+    <w:p>
+      <w:pPr>
+        <w:pStyle w:val="style70"/>
       </w:pPr>
       <w:r>
         <w:rPr>
@@ -1225,42 +1235,22 @@
     </w:p>
     <w:p>
       <w:pPr>
-        <w:pStyle w:val="style66"/>
-      </w:pPr>
-      <w:r>
-        <w:rPr>
-          <w:rFonts w:ascii="Arial" w:cs="FreeSans" w:eastAsia="DejaVu Sans Mono" w:hAnsi="Arial"/>
-          <w:color w:val="00000A"/>
-          <w:sz w:val="20"/>
-          <w:szCs w:val="20"/>
-          <w:lang w:bidi="hi-IN" w:eastAsia="zh-CN" w:val="fr-FR"/>
-        </w:rPr>
-        <w:t xml:space="preserve">Création + modification d'un vol en le reliant à un code aéroport (reprendre la table Destinations) </w:t>
-      </w:r>
-      <w:r>
-        <w:rPr>
-          <w:rFonts w:ascii="Arial" w:cs="FreeSans" w:eastAsia="DejaVu Sans Mono" w:hAnsi="Arial"/>
-          <w:color w:val="00000A"/>
-          <w:sz w:val="20"/>
-          <w:szCs w:val="20"/>
-          <w:lang w:bidi="hi-IN" w:eastAsia="zh-CN" w:val="fr-FR"/>
-        </w:rPr>
-        <w:t xml:space="preserve">→ modifiable que s'il n'y a pas de résa dessus </w:t>
-      </w:r>
-      <w:r>
-        <w:rPr>
-          <w:rFonts w:ascii="Arial" w:cs="FreeSans" w:eastAsia="DejaVu Sans Mono" w:hAnsi="Arial"/>
-          <w:color w:val="00000A"/>
-          <w:sz w:val="20"/>
-          <w:szCs w:val="20"/>
-          <w:lang w:bidi="hi-IN" w:eastAsia="zh-CN" w:val="fr-FR"/>
-        </w:rPr>
-        <w:t>(sauf pour le prix).</w:t>
-      </w:r>
-    </w:p>
-    <w:p>
-      <w:pPr>
-        <w:pStyle w:val="style66"/>
+        <w:pStyle w:val="style70"/>
+      </w:pPr>
+      <w:r>
+        <w:rPr>
+          <w:rFonts w:ascii="Arial" w:cs="FreeSans" w:eastAsia="DejaVu Sans Mono" w:hAnsi="Arial"/>
+          <w:color w:val="00000A"/>
+          <w:sz w:val="20"/>
+          <w:szCs w:val="20"/>
+          <w:lang w:bidi="hi-IN" w:eastAsia="zh-CN" w:val="fr-FR"/>
+        </w:rPr>
+        <w:t>Création + modification d'un vol en le reliant à un code aéroport (reprendre la table Destinations) → modifiable que s'il n'y a pas de résa dessus (sauf pour le prix).</w:t>
+      </w:r>
+    </w:p>
+    <w:p>
+      <w:pPr>
+        <w:pStyle w:val="style70"/>
       </w:pPr>
       <w:r>
         <w:rPr>
@@ -1275,7 +1265,7 @@
     </w:p>
     <w:p>
       <w:pPr>
-        <w:pStyle w:val="style66"/>
+        <w:pStyle w:val="style70"/>
       </w:pPr>
       <w:r>
         <w:rPr>
@@ -1290,60 +1280,30 @@
     </w:p>
     <w:p>
       <w:pPr>
-        <w:pStyle w:val="style66"/>
-      </w:pPr>
-      <w:r>
-        <w:rPr>
-          <w:rFonts w:ascii="Arial" w:cs="FreeSans" w:eastAsia="DejaVu Sans Mono" w:hAnsi="Arial"/>
-          <w:color w:val="00000A"/>
-          <w:sz w:val="20"/>
-          <w:szCs w:val="20"/>
-          <w:lang w:bidi="hi-IN" w:eastAsia="zh-CN" w:val="fr-FR"/>
-        </w:rPr>
-        <w:t>(</w:t>
-      </w:r>
-      <w:r>
-        <w:rPr>
-          <w:rFonts w:ascii="Arial" w:cs="FreeSans" w:eastAsia="DejaVu Sans Mono" w:hAnsi="Arial"/>
-          <w:color w:val="00000A"/>
-          <w:sz w:val="20"/>
-          <w:szCs w:val="20"/>
-          <w:lang w:bidi="hi-IN" w:eastAsia="zh-CN" w:val="fr-FR"/>
-        </w:rPr>
-        <w:t>Amélioration possible : chger le nombre de places réservables sur un vol</w:t>
-      </w:r>
-      <w:r>
-        <w:rPr>
-          <w:rFonts w:ascii="Arial" w:cs="FreeSans" w:eastAsia="DejaVu Sans Mono" w:hAnsi="Arial"/>
-          <w:color w:val="00000A"/>
-          <w:sz w:val="20"/>
-          <w:szCs w:val="20"/>
-          <w:lang w:bidi="hi-IN" w:eastAsia="zh-CN" w:val="fr-FR"/>
-        </w:rPr>
-        <w:t>)</w:t>
-      </w:r>
-      <w:r>
-        <w:rPr>
-          <w:rFonts w:ascii="Arial" w:cs="FreeSans" w:eastAsia="DejaVu Sans Mono" w:hAnsi="Arial"/>
-          <w:color w:val="00000A"/>
-          <w:sz w:val="20"/>
-          <w:szCs w:val="20"/>
-          <w:lang w:bidi="hi-IN" w:eastAsia="zh-CN" w:val="fr-FR"/>
-        </w:rPr>
-        <w:t>.</w:t>
-      </w:r>
-    </w:p>
-    <w:p>
-      <w:pPr>
-        <w:pStyle w:val="style66"/>
-      </w:pPr>
-      <w:r>
-        <w:rPr/>
-      </w:r>
-    </w:p>
-    <w:p>
-      <w:pPr>
-        <w:pStyle w:val="style66"/>
+        <w:pStyle w:val="style70"/>
+      </w:pPr>
+      <w:r>
+        <w:rPr>
+          <w:rFonts w:ascii="Arial" w:cs="FreeSans" w:eastAsia="DejaVu Sans Mono" w:hAnsi="Arial"/>
+          <w:color w:val="00000A"/>
+          <w:sz w:val="20"/>
+          <w:szCs w:val="20"/>
+          <w:lang w:bidi="hi-IN" w:eastAsia="zh-CN" w:val="fr-FR"/>
+        </w:rPr>
+        <w:t>(Amélioration possible : chger le nombre de places réservables sur un vol).</w:t>
+      </w:r>
+    </w:p>
+    <w:p>
+      <w:pPr>
+        <w:pStyle w:val="style70"/>
+      </w:pPr>
+      <w:r>
+        <w:rPr/>
+      </w:r>
+    </w:p>
+    <w:p>
+      <w:pPr>
+        <w:pStyle w:val="style70"/>
       </w:pPr>
       <w:r>
         <w:rPr>
@@ -1358,7 +1318,7 @@
     </w:p>
     <w:p>
       <w:pPr>
-        <w:pStyle w:val="style66"/>
+        <w:pStyle w:val="style70"/>
       </w:pPr>
       <w:r>
         <w:rPr>
@@ -1373,7 +1333,7 @@
     </w:p>
     <w:p>
       <w:pPr>
-        <w:pStyle w:val="style66"/>
+        <w:pStyle w:val="style70"/>
       </w:pPr>
       <w:r>
         <w:rPr>
@@ -1388,50 +1348,30 @@
     </w:p>
     <w:p>
       <w:pPr>
-        <w:pStyle w:val="style66"/>
-      </w:pPr>
-      <w:r>
-        <w:rPr>
-          <w:rFonts w:ascii="Arial" w:cs="FreeSans" w:eastAsia="DejaVu Sans Mono" w:hAnsi="Arial"/>
-          <w:color w:val="00000A"/>
-          <w:sz w:val="20"/>
-          <w:szCs w:val="20"/>
-          <w:lang w:bidi="hi-IN" w:eastAsia="zh-CN" w:val="fr-FR"/>
-        </w:rPr>
-        <w:t xml:space="preserve">Modifier une réservation : supprimer un passager → le montant serait remboursé au client directement (on peut imaginer un remboursement de 50 % </w:t>
-      </w:r>
-      <w:r>
-        <w:rPr>
-          <w:rFonts w:ascii="Arial" w:cs="FreeSans" w:eastAsia="DejaVu Sans Mono" w:hAnsi="Arial"/>
-          <w:color w:val="00000A"/>
-          <w:sz w:val="20"/>
-          <w:szCs w:val="20"/>
-          <w:lang w:bidi="hi-IN" w:eastAsia="zh-CN" w:val="fr-FR"/>
-        </w:rPr>
-        <w:t xml:space="preserve">seulement </w:t>
-      </w:r>
-      <w:r>
-        <w:rPr>
-          <w:rFonts w:ascii="Arial" w:cs="FreeSans" w:eastAsia="DejaVu Sans Mono" w:hAnsi="Arial"/>
-          <w:color w:val="00000A"/>
-          <w:sz w:val="20"/>
-          <w:szCs w:val="20"/>
-          <w:lang w:bidi="hi-IN" w:eastAsia="zh-CN" w:val="fr-FR"/>
-        </w:rPr>
-        <w:t>selon la date ou autre)</w:t>
-      </w:r>
-    </w:p>
-    <w:p>
-      <w:pPr>
-        <w:pStyle w:val="style66"/>
-      </w:pPr>
-      <w:r>
-        <w:rPr/>
-      </w:r>
-    </w:p>
-    <w:p>
-      <w:pPr>
-        <w:pStyle w:val="style66"/>
+        <w:pStyle w:val="style70"/>
+      </w:pPr>
+      <w:r>
+        <w:rPr>
+          <w:rFonts w:ascii="Arial" w:cs="FreeSans" w:eastAsia="DejaVu Sans Mono" w:hAnsi="Arial"/>
+          <w:color w:val="00000A"/>
+          <w:sz w:val="20"/>
+          <w:szCs w:val="20"/>
+          <w:lang w:bidi="hi-IN" w:eastAsia="zh-CN" w:val="fr-FR"/>
+        </w:rPr>
+        <w:t>Modifier une réservation : supprimer un passager → le montant serait remboursé au client directement (on peut imaginer un remboursement de 50 % seulement selon la date ou autre)</w:t>
+      </w:r>
+    </w:p>
+    <w:p>
+      <w:pPr>
+        <w:pStyle w:val="style70"/>
+      </w:pPr>
+      <w:r>
+        <w:rPr/>
+      </w:r>
+    </w:p>
+    <w:p>
+      <w:pPr>
+        <w:pStyle w:val="style70"/>
       </w:pPr>
       <w:r>
         <w:rPr>
@@ -1446,7 +1386,7 @@
     </w:p>
     <w:p>
       <w:pPr>
-        <w:pStyle w:val="style66"/>
+        <w:pStyle w:val="style70"/>
       </w:pPr>
       <w:r>
         <w:rPr>
@@ -1461,101 +1401,155 @@
     </w:p>
     <w:p>
       <w:pPr>
-        <w:pStyle w:val="style66"/>
-      </w:pPr>
-      <w:r>
-        <w:rPr>
-          <w:rFonts w:ascii="Arial" w:cs="FreeSans" w:eastAsia="DejaVu Sans Mono" w:hAnsi="Arial"/>
-          <w:color w:val="00000A"/>
-          <w:sz w:val="20"/>
-          <w:szCs w:val="20"/>
-          <w:lang w:bidi="hi-IN" w:eastAsia="zh-CN" w:val="fr-FR"/>
-        </w:rPr>
-        <w:t xml:space="preserve">Modification des coordonnées d'un employé </w:t>
-      </w:r>
-      <w:r>
-        <w:rPr>
-          <w:rFonts w:ascii="Arial" w:cs="FreeSans" w:eastAsia="DejaVu Sans Mono" w:hAnsi="Arial"/>
-          <w:color w:val="00000A"/>
-          <w:sz w:val="20"/>
-          <w:szCs w:val="20"/>
-          <w:lang w:bidi="hi-IN" w:eastAsia="zh-CN" w:val="fr-FR"/>
-        </w:rPr>
-        <w:t>existant</w:t>
-      </w:r>
-    </w:p>
-    <w:p>
-      <w:pPr>
-        <w:pStyle w:val="style66"/>
-      </w:pPr>
-      <w:r>
-        <w:rPr>
-          <w:rFonts w:ascii="Arial" w:cs="FreeSans" w:eastAsia="DejaVu Sans Mono" w:hAnsi="Arial"/>
-          <w:color w:val="00000A"/>
-          <w:sz w:val="20"/>
-          <w:szCs w:val="20"/>
-          <w:lang w:bidi="hi-IN" w:eastAsia="zh-CN" w:val="fr-FR"/>
-        </w:rPr>
-        <w:t>Si on intègre la suppression de l'employé, il faut impérativement vérifier qu'il n'est pas affecté sur un vol qui va</w:t>
-        <w:t xml:space="preserve"> partir (</w:t>
-      </w:r>
-      <w:r>
-        <w:rPr>
-          <w:rFonts w:ascii="Arial" w:cs="FreeSans" w:eastAsia="DejaVu Sans Mono" w:hAnsi="Arial"/>
-          <w:color w:val="00000A"/>
-          <w:sz w:val="20"/>
-          <w:szCs w:val="20"/>
-          <w:lang w:bidi="hi-IN" w:eastAsia="zh-CN" w:val="fr-FR"/>
-        </w:rPr>
-        <w:t xml:space="preserve">+ </w:t>
-      </w:r>
-      <w:r>
-        <w:rPr>
-          <w:rFonts w:ascii="Arial" w:cs="FreeSans" w:eastAsia="DejaVu Sans Mono" w:hAnsi="Arial"/>
-          <w:color w:val="00000A"/>
-          <w:sz w:val="20"/>
-          <w:szCs w:val="20"/>
-          <w:lang w:bidi="hi-IN" w:eastAsia="zh-CN" w:val="fr-FR"/>
-        </w:rPr>
-        <w:t>éventuellement une gestion de la date à laquelle l'employé démissionnera)</w:t>
-      </w:r>
-    </w:p>
-    <w:p>
-      <w:pPr>
-        <w:pStyle w:val="style66"/>
-      </w:pPr>
-      <w:r>
-        <w:rPr>
-          <w:rFonts w:ascii="Arial" w:cs="FreeSans" w:eastAsia="DejaVu Sans Mono" w:hAnsi="Arial"/>
-          <w:color w:val="00000A"/>
-          <w:sz w:val="20"/>
-          <w:szCs w:val="20"/>
-          <w:lang w:bidi="hi-IN" w:eastAsia="zh-CN" w:val="fr-FR"/>
-        </w:rPr>
-        <w:t>On peut imaginer un ch</w:t>
-      </w:r>
-      <w:r>
-        <w:rPr>
-          <w:rFonts w:ascii="Arial" w:cs="FreeSans" w:eastAsia="DejaVu Sans Mono" w:hAnsi="Arial"/>
-          <w:color w:val="00000A"/>
-          <w:sz w:val="20"/>
-          <w:szCs w:val="20"/>
-          <w:lang w:bidi="hi-IN" w:eastAsia="zh-CN" w:val="fr-FR"/>
-        </w:rPr>
-        <w:t>gt de poste (promotion d'un copilote en pilote...) : implique de vérifier qu'il n'est pas affecté un vol futur + changer son ID → voir comment le gérer</w:t>
-      </w:r>
-    </w:p>
-    <w:p>
-      <w:pPr>
-        <w:pStyle w:val="style66"/>
-      </w:pPr>
-      <w:r>
-        <w:rPr/>
-      </w:r>
-    </w:p>
-    <w:p>
-      <w:pPr>
-        <w:pStyle w:val="style66"/>
+        <w:pStyle w:val="style70"/>
+      </w:pPr>
+      <w:r>
+        <w:rPr>
+          <w:rFonts w:ascii="Arial" w:cs="FreeSans" w:eastAsia="DejaVu Sans Mono" w:hAnsi="Arial"/>
+          <w:color w:val="00000A"/>
+          <w:sz w:val="20"/>
+          <w:szCs w:val="20"/>
+          <w:lang w:bidi="hi-IN" w:eastAsia="zh-CN" w:val="fr-FR"/>
+        </w:rPr>
+        <w:t>Modification des coordonnées d'un employé existant</w:t>
+      </w:r>
+    </w:p>
+    <w:p>
+      <w:pPr>
+        <w:pStyle w:val="style70"/>
+      </w:pPr>
+      <w:r>
+        <w:rPr>
+          <w:rFonts w:ascii="Arial" w:cs="FreeSans" w:eastAsia="DejaVu Sans Mono" w:hAnsi="Arial"/>
+          <w:color w:val="00000A"/>
+          <w:sz w:val="20"/>
+          <w:szCs w:val="20"/>
+          <w:lang w:bidi="hi-IN" w:eastAsia="zh-CN" w:val="fr-FR"/>
+        </w:rPr>
+        <w:t>S</w:t>
+      </w:r>
+      <w:r>
+        <w:rPr>
+          <w:rFonts w:ascii="Arial" w:cs="FreeSans" w:eastAsia="DejaVu Sans Mono" w:hAnsi="Arial"/>
+          <w:color w:val="00000A"/>
+          <w:sz w:val="20"/>
+          <w:szCs w:val="20"/>
+          <w:lang w:bidi="hi-IN" w:eastAsia="zh-CN" w:val="fr-FR"/>
+        </w:rPr>
+        <w:t>uppression de l'employé : il faut impérativement vérifier qu'il n'est pas affecté sur un vol qui va partir</w:t>
+      </w:r>
+    </w:p>
+    <w:p>
+      <w:pPr>
+        <w:pStyle w:val="style70"/>
+      </w:pPr>
+      <w:r>
+        <w:rPr>
+          <w:rFonts w:ascii="Arial" w:cs="FreeSans" w:eastAsia="DejaVu Sans Mono" w:hAnsi="Arial"/>
+          <w:color w:val="00000A"/>
+          <w:sz w:val="20"/>
+          <w:szCs w:val="20"/>
+          <w:lang w:bidi="hi-IN" w:eastAsia="zh-CN" w:val="fr-FR"/>
+        </w:rPr>
+        <w:t>+ gestion de la date à laquelle l'employé démissionnera</w:t>
+      </w:r>
+    </w:p>
+    <w:p>
+      <w:pPr>
+        <w:pStyle w:val="style70"/>
+      </w:pPr>
+      <w:r>
+        <w:rPr>
+          <w:rFonts w:ascii="Arial" w:cs="FreeSans" w:eastAsia="DejaVu Sans Mono" w:hAnsi="Arial"/>
+          <w:color w:val="00000A"/>
+          <w:sz w:val="20"/>
+          <w:szCs w:val="20"/>
+          <w:lang w:bidi="hi-IN" w:eastAsia="zh-CN" w:val="fr-FR"/>
+        </w:rPr>
+        <w:t>C</w:t>
+      </w:r>
+      <w:r>
+        <w:rPr>
+          <w:rFonts w:ascii="Arial" w:cs="FreeSans" w:eastAsia="DejaVu Sans Mono" w:hAnsi="Arial"/>
+          <w:color w:val="00000A"/>
+          <w:sz w:val="20"/>
+          <w:szCs w:val="20"/>
+          <w:lang w:bidi="hi-IN" w:eastAsia="zh-CN" w:val="fr-FR"/>
+        </w:rPr>
+        <w:t>h</w:t>
+      </w:r>
+      <w:r>
+        <w:rPr>
+          <w:rFonts w:ascii="Arial" w:cs="FreeSans" w:eastAsia="DejaVu Sans Mono" w:hAnsi="Arial"/>
+          <w:color w:val="00000A"/>
+          <w:sz w:val="20"/>
+          <w:szCs w:val="20"/>
+          <w:lang w:bidi="hi-IN" w:eastAsia="zh-CN" w:val="fr-FR"/>
+        </w:rPr>
+        <w:t>an</w:t>
+      </w:r>
+      <w:r>
+        <w:rPr>
+          <w:rFonts w:ascii="Arial" w:cs="FreeSans" w:eastAsia="DejaVu Sans Mono" w:hAnsi="Arial"/>
+          <w:color w:val="00000A"/>
+          <w:sz w:val="20"/>
+          <w:szCs w:val="20"/>
+          <w:lang w:bidi="hi-IN" w:eastAsia="zh-CN" w:val="fr-FR"/>
+        </w:rPr>
+        <w:t>g</w:t>
+      </w:r>
+      <w:r>
+        <w:rPr>
+          <w:rFonts w:ascii="Arial" w:cs="FreeSans" w:eastAsia="DejaVu Sans Mono" w:hAnsi="Arial"/>
+          <w:color w:val="00000A"/>
+          <w:sz w:val="20"/>
+          <w:szCs w:val="20"/>
+          <w:lang w:bidi="hi-IN" w:eastAsia="zh-CN" w:val="fr-FR"/>
+        </w:rPr>
+        <w:t>emen</w:t>
+      </w:r>
+      <w:r>
+        <w:rPr>
+          <w:rFonts w:ascii="Arial" w:cs="FreeSans" w:eastAsia="DejaVu Sans Mono" w:hAnsi="Arial"/>
+          <w:color w:val="00000A"/>
+          <w:sz w:val="20"/>
+          <w:szCs w:val="20"/>
+          <w:lang w:bidi="hi-IN" w:eastAsia="zh-CN" w:val="fr-FR"/>
+        </w:rPr>
+        <w:t xml:space="preserve">t de poste (promotion d'un copilote en pilote...) : implique de vérifier qu'il n'est pas affecté </w:t>
+      </w:r>
+      <w:r>
+        <w:rPr>
+          <w:rFonts w:ascii="Arial" w:cs="FreeSans" w:eastAsia="DejaVu Sans Mono" w:hAnsi="Arial"/>
+          <w:color w:val="00000A"/>
+          <w:sz w:val="20"/>
+          <w:szCs w:val="20"/>
+          <w:lang w:bidi="hi-IN" w:eastAsia="zh-CN" w:val="fr-FR"/>
+        </w:rPr>
+        <w:t>à</w:t>
+      </w:r>
+      <w:r>
+        <w:rPr>
+          <w:rFonts w:ascii="Arial" w:cs="FreeSans" w:eastAsia="DejaVu Sans Mono" w:hAnsi="Arial"/>
+          <w:color w:val="00000A"/>
+          <w:sz w:val="20"/>
+          <w:szCs w:val="20"/>
+          <w:lang w:bidi="hi-IN" w:eastAsia="zh-CN" w:val="fr-FR"/>
+        </w:rPr>
+        <w:t xml:space="preserve"> un vol futur + changer son ID → voir comment le gérer</w:t>
+      </w:r>
+    </w:p>
+    <w:p>
+      <w:pPr>
+        <w:pStyle w:val="style70"/>
+      </w:pPr>
+      <w:r>
+        <w:rPr/>
+      </w:r>
+    </w:p>
+    <w:p>
+      <w:pPr>
+        <w:pStyle w:val="style70"/>
       </w:pPr>
       <w:r>
         <w:rPr>
@@ -1581,7 +1575,7 @@
     </w:p>
     <w:p>
       <w:pPr>
-        <w:pStyle w:val="style66"/>
+        <w:pStyle w:val="style70"/>
       </w:pPr>
       <w:r>
         <w:rPr>
@@ -1596,23 +1590,23 @@
     </w:p>
     <w:p>
       <w:pPr>
-        <w:pStyle w:val="style66"/>
-      </w:pPr>
-      <w:r>
-        <w:rPr/>
-      </w:r>
-    </w:p>
-    <w:p>
-      <w:pPr>
-        <w:pStyle w:val="style66"/>
-      </w:pPr>
-      <w:r>
-        <w:rPr/>
-      </w:r>
-    </w:p>
-    <w:p>
-      <w:pPr>
-        <w:pStyle w:val="style66"/>
+        <w:pStyle w:val="style70"/>
+      </w:pPr>
+      <w:r>
+        <w:rPr/>
+      </w:r>
+    </w:p>
+    <w:p>
+      <w:pPr>
+        <w:pStyle w:val="style70"/>
+      </w:pPr>
+      <w:r>
+        <w:rPr/>
+      </w:r>
+    </w:p>
+    <w:p>
+      <w:pPr>
+        <w:pStyle w:val="style70"/>
       </w:pPr>
       <w:r>
         <w:rPr/>
@@ -2192,10 +2186,38 @@
       <w:rFonts w:cs="Symbol"/>
     </w:rPr>
   </w:style>
-  <w:style w:styleId="style58" w:type="paragraph">
+  <w:style w:styleId="style58" w:type="character">
+    <w:name w:val="ListLabel 43"/>
+    <w:next w:val="style58"/>
+    <w:rPr>
+      <w:rFonts w:cs="Arial"/>
+    </w:rPr>
+  </w:style>
+  <w:style w:styleId="style59" w:type="character">
+    <w:name w:val="ListLabel 44"/>
+    <w:next w:val="style59"/>
+    <w:rPr>
+      <w:rFonts w:cs="Courier New"/>
+    </w:rPr>
+  </w:style>
+  <w:style w:styleId="style60" w:type="character">
+    <w:name w:val="ListLabel 45"/>
+    <w:next w:val="style60"/>
+    <w:rPr>
+      <w:rFonts w:cs="Wingdings"/>
+    </w:rPr>
+  </w:style>
+  <w:style w:styleId="style61" w:type="character">
+    <w:name w:val="ListLabel 46"/>
+    <w:next w:val="style61"/>
+    <w:rPr>
+      <w:rFonts w:cs="Symbol"/>
+    </w:rPr>
+  </w:style>
+  <w:style w:styleId="style62" w:type="paragraph">
     <w:name w:val="Titre"/>
     <w:basedOn w:val="style0"/>
-    <w:next w:val="style59"/>
+    <w:next w:val="style63"/>
     <w:pPr>
       <w:keepNext/>
       <w:spacing w:after="120" w:before="240"/>
@@ -2207,10 +2229,10 @@
       <w:szCs w:val="28"/>
     </w:rPr>
   </w:style>
-  <w:style w:styleId="style59" w:type="paragraph">
+  <w:style w:styleId="style63" w:type="paragraph">
     <w:name w:val="Corps de texte"/>
     <w:basedOn w:val="style0"/>
-    <w:next w:val="style59"/>
+    <w:next w:val="style63"/>
     <w:pPr>
       <w:tabs>
         <w:tab w:leader="none" w:pos="709" w:val="left"/>
@@ -2220,19 +2242,19 @@
     </w:pPr>
     <w:rPr/>
   </w:style>
-  <w:style w:styleId="style60" w:type="paragraph">
+  <w:style w:styleId="style64" w:type="paragraph">
     <w:name w:val="Liste"/>
-    <w:basedOn w:val="style59"/>
-    <w:next w:val="style60"/>
+    <w:basedOn w:val="style63"/>
+    <w:next w:val="style64"/>
     <w:pPr/>
     <w:rPr>
       <w:rFonts w:cs="Lohit Hindi"/>
     </w:rPr>
   </w:style>
-  <w:style w:styleId="style61" w:type="paragraph">
+  <w:style w:styleId="style65" w:type="paragraph">
     <w:name w:val="Légende"/>
     <w:basedOn w:val="style0"/>
-    <w:next w:val="style61"/>
+    <w:next w:val="style65"/>
     <w:pPr>
       <w:suppressLineNumbers/>
       <w:spacing w:after="120" w:before="120"/>
@@ -2246,10 +2268,10 @@
       <w:szCs w:val="24"/>
     </w:rPr>
   </w:style>
-  <w:style w:styleId="style62" w:type="paragraph">
+  <w:style w:styleId="style66" w:type="paragraph">
     <w:name w:val="Index"/>
     <w:basedOn w:val="style0"/>
-    <w:next w:val="style62"/>
+    <w:next w:val="style66"/>
     <w:pPr>
       <w:suppressLineNumbers/>
       <w:tabs>
@@ -2260,10 +2282,10 @@
       <w:rFonts w:cs="Lohit Hindi"/>
     </w:rPr>
   </w:style>
-  <w:style w:styleId="style63" w:type="paragraph">
+  <w:style w:styleId="style67" w:type="paragraph">
     <w:name w:val="Titre principal"/>
     <w:basedOn w:val="style0"/>
-    <w:next w:val="style63"/>
+    <w:next w:val="style67"/>
     <w:pPr>
       <w:keepNext/>
       <w:tabs>
@@ -2281,10 +2303,10 @@
       <w:szCs w:val="28"/>
     </w:rPr>
   </w:style>
-  <w:style w:styleId="style64" w:type="paragraph">
+  <w:style w:styleId="style68" w:type="paragraph">
     <w:name w:val="caption"/>
     <w:basedOn w:val="style0"/>
-    <w:next w:val="style64"/>
+    <w:next w:val="style68"/>
     <w:pPr>
       <w:suppressLineNumbers/>
       <w:spacing w:after="120" w:before="120"/>
@@ -2295,10 +2317,10 @@
       <w:iCs/>
     </w:rPr>
   </w:style>
-  <w:style w:styleId="style65" w:type="paragraph">
+  <w:style w:styleId="style69" w:type="paragraph">
     <w:name w:val="Sous-titre"/>
-    <w:basedOn w:val="style63"/>
-    <w:next w:val="style65"/>
+    <w:basedOn w:val="style67"/>
+    <w:next w:val="style69"/>
     <w:pPr>
       <w:jc w:val="center"/>
     </w:pPr>
@@ -2307,10 +2329,10 @@
       <w:iCs/>
     </w:rPr>
   </w:style>
-  <w:style w:styleId="style66" w:type="paragraph">
+  <w:style w:styleId="style70" w:type="paragraph">
     <w:name w:val="Texte préformaté"/>
     <w:basedOn w:val="style0"/>
-    <w:next w:val="style66"/>
+    <w:next w:val="style70"/>
     <w:pPr>
       <w:spacing w:after="0" w:before="0"/>
       <w:contextualSpacing w:val="false"/>

</xml_diff>

<commit_message>
idées Java : qqs précisions
</commit_message>
<xml_diff>
--- a/divers/projet_vols.docx
+++ b/divers/projet_vols.docx
@@ -4,7 +4,7 @@
   <w:body>
     <w:p>
       <w:pPr>
-        <w:pStyle w:val="style70"/>
+        <w:pStyle w:val="style74"/>
       </w:pPr>
       <w:r>
         <w:rPr>
@@ -15,15 +15,15 @@
     </w:p>
     <w:p>
       <w:pPr>
-        <w:pStyle w:val="style70"/>
-      </w:pPr>
-      <w:r>
-        <w:rPr/>
-      </w:r>
-    </w:p>
-    <w:p>
-      <w:pPr>
-        <w:pStyle w:val="style70"/>
+        <w:pStyle w:val="style74"/>
+      </w:pPr>
+      <w:r>
+        <w:rPr/>
+      </w:r>
+    </w:p>
+    <w:p>
+      <w:pPr>
+        <w:pStyle w:val="style74"/>
       </w:pPr>
       <w:r>
         <w:rPr>
@@ -34,7 +34,7 @@
     </w:p>
     <w:p>
       <w:pPr>
-        <w:pStyle w:val="style70"/>
+        <w:pStyle w:val="style74"/>
       </w:pPr>
       <w:r>
         <w:rPr>
@@ -45,7 +45,7 @@
     </w:p>
     <w:p>
       <w:pPr>
-        <w:pStyle w:val="style70"/>
+        <w:pStyle w:val="style74"/>
       </w:pPr>
       <w:r>
         <w:rPr>
@@ -56,7 +56,7 @@
     </w:p>
     <w:p>
       <w:pPr>
-        <w:pStyle w:val="style70"/>
+        <w:pStyle w:val="style74"/>
       </w:pPr>
       <w:r>
         <w:rPr>
@@ -67,7 +67,7 @@
     </w:p>
     <w:p>
       <w:pPr>
-        <w:pStyle w:val="style70"/>
+        <w:pStyle w:val="style74"/>
       </w:pPr>
       <w:r>
         <w:rPr>
@@ -78,7 +78,7 @@
     </w:p>
     <w:p>
       <w:pPr>
-        <w:pStyle w:val="style70"/>
+        <w:pStyle w:val="style74"/>
       </w:pPr>
       <w:r>
         <w:rPr>
@@ -89,7 +89,7 @@
     </w:p>
     <w:p>
       <w:pPr>
-        <w:pStyle w:val="style70"/>
+        <w:pStyle w:val="style74"/>
       </w:pPr>
       <w:r>
         <w:rPr>
@@ -100,7 +100,7 @@
     </w:p>
     <w:p>
       <w:pPr>
-        <w:pStyle w:val="style70"/>
+        <w:pStyle w:val="style74"/>
       </w:pPr>
       <w:r>
         <w:rPr>
@@ -111,7 +111,7 @@
     </w:p>
     <w:p>
       <w:pPr>
-        <w:pStyle w:val="style70"/>
+        <w:pStyle w:val="style74"/>
       </w:pPr>
       <w:r>
         <w:rPr>
@@ -122,15 +122,15 @@
     </w:p>
     <w:p>
       <w:pPr>
-        <w:pStyle w:val="style70"/>
-      </w:pPr>
-      <w:r>
-        <w:rPr/>
-      </w:r>
-    </w:p>
-    <w:p>
-      <w:pPr>
-        <w:pStyle w:val="style70"/>
+        <w:pStyle w:val="style74"/>
+      </w:pPr>
+      <w:r>
+        <w:rPr/>
+      </w:r>
+    </w:p>
+    <w:p>
+      <w:pPr>
+        <w:pStyle w:val="style74"/>
       </w:pPr>
       <w:r>
         <w:rPr>
@@ -141,7 +141,7 @@
     </w:p>
     <w:p>
       <w:pPr>
-        <w:pStyle w:val="style70"/>
+        <w:pStyle w:val="style74"/>
       </w:pPr>
       <w:r>
         <w:rPr>
@@ -152,7 +152,7 @@
     </w:p>
     <w:p>
       <w:pPr>
-        <w:pStyle w:val="style70"/>
+        <w:pStyle w:val="style74"/>
       </w:pPr>
       <w:r>
         <w:rPr>
@@ -163,15 +163,15 @@
     </w:p>
     <w:p>
       <w:pPr>
-        <w:pStyle w:val="style70"/>
-      </w:pPr>
-      <w:r>
-        <w:rPr/>
-      </w:r>
-    </w:p>
-    <w:p>
-      <w:pPr>
-        <w:pStyle w:val="style70"/>
+        <w:pStyle w:val="style74"/>
+      </w:pPr>
+      <w:r>
+        <w:rPr/>
+      </w:r>
+    </w:p>
+    <w:p>
+      <w:pPr>
+        <w:pStyle w:val="style74"/>
       </w:pPr>
       <w:r>
         <w:rPr>
@@ -182,7 +182,7 @@
     </w:p>
     <w:p>
       <w:pPr>
-        <w:pStyle w:val="style70"/>
+        <w:pStyle w:val="style74"/>
       </w:pPr>
       <w:r>
         <w:rPr>
@@ -193,7 +193,7 @@
     </w:p>
     <w:p>
       <w:pPr>
-        <w:pStyle w:val="style70"/>
+        <w:pStyle w:val="style74"/>
       </w:pPr>
       <w:r>
         <w:rPr>
@@ -204,7 +204,7 @@
     </w:p>
     <w:p>
       <w:pPr>
-        <w:pStyle w:val="style70"/>
+        <w:pStyle w:val="style74"/>
       </w:pPr>
       <w:r>
         <w:rPr>
@@ -215,7 +215,7 @@
     </w:p>
     <w:p>
       <w:pPr>
-        <w:pStyle w:val="style70"/>
+        <w:pStyle w:val="style74"/>
       </w:pPr>
       <w:r>
         <w:rPr>
@@ -226,7 +226,7 @@
     </w:p>
     <w:p>
       <w:pPr>
-        <w:pStyle w:val="style70"/>
+        <w:pStyle w:val="style74"/>
       </w:pPr>
       <w:r>
         <w:rPr>
@@ -237,7 +237,7 @@
     </w:p>
     <w:p>
       <w:pPr>
-        <w:pStyle w:val="style70"/>
+        <w:pStyle w:val="style74"/>
       </w:pPr>
       <w:r>
         <w:rPr>
@@ -248,7 +248,7 @@
     </w:p>
     <w:p>
       <w:pPr>
-        <w:pStyle w:val="style70"/>
+        <w:pStyle w:val="style74"/>
       </w:pPr>
       <w:r>
         <w:rPr>
@@ -259,15 +259,15 @@
     </w:p>
     <w:p>
       <w:pPr>
-        <w:pStyle w:val="style70"/>
-      </w:pPr>
-      <w:r>
-        <w:rPr/>
-      </w:r>
-    </w:p>
-    <w:p>
-      <w:pPr>
-        <w:pStyle w:val="style70"/>
+        <w:pStyle w:val="style74"/>
+      </w:pPr>
+      <w:r>
+        <w:rPr/>
+      </w:r>
+    </w:p>
+    <w:p>
+      <w:pPr>
+        <w:pStyle w:val="style74"/>
       </w:pPr>
       <w:r>
         <w:rPr>
@@ -278,7 +278,7 @@
     </w:p>
     <w:p>
       <w:pPr>
-        <w:pStyle w:val="style70"/>
+        <w:pStyle w:val="style74"/>
       </w:pPr>
       <w:r>
         <w:rPr>
@@ -289,15 +289,15 @@
     </w:p>
     <w:p>
       <w:pPr>
-        <w:pStyle w:val="style70"/>
-      </w:pPr>
-      <w:r>
-        <w:rPr/>
-      </w:r>
-    </w:p>
-    <w:p>
-      <w:pPr>
-        <w:pStyle w:val="style70"/>
+        <w:pStyle w:val="style74"/>
+      </w:pPr>
+      <w:r>
+        <w:rPr/>
+      </w:r>
+    </w:p>
+    <w:p>
+      <w:pPr>
+        <w:pStyle w:val="style74"/>
       </w:pPr>
       <w:r>
         <w:rPr>
@@ -308,15 +308,15 @@
     </w:p>
     <w:p>
       <w:pPr>
-        <w:pStyle w:val="style70"/>
-      </w:pPr>
-      <w:r>
-        <w:rPr/>
-      </w:r>
-    </w:p>
-    <w:p>
-      <w:pPr>
-        <w:pStyle w:val="style70"/>
+        <w:pStyle w:val="style74"/>
+      </w:pPr>
+      <w:r>
+        <w:rPr/>
+      </w:r>
+    </w:p>
+    <w:p>
+      <w:pPr>
+        <w:pStyle w:val="style74"/>
       </w:pPr>
       <w:r>
         <w:rPr>
@@ -327,15 +327,15 @@
     </w:p>
     <w:p>
       <w:pPr>
-        <w:pStyle w:val="style70"/>
-      </w:pPr>
-      <w:r>
-        <w:rPr/>
-      </w:r>
-    </w:p>
-    <w:p>
-      <w:pPr>
-        <w:pStyle w:val="style70"/>
+        <w:pStyle w:val="style74"/>
+      </w:pPr>
+      <w:r>
+        <w:rPr/>
+      </w:r>
+    </w:p>
+    <w:p>
+      <w:pPr>
+        <w:pStyle w:val="style74"/>
       </w:pPr>
       <w:r>
         <w:rPr>
@@ -346,7 +346,7 @@
     </w:p>
     <w:p>
       <w:pPr>
-        <w:pStyle w:val="style70"/>
+        <w:pStyle w:val="style74"/>
       </w:pPr>
       <w:r>
         <w:rPr>
@@ -357,15 +357,15 @@
     </w:p>
     <w:p>
       <w:pPr>
-        <w:pStyle w:val="style70"/>
-      </w:pPr>
-      <w:r>
-        <w:rPr/>
-      </w:r>
-    </w:p>
-    <w:p>
-      <w:pPr>
-        <w:pStyle w:val="style70"/>
+        <w:pStyle w:val="style74"/>
+      </w:pPr>
+      <w:r>
+        <w:rPr/>
+      </w:r>
+    </w:p>
+    <w:p>
+      <w:pPr>
+        <w:pStyle w:val="style74"/>
       </w:pPr>
       <w:r>
         <w:rPr>
@@ -376,15 +376,15 @@
     </w:p>
     <w:p>
       <w:pPr>
-        <w:pStyle w:val="style70"/>
-      </w:pPr>
-      <w:r>
-        <w:rPr/>
-      </w:r>
-    </w:p>
-    <w:p>
-      <w:pPr>
-        <w:pStyle w:val="style70"/>
+        <w:pStyle w:val="style74"/>
+      </w:pPr>
+      <w:r>
+        <w:rPr/>
+      </w:r>
+    </w:p>
+    <w:p>
+      <w:pPr>
+        <w:pStyle w:val="style74"/>
       </w:pPr>
       <w:r>
         <w:rPr>
@@ -395,15 +395,15 @@
     </w:p>
     <w:p>
       <w:pPr>
-        <w:pStyle w:val="style70"/>
-      </w:pPr>
-      <w:r>
-        <w:rPr/>
-      </w:r>
-    </w:p>
-    <w:p>
-      <w:pPr>
-        <w:pStyle w:val="style70"/>
+        <w:pStyle w:val="style74"/>
+      </w:pPr>
+      <w:r>
+        <w:rPr/>
+      </w:r>
+    </w:p>
+    <w:p>
+      <w:pPr>
+        <w:pStyle w:val="style74"/>
       </w:pPr>
       <w:r>
         <w:rPr>
@@ -414,15 +414,15 @@
     </w:p>
     <w:p>
       <w:pPr>
-        <w:pStyle w:val="style70"/>
-      </w:pPr>
-      <w:r>
-        <w:rPr/>
-      </w:r>
-    </w:p>
-    <w:p>
-      <w:pPr>
-        <w:pStyle w:val="style70"/>
+        <w:pStyle w:val="style74"/>
+      </w:pPr>
+      <w:r>
+        <w:rPr/>
+      </w:r>
+    </w:p>
+    <w:p>
+      <w:pPr>
+        <w:pStyle w:val="style74"/>
       </w:pPr>
       <w:r>
         <w:rPr>
@@ -433,15 +433,15 @@
     </w:p>
     <w:p>
       <w:pPr>
-        <w:pStyle w:val="style70"/>
-      </w:pPr>
-      <w:r>
-        <w:rPr/>
-      </w:r>
-    </w:p>
-    <w:p>
-      <w:pPr>
-        <w:pStyle w:val="style70"/>
+        <w:pStyle w:val="style74"/>
+      </w:pPr>
+      <w:r>
+        <w:rPr/>
+      </w:r>
+    </w:p>
+    <w:p>
+      <w:pPr>
+        <w:pStyle w:val="style74"/>
       </w:pPr>
       <w:r>
         <w:rPr>
@@ -452,7 +452,7 @@
     </w:p>
     <w:p>
       <w:pPr>
-        <w:pStyle w:val="style70"/>
+        <w:pStyle w:val="style74"/>
       </w:pPr>
       <w:r>
         <w:rPr>
@@ -463,7 +463,7 @@
     </w:p>
     <w:p>
       <w:pPr>
-        <w:pStyle w:val="style70"/>
+        <w:pStyle w:val="style74"/>
       </w:pPr>
       <w:r>
         <w:rPr>
@@ -474,15 +474,15 @@
     </w:p>
     <w:p>
       <w:pPr>
-        <w:pStyle w:val="style70"/>
-      </w:pPr>
-      <w:r>
-        <w:rPr/>
-      </w:r>
-    </w:p>
-    <w:p>
-      <w:pPr>
-        <w:pStyle w:val="style70"/>
+        <w:pStyle w:val="style74"/>
+      </w:pPr>
+      <w:r>
+        <w:rPr/>
+      </w:r>
+    </w:p>
+    <w:p>
+      <w:pPr>
+        <w:pStyle w:val="style74"/>
       </w:pPr>
       <w:r>
         <w:rPr>
@@ -493,15 +493,15 @@
     </w:p>
     <w:p>
       <w:pPr>
-        <w:pStyle w:val="style70"/>
-      </w:pPr>
-      <w:r>
-        <w:rPr/>
-      </w:r>
-    </w:p>
-    <w:p>
-      <w:pPr>
-        <w:pStyle w:val="style70"/>
+        <w:pStyle w:val="style74"/>
+      </w:pPr>
+      <w:r>
+        <w:rPr/>
+      </w:r>
+    </w:p>
+    <w:p>
+      <w:pPr>
+        <w:pStyle w:val="style74"/>
       </w:pPr>
       <w:r>
         <w:rPr>
@@ -512,15 +512,15 @@
     </w:p>
     <w:p>
       <w:pPr>
-        <w:pStyle w:val="style70"/>
-      </w:pPr>
-      <w:r>
-        <w:rPr/>
-      </w:r>
-    </w:p>
-    <w:p>
-      <w:pPr>
-        <w:pStyle w:val="style70"/>
+        <w:pStyle w:val="style74"/>
+      </w:pPr>
+      <w:r>
+        <w:rPr/>
+      </w:r>
+    </w:p>
+    <w:p>
+      <w:pPr>
+        <w:pStyle w:val="style74"/>
       </w:pPr>
       <w:r>
         <w:rPr>
@@ -531,23 +531,23 @@
     </w:p>
     <w:p>
       <w:pPr>
-        <w:pStyle w:val="style70"/>
-      </w:pPr>
-      <w:r>
-        <w:rPr/>
-      </w:r>
-    </w:p>
-    <w:p>
-      <w:pPr>
-        <w:pStyle w:val="style70"/>
-      </w:pPr>
-      <w:r>
-        <w:rPr/>
-      </w:r>
-    </w:p>
-    <w:p>
-      <w:pPr>
-        <w:pStyle w:val="style70"/>
+        <w:pStyle w:val="style74"/>
+      </w:pPr>
+      <w:r>
+        <w:rPr/>
+      </w:r>
+    </w:p>
+    <w:p>
+      <w:pPr>
+        <w:pStyle w:val="style74"/>
+      </w:pPr>
+      <w:r>
+        <w:rPr/>
+      </w:r>
+    </w:p>
+    <w:p>
+      <w:pPr>
+        <w:pStyle w:val="style74"/>
       </w:pPr>
       <w:r>
         <w:rPr>
@@ -558,7 +558,7 @@
     </w:p>
     <w:p>
       <w:pPr>
-        <w:pStyle w:val="style70"/>
+        <w:pStyle w:val="style74"/>
       </w:pPr>
       <w:r>
         <w:rPr>
@@ -569,7 +569,7 @@
     </w:p>
     <w:p>
       <w:pPr>
-        <w:pStyle w:val="style70"/>
+        <w:pStyle w:val="style74"/>
       </w:pPr>
       <w:r>
         <w:rPr>
@@ -580,7 +580,7 @@
     </w:p>
     <w:p>
       <w:pPr>
-        <w:pStyle w:val="style70"/>
+        <w:pStyle w:val="style74"/>
       </w:pPr>
       <w:r>
         <w:rPr>
@@ -591,7 +591,7 @@
     </w:p>
     <w:p>
       <w:pPr>
-        <w:pStyle w:val="style70"/>
+        <w:pStyle w:val="style74"/>
       </w:pPr>
       <w:r>
         <w:rPr>
@@ -602,7 +602,7 @@
     </w:p>
     <w:p>
       <w:pPr>
-        <w:pStyle w:val="style70"/>
+        <w:pStyle w:val="style74"/>
       </w:pPr>
       <w:r>
         <w:rPr>
@@ -613,7 +613,7 @@
     </w:p>
     <w:p>
       <w:pPr>
-        <w:pStyle w:val="style70"/>
+        <w:pStyle w:val="style74"/>
       </w:pPr>
       <w:r>
         <w:rPr>
@@ -624,23 +624,23 @@
     </w:p>
     <w:p>
       <w:pPr>
-        <w:pStyle w:val="style70"/>
-      </w:pPr>
-      <w:r>
-        <w:rPr/>
-      </w:r>
-    </w:p>
-    <w:p>
-      <w:pPr>
-        <w:pStyle w:val="style70"/>
-      </w:pPr>
-      <w:r>
-        <w:rPr/>
-      </w:r>
-    </w:p>
-    <w:p>
-      <w:pPr>
-        <w:pStyle w:val="style70"/>
+        <w:pStyle w:val="style74"/>
+      </w:pPr>
+      <w:r>
+        <w:rPr/>
+      </w:r>
+    </w:p>
+    <w:p>
+      <w:pPr>
+        <w:pStyle w:val="style74"/>
+      </w:pPr>
+      <w:r>
+        <w:rPr/>
+      </w:r>
+    </w:p>
+    <w:p>
+      <w:pPr>
+        <w:pStyle w:val="style74"/>
       </w:pPr>
       <w:r>
         <w:rPr>
@@ -651,7 +651,7 @@
     </w:p>
     <w:p>
       <w:pPr>
-        <w:pStyle w:val="style70"/>
+        <w:pStyle w:val="style74"/>
       </w:pPr>
       <w:r>
         <w:rPr>
@@ -662,7 +662,7 @@
     </w:p>
     <w:p>
       <w:pPr>
-        <w:pStyle w:val="style70"/>
+        <w:pStyle w:val="style74"/>
       </w:pPr>
       <w:r>
         <w:rPr>
@@ -673,7 +673,7 @@
     </w:p>
     <w:p>
       <w:pPr>
-        <w:pStyle w:val="style70"/>
+        <w:pStyle w:val="style74"/>
       </w:pPr>
       <w:r>
         <w:rPr>
@@ -684,7 +684,7 @@
     </w:p>
     <w:p>
       <w:pPr>
-        <w:pStyle w:val="style70"/>
+        <w:pStyle w:val="style74"/>
       </w:pPr>
       <w:r>
         <w:rPr>
@@ -695,15 +695,15 @@
     </w:p>
     <w:p>
       <w:pPr>
-        <w:pStyle w:val="style70"/>
-      </w:pPr>
-      <w:r>
-        <w:rPr/>
-      </w:r>
-    </w:p>
-    <w:p>
-      <w:pPr>
-        <w:pStyle w:val="style70"/>
+        <w:pStyle w:val="style74"/>
+      </w:pPr>
+      <w:r>
+        <w:rPr/>
+      </w:r>
+    </w:p>
+    <w:p>
+      <w:pPr>
+        <w:pStyle w:val="style74"/>
       </w:pPr>
       <w:r>
         <w:rPr>
@@ -714,7 +714,7 @@
     </w:p>
     <w:p>
       <w:pPr>
-        <w:pStyle w:val="style70"/>
+        <w:pStyle w:val="style74"/>
       </w:pPr>
       <w:r>
         <w:rPr>
@@ -725,15 +725,15 @@
     </w:p>
     <w:p>
       <w:pPr>
-        <w:pStyle w:val="style70"/>
-      </w:pPr>
-      <w:r>
-        <w:rPr/>
-      </w:r>
-    </w:p>
-    <w:p>
-      <w:pPr>
-        <w:pStyle w:val="style70"/>
+        <w:pStyle w:val="style74"/>
+      </w:pPr>
+      <w:r>
+        <w:rPr/>
+      </w:r>
+    </w:p>
+    <w:p>
+      <w:pPr>
+        <w:pStyle w:val="style74"/>
       </w:pPr>
       <w:r>
         <w:rPr>
@@ -744,7 +744,7 @@
     </w:p>
     <w:p>
       <w:pPr>
-        <w:pStyle w:val="style70"/>
+        <w:pStyle w:val="style74"/>
       </w:pPr>
       <w:r>
         <w:rPr>
@@ -755,7 +755,7 @@
     </w:p>
     <w:p>
       <w:pPr>
-        <w:pStyle w:val="style70"/>
+        <w:pStyle w:val="style74"/>
       </w:pPr>
       <w:r>
         <w:rPr>
@@ -766,7 +766,7 @@
     </w:p>
     <w:p>
       <w:pPr>
-        <w:pStyle w:val="style70"/>
+        <w:pStyle w:val="style74"/>
         <w:pBdr>
           <w:top w:color="000001" w:space="0" w:sz="6" w:val="single"/>
           <w:left w:color="000001" w:space="0" w:sz="6" w:val="single"/>
@@ -782,7 +782,7 @@
     </w:p>
     <w:p>
       <w:pPr>
-        <w:pStyle w:val="style70"/>
+        <w:pStyle w:val="style74"/>
       </w:pPr>
       <w:r>
         <w:rPr>
@@ -793,15 +793,15 @@
     </w:p>
     <w:p>
       <w:pPr>
-        <w:pStyle w:val="style70"/>
-      </w:pPr>
-      <w:r>
-        <w:rPr/>
-      </w:r>
-    </w:p>
-    <w:p>
-      <w:pPr>
-        <w:pStyle w:val="style70"/>
+        <w:pStyle w:val="style74"/>
+      </w:pPr>
+      <w:r>
+        <w:rPr/>
+      </w:r>
+    </w:p>
+    <w:p>
+      <w:pPr>
+        <w:pStyle w:val="style74"/>
       </w:pPr>
       <w:r>
         <w:rPr>
@@ -812,7 +812,7 @@
     </w:p>
     <w:p>
       <w:pPr>
-        <w:pStyle w:val="style70"/>
+        <w:pStyle w:val="style74"/>
         <w:numPr>
           <w:ilvl w:val="0"/>
           <w:numId w:val="1"/>
@@ -827,7 +827,7 @@
     </w:p>
     <w:p>
       <w:pPr>
-        <w:pStyle w:val="style70"/>
+        <w:pStyle w:val="style74"/>
         <w:numPr>
           <w:ilvl w:val="0"/>
           <w:numId w:val="1"/>
@@ -842,7 +842,7 @@
     </w:p>
     <w:p>
       <w:pPr>
-        <w:pStyle w:val="style70"/>
+        <w:pStyle w:val="style74"/>
         <w:numPr>
           <w:ilvl w:val="0"/>
           <w:numId w:val="1"/>
@@ -857,7 +857,7 @@
     </w:p>
     <w:p>
       <w:pPr>
-        <w:pStyle w:val="style70"/>
+        <w:pStyle w:val="style74"/>
         <w:ind w:hanging="0" w:left="720" w:right="0"/>
       </w:pPr>
       <w:r>
@@ -866,7 +866,7 @@
     </w:p>
     <w:p>
       <w:pPr>
-        <w:pStyle w:val="style70"/>
+        <w:pStyle w:val="style74"/>
       </w:pPr>
       <w:r>
         <w:rPr>
@@ -877,7 +877,7 @@
     </w:p>
     <w:p>
       <w:pPr>
-        <w:pStyle w:val="style70"/>
+        <w:pStyle w:val="style74"/>
         <w:numPr>
           <w:ilvl w:val="0"/>
           <w:numId w:val="1"/>
@@ -892,7 +892,7 @@
     </w:p>
     <w:p>
       <w:pPr>
-        <w:pStyle w:val="style70"/>
+        <w:pStyle w:val="style74"/>
         <w:numPr>
           <w:ilvl w:val="0"/>
           <w:numId w:val="1"/>
@@ -907,15 +907,15 @@
     </w:p>
     <w:p>
       <w:pPr>
-        <w:pStyle w:val="style70"/>
-      </w:pPr>
-      <w:r>
-        <w:rPr/>
-      </w:r>
-    </w:p>
-    <w:p>
-      <w:pPr>
-        <w:pStyle w:val="style70"/>
+        <w:pStyle w:val="style74"/>
+      </w:pPr>
+      <w:r>
+        <w:rPr/>
+      </w:r>
+    </w:p>
+    <w:p>
+      <w:pPr>
+        <w:pStyle w:val="style74"/>
       </w:pPr>
       <w:r>
         <w:rPr>
@@ -926,7 +926,7 @@
     </w:p>
     <w:p>
       <w:pPr>
-        <w:pStyle w:val="style70"/>
+        <w:pStyle w:val="style74"/>
         <w:numPr>
           <w:ilvl w:val="0"/>
           <w:numId w:val="1"/>
@@ -941,7 +941,7 @@
     </w:p>
     <w:p>
       <w:pPr>
-        <w:pStyle w:val="style70"/>
+        <w:pStyle w:val="style74"/>
         <w:numPr>
           <w:ilvl w:val="0"/>
           <w:numId w:val="1"/>
@@ -956,7 +956,7 @@
     </w:p>
     <w:p>
       <w:pPr>
-        <w:pStyle w:val="style70"/>
+        <w:pStyle w:val="style74"/>
         <w:numPr>
           <w:ilvl w:val="0"/>
           <w:numId w:val="1"/>
@@ -971,7 +971,7 @@
     </w:p>
     <w:p>
       <w:pPr>
-        <w:pStyle w:val="style70"/>
+        <w:pStyle w:val="style74"/>
         <w:numPr>
           <w:ilvl w:val="0"/>
           <w:numId w:val="1"/>
@@ -986,7 +986,7 @@
     </w:p>
     <w:p>
       <w:pPr>
-        <w:pStyle w:val="style70"/>
+        <w:pStyle w:val="style74"/>
         <w:numPr>
           <w:ilvl w:val="0"/>
           <w:numId w:val="1"/>
@@ -1001,7 +1001,7 @@
     </w:p>
     <w:p>
       <w:pPr>
-        <w:pStyle w:val="style70"/>
+        <w:pStyle w:val="style74"/>
         <w:numPr>
           <w:ilvl w:val="0"/>
           <w:numId w:val="1"/>
@@ -1016,7 +1016,7 @@
     </w:p>
     <w:p>
       <w:pPr>
-        <w:pStyle w:val="style70"/>
+        <w:pStyle w:val="style74"/>
         <w:numPr>
           <w:ilvl w:val="0"/>
           <w:numId w:val="1"/>
@@ -1031,7 +1031,7 @@
     </w:p>
     <w:p>
       <w:pPr>
-        <w:pStyle w:val="style70"/>
+        <w:pStyle w:val="style74"/>
         <w:numPr>
           <w:ilvl w:val="1"/>
           <w:numId w:val="1"/>
@@ -1046,7 +1046,7 @@
     </w:p>
     <w:p>
       <w:pPr>
-        <w:pStyle w:val="style70"/>
+        <w:pStyle w:val="style74"/>
         <w:numPr>
           <w:ilvl w:val="1"/>
           <w:numId w:val="1"/>
@@ -1061,7 +1061,7 @@
     </w:p>
     <w:p>
       <w:pPr>
-        <w:pStyle w:val="style70"/>
+        <w:pStyle w:val="style74"/>
         <w:numPr>
           <w:ilvl w:val="1"/>
           <w:numId w:val="1"/>
@@ -1076,15 +1076,15 @@
     </w:p>
     <w:p>
       <w:pPr>
-        <w:pStyle w:val="style70"/>
-      </w:pPr>
-      <w:r>
-        <w:rPr/>
-      </w:r>
-    </w:p>
-    <w:p>
-      <w:pPr>
-        <w:pStyle w:val="style70"/>
+        <w:pStyle w:val="style74"/>
+      </w:pPr>
+      <w:r>
+        <w:rPr/>
+      </w:r>
+    </w:p>
+    <w:p>
+      <w:pPr>
+        <w:pStyle w:val="style74"/>
       </w:pPr>
       <w:r>
         <w:rPr>
@@ -1095,7 +1095,7 @@
     </w:p>
     <w:p>
       <w:pPr>
-        <w:pStyle w:val="style70"/>
+        <w:pStyle w:val="style74"/>
         <w:numPr>
           <w:ilvl w:val="0"/>
           <w:numId w:val="1"/>
@@ -1110,7 +1110,7 @@
     </w:p>
     <w:p>
       <w:pPr>
-        <w:pStyle w:val="style70"/>
+        <w:pStyle w:val="style74"/>
         <w:numPr>
           <w:ilvl w:val="0"/>
           <w:numId w:val="1"/>
@@ -1125,7 +1125,7 @@
     </w:p>
     <w:p>
       <w:pPr>
-        <w:pStyle w:val="style70"/>
+        <w:pStyle w:val="style74"/>
         <w:numPr>
           <w:ilvl w:val="0"/>
           <w:numId w:val="1"/>
@@ -1140,7 +1140,7 @@
     </w:p>
     <w:p>
       <w:pPr>
-        <w:pStyle w:val="style70"/>
+        <w:pStyle w:val="style74"/>
       </w:pPr>
       <w:r>
         <w:rPr>
@@ -1151,40 +1151,20 @@
           <w:lang w:bidi="hi-IN" w:eastAsia="zh-CN" w:val="fr-FR"/>
         </w:rPr>
         <w:tab/>
-        <w:t xml:space="preserve">CDG différents → Services </w:t>
-      </w:r>
-      <w:r>
-        <w:rPr>
-          <w:rFonts w:ascii="Arial" w:cs="FreeSans" w:eastAsia="DejaVu Sans Mono" w:hAnsi="Arial"/>
-          <w:color w:val="00000A"/>
-          <w:sz w:val="20"/>
-          <w:szCs w:val="20"/>
-          <w:lang w:bidi="hi-IN" w:eastAsia="zh-CN" w:val="fr-FR"/>
-        </w:rPr>
-        <w:t xml:space="preserve">distincts : service « vol » / service « client » / RH </w:t>
-      </w:r>
-      <w:r>
-        <w:rPr>
-          <w:rFonts w:ascii="Arial" w:cs="FreeSans" w:eastAsia="DejaVu Sans Mono" w:hAnsi="Arial"/>
-          <w:color w:val="00000A"/>
-          <w:sz w:val="20"/>
-          <w:szCs w:val="20"/>
-          <w:lang w:bidi="hi-IN" w:eastAsia="zh-CN" w:val="fr-FR"/>
-        </w:rPr>
-        <w:t>?</w:t>
-      </w:r>
-    </w:p>
-    <w:p>
-      <w:pPr>
-        <w:pStyle w:val="style70"/>
-      </w:pPr>
-      <w:r>
-        <w:rPr/>
-      </w:r>
-    </w:p>
-    <w:p>
-      <w:pPr>
-        <w:pStyle w:val="style70"/>
+        <w:t>CDG différents → Services distincts : service « vol » / service « client » / RH ?</w:t>
+      </w:r>
+    </w:p>
+    <w:p>
+      <w:pPr>
+        <w:pStyle w:val="style74"/>
+      </w:pPr>
+      <w:r>
+        <w:rPr/>
+      </w:r>
+    </w:p>
+    <w:p>
+      <w:pPr>
+        <w:pStyle w:val="style74"/>
       </w:pPr>
       <w:r>
         <w:rPr>
@@ -1212,15 +1192,15 @@
     </w:p>
     <w:p>
       <w:pPr>
-        <w:pStyle w:val="style70"/>
-      </w:pPr>
-      <w:r>
-        <w:rPr/>
-      </w:r>
-    </w:p>
-    <w:p>
-      <w:pPr>
-        <w:pStyle w:val="style70"/>
+        <w:pStyle w:val="style74"/>
+      </w:pPr>
+      <w:r>
+        <w:rPr/>
+      </w:r>
+    </w:p>
+    <w:p>
+      <w:pPr>
+        <w:pStyle w:val="style74"/>
       </w:pPr>
       <w:r>
         <w:rPr>
@@ -1235,7 +1215,7 @@
     </w:p>
     <w:p>
       <w:pPr>
-        <w:pStyle w:val="style70"/>
+        <w:pStyle w:val="style74"/>
       </w:pPr>
       <w:r>
         <w:rPr>
@@ -1250,7 +1230,7 @@
     </w:p>
     <w:p>
       <w:pPr>
-        <w:pStyle w:val="style70"/>
+        <w:pStyle w:val="style74"/>
       </w:pPr>
       <w:r>
         <w:rPr>
@@ -1260,13 +1240,8 @@
           <w:szCs w:val="20"/>
           <w:lang w:bidi="hi-IN" w:eastAsia="zh-CN" w:val="fr-FR"/>
         </w:rPr>
-        <w:t>Pour qu'il soit effectif : lui affecter des employés (qui ne travaillent pas à cette date)</w:t>
-      </w:r>
-    </w:p>
-    <w:p>
-      <w:pPr>
-        <w:pStyle w:val="style70"/>
-      </w:pPr>
+        <w:t xml:space="preserve">Pour qu'il soit effectif : lui affecter des employés (qui ne travaillent pas </w:t>
+      </w:r>
       <w:r>
         <w:rPr>
           <w:rFonts w:ascii="Arial" w:cs="FreeSans" w:eastAsia="DejaVu Sans Mono" w:hAnsi="Arial"/>
@@ -1275,13 +1250,8 @@
           <w:szCs w:val="20"/>
           <w:lang w:bidi="hi-IN" w:eastAsia="zh-CN" w:val="fr-FR"/>
         </w:rPr>
-        <w:t>Ajout + modification d'une destination.</w:t>
-      </w:r>
-    </w:p>
-    <w:p>
-      <w:pPr>
-        <w:pStyle w:val="style70"/>
-      </w:pPr>
+        <w:t xml:space="preserve">déjà </w:t>
+      </w:r>
       <w:r>
         <w:rPr>
           <w:rFonts w:ascii="Arial" w:cs="FreeSans" w:eastAsia="DejaVu Sans Mono" w:hAnsi="Arial"/>
@@ -1290,20 +1260,12 @@
           <w:szCs w:val="20"/>
           <w:lang w:bidi="hi-IN" w:eastAsia="zh-CN" w:val="fr-FR"/>
         </w:rPr>
-        <w:t>(Amélioration possible : chger le nombre de places réservables sur un vol).</w:t>
-      </w:r>
-    </w:p>
-    <w:p>
-      <w:pPr>
-        <w:pStyle w:val="style70"/>
-      </w:pPr>
-      <w:r>
-        <w:rPr/>
-      </w:r>
-    </w:p>
-    <w:p>
-      <w:pPr>
-        <w:pStyle w:val="style70"/>
+        <w:t>à cette date)</w:t>
+      </w:r>
+    </w:p>
+    <w:p>
+      <w:pPr>
+        <w:pStyle w:val="style74"/>
       </w:pPr>
       <w:r>
         <w:rPr>
@@ -1313,12 +1275,12 @@
           <w:szCs w:val="20"/>
           <w:lang w:bidi="hi-IN" w:eastAsia="zh-CN" w:val="fr-FR"/>
         </w:rPr>
-        <w:t>2) Partie liée à « l'espace client » côté PHP – gestion des clients</w:t>
-      </w:r>
-    </w:p>
-    <w:p>
-      <w:pPr>
-        <w:pStyle w:val="style70"/>
+        <w:t>Ajout + modification d'une destination.</w:t>
+      </w:r>
+    </w:p>
+    <w:p>
+      <w:pPr>
+        <w:pStyle w:val="style74"/>
       </w:pPr>
       <w:r>
         <w:rPr>
@@ -1328,12 +1290,20 @@
           <w:szCs w:val="20"/>
           <w:lang w:bidi="hi-IN" w:eastAsia="zh-CN" w:val="fr-FR"/>
         </w:rPr>
-        <w:t>Modification des coordonnées d'un client</w:t>
-      </w:r>
-    </w:p>
-    <w:p>
-      <w:pPr>
-        <w:pStyle w:val="style70"/>
+        <w:t>(Amélioration possible : chger le nombre de places réservables sur un vol).</w:t>
+      </w:r>
+    </w:p>
+    <w:p>
+      <w:pPr>
+        <w:pStyle w:val="style74"/>
+      </w:pPr>
+      <w:r>
+        <w:rPr/>
+      </w:r>
+    </w:p>
+    <w:p>
+      <w:pPr>
+        <w:pStyle w:val="style74"/>
       </w:pPr>
       <w:r>
         <w:rPr>
@@ -1343,12 +1313,12 @@
           <w:szCs w:val="20"/>
           <w:lang w:bidi="hi-IN" w:eastAsia="zh-CN" w:val="fr-FR"/>
         </w:rPr>
-        <w:t>Modification des coordonnées d'un passager (si on change la date de naissance → pourrait changer le prix du billet déjà réglé : problématique...?)</w:t>
-      </w:r>
-    </w:p>
-    <w:p>
-      <w:pPr>
-        <w:pStyle w:val="style70"/>
+        <w:t>2) Partie liée à « l'espace client » côté PHP – gestion des clients</w:t>
+      </w:r>
+    </w:p>
+    <w:p>
+      <w:pPr>
+        <w:pStyle w:val="style74"/>
       </w:pPr>
       <w:r>
         <w:rPr>
@@ -1358,20 +1328,12 @@
           <w:szCs w:val="20"/>
           <w:lang w:bidi="hi-IN" w:eastAsia="zh-CN" w:val="fr-FR"/>
         </w:rPr>
-        <w:t>Modifier une réservation : supprimer un passager → le montant serait remboursé au client directement (on peut imaginer un remboursement de 50 % seulement selon la date ou autre)</w:t>
-      </w:r>
-    </w:p>
-    <w:p>
-      <w:pPr>
-        <w:pStyle w:val="style70"/>
-      </w:pPr>
-      <w:r>
-        <w:rPr/>
-      </w:r>
-    </w:p>
-    <w:p>
-      <w:pPr>
-        <w:pStyle w:val="style70"/>
+        <w:t>Modification des coordonnées d'un client</w:t>
+      </w:r>
+    </w:p>
+    <w:p>
+      <w:pPr>
+        <w:pStyle w:val="style74"/>
       </w:pPr>
       <w:r>
         <w:rPr>
@@ -1381,12 +1343,12 @@
           <w:szCs w:val="20"/>
           <w:lang w:bidi="hi-IN" w:eastAsia="zh-CN" w:val="fr-FR"/>
         </w:rPr>
-        <w:t>3) Partie liée au « back office » côté PHP</w:t>
-      </w:r>
-    </w:p>
-    <w:p>
-      <w:pPr>
-        <w:pStyle w:val="style70"/>
+        <w:t>Modification des coordonnées d'un passager (si on change la date de naissance → pourrait changer le prix du billet déjà réglé : problématique...?)</w:t>
+      </w:r>
+    </w:p>
+    <w:p>
+      <w:pPr>
+        <w:pStyle w:val="style74"/>
       </w:pPr>
       <w:r>
         <w:rPr>
@@ -1396,12 +1358,20 @@
           <w:szCs w:val="20"/>
           <w:lang w:bidi="hi-IN" w:eastAsia="zh-CN" w:val="fr-FR"/>
         </w:rPr>
-        <w:t>Création d'un employé en base</w:t>
-      </w:r>
-    </w:p>
-    <w:p>
-      <w:pPr>
-        <w:pStyle w:val="style70"/>
+        <w:t>Modifier une réservation : supprimer un passager → le montant serait remboursé au client directement (on peut imaginer un remboursement de 50 % seulement selon la date ou autre)</w:t>
+      </w:r>
+    </w:p>
+    <w:p>
+      <w:pPr>
+        <w:pStyle w:val="style74"/>
+      </w:pPr>
+      <w:r>
+        <w:rPr/>
+      </w:r>
+    </w:p>
+    <w:p>
+      <w:pPr>
+        <w:pStyle w:val="style74"/>
       </w:pPr>
       <w:r>
         <w:rPr>
@@ -1411,12 +1381,12 @@
           <w:szCs w:val="20"/>
           <w:lang w:bidi="hi-IN" w:eastAsia="zh-CN" w:val="fr-FR"/>
         </w:rPr>
-        <w:t>Modification des coordonnées d'un employé existant</w:t>
-      </w:r>
-    </w:p>
-    <w:p>
-      <w:pPr>
-        <w:pStyle w:val="style70"/>
+        <w:t>3) Partie liée au « back office » côté PHP</w:t>
+      </w:r>
+    </w:p>
+    <w:p>
+      <w:pPr>
+        <w:pStyle w:val="style74"/>
       </w:pPr>
       <w:r>
         <w:rPr>
@@ -1426,8 +1396,13 @@
           <w:szCs w:val="20"/>
           <w:lang w:bidi="hi-IN" w:eastAsia="zh-CN" w:val="fr-FR"/>
         </w:rPr>
-        <w:t>S</w:t>
-      </w:r>
+        <w:t>Création d'un employé en base</w:t>
+      </w:r>
+    </w:p>
+    <w:p>
+      <w:pPr>
+        <w:pStyle w:val="style74"/>
+      </w:pPr>
       <w:r>
         <w:rPr>
           <w:rFonts w:ascii="Arial" w:cs="FreeSans" w:eastAsia="DejaVu Sans Mono" w:hAnsi="Arial"/>
@@ -1436,12 +1411,12 @@
           <w:szCs w:val="20"/>
           <w:lang w:bidi="hi-IN" w:eastAsia="zh-CN" w:val="fr-FR"/>
         </w:rPr>
-        <w:t>uppression de l'employé : il faut impérativement vérifier qu'il n'est pas affecté sur un vol qui va partir</w:t>
-      </w:r>
-    </w:p>
-    <w:p>
-      <w:pPr>
-        <w:pStyle w:val="style70"/>
+        <w:t>Modification des coordonnées d'un employé existant</w:t>
+      </w:r>
+    </w:p>
+    <w:p>
+      <w:pPr>
+        <w:pStyle w:val="style74"/>
       </w:pPr>
       <w:r>
         <w:rPr>
@@ -1451,12 +1426,12 @@
           <w:szCs w:val="20"/>
           <w:lang w:bidi="hi-IN" w:eastAsia="zh-CN" w:val="fr-FR"/>
         </w:rPr>
-        <w:t>+ gestion de la date à laquelle l'employé démissionnera</w:t>
-      </w:r>
-    </w:p>
-    <w:p>
-      <w:pPr>
-        <w:pStyle w:val="style70"/>
+        <w:t>Suppression de l'employé : il faut impérativement vérifier qu'il n'est pas affecté sur un vol qui va partir</w:t>
+      </w:r>
+    </w:p>
+    <w:p>
+      <w:pPr>
+        <w:pStyle w:val="style74"/>
       </w:pPr>
       <w:r>
         <w:rPr>
@@ -1466,7 +1441,7 @@
           <w:szCs w:val="20"/>
           <w:lang w:bidi="hi-IN" w:eastAsia="zh-CN" w:val="fr-FR"/>
         </w:rPr>
-        <w:t>C</w:t>
+        <w:t xml:space="preserve">+ </w:t>
       </w:r>
       <w:r>
         <w:rPr>
@@ -1476,7 +1451,7 @@
           <w:szCs w:val="20"/>
           <w:lang w:bidi="hi-IN" w:eastAsia="zh-CN" w:val="fr-FR"/>
         </w:rPr>
-        <w:t>h</w:t>
+        <w:t>G</w:t>
       </w:r>
       <w:r>
         <w:rPr>
@@ -1486,8 +1461,13 @@
           <w:szCs w:val="20"/>
           <w:lang w:bidi="hi-IN" w:eastAsia="zh-CN" w:val="fr-FR"/>
         </w:rPr>
-        <w:t>an</w:t>
-      </w:r>
+        <w:t>estion de la date à laquelle l'employé démissionnera</w:t>
+      </w:r>
+    </w:p>
+    <w:p>
+      <w:pPr>
+        <w:pStyle w:val="style74"/>
+      </w:pPr>
       <w:r>
         <w:rPr>
           <w:rFonts w:ascii="Arial" w:cs="FreeSans" w:eastAsia="DejaVu Sans Mono" w:hAnsi="Arial"/>
@@ -1496,60 +1476,20 @@
           <w:szCs w:val="20"/>
           <w:lang w:bidi="hi-IN" w:eastAsia="zh-CN" w:val="fr-FR"/>
         </w:rPr>
-        <w:t>g</w:t>
-      </w:r>
-      <w:r>
-        <w:rPr>
-          <w:rFonts w:ascii="Arial" w:cs="FreeSans" w:eastAsia="DejaVu Sans Mono" w:hAnsi="Arial"/>
-          <w:color w:val="00000A"/>
-          <w:sz w:val="20"/>
-          <w:szCs w:val="20"/>
-          <w:lang w:bidi="hi-IN" w:eastAsia="zh-CN" w:val="fr-FR"/>
-        </w:rPr>
-        <w:t>emen</w:t>
-      </w:r>
-      <w:r>
-        <w:rPr>
-          <w:rFonts w:ascii="Arial" w:cs="FreeSans" w:eastAsia="DejaVu Sans Mono" w:hAnsi="Arial"/>
-          <w:color w:val="00000A"/>
-          <w:sz w:val="20"/>
-          <w:szCs w:val="20"/>
-          <w:lang w:bidi="hi-IN" w:eastAsia="zh-CN" w:val="fr-FR"/>
-        </w:rPr>
-        <w:t xml:space="preserve">t de poste (promotion d'un copilote en pilote...) : implique de vérifier qu'il n'est pas affecté </w:t>
-      </w:r>
-      <w:r>
-        <w:rPr>
-          <w:rFonts w:ascii="Arial" w:cs="FreeSans" w:eastAsia="DejaVu Sans Mono" w:hAnsi="Arial"/>
-          <w:color w:val="00000A"/>
-          <w:sz w:val="20"/>
-          <w:szCs w:val="20"/>
-          <w:lang w:bidi="hi-IN" w:eastAsia="zh-CN" w:val="fr-FR"/>
-        </w:rPr>
-        <w:t>à</w:t>
-      </w:r>
-      <w:r>
-        <w:rPr>
-          <w:rFonts w:ascii="Arial" w:cs="FreeSans" w:eastAsia="DejaVu Sans Mono" w:hAnsi="Arial"/>
-          <w:color w:val="00000A"/>
-          <w:sz w:val="20"/>
-          <w:szCs w:val="20"/>
-          <w:lang w:bidi="hi-IN" w:eastAsia="zh-CN" w:val="fr-FR"/>
-        </w:rPr>
-        <w:t xml:space="preserve"> un vol futur + changer son ID → voir comment le gérer</w:t>
-      </w:r>
-    </w:p>
-    <w:p>
-      <w:pPr>
-        <w:pStyle w:val="style70"/>
-      </w:pPr>
-      <w:r>
-        <w:rPr/>
-      </w:r>
-    </w:p>
-    <w:p>
-      <w:pPr>
-        <w:pStyle w:val="style70"/>
+        <w:t>Changement de poste (promotion d'un copilote en pilote...) : implique de vérifier qu'il n'est pas affecté à un vol futur + changer son ID → voir comment le gérer</w:t>
+      </w:r>
+    </w:p>
+    <w:p>
+      <w:pPr>
+        <w:pStyle w:val="style74"/>
+      </w:pPr>
+      <w:r>
+        <w:rPr/>
+      </w:r>
+    </w:p>
+    <w:p>
+      <w:pPr>
+        <w:pStyle w:val="style74"/>
       </w:pPr>
       <w:r>
         <w:rPr>
@@ -1575,7 +1515,7 @@
     </w:p>
     <w:p>
       <w:pPr>
-        <w:pStyle w:val="style70"/>
+        <w:pStyle w:val="style74"/>
       </w:pPr>
       <w:r>
         <w:rPr>
@@ -1590,23 +1530,23 @@
     </w:p>
     <w:p>
       <w:pPr>
-        <w:pStyle w:val="style70"/>
-      </w:pPr>
-      <w:r>
-        <w:rPr/>
-      </w:r>
-    </w:p>
-    <w:p>
-      <w:pPr>
-        <w:pStyle w:val="style70"/>
-      </w:pPr>
-      <w:r>
-        <w:rPr/>
-      </w:r>
-    </w:p>
-    <w:p>
-      <w:pPr>
-        <w:pStyle w:val="style70"/>
+        <w:pStyle w:val="style74"/>
+      </w:pPr>
+      <w:r>
+        <w:rPr/>
+      </w:r>
+    </w:p>
+    <w:p>
+      <w:pPr>
+        <w:pStyle w:val="style74"/>
+      </w:pPr>
+      <w:r>
+        <w:rPr/>
+      </w:r>
+    </w:p>
+    <w:p>
+      <w:pPr>
+        <w:pStyle w:val="style74"/>
       </w:pPr>
       <w:r>
         <w:rPr/>
@@ -2214,10 +2154,38 @@
       <w:rFonts w:cs="Symbol"/>
     </w:rPr>
   </w:style>
-  <w:style w:styleId="style62" w:type="paragraph">
+  <w:style w:styleId="style62" w:type="character">
+    <w:name w:val="ListLabel 47"/>
+    <w:next w:val="style62"/>
+    <w:rPr>
+      <w:rFonts w:cs="Arial"/>
+    </w:rPr>
+  </w:style>
+  <w:style w:styleId="style63" w:type="character">
+    <w:name w:val="ListLabel 48"/>
+    <w:next w:val="style63"/>
+    <w:rPr>
+      <w:rFonts w:cs="Courier New"/>
+    </w:rPr>
+  </w:style>
+  <w:style w:styleId="style64" w:type="character">
+    <w:name w:val="ListLabel 49"/>
+    <w:next w:val="style64"/>
+    <w:rPr>
+      <w:rFonts w:cs="Wingdings"/>
+    </w:rPr>
+  </w:style>
+  <w:style w:styleId="style65" w:type="character">
+    <w:name w:val="ListLabel 50"/>
+    <w:next w:val="style65"/>
+    <w:rPr>
+      <w:rFonts w:cs="Symbol"/>
+    </w:rPr>
+  </w:style>
+  <w:style w:styleId="style66" w:type="paragraph">
     <w:name w:val="Titre"/>
     <w:basedOn w:val="style0"/>
-    <w:next w:val="style63"/>
+    <w:next w:val="style67"/>
     <w:pPr>
       <w:keepNext/>
       <w:spacing w:after="120" w:before="240"/>
@@ -2229,10 +2197,10 @@
       <w:szCs w:val="28"/>
     </w:rPr>
   </w:style>
-  <w:style w:styleId="style63" w:type="paragraph">
+  <w:style w:styleId="style67" w:type="paragraph">
     <w:name w:val="Corps de texte"/>
     <w:basedOn w:val="style0"/>
-    <w:next w:val="style63"/>
+    <w:next w:val="style67"/>
     <w:pPr>
       <w:tabs>
         <w:tab w:leader="none" w:pos="709" w:val="left"/>
@@ -2242,19 +2210,19 @@
     </w:pPr>
     <w:rPr/>
   </w:style>
-  <w:style w:styleId="style64" w:type="paragraph">
+  <w:style w:styleId="style68" w:type="paragraph">
     <w:name w:val="Liste"/>
-    <w:basedOn w:val="style63"/>
-    <w:next w:val="style64"/>
+    <w:basedOn w:val="style67"/>
+    <w:next w:val="style68"/>
     <w:pPr/>
     <w:rPr>
       <w:rFonts w:cs="Lohit Hindi"/>
     </w:rPr>
   </w:style>
-  <w:style w:styleId="style65" w:type="paragraph">
+  <w:style w:styleId="style69" w:type="paragraph">
     <w:name w:val="Légende"/>
     <w:basedOn w:val="style0"/>
-    <w:next w:val="style65"/>
+    <w:next w:val="style69"/>
     <w:pPr>
       <w:suppressLineNumbers/>
       <w:spacing w:after="120" w:before="120"/>
@@ -2268,10 +2236,10 @@
       <w:szCs w:val="24"/>
     </w:rPr>
   </w:style>
-  <w:style w:styleId="style66" w:type="paragraph">
+  <w:style w:styleId="style70" w:type="paragraph">
     <w:name w:val="Index"/>
     <w:basedOn w:val="style0"/>
-    <w:next w:val="style66"/>
+    <w:next w:val="style70"/>
     <w:pPr>
       <w:suppressLineNumbers/>
       <w:tabs>
@@ -2282,10 +2250,10 @@
       <w:rFonts w:cs="Lohit Hindi"/>
     </w:rPr>
   </w:style>
-  <w:style w:styleId="style67" w:type="paragraph">
+  <w:style w:styleId="style71" w:type="paragraph">
     <w:name w:val="Titre principal"/>
     <w:basedOn w:val="style0"/>
-    <w:next w:val="style67"/>
+    <w:next w:val="style71"/>
     <w:pPr>
       <w:keepNext/>
       <w:tabs>
@@ -2303,10 +2271,10 @@
       <w:szCs w:val="28"/>
     </w:rPr>
   </w:style>
-  <w:style w:styleId="style68" w:type="paragraph">
+  <w:style w:styleId="style72" w:type="paragraph">
     <w:name w:val="caption"/>
     <w:basedOn w:val="style0"/>
-    <w:next w:val="style68"/>
+    <w:next w:val="style72"/>
     <w:pPr>
       <w:suppressLineNumbers/>
       <w:spacing w:after="120" w:before="120"/>
@@ -2317,10 +2285,10 @@
       <w:iCs/>
     </w:rPr>
   </w:style>
-  <w:style w:styleId="style69" w:type="paragraph">
+  <w:style w:styleId="style73" w:type="paragraph">
     <w:name w:val="Sous-titre"/>
-    <w:basedOn w:val="style67"/>
-    <w:next w:val="style69"/>
+    <w:basedOn w:val="style71"/>
+    <w:next w:val="style73"/>
     <w:pPr>
       <w:jc w:val="center"/>
     </w:pPr>
@@ -2329,10 +2297,10 @@
       <w:iCs/>
     </w:rPr>
   </w:style>
-  <w:style w:styleId="style70" w:type="paragraph">
+  <w:style w:styleId="style74" w:type="paragraph">
     <w:name w:val="Texte préformaté"/>
     <w:basedOn w:val="style0"/>
-    <w:next w:val="style70"/>
+    <w:next w:val="style74"/>
     <w:pPr>
       <w:spacing w:after="0" w:before="0"/>
       <w:contextualSpacing w:val="false"/>

</xml_diff>